<commit_message>
modify: update paper (until model description)
</commit_message>
<xml_diff>
--- a/WPCN/paper00_temporary.docx
+++ b/WPCN/paper00_temporary.docx
@@ -322,7 +322,6 @@
     <w:p>
       <w:pPr>
         <w:rPr>
-          <w:rFonts w:hint="eastAsia"/>
           <w:szCs w:val="20"/>
         </w:rPr>
       </w:pPr>
@@ -725,8 +724,8 @@
           <w:noProof/>
         </w:rPr>
         <w:drawing>
-          <wp:inline distT="0" distB="0" distL="0" distR="0" wp14:anchorId="2D0B4062" wp14:editId="42C9AAB7">
-            <wp:extent cx="5504297" cy="3276600"/>
+          <wp:inline distT="0" distB="0" distL="0" distR="0" wp14:anchorId="0BC5E937" wp14:editId="35499D9E">
+            <wp:extent cx="5637724" cy="3359150"/>
             <wp:effectExtent l="0" t="0" r="1270" b="0"/>
             <wp:docPr id="1" name="Picture 1"/>
             <wp:cNvGraphicFramePr>
@@ -748,7 +747,7 @@
                   <pic:spPr>
                     <a:xfrm>
                       <a:off x="0" y="0"/>
-                      <a:ext cx="5507987" cy="3278797"/>
+                      <a:ext cx="5656329" cy="3370235"/>
                     </a:xfrm>
                     <a:prstGeom prst="rect">
                       <a:avLst/>
@@ -1763,52 +1762,39 @@
         <w:rPr>
           <w:szCs w:val="20"/>
         </w:rPr>
-        <w:t xml:space="preserve"> and</w:t>
+        <w:t xml:space="preserve"> </w:t>
+      </w:r>
+      <w:r>
+        <w:rPr>
+          <w:szCs w:val="20"/>
+        </w:rPr>
+        <w:t>because through</w:t>
+      </w:r>
+      <w:r>
+        <w:rPr>
+          <w:szCs w:val="20"/>
+        </w:rPr>
+        <w:t xml:space="preserve">put value is computed using </w:t>
       </w:r>
       <w:r>
         <w:rPr>
           <w:b/>
           <w:szCs w:val="20"/>
         </w:rPr>
-        <w:t xml:space="preserve"> Algorithm 2</w:t>
-      </w:r>
-      <w:r>
-        <w:rPr>
-          <w:szCs w:val="20"/>
-        </w:rPr>
-        <w:t xml:space="preserve"> because through</w:t>
-      </w:r>
-      <w:r>
-        <w:rPr>
-          <w:szCs w:val="20"/>
-        </w:rPr>
-        <w:t xml:space="preserve">put value is </w:t>
-      </w:r>
-      <w:r>
-        <w:rPr>
-          <w:szCs w:val="20"/>
-        </w:rPr>
         <w:lastRenderedPageBreak/>
-        <w:t xml:space="preserve">computed using </w:t>
+        <w:t>Formula (6)</w:t>
+      </w:r>
+      <w:r>
+        <w:rPr>
+          <w:szCs w:val="20"/>
+        </w:rPr>
+        <w:t xml:space="preserve"> in </w:t>
       </w:r>
       <w:r>
         <w:rPr>
           <w:b/>
           <w:szCs w:val="20"/>
         </w:rPr>
-        <w:t>Formula (6)</w:t>
-      </w:r>
-      <w:r>
-        <w:rPr>
-          <w:szCs w:val="20"/>
-        </w:rPr>
-        <w:t xml:space="preserve"> in </w:t>
-      </w:r>
-      <w:r>
-        <w:rPr>
-          <w:b/>
-          <w:szCs w:val="20"/>
-        </w:rPr>
         <w:t>[3]</w:t>
       </w:r>
       <w:r>
@@ -1822,6 +1808,85 @@
           <w:szCs w:val="20"/>
         </w:rPr>
         <w:t xml:space="preserve"> </w:t>
+      </w:r>
+      <w:proofErr w:type="gramStart"/>
+      <w:r>
+        <w:rPr>
+          <w:szCs w:val="20"/>
+        </w:rPr>
+        <w:t>getThrput</w:t>
+      </w:r>
+      <w:proofErr w:type="gramEnd"/>
+      <w:r>
+        <w:rPr>
+          <w:szCs w:val="20"/>
+        </w:rPr>
+        <w:t xml:space="preserve"> function finds optimal time allocation given </w:t>
+      </w:r>
+      <m:oMath>
+        <m:r>
+          <w:rPr>
+            <w:rFonts w:ascii="Cambria Math" w:hAnsi="Cambria Math"/>
+            <w:szCs w:val="20"/>
+          </w:rPr>
+          <m:t>WDP</m:t>
+        </m:r>
+        <m:sSub>
+          <m:sSubPr>
+            <m:ctrlPr>
+              <w:rPr>
+                <w:rFonts w:ascii="Cambria Math" w:hAnsi="Cambria Math"/>
+                <w:i/>
+                <w:szCs w:val="20"/>
+              </w:rPr>
+            </m:ctrlPr>
+          </m:sSubPr>
+          <m:e>
+            <m:r>
+              <w:rPr>
+                <w:rFonts w:ascii="Cambria Math" w:hAnsi="Cambria Math"/>
+                <w:szCs w:val="20"/>
+              </w:rPr>
+              <m:t>M</m:t>
+            </m:r>
+          </m:e>
+          <m:sub>
+            <m:r>
+              <w:rPr>
+                <w:rFonts w:ascii="Cambria Math" w:hAnsi="Cambria Math"/>
+                <w:szCs w:val="20"/>
+              </w:rPr>
+              <m:t>i</m:t>
+            </m:r>
+          </m:sub>
+        </m:sSub>
+        <m:d>
+          <m:dPr>
+            <m:ctrlPr>
+              <w:rPr>
+                <w:rFonts w:ascii="Cambria Math" w:hAnsi="Cambria Math"/>
+                <w:i/>
+                <w:szCs w:val="20"/>
+              </w:rPr>
+            </m:ctrlPr>
+          </m:dPr>
+          <m:e>
+            <m:r>
+              <w:rPr>
+                <w:rFonts w:ascii="Cambria Math" w:hAnsi="Cambria Math"/>
+                <w:szCs w:val="20"/>
+              </w:rPr>
+              <m:t>N, M, K</m:t>
+            </m:r>
+          </m:e>
+        </m:d>
+      </m:oMath>
+      <w:r>
+        <w:rPr>
+          <w:rFonts w:hint="eastAsia"/>
+          <w:szCs w:val="20"/>
+        </w:rPr>
+        <w:t xml:space="preserve">. </w:t>
       </w:r>
       <w:r>
         <w:rPr>
@@ -2601,6 +2666,13 @@
                         </w:rPr>
                         <m:t>49</m:t>
                       </m:r>
+                      <m:r>
+                        <w:rPr>
+                          <w:rFonts w:ascii="Cambria Math" w:hAnsi="Cambria Math"/>
+                          <w:szCs w:val="20"/>
+                        </w:rPr>
+                        <m:t>∙</m:t>
+                      </m:r>
                       <m:sSup>
                         <m:sSupPr>
                           <m:ctrlPr>
@@ -2627,21 +2699,7 @@
                               <w:rFonts w:ascii="Cambria Math" w:hAnsi="Cambria Math"/>
                               <w:szCs w:val="20"/>
                             </w:rPr>
-                            <m:t>(</m:t>
-                          </m:r>
-                          <m:r>
-                            <w:rPr>
-                              <w:rFonts w:ascii="Cambria Math" w:hAnsi="Cambria Math"/>
-                              <w:szCs w:val="20"/>
-                            </w:rPr>
-                            <m:t>d</m:t>
-                          </m:r>
-                          <m:r>
-                            <w:rPr>
-                              <w:rFonts w:ascii="Cambria Math" w:hAnsi="Cambria Math"/>
-                              <w:szCs w:val="20"/>
-                            </w:rPr>
-                            <m:t>,1)</m:t>
+                            <m:t>(d,1)</m:t>
                           </m:r>
                         </m:e>
                         <m:sup>
@@ -2765,7 +2823,6 @@
     <w:p>
       <w:pPr>
         <w:rPr>
-          <w:rFonts w:hint="eastAsia"/>
           <w:szCs w:val="20"/>
         </w:rPr>
       </w:pPr>
@@ -3114,13 +3171,7 @@
         <w:rPr>
           <w:szCs w:val="20"/>
         </w:rPr>
-        <w:t>, s</w:t>
-      </w:r>
-      <w:r>
-        <w:rPr>
-          <w:szCs w:val="20"/>
-        </w:rPr>
-        <w:t xml:space="preserve">upposing that the number of training and testing data is </w:t>
+        <w:t xml:space="preserve">, supposing that the number of training and testing data is </w:t>
       </w:r>
       <m:oMath>
         <m:sSub>
@@ -3196,14 +3247,7 @@
           <w:rFonts w:hint="eastAsia"/>
           <w:szCs w:val="20"/>
         </w:rPr>
-        <w:t xml:space="preserve"> each</w:t>
-      </w:r>
-      <w:r>
-        <w:rPr>
-          <w:rFonts w:hint="eastAsia"/>
-          <w:szCs w:val="20"/>
-        </w:rPr>
-        <w:t>.</w:t>
+        <w:t xml:space="preserve"> each.</w:t>
       </w:r>
       <w:r>
         <w:rPr>
@@ -3349,14 +3393,7 @@
             <w:rFonts w:ascii="Cambria Math" w:hAnsi="Cambria Math"/>
             <w:szCs w:val="20"/>
           </w:rPr>
-          <m:t>N</m:t>
-        </m:r>
-        <m:r>
-          <w:rPr>
-            <w:rFonts w:ascii="Cambria Math" w:hAnsi="Cambria Math"/>
-            <w:szCs w:val="20"/>
-          </w:rPr>
-          <m:t>×M</m:t>
+          <m:t>N×M</m:t>
         </m:r>
       </m:oMath>
       <w:r>
@@ -3669,33 +3706,69 @@
         <w:rPr>
           <w:szCs w:val="20"/>
         </w:rPr>
-        <w:t xml:space="preserve">find maximum throughput value for each map, and then divide all values in this map by the </w:t>
-      </w:r>
-      <w:r>
-        <w:rPr>
-          <w:szCs w:val="20"/>
-        </w:rPr>
-        <w:t>maximum throughput</w:t>
-      </w:r>
-      <w:r>
-        <w:rPr>
-          <w:szCs w:val="20"/>
-        </w:rPr>
-        <w:t xml:space="preserve">. </w:t>
-      </w:r>
-      <w:r>
-        <w:rPr>
-          <w:szCs w:val="20"/>
-        </w:rPr>
-        <w:t xml:space="preserve">Last, </w:t>
-      </w:r>
-      <w:r>
-        <w:rPr>
-          <w:szCs w:val="20"/>
-        </w:rPr>
-        <w:t xml:space="preserve">process each value </w:t>
-      </w:r>
+        <w:t xml:space="preserve">find maximum throughput value for each </w:t>
+      </w:r>
+      <w:r>
+        <w:rPr>
+          <w:szCs w:val="20"/>
+        </w:rPr>
+        <w:t xml:space="preserve">training </w:t>
+      </w:r>
+      <w:r>
+        <w:rPr>
+          <w:szCs w:val="20"/>
+        </w:rPr>
+        <w:t>output</w:t>
+      </w:r>
+      <w:r>
+        <w:rPr>
+          <w:szCs w:val="20"/>
+        </w:rPr>
+        <w:t xml:space="preserve"> </w:t>
+      </w:r>
+      <w:proofErr w:type="gramStart"/>
+      <w:r>
+        <w:rPr>
+          <w:szCs w:val="20"/>
+        </w:rPr>
+        <w:t>map</w:t>
+      </w:r>
+      <w:r>
+        <w:rPr>
+          <w:szCs w:val="20"/>
+        </w:rPr>
+        <w:t xml:space="preserve"> </w:t>
+      </w:r>
+      <w:proofErr w:type="gramEnd"/>
       <m:oMath>
+        <m:r>
+          <w:rPr>
+            <w:rFonts w:ascii="Cambria Math" w:hAnsi="Cambria Math"/>
+            <w:szCs w:val="20"/>
+          </w:rPr>
+          <m:t>i</m:t>
+        </m:r>
+        <m:r>
+          <w:rPr>
+            <w:rFonts w:ascii="Cambria Math" w:hAnsi="Cambria Math"/>
+            <w:szCs w:val="20"/>
+          </w:rPr>
+          <m:t xml:space="preserve"> </m:t>
+        </m:r>
+        <m:r>
+          <w:rPr>
+            <w:rFonts w:ascii="Cambria Math" w:hAnsi="Cambria Math"/>
+            <w:szCs w:val="20"/>
+          </w:rPr>
+          <m:t>(0≤i</m:t>
+        </m:r>
+        <m:r>
+          <w:rPr>
+            <w:rFonts w:ascii="Cambria Math" w:hAnsi="Cambria Math"/>
+            <w:szCs w:val="20"/>
+          </w:rPr>
+          <m:t>&lt;</m:t>
+        </m:r>
         <m:sSub>
           <m:sSubPr>
             <m:ctrlPr>
@@ -3712,7 +3785,7 @@
                 <w:rFonts w:ascii="Cambria Math" w:hAnsi="Cambria Math"/>
                 <w:szCs w:val="20"/>
               </w:rPr>
-              <m:t>V</m:t>
+              <m:t>m</m:t>
             </m:r>
           </m:e>
           <m:sub>
@@ -3721,10 +3794,250 @@
                 <w:rFonts w:ascii="Cambria Math" w:hAnsi="Cambria Math"/>
                 <w:szCs w:val="20"/>
               </w:rPr>
-              <m:t>nm</m:t>
+              <m:t>1</m:t>
             </m:r>
           </m:sub>
         </m:sSub>
+        <m:r>
+          <w:rPr>
+            <w:rFonts w:ascii="Cambria Math" w:hAnsi="Cambria Math"/>
+            <w:szCs w:val="20"/>
+          </w:rPr>
+          <m:t>)</m:t>
+        </m:r>
+      </m:oMath>
+      <w:r>
+        <w:rPr>
+          <w:szCs w:val="20"/>
+        </w:rPr>
+        <w:t xml:space="preserve">, and then divide </w:t>
+      </w:r>
+      <w:r>
+        <w:rPr>
+          <w:szCs w:val="20"/>
+        </w:rPr>
+        <w:t>each value</w:t>
+      </w:r>
+      <w:r>
+        <w:rPr>
+          <w:szCs w:val="20"/>
+        </w:rPr>
+        <w:t xml:space="preserve"> </w:t>
+      </w:r>
+      <m:oMath>
+        <m:sSubSup>
+          <m:sSubSupPr>
+            <m:ctrlPr>
+              <w:rPr>
+                <w:rFonts w:ascii="Cambria Math" w:hAnsi="Cambria Math"/>
+                <w:i/>
+                <w:szCs w:val="20"/>
+              </w:rPr>
+            </m:ctrlPr>
+          </m:sSubSupPr>
+          <m:e>
+            <m:r>
+              <w:rPr>
+                <w:rFonts w:ascii="Cambria Math" w:hAnsi="Cambria Math"/>
+                <w:szCs w:val="20"/>
+              </w:rPr>
+              <m:t>V</m:t>
+            </m:r>
+          </m:e>
+          <m:sub>
+            <m:r>
+              <w:rPr>
+                <w:rFonts w:ascii="Cambria Math" w:hAnsi="Cambria Math"/>
+                <w:szCs w:val="20"/>
+              </w:rPr>
+              <m:t>nm</m:t>
+            </m:r>
+          </m:sub>
+          <m:sup>
+            <m:r>
+              <w:rPr>
+                <w:rFonts w:ascii="Cambria Math" w:hAnsi="Cambria Math"/>
+                <w:szCs w:val="20"/>
+              </w:rPr>
+              <m:t>i</m:t>
+            </m:r>
+          </m:sup>
+        </m:sSubSup>
+        <m:r>
+          <w:rPr>
+            <w:rFonts w:ascii="Cambria Math" w:hAnsi="Cambria Math"/>
+            <w:szCs w:val="20"/>
+          </w:rPr>
+          <m:t xml:space="preserve"> </m:t>
+        </m:r>
+        <m:r>
+          <w:rPr>
+            <w:rFonts w:ascii="Cambria Math" w:hAnsi="Cambria Math"/>
+            <w:szCs w:val="20"/>
+          </w:rPr>
+          <m:t>(0≤i&lt;</m:t>
+        </m:r>
+        <m:sSub>
+          <m:sSubPr>
+            <m:ctrlPr>
+              <w:rPr>
+                <w:rFonts w:ascii="Cambria Math" w:hAnsi="Cambria Math"/>
+                <w:i/>
+                <w:szCs w:val="20"/>
+              </w:rPr>
+            </m:ctrlPr>
+          </m:sSubPr>
+          <m:e>
+            <m:r>
+              <w:rPr>
+                <w:rFonts w:ascii="Cambria Math" w:hAnsi="Cambria Math"/>
+                <w:szCs w:val="20"/>
+              </w:rPr>
+              <m:t>m</m:t>
+            </m:r>
+          </m:e>
+          <m:sub>
+            <m:r>
+              <w:rPr>
+                <w:rFonts w:ascii="Cambria Math" w:hAnsi="Cambria Math"/>
+                <w:szCs w:val="20"/>
+              </w:rPr>
+              <m:t>i</m:t>
+            </m:r>
+          </m:sub>
+        </m:sSub>
+        <m:r>
+          <w:rPr>
+            <w:rFonts w:ascii="Cambria Math" w:hAnsi="Cambria Math"/>
+            <w:szCs w:val="20"/>
+          </w:rPr>
+          <m:t>, 0≤n&lt;N, 0≤m&lt;M)</m:t>
+        </m:r>
+      </m:oMath>
+      <w:r>
+        <w:rPr>
+          <w:szCs w:val="20"/>
+        </w:rPr>
+        <w:t xml:space="preserve">, </w:t>
+      </w:r>
+      <w:r>
+        <w:rPr>
+          <w:szCs w:val="20"/>
+        </w:rPr>
+        <w:t xml:space="preserve">at the intersection of row </w:t>
+      </w:r>
+      <m:oMath>
+        <m:r>
+          <w:rPr>
+            <w:rFonts w:ascii="Cambria Math" w:hAnsi="Cambria Math"/>
+            <w:szCs w:val="20"/>
+          </w:rPr>
+          <m:t>n</m:t>
+        </m:r>
+      </m:oMath>
+      <w:r>
+        <w:rPr>
+          <w:szCs w:val="20"/>
+        </w:rPr>
+        <w:t xml:space="preserve"> and column </w:t>
+      </w:r>
+      <m:oMath>
+        <m:r>
+          <w:rPr>
+            <w:rFonts w:ascii="Cambria Math" w:hAnsi="Cambria Math"/>
+            <w:szCs w:val="20"/>
+          </w:rPr>
+          <m:t>m</m:t>
+        </m:r>
+      </m:oMath>
+      <w:r>
+        <w:rPr>
+          <w:rFonts w:hint="eastAsia"/>
+          <w:szCs w:val="20"/>
+        </w:rPr>
+        <w:t xml:space="preserve"> </w:t>
+      </w:r>
+      <w:r>
+        <w:rPr>
+          <w:szCs w:val="20"/>
+        </w:rPr>
+        <w:t xml:space="preserve">in this map by the </w:t>
+      </w:r>
+      <w:r>
+        <w:rPr>
+          <w:szCs w:val="20"/>
+        </w:rPr>
+        <w:t xml:space="preserve">maximum </w:t>
+      </w:r>
+      <w:r>
+        <w:rPr>
+          <w:szCs w:val="20"/>
+        </w:rPr>
+        <w:t>value among these values</w:t>
+      </w:r>
+      <w:r>
+        <w:rPr>
+          <w:szCs w:val="20"/>
+        </w:rPr>
+        <w:t xml:space="preserve">. </w:t>
+      </w:r>
+      <w:r>
+        <w:rPr>
+          <w:szCs w:val="20"/>
+        </w:rPr>
+        <w:t xml:space="preserve">Last, </w:t>
+      </w:r>
+      <w:r>
+        <w:rPr>
+          <w:szCs w:val="20"/>
+        </w:rPr>
+        <w:t>process each value</w:t>
+      </w:r>
+      <w:r>
+        <w:rPr>
+          <w:szCs w:val="20"/>
+        </w:rPr>
+        <w:t xml:space="preserve"> </w:t>
+      </w:r>
+      <m:oMath>
+        <m:sSubSup>
+          <m:sSubSupPr>
+            <m:ctrlPr>
+              <w:rPr>
+                <w:rFonts w:ascii="Cambria Math" w:hAnsi="Cambria Math"/>
+                <w:i/>
+                <w:szCs w:val="20"/>
+              </w:rPr>
+            </m:ctrlPr>
+          </m:sSubSupPr>
+          <m:e>
+            <m:r>
+              <w:rPr>
+                <w:rFonts w:ascii="Cambria Math" w:hAnsi="Cambria Math"/>
+                <w:szCs w:val="20"/>
+              </w:rPr>
+              <m:t>V</m:t>
+            </m:r>
+          </m:e>
+          <m:sub>
+            <m:r>
+              <w:rPr>
+                <w:rFonts w:ascii="Cambria Math" w:hAnsi="Cambria Math"/>
+                <w:szCs w:val="20"/>
+              </w:rPr>
+              <m:t>nm</m:t>
+            </m:r>
+          </m:sub>
+          <m:sup>
+            <m:r>
+              <w:rPr>
+                <w:rFonts w:ascii="Cambria Math" w:hAnsi="Cambria Math"/>
+                <w:szCs w:val="20"/>
+              </w:rPr>
+              <m:t>i</m:t>
+            </m:r>
+          </m:sup>
+        </m:sSubSup>
       </m:oMath>
       <w:r>
         <w:rPr>
@@ -3761,8 +4074,8 @@
       </w:pPr>
       <m:oMathPara>
         <m:oMath>
-          <m:sSub>
-            <m:sSubPr>
+          <m:sSubSup>
+            <m:sSubSupPr>
               <m:ctrlPr>
                 <w:rPr>
                   <w:rFonts w:ascii="Cambria Math" w:hAnsi="Cambria Math"/>
@@ -3770,7 +4083,7 @@
                   <w:szCs w:val="20"/>
                 </w:rPr>
               </m:ctrlPr>
-            </m:sSubPr>
+            </m:sSubSupPr>
             <m:e>
               <m:r>
                 <w:rPr>
@@ -3786,10 +4099,19 @@
                   <w:rFonts w:ascii="Cambria Math" w:hAnsi="Cambria Math"/>
                   <w:szCs w:val="20"/>
                 </w:rPr>
-                <m:t>ij</m:t>
+                <m:t>nm</m:t>
               </m:r>
             </m:sub>
-          </m:sSub>
+            <m:sup>
+              <m:r>
+                <w:rPr>
+                  <w:rFonts w:ascii="Cambria Math" w:hAnsi="Cambria Math"/>
+                  <w:szCs w:val="20"/>
+                </w:rPr>
+                <m:t>i'</m:t>
+              </m:r>
+            </m:sup>
+          </m:sSubSup>
           <m:r>
             <w:rPr>
               <w:rFonts w:ascii="Cambria Math" w:hAnsi="Cambria Math"/>
@@ -3840,7 +4162,7 @@
                       <w:rFonts w:ascii="Cambria Math" w:hAnsi="Cambria Math"/>
                       <w:szCs w:val="20"/>
                     </w:rPr>
-                    <m:t>ij</m:t>
+                    <m:t>nm</m:t>
                   </m:r>
                 </m:sub>
               </m:sSub>
@@ -4093,8 +4415,6 @@
             </m:r>
           </m:e>
         </m:d>
-        <w:bookmarkStart w:id="0" w:name="_GoBack"/>
-        <w:bookmarkEnd w:id="0"/>
         <m:r>
           <w:rPr>
             <w:rFonts w:ascii="Cambria Math" w:hAnsi="Cambria Math"/>
@@ -4295,7 +4615,20 @@
         <w:rPr>
           <w:szCs w:val="20"/>
         </w:rPr>
-        <w:t xml:space="preserve"> using the model described in </w:t>
+        <w:t xml:space="preserve"> using the </w:t>
+      </w:r>
+      <w:r>
+        <w:rPr>
+          <w:rFonts w:hint="eastAsia"/>
+          <w:szCs w:val="20"/>
+        </w:rPr>
+        <w:t xml:space="preserve">deep learning </w:t>
+      </w:r>
+      <w:r>
+        <w:rPr>
+          <w:szCs w:val="20"/>
+        </w:rPr>
+        <w:t xml:space="preserve">model described in </w:t>
       </w:r>
       <w:r>
         <w:rPr>
@@ -4303,6 +4636,38 @@
           <w:szCs w:val="20"/>
         </w:rPr>
         <w:t>Figure 2</w:t>
+      </w:r>
+      <w:r>
+        <w:rPr>
+          <w:szCs w:val="20"/>
+        </w:rPr>
+        <w:t xml:space="preserve"> with Adam optimizer</w:t>
+      </w:r>
+      <w:r>
+        <w:rPr>
+          <w:b/>
+          <w:szCs w:val="20"/>
+        </w:rPr>
+        <w:t xml:space="preserve"> </w:t>
+      </w:r>
+      <w:r>
+        <w:rPr>
+          <w:b/>
+          <w:szCs w:val="20"/>
+        </w:rPr>
+        <w:t>[4]</w:t>
+      </w:r>
+      <w:r>
+        <w:rPr>
+          <w:szCs w:val="20"/>
+        </w:rPr>
+        <w:t xml:space="preserve"> with learning rate 0.001</w:t>
+      </w:r>
+      <w:r>
+        <w:rPr>
+          <w:szCs w:val="20"/>
+        </w:rPr>
+        <w:t xml:space="preserve"> and 1,000 epochs</w:t>
       </w:r>
       <w:r>
         <w:rPr>
@@ -4313,45 +4678,801 @@
     </w:p>
     <w:p>
       <w:pPr>
-        <w:rPr>
-          <w:b/>
+        <w:jc w:val="center"/>
+        <w:rPr>
           <w:szCs w:val="20"/>
         </w:rPr>
       </w:pPr>
       <w:r>
         <w:rPr>
-          <w:b/>
-          <w:szCs w:val="20"/>
-        </w:rPr>
-        <w:t>3.4. Finding the Best Point</w:t>
+          <w:noProof/>
+        </w:rPr>
+        <w:drawing>
+          <wp:inline distT="0" distB="0" distL="0" distR="0" wp14:anchorId="2E1089C1" wp14:editId="6A6D021B">
+            <wp:extent cx="5194300" cy="2061376"/>
+            <wp:effectExtent l="0" t="0" r="6350" b="0"/>
+            <wp:docPr id="5" name="Picture 5"/>
+            <wp:cNvGraphicFramePr>
+              <a:graphicFrameLocks xmlns:a="http://schemas.openxmlformats.org/drawingml/2006/main" noChangeAspect="1"/>
+            </wp:cNvGraphicFramePr>
+            <a:graphic xmlns:a="http://schemas.openxmlformats.org/drawingml/2006/main">
+              <a:graphicData uri="http://schemas.openxmlformats.org/drawingml/2006/picture">
+                <pic:pic xmlns:pic="http://schemas.openxmlformats.org/drawingml/2006/picture">
+                  <pic:nvPicPr>
+                    <pic:cNvPr id="1" name=""/>
+                    <pic:cNvPicPr/>
+                  </pic:nvPicPr>
+                  <pic:blipFill>
+                    <a:blip r:embed="rId8"/>
+                    <a:stretch>
+                      <a:fillRect/>
+                    </a:stretch>
+                  </pic:blipFill>
+                  <pic:spPr>
+                    <a:xfrm>
+                      <a:off x="0" y="0"/>
+                      <a:ext cx="5201653" cy="2064294"/>
+                    </a:xfrm>
+                    <a:prstGeom prst="rect">
+                      <a:avLst/>
+                    </a:prstGeom>
+                  </pic:spPr>
+                </pic:pic>
+              </a:graphicData>
+            </a:graphic>
+          </wp:inline>
+        </w:drawing>
       </w:r>
     </w:p>
     <w:p>
       <w:pPr>
         <w:rPr>
+          <w:b/>
           <w:szCs w:val="20"/>
         </w:rPr>
       </w:pPr>
       <w:r>
         <w:rPr>
-          <w:szCs w:val="20"/>
-        </w:rPr>
-        <w:t>(This part will be written later)</w:t>
+          <w:b/>
+          <w:szCs w:val="20"/>
+        </w:rPr>
+        <w:lastRenderedPageBreak/>
+        <w:t>3.4. Finding the Best Point</w:t>
       </w:r>
     </w:p>
     <w:p>
       <w:pPr>
         <w:rPr>
+          <w:szCs w:val="20"/>
+        </w:rPr>
+      </w:pPr>
+      <w:r>
+        <w:rPr>
+          <w:szCs w:val="20"/>
+        </w:rPr>
+        <w:t>Using test input data, the model finds best point for HAP placement. For each test input data</w:t>
+      </w:r>
+      <w:r>
+        <w:rPr>
+          <w:szCs w:val="20"/>
+        </w:rPr>
+        <w:t xml:space="preserve"> created based on </w:t>
+      </w:r>
+      <m:oMath>
+        <m:r>
+          <w:rPr>
+            <w:rFonts w:ascii="Cambria Math" w:hAnsi="Cambria Math"/>
+            <w:szCs w:val="20"/>
+          </w:rPr>
+          <m:t>WDP</m:t>
+        </m:r>
+        <m:sSub>
+          <m:sSubPr>
+            <m:ctrlPr>
+              <w:rPr>
+                <w:rFonts w:ascii="Cambria Math" w:hAnsi="Cambria Math"/>
+                <w:i/>
+                <w:szCs w:val="20"/>
+              </w:rPr>
+            </m:ctrlPr>
+          </m:sSubPr>
+          <m:e>
+            <m:r>
+              <w:rPr>
+                <w:rFonts w:ascii="Cambria Math" w:hAnsi="Cambria Math"/>
+                <w:szCs w:val="20"/>
+              </w:rPr>
+              <m:t>M</m:t>
+            </m:r>
+          </m:e>
+          <m:sub>
+            <m:r>
+              <w:rPr>
+                <w:rFonts w:ascii="Cambria Math" w:hAnsi="Cambria Math"/>
+                <w:szCs w:val="20"/>
+              </w:rPr>
+              <m:t>i</m:t>
+            </m:r>
+          </m:sub>
+        </m:sSub>
+        <m:d>
+          <m:dPr>
+            <m:ctrlPr>
+              <w:rPr>
+                <w:rFonts w:ascii="Cambria Math" w:hAnsi="Cambria Math"/>
+                <w:i/>
+                <w:szCs w:val="20"/>
+              </w:rPr>
+            </m:ctrlPr>
+          </m:dPr>
+          <m:e>
+            <m:r>
+              <w:rPr>
+                <w:rFonts w:ascii="Cambria Math" w:hAnsi="Cambria Math"/>
+                <w:szCs w:val="20"/>
+              </w:rPr>
+              <m:t>N, M, K</m:t>
+            </m:r>
+          </m:e>
+        </m:d>
+        <m:r>
+          <w:rPr>
+            <w:rFonts w:ascii="Cambria Math" w:hAnsi="Cambria Math"/>
+            <w:szCs w:val="20"/>
+          </w:rPr>
+          <m:t>(</m:t>
+        </m:r>
+        <m:sSub>
+          <m:sSubPr>
+            <m:ctrlPr>
+              <w:rPr>
+                <w:rFonts w:ascii="Cambria Math" w:hAnsi="Cambria Math"/>
+                <w:i/>
+                <w:szCs w:val="20"/>
+              </w:rPr>
+            </m:ctrlPr>
+          </m:sSubPr>
+          <m:e>
+            <m:r>
+              <w:rPr>
+                <w:rFonts w:ascii="Cambria Math" w:hAnsi="Cambria Math"/>
+                <w:szCs w:val="20"/>
+              </w:rPr>
+              <m:t>m</m:t>
+            </m:r>
+          </m:e>
+          <m:sub>
+            <m:r>
+              <w:rPr>
+                <w:rFonts w:ascii="Cambria Math" w:hAnsi="Cambria Math"/>
+                <w:szCs w:val="20"/>
+              </w:rPr>
+              <m:t>1</m:t>
+            </m:r>
+          </m:sub>
+        </m:sSub>
+        <m:r>
+          <w:rPr>
+            <w:rFonts w:ascii="Cambria Math" w:hAnsi="Cambria Math"/>
+            <w:szCs w:val="20"/>
+          </w:rPr>
+          <m:t>≤i&lt;</m:t>
+        </m:r>
+        <m:sSub>
+          <m:sSubPr>
+            <m:ctrlPr>
+              <w:rPr>
+                <w:rFonts w:ascii="Cambria Math" w:hAnsi="Cambria Math"/>
+                <w:i/>
+                <w:szCs w:val="20"/>
+              </w:rPr>
+            </m:ctrlPr>
+          </m:sSubPr>
+          <m:e>
+            <m:r>
+              <w:rPr>
+                <w:rFonts w:ascii="Cambria Math" w:hAnsi="Cambria Math"/>
+                <w:szCs w:val="20"/>
+              </w:rPr>
+              <m:t>m</m:t>
+            </m:r>
+          </m:e>
+          <m:sub>
+            <m:r>
+              <w:rPr>
+                <w:rFonts w:ascii="Cambria Math" w:hAnsi="Cambria Math"/>
+                <w:szCs w:val="20"/>
+              </w:rPr>
+              <m:t>2</m:t>
+            </m:r>
+          </m:sub>
+        </m:sSub>
+        <m:r>
+          <w:rPr>
+            <w:rFonts w:ascii="Cambria Math" w:hAnsi="Cambria Math"/>
+            <w:szCs w:val="20"/>
+          </w:rPr>
+          <m:t>)</m:t>
+        </m:r>
+      </m:oMath>
+      <w:r>
+        <w:rPr>
+          <w:szCs w:val="20"/>
+        </w:rPr>
+        <w:t xml:space="preserve"> in </w:t>
+      </w:r>
+      <w:r>
+        <w:rPr>
           <w:b/>
           <w:szCs w:val="20"/>
         </w:rPr>
-      </w:pPr>
+        <w:t>3.3.</w:t>
+      </w:r>
+      <w:r>
+        <w:rPr>
+          <w:szCs w:val="20"/>
+        </w:rPr>
+        <w:t xml:space="preserve">, </w:t>
+      </w:r>
+      <w:r>
+        <w:rPr>
+          <w:szCs w:val="20"/>
+        </w:rPr>
+        <w:t xml:space="preserve">input these data into the model trained in </w:t>
+      </w:r>
       <w:r>
         <w:rPr>
           <w:b/>
           <w:szCs w:val="20"/>
         </w:rPr>
-        <w:t>4. Experiment</w:t>
+        <w:t>3.3.</w:t>
+      </w:r>
+      <w:r>
+        <w:rPr>
+          <w:szCs w:val="20"/>
+        </w:rPr>
+        <w:t xml:space="preserve"> </w:t>
+      </w:r>
+      <w:proofErr w:type="gramStart"/>
+      <w:r>
+        <w:rPr>
+          <w:szCs w:val="20"/>
+        </w:rPr>
+        <w:t>and</w:t>
+      </w:r>
+      <w:proofErr w:type="gramEnd"/>
+      <w:r>
+        <w:rPr>
+          <w:szCs w:val="20"/>
+        </w:rPr>
+        <w:t xml:space="preserve"> get output maps corresponding to </w:t>
+      </w:r>
+      <m:oMath>
+        <m:r>
+          <w:rPr>
+            <w:rFonts w:ascii="Cambria Math" w:hAnsi="Cambria Math"/>
+            <w:szCs w:val="20"/>
+          </w:rPr>
+          <m:t>T</m:t>
+        </m:r>
+        <m:sSub>
+          <m:sSubPr>
+            <m:ctrlPr>
+              <w:rPr>
+                <w:rFonts w:ascii="Cambria Math" w:hAnsi="Cambria Math"/>
+                <w:i/>
+                <w:szCs w:val="20"/>
+              </w:rPr>
+            </m:ctrlPr>
+          </m:sSubPr>
+          <m:e>
+            <m:r>
+              <w:rPr>
+                <w:rFonts w:ascii="Cambria Math" w:hAnsi="Cambria Math"/>
+                <w:szCs w:val="20"/>
+              </w:rPr>
+              <m:t>M</m:t>
+            </m:r>
+          </m:e>
+          <m:sub>
+            <m:r>
+              <w:rPr>
+                <w:rFonts w:ascii="Cambria Math" w:hAnsi="Cambria Math"/>
+                <w:szCs w:val="20"/>
+              </w:rPr>
+              <m:t>i</m:t>
+            </m:r>
+          </m:sub>
+        </m:sSub>
+        <m:r>
+          <w:rPr>
+            <w:rFonts w:ascii="Cambria Math" w:hAnsi="Cambria Math"/>
+            <w:szCs w:val="20"/>
+          </w:rPr>
+          <m:t>(N, M</m:t>
+        </m:r>
+        <m:r>
+          <w:rPr>
+            <w:rFonts w:ascii="Cambria Math" w:hAnsi="Cambria Math"/>
+            <w:szCs w:val="20"/>
+          </w:rPr>
+          <m:t>)(</m:t>
+        </m:r>
+        <m:sSub>
+          <m:sSubPr>
+            <m:ctrlPr>
+              <w:rPr>
+                <w:rFonts w:ascii="Cambria Math" w:hAnsi="Cambria Math"/>
+                <w:i/>
+                <w:szCs w:val="20"/>
+              </w:rPr>
+            </m:ctrlPr>
+          </m:sSubPr>
+          <m:e>
+            <m:r>
+              <w:rPr>
+                <w:rFonts w:ascii="Cambria Math" w:hAnsi="Cambria Math"/>
+                <w:szCs w:val="20"/>
+              </w:rPr>
+              <m:t>m</m:t>
+            </m:r>
+          </m:e>
+          <m:sub>
+            <m:r>
+              <w:rPr>
+                <w:rFonts w:ascii="Cambria Math" w:hAnsi="Cambria Math"/>
+                <w:szCs w:val="20"/>
+              </w:rPr>
+              <m:t>1</m:t>
+            </m:r>
+          </m:sub>
+        </m:sSub>
+        <m:r>
+          <w:rPr>
+            <w:rFonts w:ascii="Cambria Math" w:hAnsi="Cambria Math"/>
+            <w:szCs w:val="20"/>
+          </w:rPr>
+          <m:t>≤i&lt;</m:t>
+        </m:r>
+        <m:sSub>
+          <m:sSubPr>
+            <m:ctrlPr>
+              <w:rPr>
+                <w:rFonts w:ascii="Cambria Math" w:hAnsi="Cambria Math"/>
+                <w:i/>
+                <w:szCs w:val="20"/>
+              </w:rPr>
+            </m:ctrlPr>
+          </m:sSubPr>
+          <m:e>
+            <m:r>
+              <w:rPr>
+                <w:rFonts w:ascii="Cambria Math" w:hAnsi="Cambria Math"/>
+                <w:szCs w:val="20"/>
+              </w:rPr>
+              <m:t>m</m:t>
+            </m:r>
+          </m:e>
+          <m:sub>
+            <m:r>
+              <w:rPr>
+                <w:rFonts w:ascii="Cambria Math" w:hAnsi="Cambria Math"/>
+                <w:szCs w:val="20"/>
+              </w:rPr>
+              <m:t>2</m:t>
+            </m:r>
+          </m:sub>
+        </m:sSub>
+        <m:r>
+          <w:rPr>
+            <w:rFonts w:ascii="Cambria Math" w:hAnsi="Cambria Math"/>
+            <w:szCs w:val="20"/>
+          </w:rPr>
+          <m:t>)</m:t>
+        </m:r>
+      </m:oMath>
+      <w:r>
+        <w:rPr>
+          <w:rFonts w:hint="eastAsia"/>
+          <w:szCs w:val="20"/>
+        </w:rPr>
+        <w:t>.</w:t>
+      </w:r>
+      <w:r>
+        <w:rPr>
+          <w:szCs w:val="20"/>
+        </w:rPr>
+        <w:t xml:space="preserve"> </w:t>
+      </w:r>
+      <w:r>
+        <w:rPr>
+          <w:szCs w:val="20"/>
+        </w:rPr>
+        <w:t xml:space="preserve">For each </w:t>
+      </w:r>
+      <w:r>
+        <w:rPr>
+          <w:szCs w:val="20"/>
+        </w:rPr>
+        <w:t xml:space="preserve">value </w:t>
+      </w:r>
+      <m:oMath>
+        <m:sSubSup>
+          <m:sSubSupPr>
+            <m:ctrlPr>
+              <w:rPr>
+                <w:rFonts w:ascii="Cambria Math" w:hAnsi="Cambria Math"/>
+                <w:i/>
+                <w:szCs w:val="20"/>
+              </w:rPr>
+            </m:ctrlPr>
+          </m:sSubSupPr>
+          <m:e>
+            <m:r>
+              <w:rPr>
+                <w:rFonts w:ascii="Cambria Math" w:hAnsi="Cambria Math"/>
+                <w:szCs w:val="20"/>
+              </w:rPr>
+              <m:t>V</m:t>
+            </m:r>
+          </m:e>
+          <m:sub>
+            <m:r>
+              <w:rPr>
+                <w:rFonts w:ascii="Cambria Math" w:hAnsi="Cambria Math"/>
+                <w:szCs w:val="20"/>
+              </w:rPr>
+              <m:t>nm</m:t>
+            </m:r>
+          </m:sub>
+          <m:sup>
+            <m:r>
+              <w:rPr>
+                <w:rFonts w:ascii="Cambria Math" w:hAnsi="Cambria Math"/>
+                <w:szCs w:val="20"/>
+              </w:rPr>
+              <m:t>i'</m:t>
+            </m:r>
+          </m:sup>
+        </m:sSubSup>
+      </m:oMath>
+      <w:r>
+        <w:rPr>
+          <w:rFonts w:hint="eastAsia"/>
+          <w:szCs w:val="20"/>
+        </w:rPr>
+        <w:t xml:space="preserve"> at each </w:t>
+      </w:r>
+      <w:r>
+        <w:rPr>
+          <w:szCs w:val="20"/>
+        </w:rPr>
+        <w:t>block in eac</w:t>
+      </w:r>
+      <w:r>
+        <w:rPr>
+          <w:szCs w:val="20"/>
+        </w:rPr>
+        <w:t xml:space="preserve">h output map is converted by </w:t>
+      </w:r>
+      <w:r>
+        <w:rPr>
+          <w:b/>
+          <w:color w:val="0000FF"/>
+          <w:szCs w:val="20"/>
+        </w:rPr>
+        <w:t>(3)</w:t>
+      </w:r>
+      <w:r>
+        <w:rPr>
+          <w:szCs w:val="20"/>
+        </w:rPr>
+        <w:t xml:space="preserve"> using inverse function of </w:t>
+      </w:r>
+      <w:r>
+        <w:rPr>
+          <w:szCs w:val="20"/>
+        </w:rPr>
+        <w:t>sigmoid</w:t>
+      </w:r>
+      <w:r>
+        <w:rPr>
+          <w:szCs w:val="20"/>
+        </w:rPr>
+        <w:t xml:space="preserve"> function</w:t>
+      </w:r>
+      <w:r>
+        <w:rPr>
+          <w:szCs w:val="20"/>
+        </w:rPr>
+        <w:t>,</w:t>
+      </w:r>
+      <w:r>
+        <w:rPr>
+          <w:szCs w:val="20"/>
+        </w:rPr>
+        <w:t xml:space="preserve"> to convert them from </w:t>
+      </w:r>
+      <m:oMath>
+        <m:sSubSup>
+          <m:sSubSupPr>
+            <m:ctrlPr>
+              <w:rPr>
+                <w:rFonts w:ascii="Cambria Math" w:hAnsi="Cambria Math"/>
+                <w:i/>
+                <w:szCs w:val="20"/>
+              </w:rPr>
+            </m:ctrlPr>
+          </m:sSubSupPr>
+          <m:e>
+            <m:r>
+              <w:rPr>
+                <w:rFonts w:ascii="Cambria Math" w:hAnsi="Cambria Math"/>
+                <w:szCs w:val="20"/>
+              </w:rPr>
+              <m:t>V</m:t>
+            </m:r>
+          </m:e>
+          <m:sub>
+            <m:r>
+              <w:rPr>
+                <w:rFonts w:ascii="Cambria Math" w:hAnsi="Cambria Math"/>
+                <w:szCs w:val="20"/>
+              </w:rPr>
+              <m:t>nm</m:t>
+            </m:r>
+          </m:sub>
+          <m:sup>
+            <m:r>
+              <w:rPr>
+                <w:rFonts w:ascii="Cambria Math" w:hAnsi="Cambria Math"/>
+                <w:szCs w:val="20"/>
+              </w:rPr>
+              <m:t>i'</m:t>
+            </m:r>
+          </m:sup>
+        </m:sSubSup>
+        <m:r>
+          <m:rPr>
+            <m:sty m:val="p"/>
+          </m:rPr>
+          <w:rPr>
+            <w:rFonts w:ascii="Cambria Math" w:hAnsi="Cambria Math"/>
+            <w:szCs w:val="20"/>
+          </w:rPr>
+          <m:t>=</m:t>
+        </m:r>
+        <m:r>
+          <w:rPr>
+            <w:rFonts w:ascii="Cambria Math" w:hAnsi="Cambria Math"/>
+            <w:szCs w:val="20"/>
+          </w:rPr>
+          <m:t>Sigmoid</m:t>
+        </m:r>
+        <m:d>
+          <m:dPr>
+            <m:ctrlPr>
+              <w:rPr>
+                <w:rFonts w:ascii="Cambria Math" w:hAnsi="Cambria Math"/>
+                <w:i/>
+                <w:szCs w:val="20"/>
+              </w:rPr>
+            </m:ctrlPr>
+          </m:dPr>
+          <m:e>
+            <m:r>
+              <w:rPr>
+                <w:rFonts w:ascii="Cambria Math" w:hAnsi="Cambria Math"/>
+                <w:szCs w:val="20"/>
+              </w:rPr>
+              <m:t>2</m:t>
+            </m:r>
+            <m:sSubSup>
+              <m:sSubSupPr>
+                <m:ctrlPr>
+                  <w:rPr>
+                    <w:rFonts w:ascii="Cambria Math" w:hAnsi="Cambria Math"/>
+                    <w:i/>
+                    <w:szCs w:val="20"/>
+                  </w:rPr>
+                </m:ctrlPr>
+              </m:sSubSupPr>
+              <m:e>
+                <m:r>
+                  <w:rPr>
+                    <w:rFonts w:ascii="Cambria Math" w:hAnsi="Cambria Math"/>
+                    <w:szCs w:val="20"/>
+                  </w:rPr>
+                  <m:t>V</m:t>
+                </m:r>
+              </m:e>
+              <m:sub>
+                <m:r>
+                  <w:rPr>
+                    <w:rFonts w:ascii="Cambria Math" w:hAnsi="Cambria Math"/>
+                    <w:szCs w:val="20"/>
+                  </w:rPr>
+                  <m:t>nm</m:t>
+                </m:r>
+              </m:sub>
+              <m:sup>
+                <m:r>
+                  <w:rPr>
+                    <w:rFonts w:ascii="Cambria Math" w:hAnsi="Cambria Math"/>
+                    <w:szCs w:val="20"/>
+                  </w:rPr>
+                  <m:t>i</m:t>
+                </m:r>
+              </m:sup>
+            </m:sSubSup>
+            <m:r>
+              <w:rPr>
+                <w:rFonts w:ascii="Cambria Math" w:hAnsi="Cambria Math"/>
+                <w:szCs w:val="20"/>
+              </w:rPr>
+              <m:t>-1</m:t>
+            </m:r>
+          </m:e>
+        </m:d>
+      </m:oMath>
+      <w:r>
+        <w:rPr>
+          <w:szCs w:val="20"/>
+        </w:rPr>
+        <w:t xml:space="preserve"> from into </w:t>
+      </w:r>
+      <m:oMath>
+        <m:sSubSup>
+          <m:sSubSupPr>
+            <m:ctrlPr>
+              <w:rPr>
+                <w:rFonts w:ascii="Cambria Math" w:hAnsi="Cambria Math"/>
+                <w:i/>
+                <w:szCs w:val="20"/>
+              </w:rPr>
+            </m:ctrlPr>
+          </m:sSubSupPr>
+          <m:e>
+            <m:r>
+              <w:rPr>
+                <w:rFonts w:ascii="Cambria Math" w:hAnsi="Cambria Math"/>
+                <w:szCs w:val="20"/>
+              </w:rPr>
+              <m:t>V</m:t>
+            </m:r>
+          </m:e>
+          <m:sub>
+            <m:r>
+              <w:rPr>
+                <w:rFonts w:ascii="Cambria Math" w:hAnsi="Cambria Math"/>
+                <w:szCs w:val="20"/>
+              </w:rPr>
+              <m:t>nm</m:t>
+            </m:r>
+          </m:sub>
+          <m:sup>
+            <m:r>
+              <w:rPr>
+                <w:rFonts w:ascii="Cambria Math" w:hAnsi="Cambria Math"/>
+                <w:szCs w:val="20"/>
+              </w:rPr>
+              <m:t>i''</m:t>
+            </m:r>
+          </m:sup>
+        </m:sSubSup>
+        <m:r>
+          <w:rPr>
+            <w:rFonts w:ascii="Cambria Math" w:hAnsi="Cambria Math"/>
+            <w:szCs w:val="20"/>
+          </w:rPr>
+          <m:t>=</m:t>
+        </m:r>
+        <m:r>
+          <w:rPr>
+            <w:rFonts w:ascii="Cambria Math" w:hAnsi="Cambria Math"/>
+            <w:szCs w:val="20"/>
+          </w:rPr>
+          <m:t>2</m:t>
+        </m:r>
+        <m:sSubSup>
+          <m:sSubSupPr>
+            <m:ctrlPr>
+              <w:rPr>
+                <w:rFonts w:ascii="Cambria Math" w:hAnsi="Cambria Math"/>
+                <w:i/>
+                <w:szCs w:val="20"/>
+              </w:rPr>
+            </m:ctrlPr>
+          </m:sSubSupPr>
+          <m:e>
+            <m:r>
+              <w:rPr>
+                <w:rFonts w:ascii="Cambria Math" w:hAnsi="Cambria Math"/>
+                <w:szCs w:val="20"/>
+              </w:rPr>
+              <m:t>V</m:t>
+            </m:r>
+          </m:e>
+          <m:sub>
+            <m:r>
+              <w:rPr>
+                <w:rFonts w:ascii="Cambria Math" w:hAnsi="Cambria Math"/>
+                <w:szCs w:val="20"/>
+              </w:rPr>
+              <m:t>nm</m:t>
+            </m:r>
+          </m:sub>
+          <m:sup>
+            <m:r>
+              <w:rPr>
+                <w:rFonts w:ascii="Cambria Math" w:hAnsi="Cambria Math"/>
+                <w:szCs w:val="20"/>
+              </w:rPr>
+              <m:t>i</m:t>
+            </m:r>
+          </m:sup>
+        </m:sSubSup>
+        <m:r>
+          <w:rPr>
+            <w:rFonts w:ascii="Cambria Math" w:hAnsi="Cambria Math"/>
+            <w:szCs w:val="20"/>
+          </w:rPr>
+          <m:t>-1</m:t>
+        </m:r>
+      </m:oMath>
+      <w:r>
+        <w:rPr>
+          <w:rFonts w:hint="eastAsia"/>
+          <w:szCs w:val="20"/>
+        </w:rPr>
+        <w:t xml:space="preserve"> form, where </w:t>
+      </w:r>
+      <m:oMath>
+        <m:sSubSup>
+          <m:sSubSupPr>
+            <m:ctrlPr>
+              <w:rPr>
+                <w:rFonts w:ascii="Cambria Math" w:hAnsi="Cambria Math"/>
+                <w:i/>
+                <w:szCs w:val="20"/>
+              </w:rPr>
+            </m:ctrlPr>
+          </m:sSubSupPr>
+          <m:e>
+            <m:r>
+              <w:rPr>
+                <w:rFonts w:ascii="Cambria Math" w:hAnsi="Cambria Math"/>
+                <w:szCs w:val="20"/>
+              </w:rPr>
+              <m:t>V</m:t>
+            </m:r>
+          </m:e>
+          <m:sub>
+            <m:r>
+              <w:rPr>
+                <w:rFonts w:ascii="Cambria Math" w:hAnsi="Cambria Math"/>
+                <w:szCs w:val="20"/>
+              </w:rPr>
+              <m:t>nm</m:t>
+            </m:r>
+          </m:sub>
+          <m:sup>
+            <m:r>
+              <w:rPr>
+                <w:rFonts w:ascii="Cambria Math" w:hAnsi="Cambria Math"/>
+                <w:szCs w:val="20"/>
+              </w:rPr>
+              <m:t>i</m:t>
+            </m:r>
+          </m:sup>
+        </m:sSubSup>
+      </m:oMath>
+      <w:r>
+        <w:rPr>
+          <w:rFonts w:hint="eastAsia"/>
+          <w:szCs w:val="20"/>
+        </w:rPr>
+        <w:t xml:space="preserve"> is the estimated common throughput value.</w:t>
       </w:r>
     </w:p>
     <w:p>
@@ -4361,13 +5482,240 @@
           <w:szCs w:val="20"/>
         </w:rPr>
       </w:pPr>
-      <w:r>
-        <w:rPr>
-          <w:b/>
-          <w:szCs w:val="20"/>
-        </w:rPr>
-        <w:t>4.1. Experiment Design</w:t>
-      </w:r>
+      <m:oMathPara>
+        <m:oMath>
+          <m:sSubSup>
+            <m:sSubSupPr>
+              <m:ctrlPr>
+                <w:rPr>
+                  <w:rFonts w:ascii="Cambria Math" w:hAnsi="Cambria Math"/>
+                  <w:i/>
+                  <w:szCs w:val="20"/>
+                </w:rPr>
+              </m:ctrlPr>
+            </m:sSubSupPr>
+            <m:e>
+              <m:r>
+                <w:rPr>
+                  <w:rFonts w:ascii="Cambria Math" w:hAnsi="Cambria Math"/>
+                  <w:szCs w:val="20"/>
+                </w:rPr>
+                <m:t>V</m:t>
+              </m:r>
+            </m:e>
+            <m:sub>
+              <m:r>
+                <w:rPr>
+                  <w:rFonts w:ascii="Cambria Math" w:hAnsi="Cambria Math"/>
+                  <w:szCs w:val="20"/>
+                </w:rPr>
+                <m:t>nm</m:t>
+              </m:r>
+            </m:sub>
+            <m:sup>
+              <m:r>
+                <w:rPr>
+                  <w:rFonts w:ascii="Cambria Math" w:hAnsi="Cambria Math"/>
+                  <w:szCs w:val="20"/>
+                </w:rPr>
+                <m:t>i''</m:t>
+              </m:r>
+            </m:sup>
+          </m:sSubSup>
+          <m:r>
+            <w:rPr>
+              <w:rFonts w:ascii="Cambria Math" w:hAnsi="Cambria Math"/>
+              <w:szCs w:val="20"/>
+            </w:rPr>
+            <m:t>=</m:t>
+          </m:r>
+          <m:r>
+            <w:rPr>
+              <w:rFonts w:ascii="Cambria Math" w:hAnsi="Cambria Math"/>
+              <w:szCs w:val="20"/>
+            </w:rPr>
+            <m:t>inv</m:t>
+          </m:r>
+          <m:r>
+            <w:rPr>
+              <w:rFonts w:ascii="Cambria Math" w:hAnsi="Cambria Math"/>
+              <w:szCs w:val="20"/>
+            </w:rPr>
+            <m:t>Sigmoid</m:t>
+          </m:r>
+          <m:d>
+            <m:dPr>
+              <m:ctrlPr>
+                <w:rPr>
+                  <w:rFonts w:ascii="Cambria Math" w:hAnsi="Cambria Math"/>
+                  <w:i/>
+                  <w:szCs w:val="20"/>
+                </w:rPr>
+              </m:ctrlPr>
+            </m:dPr>
+            <m:e>
+              <m:sSubSup>
+                <m:sSubSupPr>
+                  <m:ctrlPr>
+                    <w:rPr>
+                      <w:rFonts w:ascii="Cambria Math" w:hAnsi="Cambria Math"/>
+                      <w:i/>
+                      <w:szCs w:val="20"/>
+                    </w:rPr>
+                  </m:ctrlPr>
+                </m:sSubSupPr>
+                <m:e>
+                  <m:r>
+                    <w:rPr>
+                      <w:rFonts w:ascii="Cambria Math" w:hAnsi="Cambria Math"/>
+                      <w:szCs w:val="20"/>
+                    </w:rPr>
+                    <m:t>V</m:t>
+                  </m:r>
+                </m:e>
+                <m:sub>
+                  <m:r>
+                    <w:rPr>
+                      <w:rFonts w:ascii="Cambria Math" w:hAnsi="Cambria Math"/>
+                      <w:szCs w:val="20"/>
+                    </w:rPr>
+                    <m:t>nm</m:t>
+                  </m:r>
+                </m:sub>
+                <m:sup>
+                  <m:r>
+                    <w:rPr>
+                      <w:rFonts w:ascii="Cambria Math" w:hAnsi="Cambria Math"/>
+                      <w:szCs w:val="20"/>
+                    </w:rPr>
+                    <m:t>i'</m:t>
+                  </m:r>
+                </m:sup>
+              </m:sSubSup>
+            </m:e>
+          </m:d>
+          <m:r>
+            <w:rPr>
+              <w:rFonts w:ascii="Cambria Math" w:hAnsi="Cambria Math"/>
+              <w:szCs w:val="20"/>
+            </w:rPr>
+            <m:t xml:space="preserve"> where </m:t>
+          </m:r>
+          <m:r>
+            <w:rPr>
+              <w:rFonts w:ascii="Cambria Math" w:hAnsi="Cambria Math"/>
+              <w:szCs w:val="20"/>
+            </w:rPr>
+            <m:t>inv</m:t>
+          </m:r>
+          <m:r>
+            <w:rPr>
+              <w:rFonts w:ascii="Cambria Math" w:hAnsi="Cambria Math"/>
+              <w:szCs w:val="20"/>
+            </w:rPr>
+            <m:t>Sigmoid</m:t>
+          </m:r>
+          <m:d>
+            <m:dPr>
+              <m:ctrlPr>
+                <w:rPr>
+                  <w:rFonts w:ascii="Cambria Math" w:hAnsi="Cambria Math"/>
+                  <w:i/>
+                  <w:szCs w:val="20"/>
+                </w:rPr>
+              </m:ctrlPr>
+            </m:dPr>
+            <m:e>
+              <m:r>
+                <w:rPr>
+                  <w:rFonts w:ascii="Cambria Math" w:hAnsi="Cambria Math"/>
+                  <w:szCs w:val="20"/>
+                </w:rPr>
+                <m:t>x</m:t>
+              </m:r>
+            </m:e>
+          </m:d>
+          <m:r>
+            <w:rPr>
+              <w:rFonts w:ascii="Cambria Math" w:hAnsi="Cambria Math"/>
+              <w:szCs w:val="20"/>
+            </w:rPr>
+            <m:t>=</m:t>
+          </m:r>
+          <m:func>
+            <m:funcPr>
+              <m:ctrlPr>
+                <w:rPr>
+                  <w:rFonts w:ascii="Cambria Math" w:hAnsi="Cambria Math"/>
+                  <w:i/>
+                  <w:szCs w:val="20"/>
+                </w:rPr>
+              </m:ctrlPr>
+            </m:funcPr>
+            <m:fName>
+              <m:r>
+                <m:rPr>
+                  <m:sty m:val="p"/>
+                </m:rPr>
+                <w:rPr>
+                  <w:rFonts w:ascii="Cambria Math" w:hAnsi="Cambria Math"/>
+                  <w:szCs w:val="20"/>
+                </w:rPr>
+                <m:t>ln</m:t>
+              </m:r>
+            </m:fName>
+            <m:e>
+              <m:f>
+                <m:fPr>
+                  <m:ctrlPr>
+                    <w:rPr>
+                      <w:rFonts w:ascii="Cambria Math" w:hAnsi="Cambria Math"/>
+                      <w:i/>
+                      <w:szCs w:val="20"/>
+                    </w:rPr>
+                  </m:ctrlPr>
+                </m:fPr>
+                <m:num>
+                  <m:r>
+                    <w:rPr>
+                      <w:rFonts w:ascii="Cambria Math" w:hAnsi="Cambria Math"/>
+                      <w:szCs w:val="20"/>
+                    </w:rPr>
+                    <m:t>x</m:t>
+                  </m:r>
+                </m:num>
+                <m:den>
+                  <m:r>
+                    <w:rPr>
+                      <w:rFonts w:ascii="Cambria Math" w:hAnsi="Cambria Math"/>
+                      <w:szCs w:val="20"/>
+                    </w:rPr>
+                    <m:t>1-x</m:t>
+                  </m:r>
+                </m:den>
+              </m:f>
+            </m:e>
+          </m:func>
+          <m:r>
+            <w:rPr>
+              <w:rFonts w:ascii="Cambria Math" w:hAnsi="Cambria Math"/>
+              <w:szCs w:val="20"/>
+            </w:rPr>
+            <m:t xml:space="preserve">   </m:t>
+          </m:r>
+          <m:r>
+            <m:rPr>
+              <m:sty m:val="bi"/>
+            </m:rPr>
+            <w:rPr>
+              <w:rFonts w:ascii="Cambria Math" w:hAnsi="Cambria Math"/>
+              <w:color w:val="0000FF"/>
+              <w:szCs w:val="20"/>
+            </w:rPr>
+            <m:t>(3)</m:t>
+          </m:r>
+        </m:oMath>
+      </m:oMathPara>
     </w:p>
     <w:p>
       <w:pPr>
@@ -4379,23 +5727,1019 @@
         <w:rPr>
           <w:szCs w:val="20"/>
         </w:rPr>
-        <w:t>(This part will be written later)</w:t>
+        <w:t>Then, for each output map, the</w:t>
+      </w:r>
+      <w:bookmarkStart w:id="0" w:name="_GoBack"/>
+      <w:bookmarkEnd w:id="0"/>
+      <w:r>
+        <w:rPr>
+          <w:szCs w:val="20"/>
+        </w:rPr>
+        <w:t xml:space="preserve"> model finds maximum value among the values in each block of this map.</w:t>
+      </w:r>
+      <w:r>
+        <w:rPr>
+          <w:szCs w:val="20"/>
+        </w:rPr>
+        <w:t xml:space="preserve"> Let’s </w:t>
+      </w:r>
+      <w:r>
+        <w:rPr>
+          <w:szCs w:val="20"/>
+        </w:rPr>
+        <w:t>call</w:t>
+      </w:r>
+      <w:r>
+        <w:rPr>
+          <w:szCs w:val="20"/>
+        </w:rPr>
+        <w:t xml:space="preserve"> the row and column </w:t>
+      </w:r>
+      <w:r>
+        <w:rPr>
+          <w:szCs w:val="20"/>
+        </w:rPr>
+        <w:t xml:space="preserve">axis of this value in the map </w:t>
+      </w:r>
+      <m:oMath>
+        <m:sSub>
+          <m:sSubPr>
+            <m:ctrlPr>
+              <w:rPr>
+                <w:rFonts w:ascii="Cambria Math" w:hAnsi="Cambria Math"/>
+                <w:i/>
+                <w:szCs w:val="20"/>
+              </w:rPr>
+            </m:ctrlPr>
+          </m:sSubPr>
+          <m:e>
+            <m:r>
+              <w:rPr>
+                <w:rFonts w:ascii="Cambria Math" w:hAnsi="Cambria Math"/>
+                <w:szCs w:val="20"/>
+              </w:rPr>
+              <m:t>n</m:t>
+            </m:r>
+          </m:e>
+          <m:sub>
+            <m:r>
+              <w:rPr>
+                <w:rFonts w:ascii="Cambria Math" w:hAnsi="Cambria Math"/>
+                <w:szCs w:val="20"/>
+              </w:rPr>
+              <m:t>Max</m:t>
+            </m:r>
+          </m:sub>
+        </m:sSub>
+      </m:oMath>
+      <w:r>
+        <w:rPr>
+          <w:rFonts w:hint="eastAsia"/>
+          <w:szCs w:val="20"/>
+        </w:rPr>
+        <w:t xml:space="preserve"> and </w:t>
+      </w:r>
+      <m:oMath>
+        <m:sSub>
+          <m:sSubPr>
+            <m:ctrlPr>
+              <w:rPr>
+                <w:rFonts w:ascii="Cambria Math" w:hAnsi="Cambria Math"/>
+                <w:i/>
+                <w:szCs w:val="20"/>
+              </w:rPr>
+            </m:ctrlPr>
+          </m:sSubPr>
+          <m:e>
+            <m:r>
+              <w:rPr>
+                <w:rFonts w:ascii="Cambria Math" w:hAnsi="Cambria Math"/>
+                <w:szCs w:val="20"/>
+              </w:rPr>
+              <m:t>m</m:t>
+            </m:r>
+          </m:e>
+          <m:sub>
+            <m:r>
+              <w:rPr>
+                <w:rFonts w:ascii="Cambria Math" w:hAnsi="Cambria Math"/>
+                <w:szCs w:val="20"/>
+              </w:rPr>
+              <m:t>Max</m:t>
+            </m:r>
+          </m:sub>
+        </m:sSub>
+      </m:oMath>
+      <w:r>
+        <w:rPr>
+          <w:rFonts w:hint="eastAsia"/>
+          <w:szCs w:val="20"/>
+        </w:rPr>
+        <w:t xml:space="preserve"> </w:t>
+      </w:r>
+      <w:r>
+        <w:rPr>
+          <w:szCs w:val="20"/>
+        </w:rPr>
+        <w:t xml:space="preserve">each, and </w:t>
+      </w:r>
+      <w:r>
+        <w:rPr>
+          <w:szCs w:val="20"/>
+        </w:rPr>
+        <w:t>call</w:t>
+      </w:r>
+      <w:r>
+        <w:rPr>
+          <w:szCs w:val="20"/>
+        </w:rPr>
+        <w:t xml:space="preserve"> the maximum </w:t>
+      </w:r>
+      <w:proofErr w:type="gramStart"/>
+      <w:r>
+        <w:rPr>
+          <w:szCs w:val="20"/>
+        </w:rPr>
+        <w:t xml:space="preserve">value </w:t>
+      </w:r>
+      <w:proofErr w:type="gramEnd"/>
+      <m:oMath>
+        <m:sSubSup>
+          <m:sSubSupPr>
+            <m:ctrlPr>
+              <w:rPr>
+                <w:rFonts w:ascii="Cambria Math" w:hAnsi="Cambria Math"/>
+                <w:i/>
+                <w:szCs w:val="20"/>
+              </w:rPr>
+            </m:ctrlPr>
+          </m:sSubSupPr>
+          <m:e>
+            <m:r>
+              <w:rPr>
+                <w:rFonts w:ascii="Cambria Math" w:hAnsi="Cambria Math"/>
+                <w:szCs w:val="20"/>
+              </w:rPr>
+              <m:t>V</m:t>
+            </m:r>
+          </m:e>
+          <m:sub>
+            <m:sSub>
+              <m:sSubPr>
+                <m:ctrlPr>
+                  <w:rPr>
+                    <w:rFonts w:ascii="Cambria Math" w:hAnsi="Cambria Math"/>
+                    <w:i/>
+                    <w:szCs w:val="20"/>
+                  </w:rPr>
+                </m:ctrlPr>
+              </m:sSubPr>
+              <m:e>
+                <m:r>
+                  <w:rPr>
+                    <w:rFonts w:ascii="Cambria Math" w:hAnsi="Cambria Math"/>
+                    <w:szCs w:val="20"/>
+                  </w:rPr>
+                  <m:t>n</m:t>
+                </m:r>
+              </m:e>
+              <m:sub>
+                <m:r>
+                  <w:rPr>
+                    <w:rFonts w:ascii="Cambria Math" w:hAnsi="Cambria Math"/>
+                    <w:szCs w:val="20"/>
+                  </w:rPr>
+                  <m:t>Max</m:t>
+                </m:r>
+              </m:sub>
+            </m:sSub>
+            <m:sSub>
+              <m:sSubPr>
+                <m:ctrlPr>
+                  <w:rPr>
+                    <w:rFonts w:ascii="Cambria Math" w:hAnsi="Cambria Math"/>
+                    <w:i/>
+                    <w:szCs w:val="20"/>
+                  </w:rPr>
+                </m:ctrlPr>
+              </m:sSubPr>
+              <m:e>
+                <m:r>
+                  <w:rPr>
+                    <w:rFonts w:ascii="Cambria Math" w:hAnsi="Cambria Math"/>
+                    <w:szCs w:val="20"/>
+                  </w:rPr>
+                  <m:t>m</m:t>
+                </m:r>
+              </m:e>
+              <m:sub>
+                <m:r>
+                  <w:rPr>
+                    <w:rFonts w:ascii="Cambria Math" w:hAnsi="Cambria Math"/>
+                    <w:szCs w:val="20"/>
+                  </w:rPr>
+                  <m:t>Max</m:t>
+                </m:r>
+              </m:sub>
+            </m:sSub>
+          </m:sub>
+          <m:sup>
+            <m:r>
+              <w:rPr>
+                <w:rFonts w:ascii="Cambria Math" w:hAnsi="Cambria Math"/>
+                <w:szCs w:val="20"/>
+              </w:rPr>
+              <m:t>i''</m:t>
+            </m:r>
+          </m:sup>
+        </m:sSubSup>
+      </m:oMath>
+      <w:r>
+        <w:rPr>
+          <w:szCs w:val="20"/>
+        </w:rPr>
+        <w:t>.</w:t>
+      </w:r>
+      <w:r>
+        <w:rPr>
+          <w:szCs w:val="20"/>
+        </w:rPr>
+        <w:t xml:space="preserve"> Then the </w:t>
+      </w:r>
+      <w:r>
+        <w:rPr>
+          <w:szCs w:val="20"/>
+        </w:rPr>
+        <w:t xml:space="preserve">row axis </w:t>
+      </w:r>
+      <m:oMath>
+        <m:sSub>
+          <m:sSubPr>
+            <m:ctrlPr>
+              <w:rPr>
+                <w:rFonts w:ascii="Cambria Math" w:hAnsi="Cambria Math"/>
+                <w:i/>
+                <w:szCs w:val="20"/>
+              </w:rPr>
+            </m:ctrlPr>
+          </m:sSubPr>
+          <m:e>
+            <m:r>
+              <w:rPr>
+                <w:rFonts w:ascii="Cambria Math" w:hAnsi="Cambria Math"/>
+                <w:szCs w:val="20"/>
+              </w:rPr>
+              <m:t>n</m:t>
+            </m:r>
+          </m:e>
+          <m:sub>
+            <m:r>
+              <w:rPr>
+                <w:rFonts w:ascii="Cambria Math" w:hAnsi="Cambria Math"/>
+                <w:szCs w:val="20"/>
+              </w:rPr>
+              <m:t>optimal</m:t>
+            </m:r>
+          </m:sub>
+        </m:sSub>
+      </m:oMath>
+      <w:r>
+        <w:rPr>
+          <w:szCs w:val="20"/>
+        </w:rPr>
+        <w:t xml:space="preserve"> column axis </w:t>
+      </w:r>
+      <m:oMath>
+        <m:sSub>
+          <m:sSubPr>
+            <m:ctrlPr>
+              <w:rPr>
+                <w:rFonts w:ascii="Cambria Math" w:hAnsi="Cambria Math"/>
+                <w:i/>
+                <w:szCs w:val="20"/>
+              </w:rPr>
+            </m:ctrlPr>
+          </m:sSubPr>
+          <m:e>
+            <m:r>
+              <w:rPr>
+                <w:rFonts w:ascii="Cambria Math" w:hAnsi="Cambria Math"/>
+                <w:szCs w:val="20"/>
+              </w:rPr>
+              <m:t>m</m:t>
+            </m:r>
+          </m:e>
+          <m:sub>
+            <m:r>
+              <w:rPr>
+                <w:rFonts w:ascii="Cambria Math" w:hAnsi="Cambria Math"/>
+                <w:szCs w:val="20"/>
+              </w:rPr>
+              <m:t>optimal</m:t>
+            </m:r>
+          </m:sub>
+        </m:sSub>
+      </m:oMath>
+      <w:r>
+        <w:rPr>
+          <w:rFonts w:hint="eastAsia"/>
+          <w:szCs w:val="20"/>
+        </w:rPr>
+        <w:t xml:space="preserve"> </w:t>
+      </w:r>
+      <w:r>
+        <w:rPr>
+          <w:szCs w:val="20"/>
+        </w:rPr>
+        <w:t xml:space="preserve">of optimal HAP location is computed </w:t>
+      </w:r>
+      <w:r>
+        <w:rPr>
+          <w:szCs w:val="20"/>
+        </w:rPr>
+        <w:t xml:space="preserve">using </w:t>
+      </w:r>
+      <w:r>
+        <w:rPr>
+          <w:b/>
+          <w:color w:val="0000FF"/>
+          <w:szCs w:val="20"/>
+        </w:rPr>
+        <w:t>(4)</w:t>
+      </w:r>
+      <w:r>
+        <w:rPr>
+          <w:color w:val="0000FF"/>
+          <w:szCs w:val="20"/>
+        </w:rPr>
+        <w:t xml:space="preserve"> </w:t>
+      </w:r>
+      <w:r>
+        <w:rPr>
+          <w:szCs w:val="20"/>
+        </w:rPr>
+        <w:t xml:space="preserve">and </w:t>
+      </w:r>
+      <w:r>
+        <w:rPr>
+          <w:b/>
+          <w:color w:val="0000FF"/>
+          <w:szCs w:val="20"/>
+        </w:rPr>
+        <w:t xml:space="preserve">(5) </w:t>
+      </w:r>
+      <w:r>
+        <w:rPr>
+          <w:szCs w:val="20"/>
+        </w:rPr>
+        <w:t xml:space="preserve">each, described in </w:t>
+      </w:r>
+      <w:r>
+        <w:rPr>
+          <w:b/>
+          <w:szCs w:val="20"/>
+        </w:rPr>
+        <w:t>Figure 3</w:t>
+      </w:r>
+      <w:r>
+        <w:rPr>
+          <w:szCs w:val="20"/>
+        </w:rPr>
+        <w:t>.</w:t>
       </w:r>
     </w:p>
     <w:p>
       <w:pPr>
         <w:rPr>
-          <w:b/>
           <w:szCs w:val="20"/>
         </w:rPr>
       </w:pPr>
-      <w:r>
-        <w:rPr>
-          <w:b/>
-          <w:szCs w:val="20"/>
-        </w:rPr>
-        <w:t>4.2. Metrics</w:t>
-      </w:r>
+      <m:oMathPara>
+        <m:oMath>
+          <m:sSub>
+            <m:sSubPr>
+              <m:ctrlPr>
+                <w:rPr>
+                  <w:rFonts w:ascii="Cambria Math" w:hAnsi="Cambria Math"/>
+                  <w:i/>
+                  <w:szCs w:val="20"/>
+                </w:rPr>
+              </m:ctrlPr>
+            </m:sSubPr>
+            <m:e>
+              <m:r>
+                <w:rPr>
+                  <w:rFonts w:ascii="Cambria Math" w:hAnsi="Cambria Math"/>
+                  <w:szCs w:val="20"/>
+                </w:rPr>
+                <m:t>n</m:t>
+              </m:r>
+            </m:e>
+            <m:sub>
+              <m:r>
+                <w:rPr>
+                  <w:rFonts w:ascii="Cambria Math" w:hAnsi="Cambria Math"/>
+                  <w:szCs w:val="20"/>
+                </w:rPr>
+                <m:t>optimal</m:t>
+              </m:r>
+            </m:sub>
+          </m:sSub>
+          <m:r>
+            <m:rPr>
+              <m:sty m:val="p"/>
+            </m:rPr>
+            <w:rPr>
+              <w:rFonts w:ascii="Cambria Math" w:hAnsi="Cambria Math"/>
+              <w:szCs w:val="20"/>
+            </w:rPr>
+            <m:t>=</m:t>
+          </m:r>
+          <m:sSub>
+            <m:sSubPr>
+              <m:ctrlPr>
+                <w:rPr>
+                  <w:rFonts w:ascii="Cambria Math" w:hAnsi="Cambria Math"/>
+                  <w:i/>
+                  <w:szCs w:val="20"/>
+                </w:rPr>
+              </m:ctrlPr>
+            </m:sSubPr>
+            <m:e>
+              <m:r>
+                <w:rPr>
+                  <w:rFonts w:ascii="Cambria Math" w:hAnsi="Cambria Math"/>
+                  <w:szCs w:val="20"/>
+                </w:rPr>
+                <m:t>n</m:t>
+              </m:r>
+            </m:e>
+            <m:sub>
+              <m:r>
+                <w:rPr>
+                  <w:rFonts w:ascii="Cambria Math" w:hAnsi="Cambria Math"/>
+                  <w:szCs w:val="20"/>
+                </w:rPr>
+                <m:t>Max</m:t>
+              </m:r>
+            </m:sub>
+          </m:sSub>
+          <m:r>
+            <w:rPr>
+              <w:rFonts w:ascii="Cambria Math" w:hAnsi="Cambria Math"/>
+              <w:szCs w:val="20"/>
+            </w:rPr>
+            <m:t>+</m:t>
+          </m:r>
+          <m:f>
+            <m:fPr>
+              <m:ctrlPr>
+                <w:rPr>
+                  <w:rFonts w:ascii="Cambria Math" w:hAnsi="Cambria Math"/>
+                  <w:szCs w:val="20"/>
+                </w:rPr>
+              </m:ctrlPr>
+            </m:fPr>
+            <m:num>
+              <m:sSubSup>
+                <m:sSubSupPr>
+                  <m:ctrlPr>
+                    <w:rPr>
+                      <w:rFonts w:ascii="Cambria Math" w:hAnsi="Cambria Math"/>
+                      <w:i/>
+                      <w:szCs w:val="20"/>
+                    </w:rPr>
+                  </m:ctrlPr>
+                </m:sSubSupPr>
+                <m:e>
+                  <m:r>
+                    <w:rPr>
+                      <w:rFonts w:ascii="Cambria Math" w:hAnsi="Cambria Math"/>
+                      <w:szCs w:val="20"/>
+                    </w:rPr>
+                    <m:t>V</m:t>
+                  </m:r>
+                </m:e>
+                <m:sub>
+                  <m:sSub>
+                    <m:sSubPr>
+                      <m:ctrlPr>
+                        <w:rPr>
+                          <w:rFonts w:ascii="Cambria Math" w:hAnsi="Cambria Math"/>
+                          <w:i/>
+                          <w:szCs w:val="20"/>
+                        </w:rPr>
+                      </m:ctrlPr>
+                    </m:sSubPr>
+                    <m:e>
+                      <m:r>
+                        <w:rPr>
+                          <w:rFonts w:ascii="Cambria Math" w:hAnsi="Cambria Math"/>
+                          <w:szCs w:val="20"/>
+                        </w:rPr>
+                        <m:t>n</m:t>
+                      </m:r>
+                    </m:e>
+                    <m:sub>
+                      <m:r>
+                        <w:rPr>
+                          <w:rFonts w:ascii="Cambria Math" w:hAnsi="Cambria Math"/>
+                          <w:szCs w:val="20"/>
+                        </w:rPr>
+                        <m:t>Max</m:t>
+                      </m:r>
+                    </m:sub>
+                  </m:sSub>
+                  <m:r>
+                    <w:rPr>
+                      <w:rFonts w:ascii="Cambria Math" w:hAnsi="Cambria Math"/>
+                      <w:szCs w:val="20"/>
+                    </w:rPr>
+                    <m:t xml:space="preserve">+1, </m:t>
+                  </m:r>
+                  <m:sSub>
+                    <m:sSubPr>
+                      <m:ctrlPr>
+                        <w:rPr>
+                          <w:rFonts w:ascii="Cambria Math" w:hAnsi="Cambria Math"/>
+                          <w:i/>
+                          <w:szCs w:val="20"/>
+                        </w:rPr>
+                      </m:ctrlPr>
+                    </m:sSubPr>
+                    <m:e>
+                      <m:r>
+                        <w:rPr>
+                          <w:rFonts w:ascii="Cambria Math" w:hAnsi="Cambria Math"/>
+                          <w:szCs w:val="20"/>
+                        </w:rPr>
+                        <m:t>m</m:t>
+                      </m:r>
+                    </m:e>
+                    <m:sub>
+                      <m:r>
+                        <w:rPr>
+                          <w:rFonts w:ascii="Cambria Math" w:hAnsi="Cambria Math"/>
+                          <w:szCs w:val="20"/>
+                        </w:rPr>
+                        <m:t>Max</m:t>
+                      </m:r>
+                    </m:sub>
+                  </m:sSub>
+                </m:sub>
+                <m:sup>
+                  <m:r>
+                    <w:rPr>
+                      <w:rFonts w:ascii="Cambria Math" w:hAnsi="Cambria Math"/>
+                      <w:szCs w:val="20"/>
+                    </w:rPr>
+                    <m:t>i''</m:t>
+                  </m:r>
+                </m:sup>
+              </m:sSubSup>
+              <m:r>
+                <w:rPr>
+                  <w:rFonts w:ascii="Cambria Math" w:hAnsi="Cambria Math"/>
+                  <w:szCs w:val="20"/>
+                </w:rPr>
+                <m:t>-</m:t>
+              </m:r>
+              <m:sSubSup>
+                <m:sSubSupPr>
+                  <m:ctrlPr>
+                    <w:rPr>
+                      <w:rFonts w:ascii="Cambria Math" w:hAnsi="Cambria Math"/>
+                      <w:i/>
+                      <w:szCs w:val="20"/>
+                    </w:rPr>
+                  </m:ctrlPr>
+                </m:sSubSupPr>
+                <m:e>
+                  <m:r>
+                    <w:rPr>
+                      <w:rFonts w:ascii="Cambria Math" w:hAnsi="Cambria Math"/>
+                      <w:szCs w:val="20"/>
+                    </w:rPr>
+                    <m:t>V</m:t>
+                  </m:r>
+                </m:e>
+                <m:sub>
+                  <m:sSub>
+                    <m:sSubPr>
+                      <m:ctrlPr>
+                        <w:rPr>
+                          <w:rFonts w:ascii="Cambria Math" w:hAnsi="Cambria Math"/>
+                          <w:i/>
+                          <w:szCs w:val="20"/>
+                        </w:rPr>
+                      </m:ctrlPr>
+                    </m:sSubPr>
+                    <m:e>
+                      <m:r>
+                        <w:rPr>
+                          <w:rFonts w:ascii="Cambria Math" w:hAnsi="Cambria Math"/>
+                          <w:szCs w:val="20"/>
+                        </w:rPr>
+                        <m:t>n</m:t>
+                      </m:r>
+                    </m:e>
+                    <m:sub>
+                      <m:r>
+                        <w:rPr>
+                          <w:rFonts w:ascii="Cambria Math" w:hAnsi="Cambria Math"/>
+                          <w:szCs w:val="20"/>
+                        </w:rPr>
+                        <m:t>Max</m:t>
+                      </m:r>
+                    </m:sub>
+                  </m:sSub>
+                  <m:r>
+                    <w:rPr>
+                      <w:rFonts w:ascii="Cambria Math" w:hAnsi="Cambria Math"/>
+                      <w:szCs w:val="20"/>
+                    </w:rPr>
+                    <m:t>-</m:t>
+                  </m:r>
+                  <m:r>
+                    <w:rPr>
+                      <w:rFonts w:ascii="Cambria Math" w:hAnsi="Cambria Math"/>
+                      <w:szCs w:val="20"/>
+                    </w:rPr>
+                    <m:t xml:space="preserve">1, </m:t>
+                  </m:r>
+                  <m:sSub>
+                    <m:sSubPr>
+                      <m:ctrlPr>
+                        <w:rPr>
+                          <w:rFonts w:ascii="Cambria Math" w:hAnsi="Cambria Math"/>
+                          <w:i/>
+                          <w:szCs w:val="20"/>
+                        </w:rPr>
+                      </m:ctrlPr>
+                    </m:sSubPr>
+                    <m:e>
+                      <m:r>
+                        <w:rPr>
+                          <w:rFonts w:ascii="Cambria Math" w:hAnsi="Cambria Math"/>
+                          <w:szCs w:val="20"/>
+                        </w:rPr>
+                        <m:t>m</m:t>
+                      </m:r>
+                    </m:e>
+                    <m:sub>
+                      <m:r>
+                        <w:rPr>
+                          <w:rFonts w:ascii="Cambria Math" w:hAnsi="Cambria Math"/>
+                          <w:szCs w:val="20"/>
+                        </w:rPr>
+                        <m:t>Max</m:t>
+                      </m:r>
+                    </m:sub>
+                  </m:sSub>
+                </m:sub>
+                <m:sup>
+                  <m:r>
+                    <w:rPr>
+                      <w:rFonts w:ascii="Cambria Math" w:hAnsi="Cambria Math"/>
+                      <w:szCs w:val="20"/>
+                    </w:rPr>
+                    <m:t>i''</m:t>
+                  </m:r>
+                </m:sup>
+              </m:sSubSup>
+            </m:num>
+            <m:den>
+              <m:sSubSup>
+                <m:sSubSupPr>
+                  <m:ctrlPr>
+                    <w:rPr>
+                      <w:rFonts w:ascii="Cambria Math" w:hAnsi="Cambria Math"/>
+                      <w:i/>
+                      <w:szCs w:val="20"/>
+                    </w:rPr>
+                  </m:ctrlPr>
+                </m:sSubSupPr>
+                <m:e>
+                  <m:r>
+                    <w:rPr>
+                      <w:rFonts w:ascii="Cambria Math" w:hAnsi="Cambria Math"/>
+                      <w:szCs w:val="20"/>
+                    </w:rPr>
+                    <m:t>V</m:t>
+                  </m:r>
+                </m:e>
+                <m:sub>
+                  <m:sSub>
+                    <m:sSubPr>
+                      <m:ctrlPr>
+                        <w:rPr>
+                          <w:rFonts w:ascii="Cambria Math" w:hAnsi="Cambria Math"/>
+                          <w:i/>
+                          <w:szCs w:val="20"/>
+                        </w:rPr>
+                      </m:ctrlPr>
+                    </m:sSubPr>
+                    <m:e>
+                      <m:r>
+                        <w:rPr>
+                          <w:rFonts w:ascii="Cambria Math" w:hAnsi="Cambria Math"/>
+                          <w:szCs w:val="20"/>
+                        </w:rPr>
+                        <m:t>n</m:t>
+                      </m:r>
+                    </m:e>
+                    <m:sub>
+                      <m:r>
+                        <w:rPr>
+                          <w:rFonts w:ascii="Cambria Math" w:hAnsi="Cambria Math"/>
+                          <w:szCs w:val="20"/>
+                        </w:rPr>
+                        <m:t>Max</m:t>
+                      </m:r>
+                    </m:sub>
+                  </m:sSub>
+                  <m:r>
+                    <w:rPr>
+                      <w:rFonts w:ascii="Cambria Math" w:hAnsi="Cambria Math"/>
+                      <w:szCs w:val="20"/>
+                    </w:rPr>
+                    <m:t>-</m:t>
+                  </m:r>
+                  <m:r>
+                    <w:rPr>
+                      <w:rFonts w:ascii="Cambria Math" w:hAnsi="Cambria Math"/>
+                      <w:szCs w:val="20"/>
+                    </w:rPr>
+                    <m:t xml:space="preserve">1, </m:t>
+                  </m:r>
+                  <m:sSub>
+                    <m:sSubPr>
+                      <m:ctrlPr>
+                        <w:rPr>
+                          <w:rFonts w:ascii="Cambria Math" w:hAnsi="Cambria Math"/>
+                          <w:i/>
+                          <w:szCs w:val="20"/>
+                        </w:rPr>
+                      </m:ctrlPr>
+                    </m:sSubPr>
+                    <m:e>
+                      <m:r>
+                        <w:rPr>
+                          <w:rFonts w:ascii="Cambria Math" w:hAnsi="Cambria Math"/>
+                          <w:szCs w:val="20"/>
+                        </w:rPr>
+                        <m:t>m</m:t>
+                      </m:r>
+                    </m:e>
+                    <m:sub>
+                      <m:r>
+                        <w:rPr>
+                          <w:rFonts w:ascii="Cambria Math" w:hAnsi="Cambria Math"/>
+                          <w:szCs w:val="20"/>
+                        </w:rPr>
+                        <m:t>Max</m:t>
+                      </m:r>
+                    </m:sub>
+                  </m:sSub>
+                </m:sub>
+                <m:sup>
+                  <m:r>
+                    <w:rPr>
+                      <w:rFonts w:ascii="Cambria Math" w:hAnsi="Cambria Math"/>
+                      <w:szCs w:val="20"/>
+                    </w:rPr>
+                    <m:t>i''</m:t>
+                  </m:r>
+                </m:sup>
+              </m:sSubSup>
+              <m:r>
+                <w:rPr>
+                  <w:rFonts w:ascii="Cambria Math" w:hAnsi="Cambria Math"/>
+                  <w:szCs w:val="20"/>
+                </w:rPr>
+                <m:t>+</m:t>
+              </m:r>
+              <m:sSubSup>
+                <m:sSubSupPr>
+                  <m:ctrlPr>
+                    <w:rPr>
+                      <w:rFonts w:ascii="Cambria Math" w:hAnsi="Cambria Math"/>
+                      <w:i/>
+                      <w:szCs w:val="20"/>
+                    </w:rPr>
+                  </m:ctrlPr>
+                </m:sSubSupPr>
+                <m:e>
+                  <m:r>
+                    <w:rPr>
+                      <w:rFonts w:ascii="Cambria Math" w:hAnsi="Cambria Math"/>
+                      <w:szCs w:val="20"/>
+                    </w:rPr>
+                    <m:t>V</m:t>
+                  </m:r>
+                </m:e>
+                <m:sub>
+                  <m:sSub>
+                    <m:sSubPr>
+                      <m:ctrlPr>
+                        <w:rPr>
+                          <w:rFonts w:ascii="Cambria Math" w:hAnsi="Cambria Math"/>
+                          <w:i/>
+                          <w:szCs w:val="20"/>
+                        </w:rPr>
+                      </m:ctrlPr>
+                    </m:sSubPr>
+                    <m:e>
+                      <m:r>
+                        <w:rPr>
+                          <w:rFonts w:ascii="Cambria Math" w:hAnsi="Cambria Math"/>
+                          <w:szCs w:val="20"/>
+                        </w:rPr>
+                        <m:t>n</m:t>
+                      </m:r>
+                    </m:e>
+                    <m:sub>
+                      <m:r>
+                        <w:rPr>
+                          <w:rFonts w:ascii="Cambria Math" w:hAnsi="Cambria Math"/>
+                          <w:szCs w:val="20"/>
+                        </w:rPr>
+                        <m:t>Max</m:t>
+                      </m:r>
+                    </m:sub>
+                  </m:sSub>
+                  <m:r>
+                    <w:rPr>
+                      <w:rFonts w:ascii="Cambria Math" w:hAnsi="Cambria Math"/>
+                      <w:szCs w:val="20"/>
+                    </w:rPr>
+                    <m:t xml:space="preserve">, </m:t>
+                  </m:r>
+                  <m:sSub>
+                    <m:sSubPr>
+                      <m:ctrlPr>
+                        <w:rPr>
+                          <w:rFonts w:ascii="Cambria Math" w:hAnsi="Cambria Math"/>
+                          <w:i/>
+                          <w:szCs w:val="20"/>
+                        </w:rPr>
+                      </m:ctrlPr>
+                    </m:sSubPr>
+                    <m:e>
+                      <m:r>
+                        <w:rPr>
+                          <w:rFonts w:ascii="Cambria Math" w:hAnsi="Cambria Math"/>
+                          <w:szCs w:val="20"/>
+                        </w:rPr>
+                        <m:t>m</m:t>
+                      </m:r>
+                    </m:e>
+                    <m:sub>
+                      <m:r>
+                        <w:rPr>
+                          <w:rFonts w:ascii="Cambria Math" w:hAnsi="Cambria Math"/>
+                          <w:szCs w:val="20"/>
+                        </w:rPr>
+                        <m:t>Max</m:t>
+                      </m:r>
+                    </m:sub>
+                  </m:sSub>
+                </m:sub>
+                <m:sup>
+                  <m:r>
+                    <w:rPr>
+                      <w:rFonts w:ascii="Cambria Math" w:hAnsi="Cambria Math"/>
+                      <w:szCs w:val="20"/>
+                    </w:rPr>
+                    <m:t>i''</m:t>
+                  </m:r>
+                </m:sup>
+              </m:sSubSup>
+              <m:r>
+                <w:rPr>
+                  <w:rFonts w:ascii="Cambria Math" w:hAnsi="Cambria Math"/>
+                  <w:szCs w:val="20"/>
+                </w:rPr>
+                <m:t>+</m:t>
+              </m:r>
+              <m:sSubSup>
+                <m:sSubSupPr>
+                  <m:ctrlPr>
+                    <w:rPr>
+                      <w:rFonts w:ascii="Cambria Math" w:hAnsi="Cambria Math"/>
+                      <w:i/>
+                      <w:szCs w:val="20"/>
+                    </w:rPr>
+                  </m:ctrlPr>
+                </m:sSubSupPr>
+                <m:e>
+                  <m:r>
+                    <w:rPr>
+                      <w:rFonts w:ascii="Cambria Math" w:hAnsi="Cambria Math"/>
+                      <w:szCs w:val="20"/>
+                    </w:rPr>
+                    <m:t>V</m:t>
+                  </m:r>
+                </m:e>
+                <m:sub>
+                  <m:sSub>
+                    <m:sSubPr>
+                      <m:ctrlPr>
+                        <w:rPr>
+                          <w:rFonts w:ascii="Cambria Math" w:hAnsi="Cambria Math"/>
+                          <w:i/>
+                          <w:szCs w:val="20"/>
+                        </w:rPr>
+                      </m:ctrlPr>
+                    </m:sSubPr>
+                    <m:e>
+                      <m:r>
+                        <w:rPr>
+                          <w:rFonts w:ascii="Cambria Math" w:hAnsi="Cambria Math"/>
+                          <w:szCs w:val="20"/>
+                        </w:rPr>
+                        <m:t>n</m:t>
+                      </m:r>
+                    </m:e>
+                    <m:sub>
+                      <m:r>
+                        <w:rPr>
+                          <w:rFonts w:ascii="Cambria Math" w:hAnsi="Cambria Math"/>
+                          <w:szCs w:val="20"/>
+                        </w:rPr>
+                        <m:t>Max</m:t>
+                      </m:r>
+                    </m:sub>
+                  </m:sSub>
+                  <m:r>
+                    <w:rPr>
+                      <w:rFonts w:ascii="Cambria Math" w:hAnsi="Cambria Math"/>
+                      <w:szCs w:val="20"/>
+                    </w:rPr>
+                    <m:t xml:space="preserve">+1, </m:t>
+                  </m:r>
+                  <m:sSub>
+                    <m:sSubPr>
+                      <m:ctrlPr>
+                        <w:rPr>
+                          <w:rFonts w:ascii="Cambria Math" w:hAnsi="Cambria Math"/>
+                          <w:i/>
+                          <w:szCs w:val="20"/>
+                        </w:rPr>
+                      </m:ctrlPr>
+                    </m:sSubPr>
+                    <m:e>
+                      <m:r>
+                        <w:rPr>
+                          <w:rFonts w:ascii="Cambria Math" w:hAnsi="Cambria Math"/>
+                          <w:szCs w:val="20"/>
+                        </w:rPr>
+                        <m:t>m</m:t>
+                      </m:r>
+                    </m:e>
+                    <m:sub>
+                      <m:r>
+                        <w:rPr>
+                          <w:rFonts w:ascii="Cambria Math" w:hAnsi="Cambria Math"/>
+                          <w:szCs w:val="20"/>
+                        </w:rPr>
+                        <m:t>Max</m:t>
+                      </m:r>
+                    </m:sub>
+                  </m:sSub>
+                </m:sub>
+                <m:sup>
+                  <m:r>
+                    <w:rPr>
+                      <w:rFonts w:ascii="Cambria Math" w:hAnsi="Cambria Math"/>
+                      <w:szCs w:val="20"/>
+                    </w:rPr>
+                    <m:t>i''</m:t>
+                  </m:r>
+                </m:sup>
+              </m:sSubSup>
+            </m:den>
+          </m:f>
+          <m:r>
+            <w:rPr>
+              <w:rFonts w:ascii="Cambria Math" w:hAnsi="Cambria Math"/>
+              <w:szCs w:val="20"/>
+            </w:rPr>
+            <m:t xml:space="preserve">   </m:t>
+          </m:r>
+          <m:r>
+            <m:rPr>
+              <m:sty m:val="bi"/>
+            </m:rPr>
+            <w:rPr>
+              <w:rFonts w:ascii="Cambria Math" w:hAnsi="Cambria Math"/>
+              <w:color w:val="0000FF"/>
+              <w:szCs w:val="20"/>
+            </w:rPr>
+            <m:t>(4)</m:t>
+          </m:r>
+        </m:oMath>
+      </m:oMathPara>
     </w:p>
     <w:p>
       <w:pPr>
@@ -4403,40 +6747,1699 @@
           <w:szCs w:val="20"/>
         </w:rPr>
       </w:pPr>
-      <w:r>
-        <w:rPr>
-          <w:szCs w:val="20"/>
-        </w:rPr>
-        <w:t>(This part will be written later)</w:t>
-      </w:r>
+      <m:oMathPara>
+        <m:oMath>
+          <m:sSub>
+            <m:sSubPr>
+              <m:ctrlPr>
+                <w:rPr>
+                  <w:rFonts w:ascii="Cambria Math" w:hAnsi="Cambria Math"/>
+                  <w:i/>
+                  <w:szCs w:val="20"/>
+                </w:rPr>
+              </m:ctrlPr>
+            </m:sSubPr>
+            <m:e>
+              <m:r>
+                <w:rPr>
+                  <w:rFonts w:ascii="Cambria Math" w:hAnsi="Cambria Math"/>
+                  <w:szCs w:val="20"/>
+                </w:rPr>
+                <m:t>m</m:t>
+              </m:r>
+            </m:e>
+            <m:sub>
+              <m:r>
+                <w:rPr>
+                  <w:rFonts w:ascii="Cambria Math" w:hAnsi="Cambria Math"/>
+                  <w:szCs w:val="20"/>
+                </w:rPr>
+                <m:t>optimal</m:t>
+              </m:r>
+            </m:sub>
+          </m:sSub>
+          <m:r>
+            <m:rPr>
+              <m:sty m:val="p"/>
+            </m:rPr>
+            <w:rPr>
+              <w:rFonts w:ascii="Cambria Math" w:hAnsi="Cambria Math"/>
+              <w:szCs w:val="20"/>
+            </w:rPr>
+            <m:t>=</m:t>
+          </m:r>
+          <m:sSub>
+            <m:sSubPr>
+              <m:ctrlPr>
+                <w:rPr>
+                  <w:rFonts w:ascii="Cambria Math" w:hAnsi="Cambria Math"/>
+                  <w:i/>
+                  <w:szCs w:val="20"/>
+                </w:rPr>
+              </m:ctrlPr>
+            </m:sSubPr>
+            <m:e>
+              <m:r>
+                <w:rPr>
+                  <w:rFonts w:ascii="Cambria Math" w:hAnsi="Cambria Math"/>
+                  <w:szCs w:val="20"/>
+                </w:rPr>
+                <m:t>m</m:t>
+              </m:r>
+            </m:e>
+            <m:sub>
+              <m:r>
+                <w:rPr>
+                  <w:rFonts w:ascii="Cambria Math" w:hAnsi="Cambria Math"/>
+                  <w:szCs w:val="20"/>
+                </w:rPr>
+                <m:t>Max</m:t>
+              </m:r>
+            </m:sub>
+          </m:sSub>
+          <m:r>
+            <w:rPr>
+              <w:rFonts w:ascii="Cambria Math" w:hAnsi="Cambria Math"/>
+              <w:szCs w:val="20"/>
+            </w:rPr>
+            <m:t>+</m:t>
+          </m:r>
+          <m:f>
+            <m:fPr>
+              <m:ctrlPr>
+                <w:rPr>
+                  <w:rFonts w:ascii="Cambria Math" w:hAnsi="Cambria Math"/>
+                  <w:szCs w:val="20"/>
+                </w:rPr>
+              </m:ctrlPr>
+            </m:fPr>
+            <m:num>
+              <m:sSubSup>
+                <m:sSubSupPr>
+                  <m:ctrlPr>
+                    <w:rPr>
+                      <w:rFonts w:ascii="Cambria Math" w:hAnsi="Cambria Math"/>
+                      <w:i/>
+                      <w:szCs w:val="20"/>
+                    </w:rPr>
+                  </m:ctrlPr>
+                </m:sSubSupPr>
+                <m:e>
+                  <m:r>
+                    <w:rPr>
+                      <w:rFonts w:ascii="Cambria Math" w:hAnsi="Cambria Math"/>
+                      <w:szCs w:val="20"/>
+                    </w:rPr>
+                    <m:t>V</m:t>
+                  </m:r>
+                </m:e>
+                <m:sub>
+                  <m:sSub>
+                    <m:sSubPr>
+                      <m:ctrlPr>
+                        <w:rPr>
+                          <w:rFonts w:ascii="Cambria Math" w:hAnsi="Cambria Math"/>
+                          <w:i/>
+                          <w:szCs w:val="20"/>
+                        </w:rPr>
+                      </m:ctrlPr>
+                    </m:sSubPr>
+                    <m:e>
+                      <m:r>
+                        <w:rPr>
+                          <w:rFonts w:ascii="Cambria Math" w:hAnsi="Cambria Math"/>
+                          <w:szCs w:val="20"/>
+                        </w:rPr>
+                        <m:t>n</m:t>
+                      </m:r>
+                    </m:e>
+                    <m:sub>
+                      <m:r>
+                        <w:rPr>
+                          <w:rFonts w:ascii="Cambria Math" w:hAnsi="Cambria Math"/>
+                          <w:szCs w:val="20"/>
+                        </w:rPr>
+                        <m:t>Max</m:t>
+                      </m:r>
+                    </m:sub>
+                  </m:sSub>
+                  <m:r>
+                    <w:rPr>
+                      <w:rFonts w:ascii="Cambria Math" w:hAnsi="Cambria Math"/>
+                      <w:szCs w:val="20"/>
+                    </w:rPr>
+                    <m:t xml:space="preserve">, </m:t>
+                  </m:r>
+                  <m:sSub>
+                    <m:sSubPr>
+                      <m:ctrlPr>
+                        <w:rPr>
+                          <w:rFonts w:ascii="Cambria Math" w:hAnsi="Cambria Math"/>
+                          <w:i/>
+                          <w:szCs w:val="20"/>
+                        </w:rPr>
+                      </m:ctrlPr>
+                    </m:sSubPr>
+                    <m:e>
+                      <m:r>
+                        <w:rPr>
+                          <w:rFonts w:ascii="Cambria Math" w:hAnsi="Cambria Math"/>
+                          <w:szCs w:val="20"/>
+                        </w:rPr>
+                        <m:t>m</m:t>
+                      </m:r>
+                    </m:e>
+                    <m:sub>
+                      <m:r>
+                        <w:rPr>
+                          <w:rFonts w:ascii="Cambria Math" w:hAnsi="Cambria Math"/>
+                          <w:szCs w:val="20"/>
+                        </w:rPr>
+                        <m:t>Max</m:t>
+                      </m:r>
+                      <m:r>
+                        <w:rPr>
+                          <w:rFonts w:ascii="Cambria Math" w:hAnsi="Cambria Math"/>
+                          <w:szCs w:val="20"/>
+                        </w:rPr>
+                        <m:t>+1</m:t>
+                      </m:r>
+                    </m:sub>
+                  </m:sSub>
+                </m:sub>
+                <m:sup>
+                  <m:r>
+                    <w:rPr>
+                      <w:rFonts w:ascii="Cambria Math" w:hAnsi="Cambria Math"/>
+                      <w:szCs w:val="20"/>
+                    </w:rPr>
+                    <m:t>i''</m:t>
+                  </m:r>
+                </m:sup>
+              </m:sSubSup>
+              <m:r>
+                <w:rPr>
+                  <w:rFonts w:ascii="Cambria Math" w:hAnsi="Cambria Math"/>
+                  <w:szCs w:val="20"/>
+                </w:rPr>
+                <m:t>-</m:t>
+              </m:r>
+              <m:sSubSup>
+                <m:sSubSupPr>
+                  <m:ctrlPr>
+                    <w:rPr>
+                      <w:rFonts w:ascii="Cambria Math" w:hAnsi="Cambria Math"/>
+                      <w:i/>
+                      <w:szCs w:val="20"/>
+                    </w:rPr>
+                  </m:ctrlPr>
+                </m:sSubSupPr>
+                <m:e>
+                  <m:r>
+                    <w:rPr>
+                      <w:rFonts w:ascii="Cambria Math" w:hAnsi="Cambria Math"/>
+                      <w:szCs w:val="20"/>
+                    </w:rPr>
+                    <m:t>V</m:t>
+                  </m:r>
+                </m:e>
+                <m:sub>
+                  <m:sSub>
+                    <m:sSubPr>
+                      <m:ctrlPr>
+                        <w:rPr>
+                          <w:rFonts w:ascii="Cambria Math" w:hAnsi="Cambria Math"/>
+                          <w:i/>
+                          <w:szCs w:val="20"/>
+                        </w:rPr>
+                      </m:ctrlPr>
+                    </m:sSubPr>
+                    <m:e>
+                      <m:r>
+                        <w:rPr>
+                          <w:rFonts w:ascii="Cambria Math" w:hAnsi="Cambria Math"/>
+                          <w:szCs w:val="20"/>
+                        </w:rPr>
+                        <m:t>n</m:t>
+                      </m:r>
+                    </m:e>
+                    <m:sub>
+                      <m:r>
+                        <w:rPr>
+                          <w:rFonts w:ascii="Cambria Math" w:hAnsi="Cambria Math"/>
+                          <w:szCs w:val="20"/>
+                        </w:rPr>
+                        <m:t>Max</m:t>
+                      </m:r>
+                    </m:sub>
+                  </m:sSub>
+                  <m:r>
+                    <w:rPr>
+                      <w:rFonts w:ascii="Cambria Math" w:hAnsi="Cambria Math"/>
+                      <w:szCs w:val="20"/>
+                    </w:rPr>
+                    <m:t xml:space="preserve">, </m:t>
+                  </m:r>
+                  <m:sSub>
+                    <m:sSubPr>
+                      <m:ctrlPr>
+                        <w:rPr>
+                          <w:rFonts w:ascii="Cambria Math" w:hAnsi="Cambria Math"/>
+                          <w:i/>
+                          <w:szCs w:val="20"/>
+                        </w:rPr>
+                      </m:ctrlPr>
+                    </m:sSubPr>
+                    <m:e>
+                      <m:r>
+                        <w:rPr>
+                          <w:rFonts w:ascii="Cambria Math" w:hAnsi="Cambria Math"/>
+                          <w:szCs w:val="20"/>
+                        </w:rPr>
+                        <m:t>m</m:t>
+                      </m:r>
+                    </m:e>
+                    <m:sub>
+                      <m:r>
+                        <w:rPr>
+                          <w:rFonts w:ascii="Cambria Math" w:hAnsi="Cambria Math"/>
+                          <w:szCs w:val="20"/>
+                        </w:rPr>
+                        <m:t>Max</m:t>
+                      </m:r>
+                      <m:r>
+                        <w:rPr>
+                          <w:rFonts w:ascii="Cambria Math" w:hAnsi="Cambria Math"/>
+                          <w:szCs w:val="20"/>
+                        </w:rPr>
+                        <m:t>-1</m:t>
+                      </m:r>
+                    </m:sub>
+                  </m:sSub>
+                </m:sub>
+                <m:sup>
+                  <m:r>
+                    <w:rPr>
+                      <w:rFonts w:ascii="Cambria Math" w:hAnsi="Cambria Math"/>
+                      <w:szCs w:val="20"/>
+                    </w:rPr>
+                    <m:t>i''</m:t>
+                  </m:r>
+                </m:sup>
+              </m:sSubSup>
+            </m:num>
+            <m:den>
+              <m:sSubSup>
+                <m:sSubSupPr>
+                  <m:ctrlPr>
+                    <w:rPr>
+                      <w:rFonts w:ascii="Cambria Math" w:hAnsi="Cambria Math"/>
+                      <w:i/>
+                      <w:szCs w:val="20"/>
+                    </w:rPr>
+                  </m:ctrlPr>
+                </m:sSubSupPr>
+                <m:e>
+                  <m:r>
+                    <w:rPr>
+                      <w:rFonts w:ascii="Cambria Math" w:hAnsi="Cambria Math"/>
+                      <w:szCs w:val="20"/>
+                    </w:rPr>
+                    <m:t>V</m:t>
+                  </m:r>
+                </m:e>
+                <m:sub>
+                  <m:sSub>
+                    <m:sSubPr>
+                      <m:ctrlPr>
+                        <w:rPr>
+                          <w:rFonts w:ascii="Cambria Math" w:hAnsi="Cambria Math"/>
+                          <w:i/>
+                          <w:szCs w:val="20"/>
+                        </w:rPr>
+                      </m:ctrlPr>
+                    </m:sSubPr>
+                    <m:e>
+                      <m:r>
+                        <w:rPr>
+                          <w:rFonts w:ascii="Cambria Math" w:hAnsi="Cambria Math"/>
+                          <w:szCs w:val="20"/>
+                        </w:rPr>
+                        <m:t>n</m:t>
+                      </m:r>
+                    </m:e>
+                    <m:sub>
+                      <m:r>
+                        <w:rPr>
+                          <w:rFonts w:ascii="Cambria Math" w:hAnsi="Cambria Math"/>
+                          <w:szCs w:val="20"/>
+                        </w:rPr>
+                        <m:t>Max</m:t>
+                      </m:r>
+                    </m:sub>
+                  </m:sSub>
+                  <m:r>
+                    <w:rPr>
+                      <w:rFonts w:ascii="Cambria Math" w:hAnsi="Cambria Math"/>
+                      <w:szCs w:val="20"/>
+                    </w:rPr>
+                    <m:t xml:space="preserve">, </m:t>
+                  </m:r>
+                  <m:sSub>
+                    <m:sSubPr>
+                      <m:ctrlPr>
+                        <w:rPr>
+                          <w:rFonts w:ascii="Cambria Math" w:hAnsi="Cambria Math"/>
+                          <w:i/>
+                          <w:szCs w:val="20"/>
+                        </w:rPr>
+                      </m:ctrlPr>
+                    </m:sSubPr>
+                    <m:e>
+                      <m:r>
+                        <w:rPr>
+                          <w:rFonts w:ascii="Cambria Math" w:hAnsi="Cambria Math"/>
+                          <w:szCs w:val="20"/>
+                        </w:rPr>
+                        <m:t>m</m:t>
+                      </m:r>
+                    </m:e>
+                    <m:sub>
+                      <m:r>
+                        <w:rPr>
+                          <w:rFonts w:ascii="Cambria Math" w:hAnsi="Cambria Math"/>
+                          <w:szCs w:val="20"/>
+                        </w:rPr>
+                        <m:t>Max</m:t>
+                      </m:r>
+                      <m:r>
+                        <w:rPr>
+                          <w:rFonts w:ascii="Cambria Math" w:hAnsi="Cambria Math"/>
+                          <w:szCs w:val="20"/>
+                        </w:rPr>
+                        <m:t>-1</m:t>
+                      </m:r>
+                    </m:sub>
+                  </m:sSub>
+                </m:sub>
+                <m:sup>
+                  <m:r>
+                    <w:rPr>
+                      <w:rFonts w:ascii="Cambria Math" w:hAnsi="Cambria Math"/>
+                      <w:szCs w:val="20"/>
+                    </w:rPr>
+                    <m:t>i''</m:t>
+                  </m:r>
+                </m:sup>
+              </m:sSubSup>
+              <m:r>
+                <w:rPr>
+                  <w:rFonts w:ascii="Cambria Math" w:hAnsi="Cambria Math"/>
+                  <w:szCs w:val="20"/>
+                </w:rPr>
+                <m:t>+</m:t>
+              </m:r>
+              <m:sSubSup>
+                <m:sSubSupPr>
+                  <m:ctrlPr>
+                    <w:rPr>
+                      <w:rFonts w:ascii="Cambria Math" w:hAnsi="Cambria Math"/>
+                      <w:i/>
+                      <w:szCs w:val="20"/>
+                    </w:rPr>
+                  </m:ctrlPr>
+                </m:sSubSupPr>
+                <m:e>
+                  <m:r>
+                    <w:rPr>
+                      <w:rFonts w:ascii="Cambria Math" w:hAnsi="Cambria Math"/>
+                      <w:szCs w:val="20"/>
+                    </w:rPr>
+                    <m:t>V</m:t>
+                  </m:r>
+                </m:e>
+                <m:sub>
+                  <m:sSub>
+                    <m:sSubPr>
+                      <m:ctrlPr>
+                        <w:rPr>
+                          <w:rFonts w:ascii="Cambria Math" w:hAnsi="Cambria Math"/>
+                          <w:i/>
+                          <w:szCs w:val="20"/>
+                        </w:rPr>
+                      </m:ctrlPr>
+                    </m:sSubPr>
+                    <m:e>
+                      <m:r>
+                        <w:rPr>
+                          <w:rFonts w:ascii="Cambria Math" w:hAnsi="Cambria Math"/>
+                          <w:szCs w:val="20"/>
+                        </w:rPr>
+                        <m:t>n</m:t>
+                      </m:r>
+                    </m:e>
+                    <m:sub>
+                      <m:r>
+                        <w:rPr>
+                          <w:rFonts w:ascii="Cambria Math" w:hAnsi="Cambria Math"/>
+                          <w:szCs w:val="20"/>
+                        </w:rPr>
+                        <m:t>Max</m:t>
+                      </m:r>
+                    </m:sub>
+                  </m:sSub>
+                  <m:r>
+                    <w:rPr>
+                      <w:rFonts w:ascii="Cambria Math" w:hAnsi="Cambria Math"/>
+                      <w:szCs w:val="20"/>
+                    </w:rPr>
+                    <m:t xml:space="preserve">, </m:t>
+                  </m:r>
+                  <m:sSub>
+                    <m:sSubPr>
+                      <m:ctrlPr>
+                        <w:rPr>
+                          <w:rFonts w:ascii="Cambria Math" w:hAnsi="Cambria Math"/>
+                          <w:i/>
+                          <w:szCs w:val="20"/>
+                        </w:rPr>
+                      </m:ctrlPr>
+                    </m:sSubPr>
+                    <m:e>
+                      <m:r>
+                        <w:rPr>
+                          <w:rFonts w:ascii="Cambria Math" w:hAnsi="Cambria Math"/>
+                          <w:szCs w:val="20"/>
+                        </w:rPr>
+                        <m:t>m</m:t>
+                      </m:r>
+                    </m:e>
+                    <m:sub>
+                      <m:r>
+                        <w:rPr>
+                          <w:rFonts w:ascii="Cambria Math" w:hAnsi="Cambria Math"/>
+                          <w:szCs w:val="20"/>
+                        </w:rPr>
+                        <m:t>Max</m:t>
+                      </m:r>
+                    </m:sub>
+                  </m:sSub>
+                </m:sub>
+                <m:sup>
+                  <m:r>
+                    <w:rPr>
+                      <w:rFonts w:ascii="Cambria Math" w:hAnsi="Cambria Math"/>
+                      <w:szCs w:val="20"/>
+                    </w:rPr>
+                    <m:t>i''</m:t>
+                  </m:r>
+                </m:sup>
+              </m:sSubSup>
+              <m:r>
+                <w:rPr>
+                  <w:rFonts w:ascii="Cambria Math" w:hAnsi="Cambria Math"/>
+                  <w:szCs w:val="20"/>
+                </w:rPr>
+                <m:t>+</m:t>
+              </m:r>
+              <m:sSubSup>
+                <m:sSubSupPr>
+                  <m:ctrlPr>
+                    <w:rPr>
+                      <w:rFonts w:ascii="Cambria Math" w:hAnsi="Cambria Math"/>
+                      <w:i/>
+                      <w:szCs w:val="20"/>
+                    </w:rPr>
+                  </m:ctrlPr>
+                </m:sSubSupPr>
+                <m:e>
+                  <m:r>
+                    <w:rPr>
+                      <w:rFonts w:ascii="Cambria Math" w:hAnsi="Cambria Math"/>
+                      <w:szCs w:val="20"/>
+                    </w:rPr>
+                    <m:t>V</m:t>
+                  </m:r>
+                </m:e>
+                <m:sub>
+                  <m:sSub>
+                    <m:sSubPr>
+                      <m:ctrlPr>
+                        <w:rPr>
+                          <w:rFonts w:ascii="Cambria Math" w:hAnsi="Cambria Math"/>
+                          <w:i/>
+                          <w:szCs w:val="20"/>
+                        </w:rPr>
+                      </m:ctrlPr>
+                    </m:sSubPr>
+                    <m:e>
+                      <m:r>
+                        <w:rPr>
+                          <w:rFonts w:ascii="Cambria Math" w:hAnsi="Cambria Math"/>
+                          <w:szCs w:val="20"/>
+                        </w:rPr>
+                        <m:t>n</m:t>
+                      </m:r>
+                    </m:e>
+                    <m:sub>
+                      <m:r>
+                        <w:rPr>
+                          <w:rFonts w:ascii="Cambria Math" w:hAnsi="Cambria Math"/>
+                          <w:szCs w:val="20"/>
+                        </w:rPr>
+                        <m:t>Max</m:t>
+                      </m:r>
+                    </m:sub>
+                  </m:sSub>
+                  <m:r>
+                    <w:rPr>
+                      <w:rFonts w:ascii="Cambria Math" w:hAnsi="Cambria Math"/>
+                      <w:szCs w:val="20"/>
+                    </w:rPr>
+                    <m:t xml:space="preserve">, </m:t>
+                  </m:r>
+                  <m:sSub>
+                    <m:sSubPr>
+                      <m:ctrlPr>
+                        <w:rPr>
+                          <w:rFonts w:ascii="Cambria Math" w:hAnsi="Cambria Math"/>
+                          <w:i/>
+                          <w:szCs w:val="20"/>
+                        </w:rPr>
+                      </m:ctrlPr>
+                    </m:sSubPr>
+                    <m:e>
+                      <m:r>
+                        <w:rPr>
+                          <w:rFonts w:ascii="Cambria Math" w:hAnsi="Cambria Math"/>
+                          <w:szCs w:val="20"/>
+                        </w:rPr>
+                        <m:t>m</m:t>
+                      </m:r>
+                    </m:e>
+                    <m:sub>
+                      <m:r>
+                        <w:rPr>
+                          <w:rFonts w:ascii="Cambria Math" w:hAnsi="Cambria Math"/>
+                          <w:szCs w:val="20"/>
+                        </w:rPr>
+                        <m:t>Max</m:t>
+                      </m:r>
+                      <m:r>
+                        <w:rPr>
+                          <w:rFonts w:ascii="Cambria Math" w:hAnsi="Cambria Math"/>
+                          <w:szCs w:val="20"/>
+                        </w:rPr>
+                        <m:t>+1</m:t>
+                      </m:r>
+                    </m:sub>
+                  </m:sSub>
+                </m:sub>
+                <m:sup>
+                  <m:r>
+                    <w:rPr>
+                      <w:rFonts w:ascii="Cambria Math" w:hAnsi="Cambria Math"/>
+                      <w:szCs w:val="20"/>
+                    </w:rPr>
+                    <m:t>i''</m:t>
+                  </m:r>
+                </m:sup>
+              </m:sSubSup>
+            </m:den>
+          </m:f>
+          <m:r>
+            <w:rPr>
+              <w:rFonts w:ascii="Cambria Math" w:hAnsi="Cambria Math"/>
+              <w:szCs w:val="20"/>
+            </w:rPr>
+            <m:t xml:space="preserve">   </m:t>
+          </m:r>
+          <m:r>
+            <m:rPr>
+              <m:sty m:val="bi"/>
+            </m:rPr>
+            <w:rPr>
+              <w:rFonts w:ascii="Cambria Math" w:hAnsi="Cambria Math"/>
+              <w:color w:val="0000FF"/>
+              <w:szCs w:val="20"/>
+            </w:rPr>
+            <m:t>(</m:t>
+          </m:r>
+          <m:r>
+            <m:rPr>
+              <m:sty m:val="bi"/>
+            </m:rPr>
+            <w:rPr>
+              <w:rFonts w:ascii="Cambria Math" w:hAnsi="Cambria Math"/>
+              <w:color w:val="0000FF"/>
+              <w:szCs w:val="20"/>
+            </w:rPr>
+            <m:t>5</m:t>
+          </m:r>
+          <m:r>
+            <m:rPr>
+              <m:sty m:val="bi"/>
+            </m:rPr>
+            <w:rPr>
+              <w:rFonts w:ascii="Cambria Math" w:hAnsi="Cambria Math"/>
+              <w:color w:val="0000FF"/>
+              <w:szCs w:val="20"/>
+            </w:rPr>
+            <m:t>)</m:t>
+          </m:r>
+        </m:oMath>
+      </m:oMathPara>
     </w:p>
     <w:p>
       <w:pPr>
         <w:rPr>
-          <w:b/>
           <w:szCs w:val="20"/>
         </w:rPr>
       </w:pPr>
       <w:r>
         <w:rPr>
-          <w:b/>
-          <w:szCs w:val="20"/>
-        </w:rPr>
-        <w:t>4.3. Experiment environment</w:t>
+          <w:szCs w:val="20"/>
+        </w:rPr>
+        <w:t xml:space="preserve">If </w:t>
+      </w:r>
+      <m:oMath>
+        <m:sSubSup>
+          <m:sSubSupPr>
+            <m:ctrlPr>
+              <w:rPr>
+                <w:rFonts w:ascii="Cambria Math" w:hAnsi="Cambria Math"/>
+                <w:i/>
+                <w:szCs w:val="20"/>
+              </w:rPr>
+            </m:ctrlPr>
+          </m:sSubSupPr>
+          <m:e>
+            <m:r>
+              <w:rPr>
+                <w:rFonts w:ascii="Cambria Math" w:hAnsi="Cambria Math"/>
+                <w:szCs w:val="20"/>
+              </w:rPr>
+              <m:t>V</m:t>
+            </m:r>
+          </m:e>
+          <m:sub>
+            <m:sSub>
+              <m:sSubPr>
+                <m:ctrlPr>
+                  <w:rPr>
+                    <w:rFonts w:ascii="Cambria Math" w:hAnsi="Cambria Math"/>
+                    <w:i/>
+                    <w:szCs w:val="20"/>
+                  </w:rPr>
+                </m:ctrlPr>
+              </m:sSubPr>
+              <m:e>
+                <m:r>
+                  <w:rPr>
+                    <w:rFonts w:ascii="Cambria Math" w:hAnsi="Cambria Math"/>
+                    <w:szCs w:val="20"/>
+                  </w:rPr>
+                  <m:t>n</m:t>
+                </m:r>
+              </m:e>
+              <m:sub>
+                <m:r>
+                  <w:rPr>
+                    <w:rFonts w:ascii="Cambria Math" w:hAnsi="Cambria Math"/>
+                    <w:szCs w:val="20"/>
+                  </w:rPr>
+                  <m:t>Max</m:t>
+                </m:r>
+              </m:sub>
+            </m:sSub>
+            <m:r>
+              <w:rPr>
+                <w:rFonts w:ascii="Cambria Math" w:hAnsi="Cambria Math"/>
+                <w:szCs w:val="20"/>
+              </w:rPr>
+              <m:t xml:space="preserve">+1, </m:t>
+            </m:r>
+            <m:sSub>
+              <m:sSubPr>
+                <m:ctrlPr>
+                  <w:rPr>
+                    <w:rFonts w:ascii="Cambria Math" w:hAnsi="Cambria Math"/>
+                    <w:i/>
+                    <w:szCs w:val="20"/>
+                  </w:rPr>
+                </m:ctrlPr>
+              </m:sSubPr>
+              <m:e>
+                <m:r>
+                  <w:rPr>
+                    <w:rFonts w:ascii="Cambria Math" w:hAnsi="Cambria Math"/>
+                    <w:szCs w:val="20"/>
+                  </w:rPr>
+                  <m:t>m</m:t>
+                </m:r>
+              </m:e>
+              <m:sub>
+                <m:r>
+                  <w:rPr>
+                    <w:rFonts w:ascii="Cambria Math" w:hAnsi="Cambria Math"/>
+                    <w:szCs w:val="20"/>
+                  </w:rPr>
+                  <m:t>Max</m:t>
+                </m:r>
+              </m:sub>
+            </m:sSub>
+          </m:sub>
+          <m:sup>
+            <m:r>
+              <w:rPr>
+                <w:rFonts w:ascii="Cambria Math" w:hAnsi="Cambria Math"/>
+                <w:szCs w:val="20"/>
+              </w:rPr>
+              <m:t>i''</m:t>
+            </m:r>
+          </m:sup>
+        </m:sSubSup>
+      </m:oMath>
+      <w:r>
+        <w:rPr>
+          <w:rFonts w:hint="eastAsia"/>
+          <w:szCs w:val="20"/>
+        </w:rPr>
+        <w:t xml:space="preserve"> is greater </w:t>
+      </w:r>
+      <w:proofErr w:type="gramStart"/>
+      <w:r>
+        <w:rPr>
+          <w:rFonts w:hint="eastAsia"/>
+          <w:szCs w:val="20"/>
+        </w:rPr>
+        <w:t xml:space="preserve">than </w:t>
+      </w:r>
+      <w:proofErr w:type="gramEnd"/>
+      <m:oMath>
+        <m:sSubSup>
+          <m:sSubSupPr>
+            <m:ctrlPr>
+              <w:rPr>
+                <w:rFonts w:ascii="Cambria Math" w:hAnsi="Cambria Math"/>
+                <w:i/>
+                <w:szCs w:val="20"/>
+              </w:rPr>
+            </m:ctrlPr>
+          </m:sSubSupPr>
+          <m:e>
+            <m:r>
+              <w:rPr>
+                <w:rFonts w:ascii="Cambria Math" w:hAnsi="Cambria Math"/>
+                <w:szCs w:val="20"/>
+              </w:rPr>
+              <m:t>V</m:t>
+            </m:r>
+          </m:e>
+          <m:sub>
+            <m:sSub>
+              <m:sSubPr>
+                <m:ctrlPr>
+                  <w:rPr>
+                    <w:rFonts w:ascii="Cambria Math" w:hAnsi="Cambria Math"/>
+                    <w:i/>
+                    <w:szCs w:val="20"/>
+                  </w:rPr>
+                </m:ctrlPr>
+              </m:sSubPr>
+              <m:e>
+                <m:r>
+                  <w:rPr>
+                    <w:rFonts w:ascii="Cambria Math" w:hAnsi="Cambria Math"/>
+                    <w:szCs w:val="20"/>
+                  </w:rPr>
+                  <m:t>n</m:t>
+                </m:r>
+              </m:e>
+              <m:sub>
+                <m:r>
+                  <w:rPr>
+                    <w:rFonts w:ascii="Cambria Math" w:hAnsi="Cambria Math"/>
+                    <w:szCs w:val="20"/>
+                  </w:rPr>
+                  <m:t>Max</m:t>
+                </m:r>
+              </m:sub>
+            </m:sSub>
+            <m:r>
+              <w:rPr>
+                <w:rFonts w:ascii="Cambria Math" w:hAnsi="Cambria Math"/>
+                <w:szCs w:val="20"/>
+              </w:rPr>
+              <m:t xml:space="preserve">-1, </m:t>
+            </m:r>
+            <m:sSub>
+              <m:sSubPr>
+                <m:ctrlPr>
+                  <w:rPr>
+                    <w:rFonts w:ascii="Cambria Math" w:hAnsi="Cambria Math"/>
+                    <w:i/>
+                    <w:szCs w:val="20"/>
+                  </w:rPr>
+                </m:ctrlPr>
+              </m:sSubPr>
+              <m:e>
+                <m:r>
+                  <w:rPr>
+                    <w:rFonts w:ascii="Cambria Math" w:hAnsi="Cambria Math"/>
+                    <w:szCs w:val="20"/>
+                  </w:rPr>
+                  <m:t>m</m:t>
+                </m:r>
+              </m:e>
+              <m:sub>
+                <m:r>
+                  <w:rPr>
+                    <w:rFonts w:ascii="Cambria Math" w:hAnsi="Cambria Math"/>
+                    <w:szCs w:val="20"/>
+                  </w:rPr>
+                  <m:t>Max</m:t>
+                </m:r>
+              </m:sub>
+            </m:sSub>
+          </m:sub>
+          <m:sup>
+            <m:r>
+              <w:rPr>
+                <w:rFonts w:ascii="Cambria Math" w:hAnsi="Cambria Math"/>
+                <w:szCs w:val="20"/>
+              </w:rPr>
+              <m:t>i''</m:t>
+            </m:r>
+          </m:sup>
+        </m:sSubSup>
+      </m:oMath>
+      <w:r>
+        <w:rPr>
+          <w:rFonts w:hint="eastAsia"/>
+          <w:szCs w:val="20"/>
+        </w:rPr>
+        <w:t xml:space="preserve">, </w:t>
+      </w:r>
+      <m:oMath>
+        <m:sSub>
+          <m:sSubPr>
+            <m:ctrlPr>
+              <w:rPr>
+                <w:rFonts w:ascii="Cambria Math" w:hAnsi="Cambria Math"/>
+                <w:i/>
+                <w:szCs w:val="20"/>
+              </w:rPr>
+            </m:ctrlPr>
+          </m:sSubPr>
+          <m:e>
+            <m:r>
+              <w:rPr>
+                <w:rFonts w:ascii="Cambria Math" w:hAnsi="Cambria Math"/>
+                <w:szCs w:val="20"/>
+              </w:rPr>
+              <m:t>n</m:t>
+            </m:r>
+          </m:e>
+          <m:sub>
+            <m:r>
+              <w:rPr>
+                <w:rFonts w:ascii="Cambria Math" w:hAnsi="Cambria Math"/>
+                <w:szCs w:val="20"/>
+              </w:rPr>
+              <m:t>optimal</m:t>
+            </m:r>
+          </m:sub>
+        </m:sSub>
+      </m:oMath>
+      <w:r>
+        <w:rPr>
+          <w:rFonts w:hint="eastAsia"/>
+          <w:szCs w:val="20"/>
+        </w:rPr>
+        <w:t xml:space="preserve"> moves down</w:t>
+      </w:r>
+      <w:r>
+        <w:rPr>
+          <w:szCs w:val="20"/>
+        </w:rPr>
+        <w:t xml:space="preserve"> </w:t>
+      </w:r>
+      <w:r>
+        <w:rPr>
+          <w:szCs w:val="20"/>
+        </w:rPr>
+        <w:t xml:space="preserve">from original position </w:t>
+      </w:r>
+      <w:r>
+        <w:rPr>
+          <w:szCs w:val="20"/>
+        </w:rPr>
+        <w:t xml:space="preserve">and otherwise it moves up. Similarly, if </w:t>
+      </w:r>
+      <m:oMath>
+        <m:sSubSup>
+          <m:sSubSupPr>
+            <m:ctrlPr>
+              <w:rPr>
+                <w:rFonts w:ascii="Cambria Math" w:hAnsi="Cambria Math"/>
+                <w:i/>
+                <w:szCs w:val="20"/>
+              </w:rPr>
+            </m:ctrlPr>
+          </m:sSubSupPr>
+          <m:e>
+            <m:r>
+              <w:rPr>
+                <w:rFonts w:ascii="Cambria Math" w:hAnsi="Cambria Math"/>
+                <w:szCs w:val="20"/>
+              </w:rPr>
+              <m:t>V</m:t>
+            </m:r>
+          </m:e>
+          <m:sub>
+            <m:sSub>
+              <m:sSubPr>
+                <m:ctrlPr>
+                  <w:rPr>
+                    <w:rFonts w:ascii="Cambria Math" w:hAnsi="Cambria Math"/>
+                    <w:i/>
+                    <w:szCs w:val="20"/>
+                  </w:rPr>
+                </m:ctrlPr>
+              </m:sSubPr>
+              <m:e>
+                <m:r>
+                  <w:rPr>
+                    <w:rFonts w:ascii="Cambria Math" w:hAnsi="Cambria Math"/>
+                    <w:szCs w:val="20"/>
+                  </w:rPr>
+                  <m:t>n</m:t>
+                </m:r>
+              </m:e>
+              <m:sub>
+                <m:r>
+                  <w:rPr>
+                    <w:rFonts w:ascii="Cambria Math" w:hAnsi="Cambria Math"/>
+                    <w:szCs w:val="20"/>
+                  </w:rPr>
+                  <m:t>Max</m:t>
+                </m:r>
+              </m:sub>
+            </m:sSub>
+            <m:r>
+              <w:rPr>
+                <w:rFonts w:ascii="Cambria Math" w:hAnsi="Cambria Math"/>
+                <w:szCs w:val="20"/>
+              </w:rPr>
+              <m:t xml:space="preserve">, </m:t>
+            </m:r>
+            <m:sSub>
+              <m:sSubPr>
+                <m:ctrlPr>
+                  <w:rPr>
+                    <w:rFonts w:ascii="Cambria Math" w:hAnsi="Cambria Math"/>
+                    <w:i/>
+                    <w:szCs w:val="20"/>
+                  </w:rPr>
+                </m:ctrlPr>
+              </m:sSubPr>
+              <m:e>
+                <m:r>
+                  <w:rPr>
+                    <w:rFonts w:ascii="Cambria Math" w:hAnsi="Cambria Math"/>
+                    <w:szCs w:val="20"/>
+                  </w:rPr>
+                  <m:t>m</m:t>
+                </m:r>
+              </m:e>
+              <m:sub>
+                <m:r>
+                  <w:rPr>
+                    <w:rFonts w:ascii="Cambria Math" w:hAnsi="Cambria Math"/>
+                    <w:szCs w:val="20"/>
+                  </w:rPr>
+                  <m:t>Max+1</m:t>
+                </m:r>
+              </m:sub>
+            </m:sSub>
+          </m:sub>
+          <m:sup>
+            <m:r>
+              <w:rPr>
+                <w:rFonts w:ascii="Cambria Math" w:hAnsi="Cambria Math"/>
+                <w:szCs w:val="20"/>
+              </w:rPr>
+              <m:t>i''</m:t>
+            </m:r>
+          </m:sup>
+        </m:sSubSup>
+      </m:oMath>
+      <w:r>
+        <w:rPr>
+          <w:rFonts w:hint="eastAsia"/>
+          <w:szCs w:val="20"/>
+        </w:rPr>
+        <w:t xml:space="preserve"> is greater </w:t>
+      </w:r>
+      <w:proofErr w:type="gramStart"/>
+      <w:r>
+        <w:rPr>
+          <w:rFonts w:hint="eastAsia"/>
+          <w:szCs w:val="20"/>
+        </w:rPr>
+        <w:t xml:space="preserve">than </w:t>
+      </w:r>
+      <w:proofErr w:type="gramEnd"/>
+      <m:oMath>
+        <m:sSubSup>
+          <m:sSubSupPr>
+            <m:ctrlPr>
+              <w:rPr>
+                <w:rFonts w:ascii="Cambria Math" w:hAnsi="Cambria Math"/>
+                <w:i/>
+                <w:szCs w:val="20"/>
+              </w:rPr>
+            </m:ctrlPr>
+          </m:sSubSupPr>
+          <m:e>
+            <m:r>
+              <w:rPr>
+                <w:rFonts w:ascii="Cambria Math" w:hAnsi="Cambria Math"/>
+                <w:szCs w:val="20"/>
+              </w:rPr>
+              <m:t>V</m:t>
+            </m:r>
+          </m:e>
+          <m:sub>
+            <m:sSub>
+              <m:sSubPr>
+                <m:ctrlPr>
+                  <w:rPr>
+                    <w:rFonts w:ascii="Cambria Math" w:hAnsi="Cambria Math"/>
+                    <w:i/>
+                    <w:szCs w:val="20"/>
+                  </w:rPr>
+                </m:ctrlPr>
+              </m:sSubPr>
+              <m:e>
+                <m:r>
+                  <w:rPr>
+                    <w:rFonts w:ascii="Cambria Math" w:hAnsi="Cambria Math"/>
+                    <w:szCs w:val="20"/>
+                  </w:rPr>
+                  <m:t>n</m:t>
+                </m:r>
+              </m:e>
+              <m:sub>
+                <m:r>
+                  <w:rPr>
+                    <w:rFonts w:ascii="Cambria Math" w:hAnsi="Cambria Math"/>
+                    <w:szCs w:val="20"/>
+                  </w:rPr>
+                  <m:t>Max</m:t>
+                </m:r>
+              </m:sub>
+            </m:sSub>
+            <m:r>
+              <w:rPr>
+                <w:rFonts w:ascii="Cambria Math" w:hAnsi="Cambria Math"/>
+                <w:szCs w:val="20"/>
+              </w:rPr>
+              <m:t xml:space="preserve">, </m:t>
+            </m:r>
+            <m:sSub>
+              <m:sSubPr>
+                <m:ctrlPr>
+                  <w:rPr>
+                    <w:rFonts w:ascii="Cambria Math" w:hAnsi="Cambria Math"/>
+                    <w:i/>
+                    <w:szCs w:val="20"/>
+                  </w:rPr>
+                </m:ctrlPr>
+              </m:sSubPr>
+              <m:e>
+                <m:r>
+                  <w:rPr>
+                    <w:rFonts w:ascii="Cambria Math" w:hAnsi="Cambria Math"/>
+                    <w:szCs w:val="20"/>
+                  </w:rPr>
+                  <m:t>m</m:t>
+                </m:r>
+              </m:e>
+              <m:sub>
+                <m:r>
+                  <w:rPr>
+                    <w:rFonts w:ascii="Cambria Math" w:hAnsi="Cambria Math"/>
+                    <w:szCs w:val="20"/>
+                  </w:rPr>
+                  <m:t>Max-1</m:t>
+                </m:r>
+              </m:sub>
+            </m:sSub>
+          </m:sub>
+          <m:sup>
+            <m:r>
+              <w:rPr>
+                <w:rFonts w:ascii="Cambria Math" w:hAnsi="Cambria Math"/>
+                <w:szCs w:val="20"/>
+              </w:rPr>
+              <m:t>i''</m:t>
+            </m:r>
+          </m:sup>
+        </m:sSubSup>
+      </m:oMath>
+      <w:r>
+        <w:rPr>
+          <w:rFonts w:hint="eastAsia"/>
+          <w:szCs w:val="20"/>
+        </w:rPr>
+        <w:t xml:space="preserve">, </w:t>
+      </w:r>
+      <m:oMath>
+        <m:sSub>
+          <m:sSubPr>
+            <m:ctrlPr>
+              <w:rPr>
+                <w:rFonts w:ascii="Cambria Math" w:hAnsi="Cambria Math"/>
+                <w:i/>
+                <w:szCs w:val="20"/>
+              </w:rPr>
+            </m:ctrlPr>
+          </m:sSubPr>
+          <m:e>
+            <m:r>
+              <w:rPr>
+                <w:rFonts w:ascii="Cambria Math" w:hAnsi="Cambria Math"/>
+                <w:szCs w:val="20"/>
+              </w:rPr>
+              <m:t>m</m:t>
+            </m:r>
+          </m:e>
+          <m:sub>
+            <m:r>
+              <w:rPr>
+                <w:rFonts w:ascii="Cambria Math" w:hAnsi="Cambria Math"/>
+                <w:szCs w:val="20"/>
+              </w:rPr>
+              <m:t>optimal</m:t>
+            </m:r>
+          </m:sub>
+        </m:sSub>
+      </m:oMath>
+      <w:r>
+        <w:rPr>
+          <w:rFonts w:hint="eastAsia"/>
+          <w:szCs w:val="20"/>
+        </w:rPr>
+        <w:t xml:space="preserve"> moves </w:t>
+      </w:r>
+      <w:r>
+        <w:rPr>
+          <w:szCs w:val="20"/>
+        </w:rPr>
+        <w:t>right</w:t>
+      </w:r>
+      <w:r>
+        <w:rPr>
+          <w:szCs w:val="20"/>
+        </w:rPr>
+        <w:t xml:space="preserve"> and otherwise it </w:t>
+      </w:r>
+      <w:r>
+        <w:rPr>
+          <w:szCs w:val="20"/>
+        </w:rPr>
+        <w:t>moves down</w:t>
+      </w:r>
+      <w:r>
+        <w:rPr>
+          <w:szCs w:val="20"/>
+        </w:rPr>
+        <w:t>.</w:t>
+      </w:r>
+      <w:r>
+        <w:rPr>
+          <w:szCs w:val="20"/>
+        </w:rPr>
+        <w:t xml:space="preserve"> </w:t>
+      </w:r>
+      <w:r>
+        <w:rPr>
+          <w:rFonts w:hint="eastAsia"/>
+          <w:szCs w:val="20"/>
+        </w:rPr>
+        <w:t>Because</w:t>
+      </w:r>
+      <w:r>
+        <w:rPr>
+          <w:szCs w:val="20"/>
+        </w:rPr>
+        <w:t xml:space="preserve"> original common throughput,</w:t>
+      </w:r>
+      <w:r>
+        <w:rPr>
+          <w:rFonts w:hint="eastAsia"/>
+          <w:szCs w:val="20"/>
+        </w:rPr>
+        <w:t xml:space="preserve"> </w:t>
+      </w:r>
+      <m:oMath>
+        <m:sSubSup>
+          <m:sSubSupPr>
+            <m:ctrlPr>
+              <w:rPr>
+                <w:rFonts w:ascii="Cambria Math" w:hAnsi="Cambria Math"/>
+                <w:i/>
+                <w:szCs w:val="20"/>
+              </w:rPr>
+            </m:ctrlPr>
+          </m:sSubSupPr>
+          <m:e>
+            <m:r>
+              <w:rPr>
+                <w:rFonts w:ascii="Cambria Math" w:hAnsi="Cambria Math"/>
+                <w:szCs w:val="20"/>
+              </w:rPr>
+              <m:t>V</m:t>
+            </m:r>
+          </m:e>
+          <m:sub>
+            <m:r>
+              <w:rPr>
+                <w:rFonts w:ascii="Cambria Math" w:hAnsi="Cambria Math"/>
+                <w:szCs w:val="20"/>
+              </w:rPr>
+              <m:t>nm</m:t>
+            </m:r>
+          </m:sub>
+          <m:sup>
+            <m:r>
+              <w:rPr>
+                <w:rFonts w:ascii="Cambria Math" w:hAnsi="Cambria Math"/>
+                <w:szCs w:val="20"/>
+              </w:rPr>
+              <m:t>i</m:t>
+            </m:r>
+          </m:sup>
+        </m:sSubSup>
+      </m:oMath>
+      <w:r>
+        <w:rPr>
+          <w:rFonts w:hint="eastAsia"/>
+          <w:szCs w:val="20"/>
+        </w:rPr>
+        <w:t xml:space="preserve"> and </w:t>
+      </w:r>
+      <m:oMath>
+        <m:r>
+          <w:rPr>
+            <w:rFonts w:ascii="Cambria Math" w:hAnsi="Cambria Math"/>
+            <w:szCs w:val="20"/>
+          </w:rPr>
+          <m:t>2</m:t>
+        </m:r>
+        <m:sSubSup>
+          <m:sSubSupPr>
+            <m:ctrlPr>
+              <w:rPr>
+                <w:rFonts w:ascii="Cambria Math" w:hAnsi="Cambria Math"/>
+                <w:i/>
+                <w:szCs w:val="20"/>
+              </w:rPr>
+            </m:ctrlPr>
+          </m:sSubSupPr>
+          <m:e>
+            <m:r>
+              <w:rPr>
+                <w:rFonts w:ascii="Cambria Math" w:hAnsi="Cambria Math"/>
+                <w:szCs w:val="20"/>
+              </w:rPr>
+              <m:t>V</m:t>
+            </m:r>
+          </m:e>
+          <m:sub>
+            <m:r>
+              <w:rPr>
+                <w:rFonts w:ascii="Cambria Math" w:hAnsi="Cambria Math"/>
+                <w:szCs w:val="20"/>
+              </w:rPr>
+              <m:t>nm</m:t>
+            </m:r>
+          </m:sub>
+          <m:sup>
+            <m:r>
+              <w:rPr>
+                <w:rFonts w:ascii="Cambria Math" w:hAnsi="Cambria Math"/>
+                <w:szCs w:val="20"/>
+              </w:rPr>
+              <m:t>i</m:t>
+            </m:r>
+          </m:sup>
+        </m:sSubSup>
+        <m:r>
+          <w:rPr>
+            <w:rFonts w:ascii="Cambria Math" w:hAnsi="Cambria Math"/>
+            <w:szCs w:val="20"/>
+          </w:rPr>
+          <m:t>-1</m:t>
+        </m:r>
+      </m:oMath>
+      <w:r>
+        <w:rPr>
+          <w:rFonts w:hint="eastAsia"/>
+          <w:szCs w:val="20"/>
+        </w:rPr>
+        <w:t xml:space="preserve"> can be converted </w:t>
+      </w:r>
+      <w:r>
+        <w:rPr>
+          <w:szCs w:val="20"/>
+        </w:rPr>
+        <w:t>in</w:t>
+      </w:r>
+      <w:r>
+        <w:rPr>
+          <w:rFonts w:hint="eastAsia"/>
+          <w:szCs w:val="20"/>
+        </w:rPr>
+        <w:t xml:space="preserve">to each other by just a linear transmission, there is no </w:t>
+      </w:r>
+      <w:r>
+        <w:rPr>
+          <w:szCs w:val="20"/>
+        </w:rPr>
+        <w:t xml:space="preserve">difference of </w:t>
+      </w:r>
+      <m:oMath>
+        <m:sSub>
+          <m:sSubPr>
+            <m:ctrlPr>
+              <w:rPr>
+                <w:rFonts w:ascii="Cambria Math" w:hAnsi="Cambria Math"/>
+                <w:i/>
+                <w:szCs w:val="20"/>
+              </w:rPr>
+            </m:ctrlPr>
+          </m:sSubPr>
+          <m:e>
+            <m:r>
+              <w:rPr>
+                <w:rFonts w:ascii="Cambria Math" w:hAnsi="Cambria Math"/>
+                <w:szCs w:val="20"/>
+              </w:rPr>
+              <m:t>n</m:t>
+            </m:r>
+          </m:e>
+          <m:sub>
+            <m:r>
+              <w:rPr>
+                <w:rFonts w:ascii="Cambria Math" w:hAnsi="Cambria Math"/>
+                <w:szCs w:val="20"/>
+              </w:rPr>
+              <m:t>optimal</m:t>
+            </m:r>
+          </m:sub>
+        </m:sSub>
+      </m:oMath>
+      <w:r>
+        <w:rPr>
+          <w:rFonts w:hint="eastAsia"/>
+          <w:szCs w:val="20"/>
+        </w:rPr>
+        <w:t xml:space="preserve"> and </w:t>
+      </w:r>
+      <m:oMath>
+        <m:sSub>
+          <m:sSubPr>
+            <m:ctrlPr>
+              <w:rPr>
+                <w:rFonts w:ascii="Cambria Math" w:hAnsi="Cambria Math"/>
+                <w:i/>
+                <w:szCs w:val="20"/>
+              </w:rPr>
+            </m:ctrlPr>
+          </m:sSubPr>
+          <m:e>
+            <m:r>
+              <w:rPr>
+                <w:rFonts w:ascii="Cambria Math" w:hAnsi="Cambria Math"/>
+                <w:szCs w:val="20"/>
+              </w:rPr>
+              <m:t>m</m:t>
+            </m:r>
+          </m:e>
+          <m:sub>
+            <m:r>
+              <w:rPr>
+                <w:rFonts w:ascii="Cambria Math" w:hAnsi="Cambria Math"/>
+                <w:szCs w:val="20"/>
+              </w:rPr>
+              <m:t>optimal</m:t>
+            </m:r>
+          </m:sub>
+        </m:sSub>
+      </m:oMath>
+      <w:r>
+        <w:rPr>
+          <w:rFonts w:hint="eastAsia"/>
+          <w:szCs w:val="20"/>
+        </w:rPr>
+        <w:t xml:space="preserve"> </w:t>
+      </w:r>
+      <w:r>
+        <w:rPr>
+          <w:szCs w:val="20"/>
+        </w:rPr>
+        <w:t xml:space="preserve">between </w:t>
+      </w:r>
+      <w:r>
+        <w:rPr>
+          <w:szCs w:val="20"/>
+        </w:rPr>
+        <w:t xml:space="preserve">when </w:t>
+      </w:r>
+      <w:r>
+        <w:rPr>
+          <w:rFonts w:hint="eastAsia"/>
+          <w:szCs w:val="20"/>
+        </w:rPr>
+        <w:t>converted</w:t>
+      </w:r>
+      <w:r>
+        <w:rPr>
+          <w:rFonts w:hint="eastAsia"/>
+          <w:szCs w:val="20"/>
+        </w:rPr>
+        <w:t xml:space="preserve"> </w:t>
+      </w:r>
+      <m:oMath>
+        <m:sSubSup>
+          <m:sSubSupPr>
+            <m:ctrlPr>
+              <w:rPr>
+                <w:rFonts w:ascii="Cambria Math" w:hAnsi="Cambria Math"/>
+                <w:i/>
+                <w:szCs w:val="20"/>
+              </w:rPr>
+            </m:ctrlPr>
+          </m:sSubSupPr>
+          <m:e>
+            <m:r>
+              <w:rPr>
+                <w:rFonts w:ascii="Cambria Math" w:hAnsi="Cambria Math"/>
+                <w:szCs w:val="20"/>
+              </w:rPr>
+              <m:t>V</m:t>
+            </m:r>
+          </m:e>
+          <m:sub>
+            <m:r>
+              <w:rPr>
+                <w:rFonts w:ascii="Cambria Math" w:hAnsi="Cambria Math"/>
+                <w:szCs w:val="20"/>
+              </w:rPr>
+              <m:t>nm</m:t>
+            </m:r>
+          </m:sub>
+          <m:sup>
+            <m:r>
+              <w:rPr>
+                <w:rFonts w:ascii="Cambria Math" w:hAnsi="Cambria Math"/>
+                <w:szCs w:val="20"/>
+              </w:rPr>
+              <m:t>i''</m:t>
+            </m:r>
+          </m:sup>
+        </m:sSubSup>
+      </m:oMath>
+      <w:r>
+        <w:rPr>
+          <w:rFonts w:hint="eastAsia"/>
+          <w:szCs w:val="20"/>
+        </w:rPr>
+        <w:t xml:space="preserve"> into</w:t>
+      </w:r>
+      <w:r>
+        <w:rPr>
+          <w:szCs w:val="20"/>
+        </w:rPr>
+        <w:t xml:space="preserve"> </w:t>
+      </w:r>
+      <m:oMath>
+        <m:sSubSup>
+          <m:sSubSupPr>
+            <m:ctrlPr>
+              <w:rPr>
+                <w:rFonts w:ascii="Cambria Math" w:hAnsi="Cambria Math"/>
+                <w:i/>
+                <w:szCs w:val="20"/>
+              </w:rPr>
+            </m:ctrlPr>
+          </m:sSubSupPr>
+          <m:e>
+            <m:r>
+              <w:rPr>
+                <w:rFonts w:ascii="Cambria Math" w:hAnsi="Cambria Math"/>
+                <w:szCs w:val="20"/>
+              </w:rPr>
+              <m:t>V</m:t>
+            </m:r>
+          </m:e>
+          <m:sub>
+            <m:r>
+              <w:rPr>
+                <w:rFonts w:ascii="Cambria Math" w:hAnsi="Cambria Math"/>
+                <w:szCs w:val="20"/>
+              </w:rPr>
+              <m:t>nm</m:t>
+            </m:r>
+          </m:sub>
+          <m:sup>
+            <m:r>
+              <w:rPr>
+                <w:rFonts w:ascii="Cambria Math" w:hAnsi="Cambria Math"/>
+                <w:szCs w:val="20"/>
+              </w:rPr>
+              <m:t>i</m:t>
+            </m:r>
+          </m:sup>
+        </m:sSubSup>
+      </m:oMath>
+      <w:r>
+        <w:rPr>
+          <w:rFonts w:hint="eastAsia"/>
+          <w:szCs w:val="20"/>
+        </w:rPr>
+        <w:t xml:space="preserve"> and do not </w:t>
+      </w:r>
+      <w:r>
+        <w:rPr>
+          <w:szCs w:val="20"/>
+        </w:rPr>
+        <w:t xml:space="preserve">converted </w:t>
+      </w:r>
+      <m:oMath>
+        <m:sSubSup>
+          <m:sSubSupPr>
+            <m:ctrlPr>
+              <w:rPr>
+                <w:rFonts w:ascii="Cambria Math" w:hAnsi="Cambria Math"/>
+                <w:i/>
+                <w:szCs w:val="20"/>
+              </w:rPr>
+            </m:ctrlPr>
+          </m:sSubSupPr>
+          <m:e>
+            <m:r>
+              <w:rPr>
+                <w:rFonts w:ascii="Cambria Math" w:hAnsi="Cambria Math"/>
+                <w:szCs w:val="20"/>
+              </w:rPr>
+              <m:t>V</m:t>
+            </m:r>
+          </m:e>
+          <m:sub>
+            <m:r>
+              <w:rPr>
+                <w:rFonts w:ascii="Cambria Math" w:hAnsi="Cambria Math"/>
+                <w:szCs w:val="20"/>
+              </w:rPr>
+              <m:t>nm</m:t>
+            </m:r>
+          </m:sub>
+          <m:sup>
+            <m:r>
+              <w:rPr>
+                <w:rFonts w:ascii="Cambria Math" w:hAnsi="Cambria Math"/>
+                <w:szCs w:val="20"/>
+              </w:rPr>
+              <m:t>i''</m:t>
+            </m:r>
+          </m:sup>
+        </m:sSubSup>
+      </m:oMath>
+      <w:r>
+        <w:rPr>
+          <w:rFonts w:hint="eastAsia"/>
+          <w:szCs w:val="20"/>
+        </w:rPr>
+        <w:t xml:space="preserve"> into any other form</w:t>
+      </w:r>
+      <w:r>
+        <w:rPr>
+          <w:rFonts w:hint="eastAsia"/>
+          <w:szCs w:val="20"/>
+        </w:rPr>
+        <w:t>.</w:t>
       </w:r>
     </w:p>
     <w:p>
       <w:pPr>
         <w:rPr>
+          <w:rFonts w:hint="eastAsia"/>
           <w:szCs w:val="20"/>
         </w:rPr>
       </w:pPr>
       <w:r>
         <w:rPr>
-          <w:szCs w:val="20"/>
-        </w:rPr>
-        <w:lastRenderedPageBreak/>
-        <w:t>(This part will be written later)</w:t>
+          <w:noProof/>
+        </w:rPr>
+        <w:drawing>
+          <wp:inline distT="0" distB="0" distL="0" distR="0" wp14:anchorId="7889D889" wp14:editId="2ADF8676">
+            <wp:extent cx="5731510" cy="2854960"/>
+            <wp:effectExtent l="0" t="0" r="2540" b="2540"/>
+            <wp:docPr id="6" name="Picture 6"/>
+            <wp:cNvGraphicFramePr>
+              <a:graphicFrameLocks xmlns:a="http://schemas.openxmlformats.org/drawingml/2006/main" noChangeAspect="1"/>
+            </wp:cNvGraphicFramePr>
+            <a:graphic xmlns:a="http://schemas.openxmlformats.org/drawingml/2006/main">
+              <a:graphicData uri="http://schemas.openxmlformats.org/drawingml/2006/picture">
+                <pic:pic xmlns:pic="http://schemas.openxmlformats.org/drawingml/2006/picture">
+                  <pic:nvPicPr>
+                    <pic:cNvPr id="1" name=""/>
+                    <pic:cNvPicPr/>
+                  </pic:nvPicPr>
+                  <pic:blipFill>
+                    <a:blip r:embed="rId9"/>
+                    <a:stretch>
+                      <a:fillRect/>
+                    </a:stretch>
+                  </pic:blipFill>
+                  <pic:spPr>
+                    <a:xfrm>
+                      <a:off x="0" y="0"/>
+                      <a:ext cx="5731510" cy="2854960"/>
+                    </a:xfrm>
+                    <a:prstGeom prst="rect">
+                      <a:avLst/>
+                    </a:prstGeom>
+                  </pic:spPr>
+                </pic:pic>
+              </a:graphicData>
+            </a:graphic>
+          </wp:inline>
+        </w:drawing>
       </w:r>
     </w:p>
     <w:p>
@@ -4451,71 +8454,187 @@
           <w:b/>
           <w:szCs w:val="20"/>
         </w:rPr>
-        <w:t>4.4. Experiment Result</w:t>
+        <w:lastRenderedPageBreak/>
+        <w:t>4. Experiment</w:t>
       </w:r>
     </w:p>
     <w:p>
       <w:pPr>
         <w:rPr>
+          <w:b/>
           <w:szCs w:val="20"/>
         </w:rPr>
       </w:pPr>
       <w:r>
         <w:rPr>
-          <w:szCs w:val="20"/>
-        </w:rPr>
-        <w:t>(This part will be written later)</w:t>
+          <w:b/>
+          <w:szCs w:val="20"/>
+        </w:rPr>
+        <w:t>4.1. Experiment Design</w:t>
       </w:r>
     </w:p>
     <w:p>
       <w:pPr>
         <w:rPr>
-          <w:b/>
           <w:szCs w:val="20"/>
         </w:rPr>
       </w:pPr>
       <w:r>
         <w:rPr>
-          <w:b/>
-          <w:szCs w:val="20"/>
-        </w:rPr>
-        <w:t>5. Conclusion</w:t>
+          <w:szCs w:val="20"/>
+        </w:rPr>
+        <w:t>(This part will be written later)</w:t>
       </w:r>
     </w:p>
     <w:p>
       <w:pPr>
         <w:rPr>
+          <w:b/>
           <w:szCs w:val="20"/>
         </w:rPr>
       </w:pPr>
       <w:r>
         <w:rPr>
-          <w:szCs w:val="20"/>
-        </w:rPr>
-        <w:t>(This part will be written later)</w:t>
+          <w:b/>
+          <w:szCs w:val="20"/>
+        </w:rPr>
+        <w:t>4.2. Metrics</w:t>
       </w:r>
     </w:p>
     <w:p>
       <w:pPr>
         <w:rPr>
-          <w:b/>
           <w:szCs w:val="20"/>
         </w:rPr>
       </w:pPr>
       <w:r>
         <w:rPr>
-          <w:b/>
-          <w:szCs w:val="20"/>
-        </w:rPr>
-        <w:t>6. References</w:t>
+          <w:szCs w:val="20"/>
+        </w:rPr>
+        <w:t>(This part will be written later)</w:t>
       </w:r>
     </w:p>
     <w:p>
-      <w:r>
+      <w:pPr>
         <w:rPr>
           <w:b/>
           <w:szCs w:val="20"/>
         </w:rPr>
+      </w:pPr>
+      <w:r>
+        <w:rPr>
+          <w:b/>
+          <w:szCs w:val="20"/>
+        </w:rPr>
+        <w:t>4.3. Experiment environment</w:t>
+      </w:r>
+    </w:p>
+    <w:p>
+      <w:pPr>
+        <w:rPr>
+          <w:szCs w:val="20"/>
+        </w:rPr>
+      </w:pPr>
+      <w:r>
+        <w:rPr>
+          <w:szCs w:val="20"/>
+        </w:rPr>
+        <w:t>(This part will be written later)</w:t>
+      </w:r>
+    </w:p>
+    <w:p>
+      <w:pPr>
+        <w:rPr>
+          <w:b/>
+          <w:szCs w:val="20"/>
+        </w:rPr>
+      </w:pPr>
+      <w:r>
+        <w:rPr>
+          <w:b/>
+          <w:szCs w:val="20"/>
+        </w:rPr>
+        <w:t>4.4. Experiment Result</w:t>
+      </w:r>
+    </w:p>
+    <w:p>
+      <w:pPr>
+        <w:rPr>
+          <w:szCs w:val="20"/>
+        </w:rPr>
+      </w:pPr>
+      <w:r>
+        <w:rPr>
+          <w:szCs w:val="20"/>
+        </w:rPr>
+        <w:t>(This part will be written later)</w:t>
+      </w:r>
+    </w:p>
+    <w:p>
+      <w:pPr>
+        <w:rPr>
+          <w:b/>
+          <w:szCs w:val="20"/>
+        </w:rPr>
+      </w:pPr>
+    </w:p>
+    <w:p>
+      <w:pPr>
+        <w:rPr>
+          <w:b/>
+          <w:szCs w:val="20"/>
+        </w:rPr>
+      </w:pPr>
+      <w:r>
+        <w:rPr>
+          <w:b/>
+          <w:szCs w:val="20"/>
+        </w:rPr>
+        <w:t>5. Conclusion</w:t>
+      </w:r>
+    </w:p>
+    <w:p>
+      <w:pPr>
+        <w:rPr>
+          <w:szCs w:val="20"/>
+        </w:rPr>
+      </w:pPr>
+      <w:r>
+        <w:rPr>
+          <w:szCs w:val="20"/>
+        </w:rPr>
+        <w:t>(This part will be written later)</w:t>
+      </w:r>
+    </w:p>
+    <w:p>
+      <w:pPr>
+        <w:rPr>
+          <w:b/>
+          <w:szCs w:val="20"/>
+        </w:rPr>
+      </w:pPr>
+    </w:p>
+    <w:p>
+      <w:pPr>
+        <w:rPr>
+          <w:b/>
+          <w:szCs w:val="20"/>
+        </w:rPr>
+      </w:pPr>
+      <w:r>
+        <w:rPr>
+          <w:b/>
+          <w:szCs w:val="20"/>
+        </w:rPr>
+        <w:t>6. References</w:t>
+      </w:r>
+    </w:p>
+    <w:p>
+      <w:r>
+        <w:rPr>
+          <w:b/>
+          <w:szCs w:val="20"/>
+        </w:rPr>
         <w:t>[1]</w:t>
       </w:r>
       <w:r>
@@ -4540,7 +8659,7 @@
       <w:r>
         <w:t xml:space="preserve">IEEE, available online at </w:t>
       </w:r>
-      <w:hyperlink r:id="rId8" w:history="1">
+      <w:hyperlink r:id="rId10" w:history="1">
         <w:r>
           <w:rPr>
             <w:rStyle w:val="Hyperlink"/>
@@ -4616,7 +8735,7 @@
       <w:r>
         <w:t xml:space="preserve"> Zhang, “Throughput Maximization in Wireless Powered Communication Networks”, available online at </w:t>
       </w:r>
-      <w:hyperlink r:id="rId9" w:history="1">
+      <w:hyperlink r:id="rId11" w:history="1">
         <w:r>
           <w:rPr>
             <w:rStyle w:val="Hyperlink"/>
@@ -4636,12 +8755,69 @@
         </w:sectPr>
       </w:pPr>
     </w:p>
-    <w:p/>
+    <w:p>
+      <w:r>
+        <w:rPr>
+          <w:rFonts w:hint="eastAsia"/>
+          <w:b/>
+        </w:rPr>
+        <w:t>[4]</w:t>
+      </w:r>
+      <w:r>
+        <w:rPr>
+          <w:b/>
+        </w:rPr>
+        <w:t xml:space="preserve"> </w:t>
+      </w:r>
+      <w:proofErr w:type="spellStart"/>
+      <w:r>
+        <w:t>Diederik</w:t>
+      </w:r>
+      <w:proofErr w:type="spellEnd"/>
+      <w:r>
+        <w:t xml:space="preserve"> P. </w:t>
+      </w:r>
+      <w:proofErr w:type="spellStart"/>
+      <w:r>
+        <w:t>Kingma</w:t>
+      </w:r>
+      <w:proofErr w:type="spellEnd"/>
+      <w:r>
+        <w:t xml:space="preserve">, Jimmy Lei Ba, “ADAM: A METHOD FOR STOCHASTIC </w:t>
+      </w:r>
+      <w:r>
+        <w:t>OPTIMIZATION</w:t>
+      </w:r>
+      <w:r>
+        <w:t xml:space="preserve">”, </w:t>
+      </w:r>
+      <w:r>
+        <w:t>ICLR 2015</w:t>
+      </w:r>
+      <w:r>
+        <w:t xml:space="preserve">, available online at </w:t>
+      </w:r>
+      <w:hyperlink r:id="rId12" w:history="1">
+        <w:r>
+          <w:rPr>
+            <w:rStyle w:val="Hyperlink"/>
+          </w:rPr>
+          <w:t>https://arXiv:1412.6980</w:t>
+        </w:r>
+      </w:hyperlink>
+    </w:p>
+    <w:p>
+      <w:pPr>
+        <w:rPr>
+          <w:rFonts w:hint="eastAsia"/>
+        </w:rPr>
+      </w:pPr>
+    </w:p>
     <w:sectPr>
       <w:type w:val="continuous"/>
       <w:pgSz w:w="11906" w:h="16838"/>
       <w:pgMar w:top="1701" w:right="1440" w:bottom="1440" w:left="1440" w:header="851" w:footer="992" w:gutter="0"/>
-      <w:cols w:num="2" w:space="425"/>
+      <w:cols w:space="425"/>
       <w:docGrid w:linePitch="360"/>
     </w:sectPr>
   </w:body>
@@ -5385,7 +9561,7 @@
 </file>
 
 <file path=customXml/itemProps1.xml><?xml version="1.0" encoding="utf-8"?>
-<ds:datastoreItem xmlns:ds="http://schemas.openxmlformats.org/officeDocument/2006/customXml" ds:itemID="{0F7E4D2F-B35C-460D-8B78-2505CC03EC8F}">
+<ds:datastoreItem xmlns:ds="http://schemas.openxmlformats.org/officeDocument/2006/customXml" ds:itemID="{A55C30A9-D3A7-45C6-8351-25243706DE44}">
   <ds:schemaRefs>
     <ds:schemaRef ds:uri="http://schemas.openxmlformats.org/officeDocument/2006/bibliography"/>
   </ds:schemaRefs>

</xml_diff>

<commit_message>
modify: update paper (until experiment design)
</commit_message>
<xml_diff>
--- a/WPCN/paper00_temporary.docx
+++ b/WPCN/paper00_temporary.docx
@@ -836,21 +836,7 @@
         <w:rPr>
           <w:szCs w:val="20"/>
         </w:rPr>
-        <w:t xml:space="preserve">columns, and random K blocks </w:t>
-      </w:r>
-      <w:proofErr w:type="gramStart"/>
-      <w:r>
-        <w:rPr>
-          <w:szCs w:val="20"/>
-        </w:rPr>
-        <w:t>in</w:t>
-      </w:r>
-      <w:proofErr w:type="gramEnd"/>
-      <w:r>
-        <w:rPr>
-          <w:szCs w:val="20"/>
-        </w:rPr>
-        <w:t xml:space="preserve"> the map contains a WD.</w:t>
+        <w:t>columns, and random K blocks in the map contains a WD.</w:t>
       </w:r>
       <w:r>
         <w:rPr>
@@ -1180,21 +1166,7 @@
         <w:rPr>
           <w:szCs w:val="20"/>
         </w:rPr>
-        <w:t xml:space="preserve">. </w:t>
-      </w:r>
-      <w:proofErr w:type="gramStart"/>
-      <w:r>
-        <w:rPr>
-          <w:szCs w:val="20"/>
-        </w:rPr>
-        <w:t>we</w:t>
-      </w:r>
-      <w:proofErr w:type="gramEnd"/>
-      <w:r>
-        <w:rPr>
-          <w:szCs w:val="20"/>
-        </w:rPr>
-        <w:t xml:space="preserve"> will call this </w:t>
+        <w:t xml:space="preserve">. we will call this </w:t>
       </w:r>
       <m:oMath>
         <m:r>
@@ -1284,13 +1256,13 @@
           <wp:anchor distT="0" distB="0" distL="114300" distR="114300" simplePos="0" relativeHeight="251659264" behindDoc="0" locked="0" layoutInCell="1" allowOverlap="1">
             <wp:simplePos x="0" y="0"/>
             <wp:positionH relativeFrom="margin">
-              <wp:align>left</wp:align>
+              <wp:align>center</wp:align>
             </wp:positionH>
             <wp:positionV relativeFrom="paragraph">
-              <wp:posOffset>1013460</wp:posOffset>
+              <wp:posOffset>1407160</wp:posOffset>
             </wp:positionV>
-            <wp:extent cx="5715000" cy="2779395"/>
-            <wp:effectExtent l="0" t="0" r="0" b="1905"/>
+            <wp:extent cx="5467350" cy="2658745"/>
+            <wp:effectExtent l="0" t="0" r="0" b="8255"/>
             <wp:wrapSquare wrapText="bothSides"/>
             <wp:docPr id="2" name="Picture 2"/>
             <wp:cNvGraphicFramePr>
@@ -1318,7 +1290,7 @@
                   <pic:spPr>
                     <a:xfrm>
                       <a:off x="0" y="0"/>
-                      <a:ext cx="5715000" cy="2779395"/>
+                      <a:ext cx="5467350" cy="2658745"/>
                     </a:xfrm>
                     <a:prstGeom prst="rect">
                       <a:avLst/>
@@ -1344,12 +1316,12 @@
           <wp:anchor distT="0" distB="0" distL="114300" distR="114300" simplePos="0" relativeHeight="251660288" behindDoc="0" locked="0" layoutInCell="1" allowOverlap="1">
             <wp:simplePos x="0" y="0"/>
             <wp:positionH relativeFrom="margin">
-              <wp:align>left</wp:align>
+              <wp:posOffset>120650</wp:posOffset>
             </wp:positionH>
             <wp:positionV relativeFrom="paragraph">
-              <wp:posOffset>3870960</wp:posOffset>
+              <wp:posOffset>4118610</wp:posOffset>
             </wp:positionV>
-            <wp:extent cx="5721985" cy="2806700"/>
+            <wp:extent cx="5454650" cy="2675255"/>
             <wp:effectExtent l="0" t="0" r="0" b="0"/>
             <wp:wrapSquare wrapText="bothSides"/>
             <wp:docPr id="3" name="Picture 3"/>
@@ -1378,7 +1350,7 @@
                   <pic:spPr>
                     <a:xfrm>
                       <a:off x="0" y="0"/>
-                      <a:ext cx="5721985" cy="2806700"/>
+                      <a:ext cx="5454650" cy="2675255"/>
                     </a:xfrm>
                     <a:prstGeom prst="rect">
                       <a:avLst/>
@@ -1471,7 +1443,48 @@
         <w:rPr>
           <w:szCs w:val="20"/>
         </w:rPr>
-        <w:t xml:space="preserve">s, first define a square map with </w:t>
+        <w:t>s</w:t>
+      </w:r>
+      <w:r>
+        <w:rPr>
+          <w:szCs w:val="20"/>
+        </w:rPr>
+        <w:t xml:space="preserve"> where </w:t>
+      </w:r>
+      <m:oMath>
+        <m:r>
+          <w:rPr>
+            <w:rFonts w:ascii="Cambria Math" w:hAnsi="Cambria Math"/>
+            <w:szCs w:val="20"/>
+          </w:rPr>
+          <m:t>m</m:t>
+        </m:r>
+      </m:oMath>
+      <w:r>
+        <w:rPr>
+          <w:rFonts w:hint="eastAsia"/>
+          <w:szCs w:val="20"/>
+        </w:rPr>
+        <w:t xml:space="preserve"> is the </w:t>
+      </w:r>
+      <w:r>
+        <w:rPr>
+          <w:szCs w:val="20"/>
+        </w:rPr>
+        <w:t xml:space="preserve">sum of the </w:t>
+      </w:r>
+      <w:r>
+        <w:rPr>
+          <w:rFonts w:hint="eastAsia"/>
+          <w:szCs w:val="20"/>
+        </w:rPr>
+        <w:t>number of training and test maps</w:t>
+      </w:r>
+      <w:r>
+        <w:rPr>
+          <w:szCs w:val="20"/>
+        </w:rPr>
+        <w:t xml:space="preserve">, first define a square map with </w:t>
       </w:r>
       <m:oMath>
         <m:r>
@@ -1603,7 +1616,20 @@
           <w:rFonts w:hint="eastAsia"/>
           <w:szCs w:val="20"/>
         </w:rPr>
-        <w:t xml:space="preserve"> using </w:t>
+        <w:t xml:space="preserve"> using</w:t>
+      </w:r>
+      <w:r>
+        <w:rPr>
+          <w:szCs w:val="20"/>
+        </w:rPr>
+        <w:t xml:space="preserve"> these</w:t>
+      </w:r>
+      <w:r>
+        <w:rPr>
+          <w:rFonts w:hint="eastAsia"/>
+          <w:szCs w:val="20"/>
+        </w:rPr>
+        <w:t xml:space="preserve"> </w:t>
       </w:r>
       <m:oMath>
         <m:r>
@@ -1781,7 +1807,6 @@
           <w:b/>
           <w:szCs w:val="20"/>
         </w:rPr>
-        <w:lastRenderedPageBreak/>
         <w:t>Formula (6)</w:t>
       </w:r>
       <w:r>
@@ -1809,19 +1834,11 @@
         </w:rPr>
         <w:t xml:space="preserve"> </w:t>
       </w:r>
-      <w:proofErr w:type="gramStart"/>
-      <w:r>
-        <w:rPr>
-          <w:szCs w:val="20"/>
-        </w:rPr>
-        <w:t>getThrput</w:t>
-      </w:r>
-      <w:proofErr w:type="gramEnd"/>
-      <w:r>
-        <w:rPr>
-          <w:szCs w:val="20"/>
-        </w:rPr>
-        <w:t xml:space="preserve"> function finds optimal time allocation given </w:t>
+      <w:r>
+        <w:rPr>
+          <w:szCs w:val="20"/>
+        </w:rPr>
+        <w:t xml:space="preserve">getThrput function finds optimal time allocation given </w:t>
       </w:r>
       <m:oMath>
         <m:r>
@@ -1945,7 +1962,15 @@
             <w:rFonts w:ascii="Cambria Math" w:hAnsi="Cambria Math"/>
             <w:szCs w:val="20"/>
           </w:rPr>
-          <m:t>=0.001</m:t>
+          <m:t>=</m:t>
+        </m:r>
+        <m:r>
+          <w:rPr>
+            <w:rFonts w:ascii="Cambria Math" w:hAnsi="Cambria Math"/>
+            <w:szCs w:val="20"/>
+          </w:rPr>
+          <w:lastRenderedPageBreak/>
+          <m:t>0.001</m:t>
         </m:r>
         <m:sSubSup>
           <m:sSubSupPr>
@@ -2664,14 +2689,7 @@
                           <w:rFonts w:ascii="Cambria Math" w:hAnsi="Cambria Math"/>
                           <w:szCs w:val="20"/>
                         </w:rPr>
-                        <m:t>49</m:t>
-                      </m:r>
-                      <m:r>
-                        <w:rPr>
-                          <w:rFonts w:ascii="Cambria Math" w:hAnsi="Cambria Math"/>
-                          <w:szCs w:val="20"/>
-                        </w:rPr>
-                        <m:t>∙</m:t>
+                        <m:t>49∙</m:t>
                       </m:r>
                       <m:sSup>
                         <m:sSupPr>
@@ -3020,16 +3038,8 @@
         <w:rPr>
           <w:szCs w:val="20"/>
         </w:rPr>
-        <w:t xml:space="preserve"> based </w:t>
-      </w:r>
-      <w:proofErr w:type="gramStart"/>
-      <w:r>
-        <w:rPr>
-          <w:szCs w:val="20"/>
-        </w:rPr>
-        <w:t xml:space="preserve">on </w:t>
-      </w:r>
-      <w:proofErr w:type="gramEnd"/>
+        <w:t xml:space="preserve"> based on </w:t>
+      </w:r>
       <m:oMath>
         <m:r>
           <w:rPr>
@@ -3371,21 +3381,7 @@
         <w:rPr>
           <w:szCs w:val="20"/>
         </w:rPr>
-        <w:t xml:space="preserve">The input data is </w:t>
-      </w:r>
-      <w:proofErr w:type="gramStart"/>
-      <w:r>
-        <w:rPr>
-          <w:szCs w:val="20"/>
-        </w:rPr>
-        <w:t>an</w:t>
-      </w:r>
-      <w:proofErr w:type="gramEnd"/>
-      <w:r>
-        <w:rPr>
-          <w:szCs w:val="20"/>
-        </w:rPr>
-        <w:t xml:space="preserve"> </w:t>
+        <w:t xml:space="preserve">The input data is an </w:t>
       </w:r>
       <m:oMath>
         <m:r>
@@ -3627,21 +3623,7 @@
         <w:rPr>
           <w:szCs w:val="20"/>
         </w:rPr>
-        <w:t xml:space="preserve">output data is </w:t>
-      </w:r>
-      <w:proofErr w:type="gramStart"/>
-      <w:r>
-        <w:rPr>
-          <w:szCs w:val="20"/>
-        </w:rPr>
-        <w:t>an</w:t>
-      </w:r>
-      <w:proofErr w:type="gramEnd"/>
-      <w:r>
-        <w:rPr>
-          <w:szCs w:val="20"/>
-        </w:rPr>
-        <w:t xml:space="preserve"> </w:t>
+        <w:t xml:space="preserve">output data is an </w:t>
       </w:r>
       <m:oMath>
         <m:r>
@@ -3726,7 +3708,6 @@
         </w:rPr>
         <w:t xml:space="preserve"> </w:t>
       </w:r>
-      <w:proofErr w:type="gramStart"/>
       <w:r>
         <w:rPr>
           <w:szCs w:val="20"/>
@@ -3739,35 +3720,13 @@
         </w:rPr>
         <w:t xml:space="preserve"> </w:t>
       </w:r>
-      <w:proofErr w:type="gramEnd"/>
       <m:oMath>
         <m:r>
           <w:rPr>
             <w:rFonts w:ascii="Cambria Math" w:hAnsi="Cambria Math"/>
             <w:szCs w:val="20"/>
           </w:rPr>
-          <m:t>i</m:t>
-        </m:r>
-        <m:r>
-          <w:rPr>
-            <w:rFonts w:ascii="Cambria Math" w:hAnsi="Cambria Math"/>
-            <w:szCs w:val="20"/>
-          </w:rPr>
-          <m:t xml:space="preserve"> </m:t>
-        </m:r>
-        <m:r>
-          <w:rPr>
-            <w:rFonts w:ascii="Cambria Math" w:hAnsi="Cambria Math"/>
-            <w:szCs w:val="20"/>
-          </w:rPr>
-          <m:t>(0≤i</m:t>
-        </m:r>
-        <m:r>
-          <w:rPr>
-            <w:rFonts w:ascii="Cambria Math" w:hAnsi="Cambria Math"/>
-            <w:szCs w:val="20"/>
-          </w:rPr>
-          <m:t>&lt;</m:t>
+          <m:t>i (0≤i&lt;</m:t>
         </m:r>
         <m:sSub>
           <m:sSubPr>
@@ -3868,14 +3827,7 @@
             <w:rFonts w:ascii="Cambria Math" w:hAnsi="Cambria Math"/>
             <w:szCs w:val="20"/>
           </w:rPr>
-          <m:t xml:space="preserve"> </m:t>
-        </m:r>
-        <m:r>
-          <w:rPr>
-            <w:rFonts w:ascii="Cambria Math" w:hAnsi="Cambria Math"/>
-            <w:szCs w:val="20"/>
-          </w:rPr>
-          <m:t>(0≤i&lt;</m:t>
+          <m:t xml:space="preserve"> (0≤i&lt;</m:t>
         </m:r>
         <m:sSub>
           <m:sSubPr>
@@ -3918,13 +3870,7 @@
         <w:rPr>
           <w:szCs w:val="20"/>
         </w:rPr>
-        <w:t xml:space="preserve">, </w:t>
-      </w:r>
-      <w:r>
-        <w:rPr>
-          <w:szCs w:val="20"/>
-        </w:rPr>
-        <w:t xml:space="preserve">at the intersection of row </w:t>
+        <w:t xml:space="preserve">, at the intersection of row </w:t>
       </w:r>
       <m:oMath>
         <m:r>
@@ -4931,21 +4877,7 @@
         <w:rPr>
           <w:szCs w:val="20"/>
         </w:rPr>
-        <w:t xml:space="preserve"> </w:t>
-      </w:r>
-      <w:proofErr w:type="gramStart"/>
-      <w:r>
-        <w:rPr>
-          <w:szCs w:val="20"/>
-        </w:rPr>
-        <w:t>and</w:t>
-      </w:r>
-      <w:proofErr w:type="gramEnd"/>
-      <w:r>
-        <w:rPr>
-          <w:szCs w:val="20"/>
-        </w:rPr>
-        <w:t xml:space="preserve"> get output maps corresponding to </w:t>
+        <w:t xml:space="preserve"> and get output maps corresponding to </w:t>
       </w:r>
       <m:oMath>
         <m:r>
@@ -4989,14 +4921,7 @@
             <w:rFonts w:ascii="Cambria Math" w:hAnsi="Cambria Math"/>
             <w:szCs w:val="20"/>
           </w:rPr>
-          <m:t>(N, M</m:t>
-        </m:r>
-        <m:r>
-          <w:rPr>
-            <w:rFonts w:ascii="Cambria Math" w:hAnsi="Cambria Math"/>
-            <w:szCs w:val="20"/>
-          </w:rPr>
-          <m:t>)(</m:t>
+          <m:t>(N, M)(</m:t>
         </m:r>
         <m:sSub>
           <m:sSubPr>
@@ -5365,14 +5290,7 @@
             <w:rFonts w:ascii="Cambria Math" w:hAnsi="Cambria Math"/>
             <w:szCs w:val="20"/>
           </w:rPr>
-          <m:t>=</m:t>
-        </m:r>
-        <m:r>
-          <w:rPr>
-            <w:rFonts w:ascii="Cambria Math" w:hAnsi="Cambria Math"/>
-            <w:szCs w:val="20"/>
-          </w:rPr>
-          <m:t>2</m:t>
+          <m:t>=2</m:t>
         </m:r>
         <m:sSubSup>
           <m:sSubSupPr>
@@ -5527,21 +5445,7 @@
               <w:rFonts w:ascii="Cambria Math" w:hAnsi="Cambria Math"/>
               <w:szCs w:val="20"/>
             </w:rPr>
-            <m:t>=</m:t>
-          </m:r>
-          <m:r>
-            <w:rPr>
-              <w:rFonts w:ascii="Cambria Math" w:hAnsi="Cambria Math"/>
-              <w:szCs w:val="20"/>
-            </w:rPr>
-            <m:t>inv</m:t>
-          </m:r>
-          <m:r>
-            <w:rPr>
-              <w:rFonts w:ascii="Cambria Math" w:hAnsi="Cambria Math"/>
-              <w:szCs w:val="20"/>
-            </w:rPr>
-            <m:t>Sigmoid</m:t>
+            <m:t>=invSigmoid</m:t>
           </m:r>
           <m:d>
             <m:dPr>
@@ -5599,21 +5503,7 @@
               <w:rFonts w:ascii="Cambria Math" w:hAnsi="Cambria Math"/>
               <w:szCs w:val="20"/>
             </w:rPr>
-            <m:t xml:space="preserve"> where </m:t>
-          </m:r>
-          <m:r>
-            <w:rPr>
-              <w:rFonts w:ascii="Cambria Math" w:hAnsi="Cambria Math"/>
-              <w:szCs w:val="20"/>
-            </w:rPr>
-            <m:t>inv</m:t>
-          </m:r>
-          <m:r>
-            <w:rPr>
-              <w:rFonts w:ascii="Cambria Math" w:hAnsi="Cambria Math"/>
-              <w:szCs w:val="20"/>
-            </w:rPr>
-            <m:t>Sigmoid</m:t>
+            <m:t xml:space="preserve"> where invSigmoid</m:t>
           </m:r>
           <m:d>
             <m:dPr>
@@ -5727,15 +5617,31 @@
         <w:rPr>
           <w:szCs w:val="20"/>
         </w:rPr>
-        <w:t>Then, for each output map, the</w:t>
-      </w:r>
-      <w:bookmarkStart w:id="0" w:name="_GoBack"/>
-      <w:bookmarkEnd w:id="0"/>
-      <w:r>
-        <w:rPr>
-          <w:szCs w:val="20"/>
-        </w:rPr>
-        <w:t xml:space="preserve"> model finds maximum value among the values in each block of this map.</w:t>
+        <w:t>Then, for each output map, the model finds maximum</w:t>
+      </w:r>
+      <w:r>
+        <w:rPr>
+          <w:szCs w:val="20"/>
+        </w:rPr>
+        <w:t xml:space="preserve"> value among values in </w:t>
+      </w:r>
+      <w:r>
+        <w:rPr>
+          <w:szCs w:val="20"/>
+        </w:rPr>
+        <w:t>block</w:t>
+      </w:r>
+      <w:r>
+        <w:rPr>
+          <w:szCs w:val="20"/>
+        </w:rPr>
+        <w:t>s</w:t>
+      </w:r>
+      <w:r>
+        <w:rPr>
+          <w:szCs w:val="20"/>
+        </w:rPr>
+        <w:t xml:space="preserve"> of this map.</w:t>
       </w:r>
       <w:r>
         <w:rPr>
@@ -5753,7 +5659,7 @@
         <w:rPr>
           <w:szCs w:val="20"/>
         </w:rPr>
-        <w:t xml:space="preserve"> the row and column </w:t>
+        <w:t xml:space="preserve"> row and column </w:t>
       </w:r>
       <w:r>
         <w:rPr>
@@ -5853,16 +5759,8 @@
         <w:rPr>
           <w:szCs w:val="20"/>
         </w:rPr>
-        <w:t xml:space="preserve"> the maximum </w:t>
-      </w:r>
-      <w:proofErr w:type="gramStart"/>
-      <w:r>
-        <w:rPr>
-          <w:szCs w:val="20"/>
-        </w:rPr>
-        <w:t xml:space="preserve">value </w:t>
-      </w:r>
-      <w:proofErr w:type="gramEnd"/>
+        <w:t xml:space="preserve"> the maximum value </w:t>
+      </w:r>
       <m:oMath>
         <m:sSubSup>
           <m:sSubSupPr>
@@ -6007,7 +5905,19 @@
         <w:rPr>
           <w:szCs w:val="20"/>
         </w:rPr>
-        <w:t xml:space="preserve"> column axis </w:t>
+        <w:t xml:space="preserve"> </w:t>
+      </w:r>
+      <w:r>
+        <w:rPr>
+          <w:szCs w:val="20"/>
+        </w:rPr>
+        <w:t xml:space="preserve">and </w:t>
+      </w:r>
+      <w:r>
+        <w:rPr>
+          <w:szCs w:val="20"/>
+        </w:rPr>
+        <w:t xml:space="preserve">column axis </w:t>
       </w:r>
       <m:oMath>
         <m:sSub>
@@ -6057,7 +5967,13 @@
         <w:rPr>
           <w:szCs w:val="20"/>
         </w:rPr>
-        <w:t xml:space="preserve">using </w:t>
+        <w:t>by</w:t>
+      </w:r>
+      <w:r>
+        <w:rPr>
+          <w:szCs w:val="20"/>
+        </w:rPr>
+        <w:t xml:space="preserve"> </w:t>
       </w:r>
       <w:r>
         <w:rPr>
@@ -6092,7 +6008,101 @@
         <w:rPr>
           <w:szCs w:val="20"/>
         </w:rPr>
-        <w:t xml:space="preserve">each, described in </w:t>
+        <w:t xml:space="preserve">each, </w:t>
+      </w:r>
+      <w:r>
+        <w:rPr>
+          <w:rFonts w:hint="eastAsia"/>
+          <w:szCs w:val="20"/>
+        </w:rPr>
+        <w:t xml:space="preserve">and </w:t>
+      </w:r>
+      <m:oMath>
+        <m:r>
+          <w:rPr>
+            <w:rFonts w:ascii="Cambria Math" w:hAnsi="Cambria Math"/>
+            <w:szCs w:val="20"/>
+          </w:rPr>
+          <m:t>BT</m:t>
+        </m:r>
+        <m:sSub>
+          <m:sSubPr>
+            <m:ctrlPr>
+              <w:rPr>
+                <w:rFonts w:ascii="Cambria Math" w:hAnsi="Cambria Math"/>
+                <w:i/>
+                <w:szCs w:val="20"/>
+              </w:rPr>
+            </m:ctrlPr>
+          </m:sSubPr>
+          <m:e>
+            <m:r>
+              <w:rPr>
+                <w:rFonts w:ascii="Cambria Math" w:hAnsi="Cambria Math"/>
+                <w:szCs w:val="20"/>
+              </w:rPr>
+              <m:t>P</m:t>
+            </m:r>
+          </m:e>
+          <m:sub>
+            <m:r>
+              <w:rPr>
+                <w:rFonts w:ascii="Cambria Math" w:hAnsi="Cambria Math"/>
+                <w:szCs w:val="20"/>
+              </w:rPr>
+              <m:t>i</m:t>
+            </m:r>
+          </m:sub>
+        </m:sSub>
+        <m:d>
+          <m:dPr>
+            <m:ctrlPr>
+              <w:rPr>
+                <w:rFonts w:ascii="Cambria Math" w:hAnsi="Cambria Math"/>
+                <w:i/>
+                <w:szCs w:val="20"/>
+              </w:rPr>
+            </m:ctrlPr>
+          </m:dPr>
+          <m:e>
+            <m:r>
+              <w:rPr>
+                <w:rFonts w:ascii="Cambria Math" w:hAnsi="Cambria Math"/>
+                <w:szCs w:val="20"/>
+              </w:rPr>
+              <m:t>N, M</m:t>
+            </m:r>
+          </m:e>
+        </m:d>
+      </m:oMath>
+      <w:r>
+        <w:rPr>
+          <w:rFonts w:hint="eastAsia"/>
+          <w:szCs w:val="20"/>
+        </w:rPr>
+        <w:t xml:space="preserve"> is computed by </w:t>
+      </w:r>
+      <w:r>
+        <w:rPr>
+          <w:rFonts w:hint="eastAsia"/>
+          <w:b/>
+          <w:color w:val="0000FF"/>
+          <w:szCs w:val="20"/>
+        </w:rPr>
+        <w:t>(6)</w:t>
+      </w:r>
+      <w:r>
+        <w:rPr>
+          <w:rFonts w:hint="eastAsia"/>
+          <w:szCs w:val="20"/>
+        </w:rPr>
+        <w:t xml:space="preserve">, </w:t>
+      </w:r>
+      <w:r>
+        <w:rPr>
+          <w:szCs w:val="20"/>
+        </w:rPr>
+        <w:t xml:space="preserve">described in </w:t>
       </w:r>
       <w:r>
         <w:rPr>
@@ -6358,14 +6368,7 @@
                       <w:rFonts w:ascii="Cambria Math" w:hAnsi="Cambria Math"/>
                       <w:szCs w:val="20"/>
                     </w:rPr>
-                    <m:t>-</m:t>
-                  </m:r>
-                  <m:r>
-                    <w:rPr>
-                      <w:rFonts w:ascii="Cambria Math" w:hAnsi="Cambria Math"/>
-                      <w:szCs w:val="20"/>
-                    </w:rPr>
-                    <m:t xml:space="preserve">1, </m:t>
+                    <m:t xml:space="preserve">-1, </m:t>
                   </m:r>
                   <m:sSub>
                     <m:sSubPr>
@@ -6463,14 +6466,7 @@
                       <w:rFonts w:ascii="Cambria Math" w:hAnsi="Cambria Math"/>
                       <w:szCs w:val="20"/>
                     </w:rPr>
-                    <m:t>-</m:t>
-                  </m:r>
-                  <m:r>
-                    <w:rPr>
-                      <w:rFonts w:ascii="Cambria Math" w:hAnsi="Cambria Math"/>
-                      <w:szCs w:val="20"/>
-                    </w:rPr>
-                    <m:t xml:space="preserve">1, </m:t>
+                    <m:t xml:space="preserve">-1, </m:t>
                   </m:r>
                   <m:sSub>
                     <m:sSubPr>
@@ -6744,6 +6740,8 @@
     <w:p>
       <w:pPr>
         <w:rPr>
+          <w:b/>
+          <w:color w:val="0000FF"/>
           <w:szCs w:val="20"/>
         </w:rPr>
       </w:pPr>
@@ -6917,15 +6915,15 @@
                         </w:rPr>
                         <m:t>Max</m:t>
                       </m:r>
-                      <m:r>
-                        <w:rPr>
-                          <w:rFonts w:ascii="Cambria Math" w:hAnsi="Cambria Math"/>
-                          <w:szCs w:val="20"/>
-                        </w:rPr>
-                        <m:t>+1</m:t>
-                      </m:r>
                     </m:sub>
                   </m:sSub>
+                  <m:r>
+                    <w:rPr>
+                      <w:rFonts w:ascii="Cambria Math" w:hAnsi="Cambria Math"/>
+                      <w:szCs w:val="20"/>
+                    </w:rPr>
+                    <m:t>+1</m:t>
+                  </m:r>
                 </m:sub>
                 <m:sup>
                   <m:r>
@@ -7027,15 +7025,15 @@
                         </w:rPr>
                         <m:t>Max</m:t>
                       </m:r>
-                      <m:r>
-                        <w:rPr>
-                          <w:rFonts w:ascii="Cambria Math" w:hAnsi="Cambria Math"/>
-                          <w:szCs w:val="20"/>
-                        </w:rPr>
-                        <m:t>-1</m:t>
-                      </m:r>
                     </m:sub>
                   </m:sSub>
+                  <m:r>
+                    <w:rPr>
+                      <w:rFonts w:ascii="Cambria Math" w:hAnsi="Cambria Math"/>
+                      <w:szCs w:val="20"/>
+                    </w:rPr>
+                    <m:t>-1</m:t>
+                  </m:r>
                 </m:sub>
                 <m:sup>
                   <m:r>
@@ -7132,15 +7130,15 @@
                         </w:rPr>
                         <m:t>Max</m:t>
                       </m:r>
-                      <m:r>
-                        <w:rPr>
-                          <w:rFonts w:ascii="Cambria Math" w:hAnsi="Cambria Math"/>
-                          <w:szCs w:val="20"/>
-                        </w:rPr>
-                        <m:t>-1</m:t>
-                      </m:r>
                     </m:sub>
                   </m:sSub>
+                  <m:r>
+                    <w:rPr>
+                      <w:rFonts w:ascii="Cambria Math" w:hAnsi="Cambria Math"/>
+                      <w:szCs w:val="20"/>
+                    </w:rPr>
+                    <m:t>-1</m:t>
+                  </m:r>
                 </m:sub>
                 <m:sup>
                   <m:r>
@@ -7345,15 +7343,15 @@
                         </w:rPr>
                         <m:t>Max</m:t>
                       </m:r>
-                      <m:r>
-                        <w:rPr>
-                          <w:rFonts w:ascii="Cambria Math" w:hAnsi="Cambria Math"/>
-                          <w:szCs w:val="20"/>
-                        </w:rPr>
-                        <m:t>+1</m:t>
-                      </m:r>
                     </m:sub>
                   </m:sSub>
+                  <m:r>
+                    <w:rPr>
+                      <w:rFonts w:ascii="Cambria Math" w:hAnsi="Cambria Math"/>
+                      <w:szCs w:val="20"/>
+                    </w:rPr>
+                    <m:t>+1</m:t>
+                  </m:r>
                 </m:sub>
                 <m:sup>
                   <m:r>
@@ -7383,7 +7381,166 @@
               <w:color w:val="0000FF"/>
               <w:szCs w:val="20"/>
             </w:rPr>
-            <m:t>(</m:t>
+            <m:t>(5)</m:t>
+          </m:r>
+        </m:oMath>
+      </m:oMathPara>
+    </w:p>
+    <w:p>
+      <w:pPr>
+        <w:rPr>
+          <w:szCs w:val="20"/>
+        </w:rPr>
+      </w:pPr>
+      <m:oMathPara>
+        <m:oMath>
+          <m:r>
+            <w:rPr>
+              <w:rFonts w:ascii="Cambria Math" w:hAnsi="Cambria Math"/>
+              <w:szCs w:val="20"/>
+            </w:rPr>
+            <m:t>BT</m:t>
+          </m:r>
+          <m:sSub>
+            <m:sSubPr>
+              <m:ctrlPr>
+                <w:rPr>
+                  <w:rFonts w:ascii="Cambria Math" w:hAnsi="Cambria Math"/>
+                  <w:i/>
+                  <w:szCs w:val="20"/>
+                </w:rPr>
+              </m:ctrlPr>
+            </m:sSubPr>
+            <m:e>
+              <m:r>
+                <w:rPr>
+                  <w:rFonts w:ascii="Cambria Math" w:hAnsi="Cambria Math"/>
+                  <w:szCs w:val="20"/>
+                </w:rPr>
+                <m:t>P</m:t>
+              </m:r>
+            </m:e>
+            <m:sub>
+              <m:r>
+                <w:rPr>
+                  <w:rFonts w:ascii="Cambria Math" w:hAnsi="Cambria Math"/>
+                  <w:szCs w:val="20"/>
+                </w:rPr>
+                <m:t>i</m:t>
+              </m:r>
+            </m:sub>
+          </m:sSub>
+          <m:d>
+            <m:dPr>
+              <m:ctrlPr>
+                <w:rPr>
+                  <w:rFonts w:ascii="Cambria Math" w:hAnsi="Cambria Math"/>
+                  <w:i/>
+                  <w:szCs w:val="20"/>
+                </w:rPr>
+              </m:ctrlPr>
+            </m:dPr>
+            <m:e>
+              <m:r>
+                <w:rPr>
+                  <w:rFonts w:ascii="Cambria Math" w:hAnsi="Cambria Math"/>
+                  <w:szCs w:val="20"/>
+                </w:rPr>
+                <m:t>N, M</m:t>
+              </m:r>
+            </m:e>
+          </m:d>
+          <m:r>
+            <w:rPr>
+              <w:rFonts w:ascii="Cambria Math" w:hAnsi="Cambria Math"/>
+              <w:szCs w:val="20"/>
+            </w:rPr>
+            <m:t>=</m:t>
+          </m:r>
+          <m:d>
+            <m:dPr>
+              <m:ctrlPr>
+                <w:rPr>
+                  <w:rFonts w:ascii="Cambria Math" w:hAnsi="Cambria Math"/>
+                  <w:i/>
+                  <w:szCs w:val="20"/>
+                </w:rPr>
+              </m:ctrlPr>
+            </m:dPr>
+            <m:e>
+              <m:sSub>
+                <m:sSubPr>
+                  <m:ctrlPr>
+                    <w:rPr>
+                      <w:rFonts w:ascii="Cambria Math" w:hAnsi="Cambria Math"/>
+                      <w:i/>
+                      <w:szCs w:val="20"/>
+                    </w:rPr>
+                  </m:ctrlPr>
+                </m:sSubPr>
+                <m:e>
+                  <m:r>
+                    <w:rPr>
+                      <w:rFonts w:ascii="Cambria Math" w:hAnsi="Cambria Math"/>
+                      <w:szCs w:val="20"/>
+                    </w:rPr>
+                    <m:t>n</m:t>
+                  </m:r>
+                </m:e>
+                <m:sub>
+                  <m:r>
+                    <w:rPr>
+                      <w:rFonts w:ascii="Cambria Math" w:hAnsi="Cambria Math"/>
+                      <w:szCs w:val="20"/>
+                    </w:rPr>
+                    <m:t>optimal</m:t>
+                  </m:r>
+                </m:sub>
+              </m:sSub>
+              <m:r>
+                <w:rPr>
+                  <w:rFonts w:ascii="Cambria Math" w:hAnsi="Cambria Math"/>
+                  <w:szCs w:val="20"/>
+                </w:rPr>
+                <m:t xml:space="preserve">, </m:t>
+              </m:r>
+              <m:sSub>
+                <m:sSubPr>
+                  <m:ctrlPr>
+                    <w:rPr>
+                      <w:rFonts w:ascii="Cambria Math" w:hAnsi="Cambria Math"/>
+                      <w:i/>
+                      <w:szCs w:val="20"/>
+                    </w:rPr>
+                  </m:ctrlPr>
+                </m:sSubPr>
+                <m:e>
+                  <m:r>
+                    <w:rPr>
+                      <w:rFonts w:ascii="Cambria Math" w:hAnsi="Cambria Math"/>
+                      <w:szCs w:val="20"/>
+                    </w:rPr>
+                    <m:t>m</m:t>
+                  </m:r>
+                </m:e>
+                <m:sub>
+                  <m:r>
+                    <w:rPr>
+                      <w:rFonts w:ascii="Cambria Math" w:hAnsi="Cambria Math"/>
+                      <w:szCs w:val="20"/>
+                    </w:rPr>
+                    <m:t>optimal</m:t>
+                  </m:r>
+                </m:sub>
+              </m:sSub>
+            </m:e>
+          </m:d>
+          <m:r>
+            <w:rPr>
+              <w:rFonts w:ascii="Cambria Math" w:hAnsi="Cambria Math"/>
+              <w:szCs w:val="20"/>
+            </w:rPr>
+            <m:t xml:space="preserve">   </m:t>
           </m:r>
           <m:r>
             <m:rPr>
@@ -7394,18 +7551,7 @@
               <w:color w:val="0000FF"/>
               <w:szCs w:val="20"/>
             </w:rPr>
-            <m:t>5</m:t>
-          </m:r>
-          <m:r>
-            <m:rPr>
-              <m:sty m:val="bi"/>
-            </m:rPr>
-            <w:rPr>
-              <w:rFonts w:ascii="Cambria Math" w:hAnsi="Cambria Math"/>
-              <w:color w:val="0000FF"/>
-              <w:szCs w:val="20"/>
-            </w:rPr>
-            <m:t>)</m:t>
+            <m:t>(6)</m:t>
           </m:r>
         </m:oMath>
       </m:oMathPara>
@@ -7779,10 +7925,17 @@
                     <w:rFonts w:ascii="Cambria Math" w:hAnsi="Cambria Math"/>
                     <w:szCs w:val="20"/>
                   </w:rPr>
-                  <m:t>Max+1</m:t>
+                  <m:t>Max</m:t>
                 </m:r>
               </m:sub>
             </m:sSub>
+            <m:r>
+              <w:rPr>
+                <w:rFonts w:ascii="Cambria Math" w:hAnsi="Cambria Math"/>
+                <w:szCs w:val="20"/>
+              </w:rPr>
+              <m:t>+1</m:t>
+            </m:r>
           </m:sub>
           <m:sup>
             <m:r>
@@ -7893,10 +8046,17 @@
                     <w:rFonts w:ascii="Cambria Math" w:hAnsi="Cambria Math"/>
                     <w:szCs w:val="20"/>
                   </w:rPr>
-                  <m:t>Max-1</m:t>
+                  <m:t>Max</m:t>
                 </m:r>
               </m:sub>
             </m:sSub>
+            <m:r>
+              <w:rPr>
+                <w:rFonts w:ascii="Cambria Math" w:hAnsi="Cambria Math"/>
+                <w:szCs w:val="20"/>
+              </w:rPr>
+              <m:t>-1</m:t>
+            </m:r>
           </m:sub>
           <m:sup>
             <m:r>
@@ -7976,13 +8136,7 @@
         <w:rPr>
           <w:szCs w:val="20"/>
         </w:rPr>
-        <w:t>.</w:t>
-      </w:r>
-      <w:r>
-        <w:rPr>
-          <w:szCs w:val="20"/>
-        </w:rPr>
-        <w:t xml:space="preserve"> </w:t>
+        <w:t xml:space="preserve">. </w:t>
       </w:r>
       <w:r>
         <w:rPr>
@@ -8397,7 +8551,6 @@
     <w:p>
       <w:pPr>
         <w:rPr>
-          <w:rFonts w:hint="eastAsia"/>
           <w:szCs w:val="20"/>
         </w:rPr>
       </w:pPr>
@@ -8406,9 +8559,9 @@
           <w:noProof/>
         </w:rPr>
         <w:drawing>
-          <wp:inline distT="0" distB="0" distL="0" distR="0" wp14:anchorId="7889D889" wp14:editId="2ADF8676">
-            <wp:extent cx="5731510" cy="2854960"/>
-            <wp:effectExtent l="0" t="0" r="2540" b="2540"/>
+          <wp:inline distT="0" distB="0" distL="0" distR="0" wp14:anchorId="00FBADE4" wp14:editId="082BB4C8">
+            <wp:extent cx="5731510" cy="2829560"/>
+            <wp:effectExtent l="0" t="0" r="2540" b="8890"/>
             <wp:docPr id="6" name="Picture 6"/>
             <wp:cNvGraphicFramePr>
               <a:graphicFrameLocks xmlns:a="http://schemas.openxmlformats.org/drawingml/2006/main" noChangeAspect="1"/>
@@ -8429,7 +8582,7 @@
                   <pic:spPr>
                     <a:xfrm>
                       <a:off x="0" y="0"/>
-                      <a:ext cx="5731510" cy="2854960"/>
+                      <a:ext cx="5731510" cy="2829560"/>
                     </a:xfrm>
                     <a:prstGeom prst="rect">
                       <a:avLst/>
@@ -8445,17 +8598,49 @@
     <w:p>
       <w:pPr>
         <w:rPr>
-          <w:b/>
-          <w:szCs w:val="20"/>
+          <w:noProof/>
         </w:rPr>
       </w:pPr>
       <w:r>
         <w:rPr>
-          <w:b/>
-          <w:szCs w:val="20"/>
+          <w:noProof/>
         </w:rPr>
         <w:lastRenderedPageBreak/>
-        <w:t>4. Experiment</w:t>
+        <w:drawing>
+          <wp:inline distT="0" distB="0" distL="0" distR="0" wp14:anchorId="66F6BE38" wp14:editId="64A7AD17">
+            <wp:extent cx="5731510" cy="3168015"/>
+            <wp:effectExtent l="0" t="0" r="2540" b="0"/>
+            <wp:docPr id="7" name="Picture 7"/>
+            <wp:cNvGraphicFramePr>
+              <a:graphicFrameLocks xmlns:a="http://schemas.openxmlformats.org/drawingml/2006/main" noChangeAspect="1"/>
+            </wp:cNvGraphicFramePr>
+            <a:graphic xmlns:a="http://schemas.openxmlformats.org/drawingml/2006/main">
+              <a:graphicData uri="http://schemas.openxmlformats.org/drawingml/2006/picture">
+                <pic:pic xmlns:pic="http://schemas.openxmlformats.org/drawingml/2006/picture">
+                  <pic:nvPicPr>
+                    <pic:cNvPr id="1" name=""/>
+                    <pic:cNvPicPr/>
+                  </pic:nvPicPr>
+                  <pic:blipFill>
+                    <a:blip r:embed="rId10"/>
+                    <a:stretch>
+                      <a:fillRect/>
+                    </a:stretch>
+                  </pic:blipFill>
+                  <pic:spPr>
+                    <a:xfrm>
+                      <a:off x="0" y="0"/>
+                      <a:ext cx="5731510" cy="3168015"/>
+                    </a:xfrm>
+                    <a:prstGeom prst="rect">
+                      <a:avLst/>
+                    </a:prstGeom>
+                  </pic:spPr>
+                </pic:pic>
+              </a:graphicData>
+            </a:graphic>
+          </wp:inline>
+        </w:drawing>
       </w:r>
     </w:p>
     <w:p>
@@ -8470,110 +8655,75 @@
           <w:b/>
           <w:szCs w:val="20"/>
         </w:rPr>
-        <w:t>4.1. Experiment Design</w:t>
+        <w:t>4. Experiment</w:t>
       </w:r>
     </w:p>
     <w:p>
       <w:pPr>
         <w:rPr>
+          <w:b/>
           <w:szCs w:val="20"/>
         </w:rPr>
       </w:pPr>
       <w:r>
         <w:rPr>
-          <w:szCs w:val="20"/>
-        </w:rPr>
-        <w:t>(This part will be written later)</w:t>
+          <w:b/>
+          <w:szCs w:val="20"/>
+        </w:rPr>
+        <w:t>4.1. Experiment Design</w:t>
       </w:r>
     </w:p>
     <w:p>
       <w:pPr>
         <w:rPr>
+          <w:szCs w:val="20"/>
+        </w:rPr>
+      </w:pPr>
+      <w:r>
+        <w:rPr>
           <w:b/>
           <w:szCs w:val="20"/>
         </w:rPr>
-      </w:pPr>
-      <w:r>
-        <w:rPr>
-          <w:b/>
-          <w:szCs w:val="20"/>
-        </w:rPr>
-        <w:t>4.2. Metrics</w:t>
+        <w:t>Figure 4</w:t>
+      </w:r>
+      <w:r>
+        <w:rPr>
+          <w:szCs w:val="20"/>
+        </w:rPr>
+        <w:t xml:space="preserve"> is t</w:t>
+      </w:r>
+      <w:r>
+        <w:rPr>
+          <w:szCs w:val="20"/>
+        </w:rPr>
+        <w:t>he fl</w:t>
+      </w:r>
+      <w:r>
+        <w:rPr>
+          <w:rFonts w:hint="eastAsia"/>
+          <w:szCs w:val="20"/>
+        </w:rPr>
+        <w:t>o</w:t>
+      </w:r>
+      <w:bookmarkStart w:id="0" w:name="_GoBack"/>
+      <w:bookmarkEnd w:id="0"/>
+      <w:r>
+        <w:rPr>
+          <w:rFonts w:hint="eastAsia"/>
+          <w:szCs w:val="20"/>
+        </w:rPr>
+        <w:t>w</w:t>
+      </w:r>
+      <w:r>
+        <w:rPr>
+          <w:szCs w:val="20"/>
+        </w:rPr>
+        <w:t>chart for experiment.</w:t>
       </w:r>
     </w:p>
     <w:p>
       <w:pPr>
         <w:rPr>
-          <w:szCs w:val="20"/>
-        </w:rPr>
-      </w:pPr>
-      <w:r>
-        <w:rPr>
-          <w:szCs w:val="20"/>
-        </w:rPr>
-        <w:t>(This part will be written later)</w:t>
-      </w:r>
-    </w:p>
-    <w:p>
-      <w:pPr>
-        <w:rPr>
-          <w:b/>
-          <w:szCs w:val="20"/>
-        </w:rPr>
-      </w:pPr>
-      <w:r>
-        <w:rPr>
-          <w:b/>
-          <w:szCs w:val="20"/>
-        </w:rPr>
-        <w:t>4.3. Experiment environment</w:t>
-      </w:r>
-    </w:p>
-    <w:p>
-      <w:pPr>
-        <w:rPr>
-          <w:szCs w:val="20"/>
-        </w:rPr>
-      </w:pPr>
-      <w:r>
-        <w:rPr>
-          <w:szCs w:val="20"/>
-        </w:rPr>
-        <w:t>(This part will be written later)</w:t>
-      </w:r>
-    </w:p>
-    <w:p>
-      <w:pPr>
-        <w:rPr>
-          <w:b/>
-          <w:szCs w:val="20"/>
-        </w:rPr>
-      </w:pPr>
-      <w:r>
-        <w:rPr>
-          <w:b/>
-          <w:szCs w:val="20"/>
-        </w:rPr>
-        <w:t>4.4. Experiment Result</w:t>
-      </w:r>
-    </w:p>
-    <w:p>
-      <w:pPr>
-        <w:rPr>
-          <w:szCs w:val="20"/>
-        </w:rPr>
-      </w:pPr>
-      <w:r>
-        <w:rPr>
-          <w:szCs w:val="20"/>
-        </w:rPr>
-        <w:t>(This part will be written later)</w:t>
-      </w:r>
-    </w:p>
-    <w:p>
-      <w:pPr>
-        <w:rPr>
-          <w:b/>
           <w:szCs w:val="20"/>
         </w:rPr>
       </w:pPr>
@@ -8590,7 +8740,63 @@
           <w:b/>
           <w:szCs w:val="20"/>
         </w:rPr>
-        <w:t>5. Conclusion</w:t>
+        <w:t>4.2. Metrics</w:t>
+      </w:r>
+    </w:p>
+    <w:p>
+      <w:pPr>
+        <w:rPr>
+          <w:szCs w:val="20"/>
+        </w:rPr>
+      </w:pPr>
+      <w:r>
+        <w:rPr>
+          <w:szCs w:val="20"/>
+        </w:rPr>
+        <w:t>(This part will be written later)</w:t>
+      </w:r>
+    </w:p>
+    <w:p>
+      <w:pPr>
+        <w:rPr>
+          <w:b/>
+          <w:szCs w:val="20"/>
+        </w:rPr>
+      </w:pPr>
+      <w:r>
+        <w:rPr>
+          <w:b/>
+          <w:szCs w:val="20"/>
+        </w:rPr>
+        <w:t>4.3. Experiment environment</w:t>
+      </w:r>
+    </w:p>
+    <w:p>
+      <w:pPr>
+        <w:rPr>
+          <w:szCs w:val="20"/>
+        </w:rPr>
+      </w:pPr>
+      <w:r>
+        <w:rPr>
+          <w:szCs w:val="20"/>
+        </w:rPr>
+        <w:t>(This part will be written later)</w:t>
+      </w:r>
+    </w:p>
+    <w:p>
+      <w:pPr>
+        <w:rPr>
+          <w:b/>
+          <w:szCs w:val="20"/>
+        </w:rPr>
+      </w:pPr>
+      <w:r>
+        <w:rPr>
+          <w:b/>
+          <w:szCs w:val="20"/>
+        </w:rPr>
+        <w:t>4.4. Experiment Result</w:t>
       </w:r>
     </w:p>
     <w:p>
@@ -8626,15 +8832,51 @@
           <w:b/>
           <w:szCs w:val="20"/>
         </w:rPr>
-        <w:t>6. References</w:t>
+        <w:t>5. Conclusion</w:t>
       </w:r>
     </w:p>
     <w:p>
-      <w:r>
+      <w:pPr>
+        <w:rPr>
+          <w:szCs w:val="20"/>
+        </w:rPr>
+      </w:pPr>
+      <w:r>
+        <w:rPr>
+          <w:szCs w:val="20"/>
+        </w:rPr>
+        <w:t>(This part will be written later)</w:t>
+      </w:r>
+    </w:p>
+    <w:p>
+      <w:pPr>
         <w:rPr>
           <w:b/>
           <w:szCs w:val="20"/>
         </w:rPr>
+      </w:pPr>
+    </w:p>
+    <w:p>
+      <w:pPr>
+        <w:rPr>
+          <w:b/>
+          <w:szCs w:val="20"/>
+        </w:rPr>
+      </w:pPr>
+      <w:r>
+        <w:rPr>
+          <w:b/>
+          <w:szCs w:val="20"/>
+        </w:rPr>
+        <w:t>6. References</w:t>
+      </w:r>
+    </w:p>
+    <w:p>
+      <w:r>
+        <w:rPr>
+          <w:b/>
+          <w:szCs w:val="20"/>
+        </w:rPr>
         <w:t>[1]</w:t>
       </w:r>
       <w:r>
@@ -8657,9 +8899,10 @@
         <w:t xml:space="preserve"> Zhang, “Wireless Powered Communication Networks: An Overview”, </w:t>
       </w:r>
       <w:r>
+        <w:lastRenderedPageBreak/>
         <w:t xml:space="preserve">IEEE, available online at </w:t>
       </w:r>
-      <w:hyperlink r:id="rId10" w:history="1">
+      <w:hyperlink r:id="rId11" w:history="1">
         <w:r>
           <w:rPr>
             <w:rStyle w:val="Hyperlink"/>
@@ -8735,7 +8978,7 @@
       <w:r>
         <w:t xml:space="preserve"> Zhang, “Throughput Maximization in Wireless Powered Communication Networks”, available online at </w:t>
       </w:r>
-      <w:hyperlink r:id="rId11" w:history="1">
+      <w:hyperlink r:id="rId12" w:history="1">
         <w:r>
           <w:rPr>
             <w:rStyle w:val="Hyperlink"/>
@@ -8783,13 +9026,7 @@
       </w:r>
       <w:proofErr w:type="spellEnd"/>
       <w:r>
-        <w:t xml:space="preserve">, Jimmy Lei Ba, “ADAM: A METHOD FOR STOCHASTIC </w:t>
-      </w:r>
-      <w:r>
-        <w:t>OPTIMIZATION</w:t>
-      </w:r>
-      <w:r>
-        <w:t xml:space="preserve">”, </w:t>
+        <w:t xml:space="preserve">, Jimmy Lei Ba, “ADAM: A METHOD FOR STOCHASTIC OPTIMIZATION”, </w:t>
       </w:r>
       <w:r>
         <w:t>ICLR 2015</w:t>
@@ -8797,7 +9034,7 @@
       <w:r>
         <w:t xml:space="preserve">, available online at </w:t>
       </w:r>
-      <w:hyperlink r:id="rId12" w:history="1">
+      <w:hyperlink r:id="rId13" w:history="1">
         <w:r>
           <w:rPr>
             <w:rStyle w:val="Hyperlink"/>
@@ -8806,13 +9043,7 @@
         </w:r>
       </w:hyperlink>
     </w:p>
-    <w:p>
-      <w:pPr>
-        <w:rPr>
-          <w:rFonts w:hint="eastAsia"/>
-        </w:rPr>
-      </w:pPr>
-    </w:p>
+    <w:p/>
     <w:sectPr>
       <w:type w:val="continuous"/>
       <w:pgSz w:w="11906" w:h="16838"/>
@@ -9561,7 +9792,7 @@
 </file>
 
 <file path=customXml/itemProps1.xml><?xml version="1.0" encoding="utf-8"?>
-<ds:datastoreItem xmlns:ds="http://schemas.openxmlformats.org/officeDocument/2006/customXml" ds:itemID="{A55C30A9-D3A7-45C6-8351-25243706DE44}">
+<ds:datastoreItem xmlns:ds="http://schemas.openxmlformats.org/officeDocument/2006/customXml" ds:itemID="{6E3D1CEA-8328-4A3D-BA8E-BA007F3002B6}">
   <ds:schemaRefs>
     <ds:schemaRef ds:uri="http://schemas.openxmlformats.org/officeDocument/2006/bibliography"/>
   </ds:schemaRefs>

</xml_diff>

<commit_message>
update: upload draft for the paper
</commit_message>
<xml_diff>
--- a/WPCN/paper00_temporary.docx
+++ b/WPCN/paper00_temporary.docx
@@ -321,6 +321,7 @@
     </w:p>
     <w:p>
       <w:pPr>
+        <w:ind w:firstLineChars="100" w:firstLine="200"/>
         <w:rPr>
           <w:szCs w:val="20"/>
         </w:rPr>
@@ -448,6 +449,7 @@
     </w:p>
     <w:p>
       <w:pPr>
+        <w:ind w:firstLineChars="100" w:firstLine="200"/>
         <w:rPr>
           <w:szCs w:val="20"/>
         </w:rPr>
@@ -762,6 +764,7 @@
     </w:p>
     <w:p>
       <w:pPr>
+        <w:ind w:firstLineChars="100" w:firstLine="200"/>
         <w:rPr>
           <w:szCs w:val="20"/>
         </w:rPr>
@@ -1107,7 +1110,20 @@
         <w:rPr>
           <w:szCs w:val="20"/>
         </w:rPr>
-        <w:t xml:space="preserve"> means the point that maximize throughput value </w:t>
+        <w:t xml:space="preserve"> means the po</w:t>
+      </w:r>
+      <w:r>
+        <w:rPr>
+          <w:rFonts w:hint="eastAsia"/>
+          <w:szCs w:val="20"/>
+        </w:rPr>
+        <w:t>sition of HAP</w:t>
+      </w:r>
+      <w:r>
+        <w:rPr>
+          <w:szCs w:val="20"/>
+        </w:rPr>
+        <w:t xml:space="preserve"> that maximize throughput value </w:t>
       </w:r>
       <w:proofErr w:type="gramStart"/>
       <w:r>
@@ -1227,44 +1243,52 @@
           <w:szCs w:val="20"/>
         </w:rPr>
       </w:pPr>
-      <w:r>
-        <w:rPr>
-          <w:b/>
-          <w:szCs w:val="20"/>
-        </w:rPr>
-        <w:t xml:space="preserve">3.2. </w:t>
-      </w:r>
-      <w:r>
-        <w:rPr>
-          <w:b/>
-          <w:szCs w:val="20"/>
-        </w:rPr>
-        <w:t>Making Data</w:t>
-      </w:r>
     </w:p>
     <w:p>
       <w:pPr>
         <w:rPr>
+          <w:b/>
           <w:szCs w:val="20"/>
         </w:rPr>
       </w:pPr>
       <w:r>
         <w:rPr>
+          <w:b/>
+          <w:szCs w:val="20"/>
+        </w:rPr>
+        <w:t xml:space="preserve">3.2. </w:t>
+      </w:r>
+      <w:r>
+        <w:rPr>
+          <w:b/>
+          <w:szCs w:val="20"/>
+        </w:rPr>
+        <w:t>Making Data</w:t>
+      </w:r>
+    </w:p>
+    <w:p>
+      <w:pPr>
+        <w:rPr>
+          <w:szCs w:val="20"/>
+        </w:rPr>
+      </w:pPr>
+      <w:r>
+        <w:rPr>
           <w:noProof/>
         </w:rPr>
         <w:drawing>
-          <wp:anchor distT="0" distB="0" distL="114300" distR="114300" simplePos="0" relativeHeight="251659264" behindDoc="0" locked="0" layoutInCell="1" allowOverlap="1">
+          <wp:anchor distT="0" distB="0" distL="114300" distR="114300" simplePos="0" relativeHeight="251658240" behindDoc="0" locked="0" layoutInCell="1" allowOverlap="1">
             <wp:simplePos x="0" y="0"/>
             <wp:positionH relativeFrom="margin">
               <wp:align>center</wp:align>
             </wp:positionH>
             <wp:positionV relativeFrom="paragraph">
-              <wp:posOffset>1407160</wp:posOffset>
+              <wp:posOffset>1438910</wp:posOffset>
             </wp:positionV>
-            <wp:extent cx="5467350" cy="2658745"/>
-            <wp:effectExtent l="0" t="0" r="0" b="8255"/>
+            <wp:extent cx="4933950" cy="2229485"/>
+            <wp:effectExtent l="0" t="0" r="0" b="0"/>
             <wp:wrapSquare wrapText="bothSides"/>
-            <wp:docPr id="2" name="Picture 2"/>
+            <wp:docPr id="4" name="Picture 4"/>
             <wp:cNvGraphicFramePr>
               <a:graphicFrameLocks xmlns:a="http://schemas.openxmlformats.org/drawingml/2006/main" noChangeAspect="1"/>
             </wp:cNvGraphicFramePr>
@@ -1290,7 +1314,7 @@
                   <pic:spPr>
                     <a:xfrm>
                       <a:off x="0" y="0"/>
-                      <a:ext cx="5467350" cy="2658745"/>
+                      <a:ext cx="4933950" cy="2229485"/>
                     </a:xfrm>
                     <a:prstGeom prst="rect">
                       <a:avLst/>
@@ -1313,18 +1337,18 @@
           <w:noProof/>
         </w:rPr>
         <w:drawing>
-          <wp:anchor distT="0" distB="0" distL="114300" distR="114300" simplePos="0" relativeHeight="251660288" behindDoc="0" locked="0" layoutInCell="1" allowOverlap="1">
+          <wp:anchor distT="0" distB="0" distL="114300" distR="114300" simplePos="0" relativeHeight="251659264" behindDoc="0" locked="0" layoutInCell="1" allowOverlap="1">
             <wp:simplePos x="0" y="0"/>
             <wp:positionH relativeFrom="margin">
-              <wp:posOffset>120650</wp:posOffset>
+              <wp:posOffset>387350</wp:posOffset>
             </wp:positionH>
             <wp:positionV relativeFrom="paragraph">
-              <wp:posOffset>4118610</wp:posOffset>
+              <wp:posOffset>4041140</wp:posOffset>
             </wp:positionV>
-            <wp:extent cx="5454650" cy="2675255"/>
-            <wp:effectExtent l="0" t="0" r="0" b="0"/>
+            <wp:extent cx="4946650" cy="2759075"/>
+            <wp:effectExtent l="0" t="0" r="6350" b="3175"/>
             <wp:wrapSquare wrapText="bothSides"/>
-            <wp:docPr id="3" name="Picture 3"/>
+            <wp:docPr id="8" name="Picture 8"/>
             <wp:cNvGraphicFramePr>
               <a:graphicFrameLocks xmlns:a="http://schemas.openxmlformats.org/drawingml/2006/main" noChangeAspect="1"/>
             </wp:cNvGraphicFramePr>
@@ -1350,7 +1374,7 @@
                   <pic:spPr>
                     <a:xfrm>
                       <a:off x="0" y="0"/>
-                      <a:ext cx="5454650" cy="2675255"/>
+                      <a:ext cx="4946650" cy="2759075"/>
                     </a:xfrm>
                     <a:prstGeom prst="rect">
                       <a:avLst/>
@@ -1909,7 +1933,13 @@
         <w:rPr>
           <w:szCs w:val="20"/>
         </w:rPr>
-        <w:t xml:space="preserve">Because I supposed that </w:t>
+        <w:t>Because we</w:t>
+      </w:r>
+      <w:r>
+        <w:rPr>
+          <w:szCs w:val="20"/>
+        </w:rPr>
+        <w:t xml:space="preserve"> supposed that </w:t>
       </w:r>
       <m:oMath>
         <m:r>
@@ -1920,7 +1950,18 @@
             <w:rFonts w:ascii="Cambria Math" w:hAnsi="Cambria Math"/>
             <w:szCs w:val="20"/>
           </w:rPr>
-          <m:t xml:space="preserve">ζ=1.0, </m:t>
+          <m:t>ζ=</m:t>
+        </m:r>
+        <m:r>
+          <m:rPr>
+            <m:sty m:val="p"/>
+          </m:rPr>
+          <w:rPr>
+            <w:rFonts w:ascii="Cambria Math" w:hAnsi="Cambria Math"/>
+            <w:szCs w:val="20"/>
+          </w:rPr>
+          <w:lastRenderedPageBreak/>
+          <m:t xml:space="preserve">1.0, </m:t>
         </m:r>
         <m:sSub>
           <m:sSubPr>
@@ -1962,15 +2003,7 @@
             <w:rFonts w:ascii="Cambria Math" w:hAnsi="Cambria Math"/>
             <w:szCs w:val="20"/>
           </w:rPr>
-          <m:t>=</m:t>
-        </m:r>
-        <m:r>
-          <w:rPr>
-            <w:rFonts w:ascii="Cambria Math" w:hAnsi="Cambria Math"/>
-            <w:szCs w:val="20"/>
-          </w:rPr>
-          <w:lastRenderedPageBreak/>
-          <m:t>0.001</m:t>
+          <m:t>=0.001</m:t>
         </m:r>
         <m:sSubSup>
           <m:sSubSupPr>
@@ -2455,7 +2488,25 @@
         <w:rPr>
           <w:szCs w:val="20"/>
         </w:rPr>
-        <w:t>. To prevent divide by 0 error and consider the limit of throughput, I supposed that distance is 1.0 when actual distance is less than 1.0.</w:t>
+        <w:t>. To prevent divide by 0 error and con</w:t>
+      </w:r>
+      <w:r>
+        <w:rPr>
+          <w:szCs w:val="20"/>
+        </w:rPr>
+        <w:t>sider the limit of throughput, we</w:t>
+      </w:r>
+      <w:r>
+        <w:rPr>
+          <w:szCs w:val="20"/>
+        </w:rPr>
+        <w:t xml:space="preserve"> supposed that distance is 1.0 when actual distance is less than 1.0.</w:t>
+      </w:r>
+      <w:r>
+        <w:rPr>
+          <w:noProof/>
+        </w:rPr>
+        <w:t xml:space="preserve"> </w:t>
       </w:r>
     </w:p>
     <w:p>
@@ -2840,6 +2891,7 @@
     </w:p>
     <w:p>
       <w:pPr>
+        <w:ind w:firstLineChars="100" w:firstLine="200"/>
         <w:rPr>
           <w:szCs w:val="20"/>
         </w:rPr>
@@ -2992,6 +3044,13 @@
         </w:rPr>
         <w:t>them before using them.</w:t>
       </w:r>
+    </w:p>
+    <w:p>
+      <w:pPr>
+        <w:rPr>
+          <w:szCs w:val="20"/>
+        </w:rPr>
+      </w:pPr>
     </w:p>
     <w:p>
       <w:pPr>
@@ -4236,6 +4295,7 @@
     </w:p>
     <w:p>
       <w:pPr>
+        <w:ind w:firstLineChars="100" w:firstLine="200"/>
         <w:rPr>
           <w:szCs w:val="20"/>
         </w:rPr>
@@ -4607,7 +4667,19 @@
         <w:rPr>
           <w:szCs w:val="20"/>
         </w:rPr>
-        <w:t xml:space="preserve"> with learning rate 0.001</w:t>
+        <w:t xml:space="preserve"> with learning rate 0.00</w:t>
+      </w:r>
+      <w:r>
+        <w:rPr>
+          <w:szCs w:val="20"/>
+        </w:rPr>
+        <w:t>0</w:t>
+      </w:r>
+      <w:r>
+        <w:rPr>
+          <w:szCs w:val="20"/>
+        </w:rPr>
+        <w:t>1</w:t>
       </w:r>
       <w:r>
         <w:rPr>
@@ -4634,10 +4706,10 @@
           <w:noProof/>
         </w:rPr>
         <w:drawing>
-          <wp:inline distT="0" distB="0" distL="0" distR="0" wp14:anchorId="2E1089C1" wp14:editId="6A6D021B">
-            <wp:extent cx="5194300" cy="2061376"/>
-            <wp:effectExtent l="0" t="0" r="6350" b="0"/>
-            <wp:docPr id="5" name="Picture 5"/>
+          <wp:inline distT="0" distB="0" distL="0" distR="0" wp14:anchorId="46697E68" wp14:editId="013E0BE5">
+            <wp:extent cx="4959350" cy="1937916"/>
+            <wp:effectExtent l="0" t="0" r="0" b="5715"/>
+            <wp:docPr id="2" name="Picture 2"/>
             <wp:cNvGraphicFramePr>
               <a:graphicFrameLocks xmlns:a="http://schemas.openxmlformats.org/drawingml/2006/main" noChangeAspect="1"/>
             </wp:cNvGraphicFramePr>
@@ -4657,7 +4729,7 @@
                   <pic:spPr>
                     <a:xfrm>
                       <a:off x="0" y="0"/>
-                      <a:ext cx="5201653" cy="2064294"/>
+                      <a:ext cx="4966451" cy="1940691"/>
                     </a:xfrm>
                     <a:prstGeom prst="rect">
                       <a:avLst/>
@@ -4829,7 +4901,7 @@
                 <w:rFonts w:ascii="Cambria Math" w:hAnsi="Cambria Math"/>
                 <w:szCs w:val="20"/>
               </w:rPr>
-              <m:t>2</m:t>
+              <m:t>1</m:t>
             </m:r>
           </m:sub>
         </m:sSub>
@@ -4838,54 +4910,7 @@
             <w:rFonts w:ascii="Cambria Math" w:hAnsi="Cambria Math"/>
             <w:szCs w:val="20"/>
           </w:rPr>
-          <m:t>)</m:t>
-        </m:r>
-      </m:oMath>
-      <w:r>
-        <w:rPr>
-          <w:szCs w:val="20"/>
-        </w:rPr>
-        <w:t xml:space="preserve"> in </w:t>
-      </w:r>
-      <w:r>
-        <w:rPr>
-          <w:b/>
-          <w:szCs w:val="20"/>
-        </w:rPr>
-        <w:t>3.3.</w:t>
-      </w:r>
-      <w:r>
-        <w:rPr>
-          <w:szCs w:val="20"/>
-        </w:rPr>
-        <w:t xml:space="preserve">, </w:t>
-      </w:r>
-      <w:r>
-        <w:rPr>
-          <w:szCs w:val="20"/>
-        </w:rPr>
-        <w:t xml:space="preserve">input these data into the model trained in </w:t>
-      </w:r>
-      <w:r>
-        <w:rPr>
-          <w:b/>
-          <w:szCs w:val="20"/>
-        </w:rPr>
-        <w:t>3.3.</w:t>
-      </w:r>
-      <w:r>
-        <w:rPr>
-          <w:szCs w:val="20"/>
-        </w:rPr>
-        <w:t xml:space="preserve"> and get output maps corresponding to </w:t>
-      </w:r>
-      <m:oMath>
-        <m:r>
-          <w:rPr>
-            <w:rFonts w:ascii="Cambria Math" w:hAnsi="Cambria Math"/>
-            <w:szCs w:val="20"/>
-          </w:rPr>
-          <m:t>T</m:t>
+          <m:t>+</m:t>
         </m:r>
         <m:sSub>
           <m:sSubPr>
@@ -4903,7 +4928,7 @@
                 <w:rFonts w:ascii="Cambria Math" w:hAnsi="Cambria Math"/>
                 <w:szCs w:val="20"/>
               </w:rPr>
-              <m:t>M</m:t>
+              <m:t>m</m:t>
             </m:r>
           </m:e>
           <m:sub>
@@ -4912,7 +4937,7 @@
                 <w:rFonts w:ascii="Cambria Math" w:hAnsi="Cambria Math"/>
                 <w:szCs w:val="20"/>
               </w:rPr>
-              <m:t>i</m:t>
+              <m:t>2</m:t>
             </m:r>
           </m:sub>
         </m:sSub>
@@ -4921,7 +4946,68 @@
             <w:rFonts w:ascii="Cambria Math" w:hAnsi="Cambria Math"/>
             <w:szCs w:val="20"/>
           </w:rPr>
-          <m:t>(N, M)(</m:t>
+          <m:t>)</m:t>
+        </m:r>
+      </m:oMath>
+      <w:r>
+        <w:rPr>
+          <w:szCs w:val="20"/>
+        </w:rPr>
+        <w:t xml:space="preserve"> in </w:t>
+      </w:r>
+      <w:r>
+        <w:rPr>
+          <w:b/>
+          <w:szCs w:val="20"/>
+        </w:rPr>
+        <w:t>3.3.</w:t>
+      </w:r>
+      <w:r>
+        <w:rPr>
+          <w:szCs w:val="20"/>
+        </w:rPr>
+        <w:t xml:space="preserve">, </w:t>
+      </w:r>
+      <w:r>
+        <w:rPr>
+          <w:szCs w:val="20"/>
+        </w:rPr>
+        <w:t xml:space="preserve">input these data into the model trained in </w:t>
+      </w:r>
+      <w:r>
+        <w:rPr>
+          <w:b/>
+          <w:szCs w:val="20"/>
+        </w:rPr>
+        <w:t>3.3.</w:t>
+      </w:r>
+      <w:r>
+        <w:rPr>
+          <w:szCs w:val="20"/>
+        </w:rPr>
+        <w:t xml:space="preserve"> </w:t>
+      </w:r>
+      <w:proofErr w:type="gramStart"/>
+      <w:r>
+        <w:rPr>
+          <w:szCs w:val="20"/>
+        </w:rPr>
+        <w:t>and</w:t>
+      </w:r>
+      <w:proofErr w:type="gramEnd"/>
+      <w:r>
+        <w:rPr>
+          <w:szCs w:val="20"/>
+        </w:rPr>
+        <w:t xml:space="preserve"> get output maps corresponding to </w:t>
+      </w:r>
+      <m:oMath>
+        <m:r>
+          <w:rPr>
+            <w:rFonts w:ascii="Cambria Math" w:hAnsi="Cambria Math"/>
+            <w:szCs w:val="20"/>
+          </w:rPr>
+          <m:t>T</m:t>
         </m:r>
         <m:sSub>
           <m:sSubPr>
@@ -4939,7 +5025,7 @@
                 <w:rFonts w:ascii="Cambria Math" w:hAnsi="Cambria Math"/>
                 <w:szCs w:val="20"/>
               </w:rPr>
-              <m:t>m</m:t>
+              <m:t>M</m:t>
             </m:r>
           </m:e>
           <m:sub>
@@ -4948,7 +5034,7 @@
                 <w:rFonts w:ascii="Cambria Math" w:hAnsi="Cambria Math"/>
                 <w:szCs w:val="20"/>
               </w:rPr>
-              <m:t>1</m:t>
+              <m:t>i</m:t>
             </m:r>
           </m:sub>
         </m:sSub>
@@ -4957,7 +5043,79 @@
             <w:rFonts w:ascii="Cambria Math" w:hAnsi="Cambria Math"/>
             <w:szCs w:val="20"/>
           </w:rPr>
+          <m:t>(N, M)(</m:t>
+        </m:r>
+        <m:sSub>
+          <m:sSubPr>
+            <m:ctrlPr>
+              <w:rPr>
+                <w:rFonts w:ascii="Cambria Math" w:hAnsi="Cambria Math"/>
+                <w:i/>
+                <w:szCs w:val="20"/>
+              </w:rPr>
+            </m:ctrlPr>
+          </m:sSubPr>
+          <m:e>
+            <m:r>
+              <w:rPr>
+                <w:rFonts w:ascii="Cambria Math" w:hAnsi="Cambria Math"/>
+                <w:szCs w:val="20"/>
+              </w:rPr>
+              <m:t>m</m:t>
+            </m:r>
+          </m:e>
+          <m:sub>
+            <m:r>
+              <w:rPr>
+                <w:rFonts w:ascii="Cambria Math" w:hAnsi="Cambria Math"/>
+                <w:szCs w:val="20"/>
+              </w:rPr>
+              <m:t>1</m:t>
+            </m:r>
+          </m:sub>
+        </m:sSub>
+        <m:r>
+          <w:rPr>
+            <w:rFonts w:ascii="Cambria Math" w:hAnsi="Cambria Math"/>
+            <w:szCs w:val="20"/>
+          </w:rPr>
           <m:t>≤i&lt;</m:t>
+        </m:r>
+        <m:sSub>
+          <m:sSubPr>
+            <m:ctrlPr>
+              <w:rPr>
+                <w:rFonts w:ascii="Cambria Math" w:hAnsi="Cambria Math"/>
+                <w:i/>
+                <w:szCs w:val="20"/>
+              </w:rPr>
+            </m:ctrlPr>
+          </m:sSubPr>
+          <m:e>
+            <m:r>
+              <w:rPr>
+                <w:rFonts w:ascii="Cambria Math" w:hAnsi="Cambria Math"/>
+                <w:szCs w:val="20"/>
+              </w:rPr>
+              <m:t>m</m:t>
+            </m:r>
+          </m:e>
+          <m:sub>
+            <m:r>
+              <w:rPr>
+                <w:rFonts w:ascii="Cambria Math" w:hAnsi="Cambria Math"/>
+                <w:szCs w:val="20"/>
+              </w:rPr>
+              <m:t>1</m:t>
+            </m:r>
+          </m:sub>
+        </m:sSub>
+        <m:r>
+          <w:rPr>
+            <w:rFonts w:ascii="Cambria Math" w:hAnsi="Cambria Math"/>
+            <w:szCs w:val="20"/>
+          </w:rPr>
+          <m:t>+</m:t>
         </m:r>
         <m:sSub>
           <m:sSubPr>
@@ -5609,6 +5767,7 @@
     </w:p>
     <w:p>
       <w:pPr>
+        <w:ind w:firstLineChars="100" w:firstLine="200"/>
         <w:rPr>
           <w:szCs w:val="20"/>
         </w:rPr>
@@ -5759,8 +5918,16 @@
         <w:rPr>
           <w:szCs w:val="20"/>
         </w:rPr>
-        <w:t xml:space="preserve"> the maximum value </w:t>
-      </w:r>
+        <w:t xml:space="preserve"> the maximum </w:t>
+      </w:r>
+      <w:proofErr w:type="gramStart"/>
+      <w:r>
+        <w:rPr>
+          <w:szCs w:val="20"/>
+        </w:rPr>
+        <w:t xml:space="preserve">value </w:t>
+      </w:r>
+      <w:proofErr w:type="gramEnd"/>
       <m:oMath>
         <m:sSubSup>
           <m:sSubSupPr>
@@ -7558,6 +7725,7 @@
     </w:p>
     <w:p>
       <w:pPr>
+        <w:ind w:firstLineChars="100" w:firstLine="200"/>
         <w:rPr>
           <w:szCs w:val="20"/>
         </w:rPr>
@@ -8130,7 +8298,7 @@
         <w:rPr>
           <w:szCs w:val="20"/>
         </w:rPr>
-        <w:t>moves down</w:t>
+        <w:t>moves left</w:t>
       </w:r>
       <w:r>
         <w:rPr>
@@ -8149,7 +8317,7 @@
         <w:rPr>
           <w:szCs w:val="20"/>
         </w:rPr>
-        <w:t xml:space="preserve"> original common throughput,</w:t>
+        <w:t xml:space="preserve"> original common throughput</w:t>
       </w:r>
       <w:r>
         <w:rPr>
@@ -8491,7 +8659,13 @@
         <w:rPr>
           <w:szCs w:val="20"/>
         </w:rPr>
-        <w:t xml:space="preserve">converted </w:t>
+        <w:t>convert</w:t>
+      </w:r>
+      <w:r>
+        <w:rPr>
+          <w:szCs w:val="20"/>
+        </w:rPr>
+        <w:t xml:space="preserve"> </w:t>
       </w:r>
       <m:oMath>
         <m:sSubSup>
@@ -8607,10 +8781,10 @@
         </w:rPr>
         <w:lastRenderedPageBreak/>
         <w:drawing>
-          <wp:inline distT="0" distB="0" distL="0" distR="0" wp14:anchorId="66F6BE38" wp14:editId="64A7AD17">
-            <wp:extent cx="5731510" cy="3168015"/>
+          <wp:inline distT="0" distB="0" distL="0" distR="0" wp14:anchorId="5A4FB10E" wp14:editId="70261575">
+            <wp:extent cx="5731510" cy="2727960"/>
             <wp:effectExtent l="0" t="0" r="2540" b="0"/>
-            <wp:docPr id="7" name="Picture 7"/>
+            <wp:docPr id="3" name="Picture 3"/>
             <wp:cNvGraphicFramePr>
               <a:graphicFrameLocks xmlns:a="http://schemas.openxmlformats.org/drawingml/2006/main" noChangeAspect="1"/>
             </wp:cNvGraphicFramePr>
@@ -8630,7 +8804,7 @@
                   <pic:spPr>
                     <a:xfrm>
                       <a:off x="0" y="0"/>
-                      <a:ext cx="5731510" cy="3168015"/>
+                      <a:ext cx="5731510" cy="2727960"/>
                     </a:xfrm>
                     <a:prstGeom prst="rect">
                       <a:avLst/>
@@ -8672,6 +8846,20 @@
         </w:rPr>
         <w:t>4.1. Experiment Design</w:t>
       </w:r>
+      <w:r>
+        <w:rPr>
+          <w:b/>
+          <w:szCs w:val="20"/>
+        </w:rPr>
+        <w:t xml:space="preserve"> and Test Metric</w:t>
+      </w:r>
+      <w:r>
+        <w:rPr>
+          <w:b/>
+          <w:szCs w:val="20"/>
+        </w:rPr>
+        <w:t>s</w:t>
+      </w:r>
     </w:p>
     <w:p>
       <w:pPr>
@@ -8703,27 +8891,3023 @@
           <w:rFonts w:hint="eastAsia"/>
           <w:szCs w:val="20"/>
         </w:rPr>
-        <w:t>o</w:t>
-      </w:r>
-      <w:bookmarkStart w:id="0" w:name="_GoBack"/>
-      <w:bookmarkEnd w:id="0"/>
+        <w:t>ow</w:t>
+      </w:r>
+      <w:r>
+        <w:rPr>
+          <w:szCs w:val="20"/>
+        </w:rPr>
+        <w:t>chart for experiment.</w:t>
+      </w:r>
+      <w:r>
+        <w:rPr>
+          <w:szCs w:val="20"/>
+        </w:rPr>
+        <w:t xml:space="preserve"> For each </w:t>
+      </w:r>
+      <w:r>
+        <w:rPr>
+          <w:szCs w:val="20"/>
+        </w:rPr>
+        <w:t xml:space="preserve">optimal HAP location for each test map </w:t>
+      </w:r>
+      <m:oMath>
+        <m:r>
+          <w:rPr>
+            <w:rFonts w:ascii="Cambria Math" w:hAnsi="Cambria Math"/>
+            <w:szCs w:val="20"/>
+          </w:rPr>
+          <m:t>BT</m:t>
+        </m:r>
+        <m:sSub>
+          <m:sSubPr>
+            <m:ctrlPr>
+              <w:rPr>
+                <w:rFonts w:ascii="Cambria Math" w:hAnsi="Cambria Math"/>
+                <w:i/>
+                <w:szCs w:val="20"/>
+              </w:rPr>
+            </m:ctrlPr>
+          </m:sSubPr>
+          <m:e>
+            <m:r>
+              <w:rPr>
+                <w:rFonts w:ascii="Cambria Math" w:hAnsi="Cambria Math"/>
+                <w:szCs w:val="20"/>
+              </w:rPr>
+              <m:t>P</m:t>
+            </m:r>
+          </m:e>
+          <m:sub>
+            <m:r>
+              <w:rPr>
+                <w:rFonts w:ascii="Cambria Math" w:hAnsi="Cambria Math"/>
+                <w:szCs w:val="20"/>
+              </w:rPr>
+              <m:t>i</m:t>
+            </m:r>
+          </m:sub>
+        </m:sSub>
+        <m:d>
+          <m:dPr>
+            <m:ctrlPr>
+              <w:rPr>
+                <w:rFonts w:ascii="Cambria Math" w:hAnsi="Cambria Math"/>
+                <w:i/>
+                <w:szCs w:val="20"/>
+              </w:rPr>
+            </m:ctrlPr>
+          </m:dPr>
+          <m:e>
+            <m:r>
+              <w:rPr>
+                <w:rFonts w:ascii="Cambria Math" w:hAnsi="Cambria Math"/>
+                <w:szCs w:val="20"/>
+              </w:rPr>
+              <m:t>N, M</m:t>
+            </m:r>
+          </m:e>
+        </m:d>
+        <m:r>
+          <w:rPr>
+            <w:rFonts w:ascii="Cambria Math" w:hAnsi="Cambria Math"/>
+            <w:szCs w:val="20"/>
+          </w:rPr>
+          <m:t>=</m:t>
+        </m:r>
+        <m:d>
+          <m:dPr>
+            <m:ctrlPr>
+              <w:rPr>
+                <w:rFonts w:ascii="Cambria Math" w:hAnsi="Cambria Math"/>
+                <w:i/>
+                <w:szCs w:val="20"/>
+              </w:rPr>
+            </m:ctrlPr>
+          </m:dPr>
+          <m:e>
+            <m:sSub>
+              <m:sSubPr>
+                <m:ctrlPr>
+                  <w:rPr>
+                    <w:rFonts w:ascii="Cambria Math" w:hAnsi="Cambria Math"/>
+                    <w:i/>
+                    <w:szCs w:val="20"/>
+                  </w:rPr>
+                </m:ctrlPr>
+              </m:sSubPr>
+              <m:e>
+                <m:r>
+                  <w:rPr>
+                    <w:rFonts w:ascii="Cambria Math" w:hAnsi="Cambria Math"/>
+                    <w:szCs w:val="20"/>
+                  </w:rPr>
+                  <m:t>n</m:t>
+                </m:r>
+              </m:e>
+              <m:sub>
+                <m:r>
+                  <w:rPr>
+                    <w:rFonts w:ascii="Cambria Math" w:hAnsi="Cambria Math"/>
+                    <w:szCs w:val="20"/>
+                  </w:rPr>
+                  <m:t>optimal</m:t>
+                </m:r>
+              </m:sub>
+            </m:sSub>
+            <m:r>
+              <w:rPr>
+                <w:rFonts w:ascii="Cambria Math" w:hAnsi="Cambria Math"/>
+                <w:szCs w:val="20"/>
+              </w:rPr>
+              <m:t xml:space="preserve">, </m:t>
+            </m:r>
+            <m:sSub>
+              <m:sSubPr>
+                <m:ctrlPr>
+                  <w:rPr>
+                    <w:rFonts w:ascii="Cambria Math" w:hAnsi="Cambria Math"/>
+                    <w:i/>
+                    <w:szCs w:val="20"/>
+                  </w:rPr>
+                </m:ctrlPr>
+              </m:sSubPr>
+              <m:e>
+                <m:r>
+                  <w:rPr>
+                    <w:rFonts w:ascii="Cambria Math" w:hAnsi="Cambria Math"/>
+                    <w:szCs w:val="20"/>
+                  </w:rPr>
+                  <m:t>m</m:t>
+                </m:r>
+              </m:e>
+              <m:sub>
+                <m:r>
+                  <w:rPr>
+                    <w:rFonts w:ascii="Cambria Math" w:hAnsi="Cambria Math"/>
+                    <w:szCs w:val="20"/>
+                  </w:rPr>
+                  <m:t>optimal</m:t>
+                </m:r>
+              </m:sub>
+            </m:sSub>
+          </m:e>
+        </m:d>
+        <m:r>
+          <w:rPr>
+            <w:rFonts w:ascii="Cambria Math" w:hAnsi="Cambria Math"/>
+            <w:szCs w:val="20"/>
+          </w:rPr>
+          <m:t>(</m:t>
+        </m:r>
+        <m:sSub>
+          <m:sSubPr>
+            <m:ctrlPr>
+              <w:rPr>
+                <w:rFonts w:ascii="Cambria Math" w:hAnsi="Cambria Math"/>
+                <w:i/>
+                <w:szCs w:val="20"/>
+              </w:rPr>
+            </m:ctrlPr>
+          </m:sSubPr>
+          <m:e>
+            <m:r>
+              <w:rPr>
+                <w:rFonts w:ascii="Cambria Math" w:hAnsi="Cambria Math"/>
+                <w:szCs w:val="20"/>
+              </w:rPr>
+              <m:t>m</m:t>
+            </m:r>
+          </m:e>
+          <m:sub>
+            <m:r>
+              <w:rPr>
+                <w:rFonts w:ascii="Cambria Math" w:hAnsi="Cambria Math"/>
+                <w:szCs w:val="20"/>
+              </w:rPr>
+              <m:t>1</m:t>
+            </m:r>
+          </m:sub>
+        </m:sSub>
+        <m:r>
+          <w:rPr>
+            <w:rFonts w:ascii="Cambria Math" w:hAnsi="Cambria Math"/>
+            <w:szCs w:val="20"/>
+          </w:rPr>
+          <m:t>≤i&lt;</m:t>
+        </m:r>
+        <m:sSub>
+          <m:sSubPr>
+            <m:ctrlPr>
+              <w:rPr>
+                <w:rFonts w:ascii="Cambria Math" w:hAnsi="Cambria Math"/>
+                <w:i/>
+                <w:szCs w:val="20"/>
+              </w:rPr>
+            </m:ctrlPr>
+          </m:sSubPr>
+          <m:e>
+            <m:r>
+              <w:rPr>
+                <w:rFonts w:ascii="Cambria Math" w:hAnsi="Cambria Math"/>
+                <w:szCs w:val="20"/>
+              </w:rPr>
+              <m:t>m</m:t>
+            </m:r>
+          </m:e>
+          <m:sub>
+            <m:r>
+              <w:rPr>
+                <w:rFonts w:ascii="Cambria Math" w:hAnsi="Cambria Math"/>
+                <w:szCs w:val="20"/>
+              </w:rPr>
+              <m:t>1</m:t>
+            </m:r>
+          </m:sub>
+        </m:sSub>
+        <m:r>
+          <w:rPr>
+            <w:rFonts w:ascii="Cambria Math" w:hAnsi="Cambria Math"/>
+            <w:szCs w:val="20"/>
+          </w:rPr>
+          <m:t>+</m:t>
+        </m:r>
+        <m:sSub>
+          <m:sSubPr>
+            <m:ctrlPr>
+              <w:rPr>
+                <w:rFonts w:ascii="Cambria Math" w:hAnsi="Cambria Math"/>
+                <w:i/>
+                <w:szCs w:val="20"/>
+              </w:rPr>
+            </m:ctrlPr>
+          </m:sSubPr>
+          <m:e>
+            <m:r>
+              <w:rPr>
+                <w:rFonts w:ascii="Cambria Math" w:hAnsi="Cambria Math"/>
+                <w:szCs w:val="20"/>
+              </w:rPr>
+              <m:t>m</m:t>
+            </m:r>
+          </m:e>
+          <m:sub>
+            <m:r>
+              <w:rPr>
+                <w:rFonts w:ascii="Cambria Math" w:hAnsi="Cambria Math"/>
+                <w:szCs w:val="20"/>
+              </w:rPr>
+              <m:t>2</m:t>
+            </m:r>
+          </m:sub>
+        </m:sSub>
+        <m:r>
+          <w:rPr>
+            <w:rFonts w:ascii="Cambria Math" w:hAnsi="Cambria Math"/>
+            <w:szCs w:val="20"/>
+          </w:rPr>
+          <m:t>)</m:t>
+        </m:r>
+      </m:oMath>
+      <w:r>
+        <w:rPr>
+          <w:szCs w:val="20"/>
+        </w:rPr>
+        <w:t xml:space="preserve"> derived by </w:t>
+      </w:r>
+      <w:r>
+        <w:rPr>
+          <w:b/>
+          <w:szCs w:val="20"/>
+        </w:rPr>
+        <w:t>3.4</w:t>
+      </w:r>
+      <w:r>
+        <w:rPr>
+          <w:szCs w:val="20"/>
+        </w:rPr>
+        <w:t xml:space="preserve"> corresponding to </w:t>
+      </w:r>
+      <m:oMath>
+        <m:r>
+          <w:rPr>
+            <w:rFonts w:ascii="Cambria Math" w:hAnsi="Cambria Math"/>
+            <w:szCs w:val="20"/>
+          </w:rPr>
+          <m:t>T</m:t>
+        </m:r>
+        <m:sSub>
+          <m:sSubPr>
+            <m:ctrlPr>
+              <w:rPr>
+                <w:rFonts w:ascii="Cambria Math" w:hAnsi="Cambria Math"/>
+                <w:i/>
+                <w:szCs w:val="20"/>
+              </w:rPr>
+            </m:ctrlPr>
+          </m:sSubPr>
+          <m:e>
+            <m:r>
+              <w:rPr>
+                <w:rFonts w:ascii="Cambria Math" w:hAnsi="Cambria Math"/>
+                <w:szCs w:val="20"/>
+              </w:rPr>
+              <m:t>M</m:t>
+            </m:r>
+          </m:e>
+          <m:sub>
+            <m:r>
+              <w:rPr>
+                <w:rFonts w:ascii="Cambria Math" w:hAnsi="Cambria Math"/>
+                <w:szCs w:val="20"/>
+              </w:rPr>
+              <m:t>i</m:t>
+            </m:r>
+          </m:sub>
+        </m:sSub>
+        <m:r>
+          <w:rPr>
+            <w:rFonts w:ascii="Cambria Math" w:hAnsi="Cambria Math"/>
+            <w:szCs w:val="20"/>
+          </w:rPr>
+          <m:t>(N, M)(</m:t>
+        </m:r>
+        <m:sSub>
+          <m:sSubPr>
+            <m:ctrlPr>
+              <w:rPr>
+                <w:rFonts w:ascii="Cambria Math" w:hAnsi="Cambria Math"/>
+                <w:i/>
+                <w:szCs w:val="20"/>
+              </w:rPr>
+            </m:ctrlPr>
+          </m:sSubPr>
+          <m:e>
+            <m:r>
+              <w:rPr>
+                <w:rFonts w:ascii="Cambria Math" w:hAnsi="Cambria Math"/>
+                <w:szCs w:val="20"/>
+              </w:rPr>
+              <m:t>m</m:t>
+            </m:r>
+          </m:e>
+          <m:sub>
+            <m:r>
+              <w:rPr>
+                <w:rFonts w:ascii="Cambria Math" w:hAnsi="Cambria Math"/>
+                <w:szCs w:val="20"/>
+              </w:rPr>
+              <m:t>1</m:t>
+            </m:r>
+          </m:sub>
+        </m:sSub>
+        <m:r>
+          <w:rPr>
+            <w:rFonts w:ascii="Cambria Math" w:hAnsi="Cambria Math"/>
+            <w:szCs w:val="20"/>
+          </w:rPr>
+          <m:t>≤i&lt;</m:t>
+        </m:r>
+        <m:sSub>
+          <m:sSubPr>
+            <m:ctrlPr>
+              <w:rPr>
+                <w:rFonts w:ascii="Cambria Math" w:hAnsi="Cambria Math"/>
+                <w:i/>
+                <w:szCs w:val="20"/>
+              </w:rPr>
+            </m:ctrlPr>
+          </m:sSubPr>
+          <m:e>
+            <m:r>
+              <w:rPr>
+                <w:rFonts w:ascii="Cambria Math" w:hAnsi="Cambria Math"/>
+                <w:szCs w:val="20"/>
+              </w:rPr>
+              <m:t>m</m:t>
+            </m:r>
+          </m:e>
+          <m:sub>
+            <m:r>
+              <w:rPr>
+                <w:rFonts w:ascii="Cambria Math" w:hAnsi="Cambria Math"/>
+                <w:szCs w:val="20"/>
+              </w:rPr>
+              <m:t>1</m:t>
+            </m:r>
+          </m:sub>
+        </m:sSub>
+        <m:r>
+          <w:rPr>
+            <w:rFonts w:ascii="Cambria Math" w:hAnsi="Cambria Math"/>
+            <w:szCs w:val="20"/>
+          </w:rPr>
+          <m:t>+</m:t>
+        </m:r>
+        <m:sSub>
+          <m:sSubPr>
+            <m:ctrlPr>
+              <w:rPr>
+                <w:rFonts w:ascii="Cambria Math" w:hAnsi="Cambria Math"/>
+                <w:i/>
+                <w:szCs w:val="20"/>
+              </w:rPr>
+            </m:ctrlPr>
+          </m:sSubPr>
+          <m:e>
+            <m:r>
+              <w:rPr>
+                <w:rFonts w:ascii="Cambria Math" w:hAnsi="Cambria Math"/>
+                <w:szCs w:val="20"/>
+              </w:rPr>
+              <m:t>m</m:t>
+            </m:r>
+          </m:e>
+          <m:sub>
+            <m:r>
+              <w:rPr>
+                <w:rFonts w:ascii="Cambria Math" w:hAnsi="Cambria Math"/>
+                <w:szCs w:val="20"/>
+              </w:rPr>
+              <m:t>2</m:t>
+            </m:r>
+          </m:sub>
+        </m:sSub>
+        <m:r>
+          <w:rPr>
+            <w:rFonts w:ascii="Cambria Math" w:hAnsi="Cambria Math"/>
+            <w:szCs w:val="20"/>
+          </w:rPr>
+          <m:t>)</m:t>
+        </m:r>
+      </m:oMath>
       <w:r>
         <w:rPr>
           <w:rFonts w:hint="eastAsia"/>
           <w:szCs w:val="20"/>
         </w:rPr>
-        <w:t>w</w:t>
-      </w:r>
-      <w:r>
-        <w:rPr>
-          <w:szCs w:val="20"/>
-        </w:rPr>
-        <w:t>chart for experiment.</w:t>
+        <w:t>s</w:t>
+      </w:r>
+      <w:r>
+        <w:rPr>
+          <w:rFonts w:hint="eastAsia"/>
+          <w:szCs w:val="20"/>
+        </w:rPr>
+        <w:t>,</w:t>
+      </w:r>
+      <w:r>
+        <w:rPr>
+          <w:szCs w:val="20"/>
+        </w:rPr>
+        <w:t xml:space="preserve"> </w:t>
+      </w:r>
+      <w:r>
+        <w:rPr>
+          <w:szCs w:val="20"/>
+        </w:rPr>
+        <w:t xml:space="preserve">first </w:t>
+      </w:r>
+      <w:r>
+        <w:rPr>
+          <w:szCs w:val="20"/>
+        </w:rPr>
+        <w:t xml:space="preserve">compute </w:t>
+      </w:r>
+      <w:r>
+        <w:rPr>
+          <w:szCs w:val="20"/>
+        </w:rPr>
+        <w:t xml:space="preserve">common </w:t>
+      </w:r>
+      <w:r>
+        <w:rPr>
+          <w:szCs w:val="20"/>
+        </w:rPr>
+        <w:t>throughput</w:t>
+      </w:r>
+      <w:r>
+        <w:rPr>
+          <w:szCs w:val="20"/>
+        </w:rPr>
+        <w:t xml:space="preserve"> value</w:t>
+      </w:r>
+      <w:r>
+        <w:rPr>
+          <w:szCs w:val="20"/>
+        </w:rPr>
+        <w:t xml:space="preserve"> </w:t>
+      </w:r>
+      <m:oMath>
+        <m:sSub>
+          <m:sSubPr>
+            <m:ctrlPr>
+              <w:rPr>
+                <w:rFonts w:ascii="Cambria Math" w:hAnsi="Cambria Math"/>
+                <w:b/>
+                <w:i/>
+                <w:szCs w:val="20"/>
+              </w:rPr>
+            </m:ctrlPr>
+          </m:sSubPr>
+          <m:e>
+            <m:r>
+              <m:rPr>
+                <m:sty m:val="bi"/>
+              </m:rPr>
+              <w:rPr>
+                <w:rFonts w:ascii="Cambria Math" w:hAnsi="Cambria Math"/>
+                <w:szCs w:val="20"/>
+              </w:rPr>
+              <m:t>C</m:t>
+            </m:r>
+          </m:e>
+          <m:sub>
+            <m:r>
+              <m:rPr>
+                <m:sty m:val="bi"/>
+              </m:rPr>
+              <w:rPr>
+                <w:rFonts w:ascii="Cambria Math" w:hAnsi="Cambria Math"/>
+                <w:szCs w:val="20"/>
+              </w:rPr>
+              <m:t>i</m:t>
+            </m:r>
+          </m:sub>
+        </m:sSub>
+        <m:r>
+          <m:rPr>
+            <m:sty m:val="bi"/>
+          </m:rPr>
+          <w:rPr>
+            <w:rFonts w:ascii="Cambria Math" w:hAnsi="Cambria Math"/>
+            <w:szCs w:val="20"/>
+          </w:rPr>
+          <m:t>(</m:t>
+        </m:r>
+        <m:sSub>
+          <m:sSubPr>
+            <m:ctrlPr>
+              <w:rPr>
+                <w:rFonts w:ascii="Cambria Math" w:hAnsi="Cambria Math"/>
+                <w:b/>
+                <w:i/>
+                <w:szCs w:val="20"/>
+              </w:rPr>
+            </m:ctrlPr>
+          </m:sSubPr>
+          <m:e>
+            <m:r>
+              <m:rPr>
+                <m:sty m:val="bi"/>
+              </m:rPr>
+              <w:rPr>
+                <w:rFonts w:ascii="Cambria Math" w:hAnsi="Cambria Math"/>
+                <w:szCs w:val="20"/>
+              </w:rPr>
+              <m:t>m</m:t>
+            </m:r>
+          </m:e>
+          <m:sub>
+            <m:r>
+              <m:rPr>
+                <m:sty m:val="bi"/>
+              </m:rPr>
+              <w:rPr>
+                <w:rFonts w:ascii="Cambria Math" w:hAnsi="Cambria Math"/>
+                <w:szCs w:val="20"/>
+              </w:rPr>
+              <m:t>1</m:t>
+            </m:r>
+          </m:sub>
+        </m:sSub>
+        <m:r>
+          <m:rPr>
+            <m:sty m:val="bi"/>
+          </m:rPr>
+          <w:rPr>
+            <w:rFonts w:ascii="Cambria Math" w:hAnsi="Cambria Math"/>
+            <w:szCs w:val="20"/>
+          </w:rPr>
+          <m:t>≤i&lt;</m:t>
+        </m:r>
+        <m:sSub>
+          <m:sSubPr>
+            <m:ctrlPr>
+              <w:rPr>
+                <w:rFonts w:ascii="Cambria Math" w:hAnsi="Cambria Math"/>
+                <w:b/>
+                <w:i/>
+                <w:szCs w:val="20"/>
+              </w:rPr>
+            </m:ctrlPr>
+          </m:sSubPr>
+          <m:e>
+            <m:r>
+              <m:rPr>
+                <m:sty m:val="bi"/>
+              </m:rPr>
+              <w:rPr>
+                <w:rFonts w:ascii="Cambria Math" w:hAnsi="Cambria Math"/>
+                <w:szCs w:val="20"/>
+              </w:rPr>
+              <m:t>m</m:t>
+            </m:r>
+          </m:e>
+          <m:sub>
+            <m:r>
+              <m:rPr>
+                <m:sty m:val="bi"/>
+              </m:rPr>
+              <w:rPr>
+                <w:rFonts w:ascii="Cambria Math" w:hAnsi="Cambria Math"/>
+                <w:szCs w:val="20"/>
+              </w:rPr>
+              <m:t>1</m:t>
+            </m:r>
+          </m:sub>
+        </m:sSub>
+        <m:r>
+          <m:rPr>
+            <m:sty m:val="bi"/>
+          </m:rPr>
+          <w:rPr>
+            <w:rFonts w:ascii="Cambria Math" w:hAnsi="Cambria Math"/>
+            <w:szCs w:val="20"/>
+          </w:rPr>
+          <m:t>+</m:t>
+        </m:r>
+        <m:sSub>
+          <m:sSubPr>
+            <m:ctrlPr>
+              <w:rPr>
+                <w:rFonts w:ascii="Cambria Math" w:hAnsi="Cambria Math"/>
+                <w:b/>
+                <w:i/>
+                <w:szCs w:val="20"/>
+              </w:rPr>
+            </m:ctrlPr>
+          </m:sSubPr>
+          <m:e>
+            <m:r>
+              <m:rPr>
+                <m:sty m:val="bi"/>
+              </m:rPr>
+              <w:rPr>
+                <w:rFonts w:ascii="Cambria Math" w:hAnsi="Cambria Math"/>
+                <w:szCs w:val="20"/>
+              </w:rPr>
+              <m:t>m</m:t>
+            </m:r>
+          </m:e>
+          <m:sub>
+            <m:r>
+              <m:rPr>
+                <m:sty m:val="bi"/>
+              </m:rPr>
+              <w:rPr>
+                <w:rFonts w:ascii="Cambria Math" w:hAnsi="Cambria Math"/>
+                <w:szCs w:val="20"/>
+              </w:rPr>
+              <m:t>2</m:t>
+            </m:r>
+          </m:sub>
+        </m:sSub>
+        <m:r>
+          <m:rPr>
+            <m:sty m:val="bi"/>
+          </m:rPr>
+          <w:rPr>
+            <w:rFonts w:ascii="Cambria Math" w:hAnsi="Cambria Math"/>
+            <w:szCs w:val="20"/>
+          </w:rPr>
+          <m:t>)</m:t>
+        </m:r>
+      </m:oMath>
+      <w:r>
+        <w:rPr>
+          <w:szCs w:val="20"/>
+        </w:rPr>
+        <w:t xml:space="preserve"> using this point. </w:t>
+      </w:r>
+      <w:r>
+        <w:rPr>
+          <w:szCs w:val="20"/>
+        </w:rPr>
+        <w:t xml:space="preserve">Because we use </w:t>
+      </w:r>
+      <m:oMath>
+        <m:r>
+          <w:rPr>
+            <w:rFonts w:ascii="Cambria Math" w:hAnsi="Cambria Math"/>
+            <w:szCs w:val="20"/>
+          </w:rPr>
+          <m:t>T</m:t>
+        </m:r>
+        <m:sSub>
+          <m:sSubPr>
+            <m:ctrlPr>
+              <w:rPr>
+                <w:rFonts w:ascii="Cambria Math" w:hAnsi="Cambria Math"/>
+                <w:i/>
+                <w:szCs w:val="20"/>
+              </w:rPr>
+            </m:ctrlPr>
+          </m:sSubPr>
+          <m:e>
+            <m:r>
+              <w:rPr>
+                <w:rFonts w:ascii="Cambria Math" w:hAnsi="Cambria Math"/>
+                <w:szCs w:val="20"/>
+              </w:rPr>
+              <m:t>M</m:t>
+            </m:r>
+          </m:e>
+          <m:sub>
+            <m:r>
+              <w:rPr>
+                <w:rFonts w:ascii="Cambria Math" w:hAnsi="Cambria Math"/>
+                <w:szCs w:val="20"/>
+              </w:rPr>
+              <m:t>i</m:t>
+            </m:r>
+          </m:sub>
+        </m:sSub>
+        <m:r>
+          <w:rPr>
+            <w:rFonts w:ascii="Cambria Math" w:hAnsi="Cambria Math"/>
+            <w:szCs w:val="20"/>
+          </w:rPr>
+          <m:t>(N, M)(</m:t>
+        </m:r>
+        <m:sSub>
+          <m:sSubPr>
+            <m:ctrlPr>
+              <w:rPr>
+                <w:rFonts w:ascii="Cambria Math" w:hAnsi="Cambria Math"/>
+                <w:i/>
+                <w:szCs w:val="20"/>
+              </w:rPr>
+            </m:ctrlPr>
+          </m:sSubPr>
+          <m:e>
+            <m:r>
+              <w:rPr>
+                <w:rFonts w:ascii="Cambria Math" w:hAnsi="Cambria Math"/>
+                <w:szCs w:val="20"/>
+              </w:rPr>
+              <m:t>m</m:t>
+            </m:r>
+          </m:e>
+          <m:sub>
+            <m:r>
+              <w:rPr>
+                <w:rFonts w:ascii="Cambria Math" w:hAnsi="Cambria Math"/>
+                <w:szCs w:val="20"/>
+              </w:rPr>
+              <m:t>1</m:t>
+            </m:r>
+          </m:sub>
+        </m:sSub>
+        <m:r>
+          <w:rPr>
+            <w:rFonts w:ascii="Cambria Math" w:hAnsi="Cambria Math"/>
+            <w:szCs w:val="20"/>
+          </w:rPr>
+          <m:t>≤i&lt;</m:t>
+        </m:r>
+        <m:sSub>
+          <m:sSubPr>
+            <m:ctrlPr>
+              <w:rPr>
+                <w:rFonts w:ascii="Cambria Math" w:hAnsi="Cambria Math"/>
+                <w:i/>
+                <w:szCs w:val="20"/>
+              </w:rPr>
+            </m:ctrlPr>
+          </m:sSubPr>
+          <m:e>
+            <m:r>
+              <w:rPr>
+                <w:rFonts w:ascii="Cambria Math" w:hAnsi="Cambria Math"/>
+                <w:szCs w:val="20"/>
+              </w:rPr>
+              <m:t>m</m:t>
+            </m:r>
+          </m:e>
+          <m:sub>
+            <m:r>
+              <w:rPr>
+                <w:rFonts w:ascii="Cambria Math" w:hAnsi="Cambria Math"/>
+                <w:szCs w:val="20"/>
+              </w:rPr>
+              <m:t>1</m:t>
+            </m:r>
+          </m:sub>
+        </m:sSub>
+        <m:r>
+          <w:rPr>
+            <w:rFonts w:ascii="Cambria Math" w:hAnsi="Cambria Math"/>
+            <w:szCs w:val="20"/>
+          </w:rPr>
+          <m:t>+</m:t>
+        </m:r>
+        <m:sSub>
+          <m:sSubPr>
+            <m:ctrlPr>
+              <w:rPr>
+                <w:rFonts w:ascii="Cambria Math" w:hAnsi="Cambria Math"/>
+                <w:i/>
+                <w:szCs w:val="20"/>
+              </w:rPr>
+            </m:ctrlPr>
+          </m:sSubPr>
+          <m:e>
+            <m:r>
+              <w:rPr>
+                <w:rFonts w:ascii="Cambria Math" w:hAnsi="Cambria Math"/>
+                <w:szCs w:val="20"/>
+              </w:rPr>
+              <m:t>m</m:t>
+            </m:r>
+          </m:e>
+          <m:sub>
+            <m:r>
+              <w:rPr>
+                <w:rFonts w:ascii="Cambria Math" w:hAnsi="Cambria Math"/>
+                <w:szCs w:val="20"/>
+              </w:rPr>
+              <m:t>2</m:t>
+            </m:r>
+          </m:sub>
+        </m:sSub>
+        <m:r>
+          <w:rPr>
+            <w:rFonts w:ascii="Cambria Math" w:hAnsi="Cambria Math"/>
+            <w:szCs w:val="20"/>
+          </w:rPr>
+          <m:t>)</m:t>
+        </m:r>
+      </m:oMath>
+      <w:r>
+        <w:rPr>
+          <w:rFonts w:hint="eastAsia"/>
+          <w:szCs w:val="20"/>
+        </w:rPr>
+        <w:t>s only for computing the difference</w:t>
+      </w:r>
+      <w:r>
+        <w:rPr>
+          <w:szCs w:val="20"/>
+        </w:rPr>
+        <w:t xml:space="preserve"> when testing</w:t>
+      </w:r>
+      <w:r>
+        <w:rPr>
+          <w:rFonts w:hint="eastAsia"/>
+          <w:szCs w:val="20"/>
+        </w:rPr>
+        <w:t>,</w:t>
+      </w:r>
+      <w:r>
+        <w:rPr>
+          <w:szCs w:val="20"/>
+        </w:rPr>
+        <w:t xml:space="preserve"> the throughput map</w:t>
+      </w:r>
+      <w:r>
+        <w:rPr>
+          <w:szCs w:val="20"/>
+        </w:rPr>
+        <w:t>s</w:t>
+      </w:r>
+      <w:r>
+        <w:rPr>
+          <w:szCs w:val="20"/>
+        </w:rPr>
+        <w:t xml:space="preserve"> as created as the output of </w:t>
+      </w:r>
+      <w:r>
+        <w:rPr>
+          <w:szCs w:val="20"/>
+        </w:rPr>
+        <w:t>model</w:t>
+      </w:r>
+      <w:r>
+        <w:rPr>
+          <w:szCs w:val="20"/>
+        </w:rPr>
+        <w:t xml:space="preserve">, called </w:t>
+      </w:r>
+      <m:oMath>
+        <m:r>
+          <m:rPr>
+            <m:sty m:val="bi"/>
+          </m:rPr>
+          <w:rPr>
+            <w:rFonts w:ascii="Cambria Math" w:hAnsi="Cambria Math"/>
+            <w:szCs w:val="20"/>
+          </w:rPr>
+          <m:t>T</m:t>
+        </m:r>
+        <m:sSubSup>
+          <m:sSubSupPr>
+            <m:ctrlPr>
+              <w:rPr>
+                <w:rFonts w:ascii="Cambria Math" w:hAnsi="Cambria Math"/>
+                <w:b/>
+                <w:i/>
+                <w:szCs w:val="20"/>
+              </w:rPr>
+            </m:ctrlPr>
+          </m:sSubSupPr>
+          <m:e>
+            <m:r>
+              <m:rPr>
+                <m:sty m:val="bi"/>
+              </m:rPr>
+              <w:rPr>
+                <w:rFonts w:ascii="Cambria Math" w:hAnsi="Cambria Math"/>
+                <w:szCs w:val="20"/>
+              </w:rPr>
+              <m:t>M</m:t>
+            </m:r>
+          </m:e>
+          <m:sub>
+            <m:r>
+              <m:rPr>
+                <m:sty m:val="bi"/>
+              </m:rPr>
+              <w:rPr>
+                <w:rFonts w:ascii="Cambria Math" w:hAnsi="Cambria Math"/>
+                <w:szCs w:val="20"/>
+              </w:rPr>
+              <m:t>i</m:t>
+            </m:r>
+          </m:sub>
+          <m:sup>
+            <m:r>
+              <m:rPr>
+                <m:sty m:val="bi"/>
+              </m:rPr>
+              <w:rPr>
+                <w:rFonts w:ascii="Cambria Math" w:hAnsi="Cambria Math"/>
+                <w:szCs w:val="20"/>
+              </w:rPr>
+              <m:t>'</m:t>
+            </m:r>
+          </m:sup>
+        </m:sSubSup>
+        <m:r>
+          <m:rPr>
+            <m:sty m:val="bi"/>
+          </m:rPr>
+          <w:rPr>
+            <w:rFonts w:ascii="Cambria Math" w:hAnsi="Cambria Math"/>
+            <w:szCs w:val="20"/>
+          </w:rPr>
+          <m:t>(N, M)(</m:t>
+        </m:r>
+        <m:sSub>
+          <m:sSubPr>
+            <m:ctrlPr>
+              <w:rPr>
+                <w:rFonts w:ascii="Cambria Math" w:hAnsi="Cambria Math"/>
+                <w:b/>
+                <w:i/>
+                <w:szCs w:val="20"/>
+              </w:rPr>
+            </m:ctrlPr>
+          </m:sSubPr>
+          <m:e>
+            <m:r>
+              <m:rPr>
+                <m:sty m:val="bi"/>
+              </m:rPr>
+              <w:rPr>
+                <w:rFonts w:ascii="Cambria Math" w:hAnsi="Cambria Math"/>
+                <w:szCs w:val="20"/>
+              </w:rPr>
+              <m:t>m</m:t>
+            </m:r>
+          </m:e>
+          <m:sub>
+            <m:r>
+              <m:rPr>
+                <m:sty m:val="bi"/>
+              </m:rPr>
+              <w:rPr>
+                <w:rFonts w:ascii="Cambria Math" w:hAnsi="Cambria Math"/>
+                <w:szCs w:val="20"/>
+              </w:rPr>
+              <m:t>1</m:t>
+            </m:r>
+          </m:sub>
+        </m:sSub>
+        <m:r>
+          <m:rPr>
+            <m:sty m:val="bi"/>
+          </m:rPr>
+          <w:rPr>
+            <w:rFonts w:ascii="Cambria Math" w:hAnsi="Cambria Math"/>
+            <w:szCs w:val="20"/>
+          </w:rPr>
+          <m:t>≤i&lt;</m:t>
+        </m:r>
+        <m:sSub>
+          <m:sSubPr>
+            <m:ctrlPr>
+              <w:rPr>
+                <w:rFonts w:ascii="Cambria Math" w:hAnsi="Cambria Math"/>
+                <w:b/>
+                <w:i/>
+                <w:szCs w:val="20"/>
+              </w:rPr>
+            </m:ctrlPr>
+          </m:sSubPr>
+          <m:e>
+            <m:r>
+              <m:rPr>
+                <m:sty m:val="bi"/>
+              </m:rPr>
+              <w:rPr>
+                <w:rFonts w:ascii="Cambria Math" w:hAnsi="Cambria Math"/>
+                <w:szCs w:val="20"/>
+              </w:rPr>
+              <m:t>m</m:t>
+            </m:r>
+          </m:e>
+          <m:sub>
+            <m:r>
+              <m:rPr>
+                <m:sty m:val="bi"/>
+              </m:rPr>
+              <w:rPr>
+                <w:rFonts w:ascii="Cambria Math" w:hAnsi="Cambria Math"/>
+                <w:szCs w:val="20"/>
+              </w:rPr>
+              <m:t>1</m:t>
+            </m:r>
+          </m:sub>
+        </m:sSub>
+        <m:r>
+          <m:rPr>
+            <m:sty m:val="bi"/>
+          </m:rPr>
+          <w:rPr>
+            <w:rFonts w:ascii="Cambria Math" w:hAnsi="Cambria Math"/>
+            <w:szCs w:val="20"/>
+          </w:rPr>
+          <m:t>+</m:t>
+        </m:r>
+        <m:sSub>
+          <m:sSubPr>
+            <m:ctrlPr>
+              <w:rPr>
+                <w:rFonts w:ascii="Cambria Math" w:hAnsi="Cambria Math"/>
+                <w:b/>
+                <w:i/>
+                <w:szCs w:val="20"/>
+              </w:rPr>
+            </m:ctrlPr>
+          </m:sSubPr>
+          <m:e>
+            <m:r>
+              <m:rPr>
+                <m:sty m:val="bi"/>
+              </m:rPr>
+              <w:rPr>
+                <w:rFonts w:ascii="Cambria Math" w:hAnsi="Cambria Math"/>
+                <w:szCs w:val="20"/>
+              </w:rPr>
+              <m:t>m</m:t>
+            </m:r>
+          </m:e>
+          <m:sub>
+            <m:r>
+              <m:rPr>
+                <m:sty m:val="bi"/>
+              </m:rPr>
+              <w:rPr>
+                <w:rFonts w:ascii="Cambria Math" w:hAnsi="Cambria Math"/>
+                <w:szCs w:val="20"/>
+              </w:rPr>
+              <m:t>2</m:t>
+            </m:r>
+          </m:sub>
+        </m:sSub>
+        <m:r>
+          <m:rPr>
+            <m:sty m:val="bi"/>
+          </m:rPr>
+          <w:rPr>
+            <w:rFonts w:ascii="Cambria Math" w:hAnsi="Cambria Math"/>
+            <w:szCs w:val="20"/>
+          </w:rPr>
+          <m:t>)</m:t>
+        </m:r>
+      </m:oMath>
+      <w:r>
+        <w:rPr>
+          <w:szCs w:val="20"/>
+        </w:rPr>
+        <w:t xml:space="preserve">s </w:t>
+      </w:r>
+      <w:r>
+        <w:rPr>
+          <w:szCs w:val="20"/>
+        </w:rPr>
+        <w:t>in this section,</w:t>
+      </w:r>
+      <w:r>
+        <w:rPr>
+          <w:szCs w:val="20"/>
+        </w:rPr>
+        <w:t xml:space="preserve"> </w:t>
+      </w:r>
+      <w:r>
+        <w:rPr>
+          <w:szCs w:val="20"/>
+        </w:rPr>
+        <w:t>are not equal to</w:t>
+      </w:r>
+      <w:r>
+        <w:rPr>
+          <w:szCs w:val="20"/>
+        </w:rPr>
+        <w:t xml:space="preserve"> corresponding</w:t>
+      </w:r>
+      <w:r>
+        <w:rPr>
+          <w:szCs w:val="20"/>
+        </w:rPr>
+        <w:t xml:space="preserve"> </w:t>
+      </w:r>
+      <m:oMath>
+        <m:r>
+          <w:rPr>
+            <w:rFonts w:ascii="Cambria Math" w:hAnsi="Cambria Math"/>
+            <w:szCs w:val="20"/>
+          </w:rPr>
+          <m:t>T</m:t>
+        </m:r>
+        <m:sSub>
+          <m:sSubPr>
+            <m:ctrlPr>
+              <w:rPr>
+                <w:rFonts w:ascii="Cambria Math" w:hAnsi="Cambria Math"/>
+                <w:i/>
+                <w:szCs w:val="20"/>
+              </w:rPr>
+            </m:ctrlPr>
+          </m:sSubPr>
+          <m:e>
+            <m:r>
+              <w:rPr>
+                <w:rFonts w:ascii="Cambria Math" w:hAnsi="Cambria Math"/>
+                <w:szCs w:val="20"/>
+              </w:rPr>
+              <m:t>M</m:t>
+            </m:r>
+          </m:e>
+          <m:sub>
+            <m:r>
+              <w:rPr>
+                <w:rFonts w:ascii="Cambria Math" w:hAnsi="Cambria Math"/>
+                <w:szCs w:val="20"/>
+              </w:rPr>
+              <m:t>i</m:t>
+            </m:r>
+          </m:sub>
+        </m:sSub>
+        <m:r>
+          <w:rPr>
+            <w:rFonts w:ascii="Cambria Math" w:hAnsi="Cambria Math"/>
+            <w:szCs w:val="20"/>
+          </w:rPr>
+          <m:t>(N, M)(</m:t>
+        </m:r>
+        <m:sSub>
+          <m:sSubPr>
+            <m:ctrlPr>
+              <w:rPr>
+                <w:rFonts w:ascii="Cambria Math" w:hAnsi="Cambria Math"/>
+                <w:i/>
+                <w:szCs w:val="20"/>
+              </w:rPr>
+            </m:ctrlPr>
+          </m:sSubPr>
+          <m:e>
+            <m:r>
+              <w:rPr>
+                <w:rFonts w:ascii="Cambria Math" w:hAnsi="Cambria Math"/>
+                <w:szCs w:val="20"/>
+              </w:rPr>
+              <m:t>m</m:t>
+            </m:r>
+          </m:e>
+          <m:sub>
+            <m:r>
+              <w:rPr>
+                <w:rFonts w:ascii="Cambria Math" w:hAnsi="Cambria Math"/>
+                <w:szCs w:val="20"/>
+              </w:rPr>
+              <m:t>1</m:t>
+            </m:r>
+          </m:sub>
+        </m:sSub>
+        <m:r>
+          <w:rPr>
+            <w:rFonts w:ascii="Cambria Math" w:hAnsi="Cambria Math"/>
+            <w:szCs w:val="20"/>
+          </w:rPr>
+          <m:t>≤i&lt;</m:t>
+        </m:r>
+        <m:sSub>
+          <m:sSubPr>
+            <m:ctrlPr>
+              <w:rPr>
+                <w:rFonts w:ascii="Cambria Math" w:hAnsi="Cambria Math"/>
+                <w:i/>
+                <w:szCs w:val="20"/>
+              </w:rPr>
+            </m:ctrlPr>
+          </m:sSubPr>
+          <m:e>
+            <m:r>
+              <w:rPr>
+                <w:rFonts w:ascii="Cambria Math" w:hAnsi="Cambria Math"/>
+                <w:szCs w:val="20"/>
+              </w:rPr>
+              <m:t>m</m:t>
+            </m:r>
+          </m:e>
+          <m:sub>
+            <m:r>
+              <w:rPr>
+                <w:rFonts w:ascii="Cambria Math" w:hAnsi="Cambria Math"/>
+                <w:szCs w:val="20"/>
+              </w:rPr>
+              <m:t>1</m:t>
+            </m:r>
+          </m:sub>
+        </m:sSub>
+        <m:r>
+          <w:rPr>
+            <w:rFonts w:ascii="Cambria Math" w:hAnsi="Cambria Math"/>
+            <w:szCs w:val="20"/>
+          </w:rPr>
+          <m:t>+</m:t>
+        </m:r>
+        <m:sSub>
+          <m:sSubPr>
+            <m:ctrlPr>
+              <w:rPr>
+                <w:rFonts w:ascii="Cambria Math" w:hAnsi="Cambria Math"/>
+                <w:i/>
+                <w:szCs w:val="20"/>
+              </w:rPr>
+            </m:ctrlPr>
+          </m:sSubPr>
+          <m:e>
+            <m:r>
+              <w:rPr>
+                <w:rFonts w:ascii="Cambria Math" w:hAnsi="Cambria Math"/>
+                <w:szCs w:val="20"/>
+              </w:rPr>
+              <m:t>m</m:t>
+            </m:r>
+          </m:e>
+          <m:sub>
+            <m:r>
+              <w:rPr>
+                <w:rFonts w:ascii="Cambria Math" w:hAnsi="Cambria Math"/>
+                <w:szCs w:val="20"/>
+              </w:rPr>
+              <m:t>2</m:t>
+            </m:r>
+          </m:sub>
+        </m:sSub>
+        <m:r>
+          <w:rPr>
+            <w:rFonts w:ascii="Cambria Math" w:hAnsi="Cambria Math"/>
+            <w:szCs w:val="20"/>
+          </w:rPr>
+          <m:t>)</m:t>
+        </m:r>
+      </m:oMath>
+      <w:r>
+        <w:rPr>
+          <w:rFonts w:hint="eastAsia"/>
+          <w:szCs w:val="20"/>
+        </w:rPr>
+        <w:t>s</w:t>
+      </w:r>
+      <w:r>
+        <w:rPr>
+          <w:szCs w:val="20"/>
+        </w:rPr>
+        <w:t>.</w:t>
+      </w:r>
+      <w:r>
+        <w:rPr>
+          <w:rFonts w:hint="eastAsia"/>
+          <w:szCs w:val="20"/>
+        </w:rPr>
+        <w:t xml:space="preserve"> </w:t>
+      </w:r>
+      <w:r>
+        <w:rPr>
+          <w:szCs w:val="20"/>
+        </w:rPr>
+        <w:t xml:space="preserve">Then compare the </w:t>
+      </w:r>
+      <w:r>
+        <w:rPr>
+          <w:szCs w:val="20"/>
+        </w:rPr>
+        <w:t xml:space="preserve">throughput value with the maximum </w:t>
+      </w:r>
+      <w:r>
+        <w:rPr>
+          <w:szCs w:val="20"/>
+        </w:rPr>
+        <w:t xml:space="preserve">common </w:t>
+      </w:r>
+      <w:r>
+        <w:rPr>
+          <w:szCs w:val="20"/>
+        </w:rPr>
+        <w:t xml:space="preserve">throughput value </w:t>
+      </w:r>
+      <m:oMath>
+        <m:sSub>
+          <m:sSubPr>
+            <m:ctrlPr>
+              <w:rPr>
+                <w:rFonts w:ascii="Cambria Math" w:hAnsi="Cambria Math"/>
+                <w:b/>
+                <w:i/>
+                <w:szCs w:val="20"/>
+              </w:rPr>
+            </m:ctrlPr>
+          </m:sSubPr>
+          <m:e>
+            <m:r>
+              <m:rPr>
+                <m:sty m:val="bi"/>
+              </m:rPr>
+              <w:rPr>
+                <w:rFonts w:ascii="Cambria Math" w:hAnsi="Cambria Math"/>
+                <w:szCs w:val="20"/>
+              </w:rPr>
+              <m:t>MC</m:t>
+            </m:r>
+          </m:e>
+          <m:sub>
+            <m:r>
+              <m:rPr>
+                <m:sty m:val="bi"/>
+              </m:rPr>
+              <w:rPr>
+                <w:rFonts w:ascii="Cambria Math" w:hAnsi="Cambria Math"/>
+                <w:szCs w:val="20"/>
+              </w:rPr>
+              <m:t>i</m:t>
+            </m:r>
+          </m:sub>
+        </m:sSub>
+        <m:r>
+          <m:rPr>
+            <m:sty m:val="bi"/>
+          </m:rPr>
+          <w:rPr>
+            <w:rFonts w:ascii="Cambria Math" w:hAnsi="Cambria Math"/>
+            <w:szCs w:val="20"/>
+          </w:rPr>
+          <m:t>(</m:t>
+        </m:r>
+        <m:sSub>
+          <m:sSubPr>
+            <m:ctrlPr>
+              <w:rPr>
+                <w:rFonts w:ascii="Cambria Math" w:hAnsi="Cambria Math"/>
+                <w:b/>
+                <w:i/>
+                <w:szCs w:val="20"/>
+              </w:rPr>
+            </m:ctrlPr>
+          </m:sSubPr>
+          <m:e>
+            <m:r>
+              <m:rPr>
+                <m:sty m:val="bi"/>
+              </m:rPr>
+              <w:rPr>
+                <w:rFonts w:ascii="Cambria Math" w:hAnsi="Cambria Math"/>
+                <w:szCs w:val="20"/>
+              </w:rPr>
+              <m:t>m</m:t>
+            </m:r>
+          </m:e>
+          <m:sub>
+            <m:r>
+              <m:rPr>
+                <m:sty m:val="bi"/>
+              </m:rPr>
+              <w:rPr>
+                <w:rFonts w:ascii="Cambria Math" w:hAnsi="Cambria Math"/>
+                <w:szCs w:val="20"/>
+              </w:rPr>
+              <m:t>1</m:t>
+            </m:r>
+          </m:sub>
+        </m:sSub>
+        <m:r>
+          <m:rPr>
+            <m:sty m:val="bi"/>
+          </m:rPr>
+          <w:rPr>
+            <w:rFonts w:ascii="Cambria Math" w:hAnsi="Cambria Math"/>
+            <w:szCs w:val="20"/>
+          </w:rPr>
+          <m:t>≤i&lt;</m:t>
+        </m:r>
+        <m:sSub>
+          <m:sSubPr>
+            <m:ctrlPr>
+              <w:rPr>
+                <w:rFonts w:ascii="Cambria Math" w:hAnsi="Cambria Math"/>
+                <w:b/>
+                <w:i/>
+                <w:szCs w:val="20"/>
+              </w:rPr>
+            </m:ctrlPr>
+          </m:sSubPr>
+          <m:e>
+            <m:r>
+              <m:rPr>
+                <m:sty m:val="bi"/>
+              </m:rPr>
+              <w:rPr>
+                <w:rFonts w:ascii="Cambria Math" w:hAnsi="Cambria Math"/>
+                <w:szCs w:val="20"/>
+              </w:rPr>
+              <m:t>m</m:t>
+            </m:r>
+          </m:e>
+          <m:sub>
+            <m:r>
+              <m:rPr>
+                <m:sty m:val="bi"/>
+              </m:rPr>
+              <w:rPr>
+                <w:rFonts w:ascii="Cambria Math" w:hAnsi="Cambria Math"/>
+                <w:szCs w:val="20"/>
+              </w:rPr>
+              <m:t>1</m:t>
+            </m:r>
+          </m:sub>
+        </m:sSub>
+        <m:r>
+          <m:rPr>
+            <m:sty m:val="bi"/>
+          </m:rPr>
+          <w:rPr>
+            <w:rFonts w:ascii="Cambria Math" w:hAnsi="Cambria Math"/>
+            <w:szCs w:val="20"/>
+          </w:rPr>
+          <m:t>+</m:t>
+        </m:r>
+        <m:sSub>
+          <m:sSubPr>
+            <m:ctrlPr>
+              <w:rPr>
+                <w:rFonts w:ascii="Cambria Math" w:hAnsi="Cambria Math"/>
+                <w:b/>
+                <w:i/>
+                <w:szCs w:val="20"/>
+              </w:rPr>
+            </m:ctrlPr>
+          </m:sSubPr>
+          <m:e>
+            <m:r>
+              <m:rPr>
+                <m:sty m:val="bi"/>
+              </m:rPr>
+              <w:rPr>
+                <w:rFonts w:ascii="Cambria Math" w:hAnsi="Cambria Math"/>
+                <w:szCs w:val="20"/>
+              </w:rPr>
+              <m:t>m</m:t>
+            </m:r>
+          </m:e>
+          <m:sub>
+            <m:r>
+              <m:rPr>
+                <m:sty m:val="bi"/>
+              </m:rPr>
+              <w:rPr>
+                <w:rFonts w:ascii="Cambria Math" w:hAnsi="Cambria Math"/>
+                <w:szCs w:val="20"/>
+              </w:rPr>
+              <m:t>2</m:t>
+            </m:r>
+          </m:sub>
+        </m:sSub>
+        <m:r>
+          <m:rPr>
+            <m:sty m:val="bi"/>
+          </m:rPr>
+          <w:rPr>
+            <w:rFonts w:ascii="Cambria Math" w:hAnsi="Cambria Math"/>
+            <w:szCs w:val="20"/>
+          </w:rPr>
+          <m:t>)</m:t>
+        </m:r>
+      </m:oMath>
+      <w:r>
+        <w:rPr>
+          <w:szCs w:val="20"/>
+        </w:rPr>
+        <w:t xml:space="preserve"> </w:t>
+      </w:r>
+      <w:r>
+        <w:rPr>
+          <w:szCs w:val="20"/>
+        </w:rPr>
+        <w:t xml:space="preserve">in </w:t>
+      </w:r>
+      <w:proofErr w:type="gramStart"/>
+      <w:r>
+        <w:rPr>
+          <w:szCs w:val="20"/>
+        </w:rPr>
+        <w:t xml:space="preserve">corresponding </w:t>
+      </w:r>
+      <w:proofErr w:type="gramEnd"/>
+      <m:oMath>
+        <m:r>
+          <w:rPr>
+            <w:rFonts w:ascii="Cambria Math" w:hAnsi="Cambria Math"/>
+            <w:szCs w:val="20"/>
+          </w:rPr>
+          <m:t>T</m:t>
+        </m:r>
+        <m:sSub>
+          <m:sSubPr>
+            <m:ctrlPr>
+              <w:rPr>
+                <w:rFonts w:ascii="Cambria Math" w:hAnsi="Cambria Math"/>
+                <w:i/>
+                <w:szCs w:val="20"/>
+              </w:rPr>
+            </m:ctrlPr>
+          </m:sSubPr>
+          <m:e>
+            <m:r>
+              <w:rPr>
+                <w:rFonts w:ascii="Cambria Math" w:hAnsi="Cambria Math"/>
+                <w:szCs w:val="20"/>
+              </w:rPr>
+              <m:t>M</m:t>
+            </m:r>
+          </m:e>
+          <m:sub>
+            <m:r>
+              <w:rPr>
+                <w:rFonts w:ascii="Cambria Math" w:hAnsi="Cambria Math"/>
+                <w:szCs w:val="20"/>
+              </w:rPr>
+              <m:t>i</m:t>
+            </m:r>
+          </m:sub>
+        </m:sSub>
+        <m:r>
+          <w:rPr>
+            <w:rFonts w:ascii="Cambria Math" w:hAnsi="Cambria Math"/>
+            <w:szCs w:val="20"/>
+          </w:rPr>
+          <m:t>(N, M)</m:t>
+        </m:r>
+      </m:oMath>
+      <w:r>
+        <w:rPr>
+          <w:rFonts w:hint="eastAsia"/>
+          <w:szCs w:val="20"/>
+        </w:rPr>
+        <w:t>.</w:t>
+      </w:r>
+      <w:r>
+        <w:rPr>
+          <w:szCs w:val="20"/>
+        </w:rPr>
+        <w:t xml:space="preserve"> </w:t>
+      </w:r>
+      <w:r>
+        <w:rPr>
+          <w:szCs w:val="20"/>
+        </w:rPr>
+        <w:t xml:space="preserve">Then </w:t>
+      </w:r>
+      <w:r>
+        <w:rPr>
+          <w:szCs w:val="20"/>
+        </w:rPr>
+        <w:t>the test metric</w:t>
+      </w:r>
+      <w:r>
+        <w:rPr>
+          <w:szCs w:val="20"/>
+        </w:rPr>
+        <w:t>s are</w:t>
+      </w:r>
+      <w:r>
+        <w:rPr>
+          <w:szCs w:val="20"/>
+        </w:rPr>
+        <w:t xml:space="preserve"> defined as and</w:t>
+      </w:r>
+      <w:r>
+        <w:rPr>
+          <w:szCs w:val="20"/>
+        </w:rPr>
+        <w:t xml:space="preserve"> computed using </w:t>
+      </w:r>
+      <w:r>
+        <w:rPr>
+          <w:b/>
+          <w:color w:val="0000FF"/>
+          <w:szCs w:val="20"/>
+        </w:rPr>
+        <w:t>(7)</w:t>
+      </w:r>
+      <w:r>
+        <w:rPr>
+          <w:szCs w:val="20"/>
+        </w:rPr>
+        <w:t>,</w:t>
+      </w:r>
+      <w:r>
+        <w:rPr>
+          <w:szCs w:val="20"/>
+        </w:rPr>
+        <w:t xml:space="preserve"> </w:t>
+      </w:r>
+      <w:r>
+        <w:rPr>
+          <w:b/>
+          <w:color w:val="0000FF"/>
+          <w:szCs w:val="20"/>
+        </w:rPr>
+        <w:t>(8)</w:t>
+      </w:r>
+      <w:r>
+        <w:rPr>
+          <w:szCs w:val="20"/>
+        </w:rPr>
+        <w:t xml:space="preserve"> and </w:t>
+      </w:r>
+      <w:r>
+        <w:rPr>
+          <w:b/>
+          <w:color w:val="0000FF"/>
+          <w:szCs w:val="20"/>
+        </w:rPr>
+        <w:t>(9)</w:t>
+      </w:r>
+      <w:r>
+        <w:rPr>
+          <w:szCs w:val="20"/>
+        </w:rPr>
+        <w:t>.</w:t>
       </w:r>
     </w:p>
     <w:p>
       <w:pPr>
         <w:rPr>
+          <w:szCs w:val="20"/>
+        </w:rPr>
+      </w:pPr>
+      <m:oMathPara>
+        <m:oMath>
+          <m:r>
+            <w:rPr>
+              <w:rFonts w:ascii="Cambria Math" w:hAnsi="Cambria Math"/>
+              <w:szCs w:val="20"/>
+            </w:rPr>
+            <m:t>CT.AVERAGE=</m:t>
+          </m:r>
+          <m:f>
+            <m:fPr>
+              <m:ctrlPr>
+                <w:rPr>
+                  <w:rFonts w:ascii="Cambria Math" w:hAnsi="Cambria Math"/>
+                  <w:i/>
+                  <w:szCs w:val="20"/>
+                </w:rPr>
+              </m:ctrlPr>
+            </m:fPr>
+            <m:num>
+              <m:nary>
+                <m:naryPr>
+                  <m:chr m:val="∑"/>
+                  <m:limLoc m:val="undOvr"/>
+                  <m:ctrlPr>
+                    <w:rPr>
+                      <w:rFonts w:ascii="Cambria Math" w:hAnsi="Cambria Math"/>
+                      <w:i/>
+                      <w:szCs w:val="20"/>
+                    </w:rPr>
+                  </m:ctrlPr>
+                </m:naryPr>
+                <m:sub>
+                  <m:r>
+                    <w:rPr>
+                      <w:rFonts w:ascii="Cambria Math" w:hAnsi="Cambria Math"/>
+                      <w:szCs w:val="20"/>
+                    </w:rPr>
+                    <m:t>i=</m:t>
+                  </m:r>
+                  <m:sSub>
+                    <m:sSubPr>
+                      <m:ctrlPr>
+                        <w:rPr>
+                          <w:rFonts w:ascii="Cambria Math" w:hAnsi="Cambria Math"/>
+                          <w:i/>
+                          <w:szCs w:val="20"/>
+                        </w:rPr>
+                      </m:ctrlPr>
+                    </m:sSubPr>
+                    <m:e>
+                      <m:r>
+                        <w:rPr>
+                          <w:rFonts w:ascii="Cambria Math" w:hAnsi="Cambria Math"/>
+                          <w:szCs w:val="20"/>
+                        </w:rPr>
+                        <m:t>m</m:t>
+                      </m:r>
+                    </m:e>
+                    <m:sub>
+                      <m:r>
+                        <w:rPr>
+                          <w:rFonts w:ascii="Cambria Math" w:hAnsi="Cambria Math"/>
+                          <w:szCs w:val="20"/>
+                        </w:rPr>
+                        <m:t>1</m:t>
+                      </m:r>
+                    </m:sub>
+                  </m:sSub>
+                </m:sub>
+                <m:sup>
+                  <m:sSub>
+                    <m:sSubPr>
+                      <m:ctrlPr>
+                        <w:rPr>
+                          <w:rFonts w:ascii="Cambria Math" w:hAnsi="Cambria Math"/>
+                          <w:i/>
+                          <w:szCs w:val="20"/>
+                        </w:rPr>
+                      </m:ctrlPr>
+                    </m:sSubPr>
+                    <m:e>
+                      <m:r>
+                        <w:rPr>
+                          <w:rFonts w:ascii="Cambria Math" w:hAnsi="Cambria Math"/>
+                          <w:szCs w:val="20"/>
+                        </w:rPr>
+                        <m:t>m</m:t>
+                      </m:r>
+                    </m:e>
+                    <m:sub>
+                      <m:r>
+                        <w:rPr>
+                          <w:rFonts w:ascii="Cambria Math" w:hAnsi="Cambria Math"/>
+                          <w:szCs w:val="20"/>
+                        </w:rPr>
+                        <m:t>1</m:t>
+                      </m:r>
+                    </m:sub>
+                  </m:sSub>
+                  <m:r>
+                    <w:rPr>
+                      <w:rFonts w:ascii="Cambria Math" w:hAnsi="Cambria Math"/>
+                      <w:szCs w:val="20"/>
+                    </w:rPr>
+                    <m:t>+</m:t>
+                  </m:r>
+                  <m:sSub>
+                    <m:sSubPr>
+                      <m:ctrlPr>
+                        <w:rPr>
+                          <w:rFonts w:ascii="Cambria Math" w:hAnsi="Cambria Math"/>
+                          <w:i/>
+                          <w:szCs w:val="20"/>
+                        </w:rPr>
+                      </m:ctrlPr>
+                    </m:sSubPr>
+                    <m:e>
+                      <m:r>
+                        <w:rPr>
+                          <w:rFonts w:ascii="Cambria Math" w:hAnsi="Cambria Math"/>
+                          <w:szCs w:val="20"/>
+                        </w:rPr>
+                        <m:t>m</m:t>
+                      </m:r>
+                    </m:e>
+                    <m:sub>
+                      <m:r>
+                        <w:rPr>
+                          <w:rFonts w:ascii="Cambria Math" w:hAnsi="Cambria Math"/>
+                          <w:szCs w:val="20"/>
+                        </w:rPr>
+                        <m:t>2</m:t>
+                      </m:r>
+                    </m:sub>
+                  </m:sSub>
+                  <m:r>
+                    <w:rPr>
+                      <w:rFonts w:ascii="Cambria Math" w:hAnsi="Cambria Math"/>
+                      <w:szCs w:val="20"/>
+                    </w:rPr>
+                    <m:t>-1</m:t>
+                  </m:r>
+                </m:sup>
+                <m:e>
+                  <m:sSub>
+                    <m:sSubPr>
+                      <m:ctrlPr>
+                        <w:rPr>
+                          <w:rFonts w:ascii="Cambria Math" w:hAnsi="Cambria Math"/>
+                          <w:i/>
+                          <w:szCs w:val="20"/>
+                        </w:rPr>
+                      </m:ctrlPr>
+                    </m:sSubPr>
+                    <m:e>
+                      <m:r>
+                        <w:rPr>
+                          <w:rFonts w:ascii="Cambria Math" w:hAnsi="Cambria Math"/>
+                          <w:szCs w:val="20"/>
+                        </w:rPr>
+                        <m:t>C</m:t>
+                      </m:r>
+                    </m:e>
+                    <m:sub>
+                      <m:r>
+                        <w:rPr>
+                          <w:rFonts w:ascii="Cambria Math" w:hAnsi="Cambria Math"/>
+                          <w:szCs w:val="20"/>
+                        </w:rPr>
+                        <m:t>i</m:t>
+                      </m:r>
+                    </m:sub>
+                  </m:sSub>
+                </m:e>
+              </m:nary>
+            </m:num>
+            <m:den>
+              <m:r>
+                <w:rPr>
+                  <w:rFonts w:ascii="Cambria Math" w:hAnsi="Cambria Math"/>
+                  <w:szCs w:val="20"/>
+                </w:rPr>
+                <m:t>n</m:t>
+              </m:r>
+            </m:den>
+          </m:f>
+          <m:r>
+            <w:rPr>
+              <w:rFonts w:ascii="Cambria Math" w:hAnsi="Cambria Math"/>
+              <w:szCs w:val="20"/>
+            </w:rPr>
+            <m:t xml:space="preserve">   </m:t>
+          </m:r>
+          <m:r>
+            <m:rPr>
+              <m:sty m:val="bi"/>
+            </m:rPr>
+            <w:rPr>
+              <w:rFonts w:ascii="Cambria Math" w:hAnsi="Cambria Math"/>
+              <w:color w:val="0000FF"/>
+              <w:szCs w:val="20"/>
+            </w:rPr>
+            <m:t>(7)</m:t>
+          </m:r>
+        </m:oMath>
+      </m:oMathPara>
+    </w:p>
+    <w:p>
+      <w:pPr>
+        <w:rPr>
+          <w:szCs w:val="20"/>
+        </w:rPr>
+      </w:pPr>
+      <m:oMathPara>
+        <m:oMath>
+          <m:r>
+            <w:rPr>
+              <w:rFonts w:ascii="Cambria Math" w:hAnsi="Cambria Math"/>
+              <w:szCs w:val="20"/>
+            </w:rPr>
+            <m:t>CT.AVGMAX</m:t>
+          </m:r>
+          <m:r>
+            <m:rPr>
+              <m:sty m:val="p"/>
+            </m:rPr>
+            <w:rPr>
+              <w:rFonts w:ascii="Cambria Math" w:hAnsi="Cambria Math"/>
+              <w:szCs w:val="20"/>
+            </w:rPr>
+            <m:t>=</m:t>
+          </m:r>
+          <m:f>
+            <m:fPr>
+              <m:ctrlPr>
+                <w:rPr>
+                  <w:rFonts w:ascii="Cambria Math" w:hAnsi="Cambria Math"/>
+                  <w:i/>
+                  <w:szCs w:val="20"/>
+                </w:rPr>
+              </m:ctrlPr>
+            </m:fPr>
+            <m:num>
+              <m:nary>
+                <m:naryPr>
+                  <m:chr m:val="∑"/>
+                  <m:limLoc m:val="undOvr"/>
+                  <m:ctrlPr>
+                    <w:rPr>
+                      <w:rFonts w:ascii="Cambria Math" w:hAnsi="Cambria Math"/>
+                      <w:i/>
+                      <w:szCs w:val="20"/>
+                    </w:rPr>
+                  </m:ctrlPr>
+                </m:naryPr>
+                <m:sub>
+                  <m:r>
+                    <w:rPr>
+                      <w:rFonts w:ascii="Cambria Math" w:hAnsi="Cambria Math"/>
+                      <w:szCs w:val="20"/>
+                    </w:rPr>
+                    <m:t>i=</m:t>
+                  </m:r>
+                  <m:sSub>
+                    <m:sSubPr>
+                      <m:ctrlPr>
+                        <w:rPr>
+                          <w:rFonts w:ascii="Cambria Math" w:hAnsi="Cambria Math"/>
+                          <w:i/>
+                          <w:szCs w:val="20"/>
+                        </w:rPr>
+                      </m:ctrlPr>
+                    </m:sSubPr>
+                    <m:e>
+                      <m:r>
+                        <w:rPr>
+                          <w:rFonts w:ascii="Cambria Math" w:hAnsi="Cambria Math"/>
+                          <w:szCs w:val="20"/>
+                        </w:rPr>
+                        <m:t>m</m:t>
+                      </m:r>
+                    </m:e>
+                    <m:sub>
+                      <m:r>
+                        <w:rPr>
+                          <w:rFonts w:ascii="Cambria Math" w:hAnsi="Cambria Math"/>
+                          <w:szCs w:val="20"/>
+                        </w:rPr>
+                        <m:t>1</m:t>
+                      </m:r>
+                    </m:sub>
+                  </m:sSub>
+                </m:sub>
+                <m:sup>
+                  <m:sSub>
+                    <m:sSubPr>
+                      <m:ctrlPr>
+                        <w:rPr>
+                          <w:rFonts w:ascii="Cambria Math" w:hAnsi="Cambria Math"/>
+                          <w:i/>
+                          <w:szCs w:val="20"/>
+                        </w:rPr>
+                      </m:ctrlPr>
+                    </m:sSubPr>
+                    <m:e>
+                      <m:sSub>
+                        <m:sSubPr>
+                          <m:ctrlPr>
+                            <w:rPr>
+                              <w:rFonts w:ascii="Cambria Math" w:hAnsi="Cambria Math"/>
+                              <w:i/>
+                              <w:szCs w:val="20"/>
+                            </w:rPr>
+                          </m:ctrlPr>
+                        </m:sSubPr>
+                        <m:e>
+                          <m:r>
+                            <w:rPr>
+                              <w:rFonts w:ascii="Cambria Math" w:hAnsi="Cambria Math"/>
+                              <w:szCs w:val="20"/>
+                            </w:rPr>
+                            <m:t>m</m:t>
+                          </m:r>
+                        </m:e>
+                        <m:sub>
+                          <m:r>
+                            <w:rPr>
+                              <w:rFonts w:ascii="Cambria Math" w:hAnsi="Cambria Math"/>
+                              <w:szCs w:val="20"/>
+                            </w:rPr>
+                            <m:t>1</m:t>
+                          </m:r>
+                        </m:sub>
+                      </m:sSub>
+                      <m:r>
+                        <w:rPr>
+                          <w:rFonts w:ascii="Cambria Math" w:hAnsi="Cambria Math"/>
+                          <w:szCs w:val="20"/>
+                        </w:rPr>
+                        <m:t>+m</m:t>
+                      </m:r>
+                    </m:e>
+                    <m:sub>
+                      <m:r>
+                        <w:rPr>
+                          <w:rFonts w:ascii="Cambria Math" w:hAnsi="Cambria Math"/>
+                          <w:szCs w:val="20"/>
+                        </w:rPr>
+                        <m:t>2</m:t>
+                      </m:r>
+                    </m:sub>
+                  </m:sSub>
+                  <m:r>
+                    <w:rPr>
+                      <w:rFonts w:ascii="Cambria Math" w:hAnsi="Cambria Math"/>
+                      <w:szCs w:val="20"/>
+                    </w:rPr>
+                    <m:t>-1</m:t>
+                  </m:r>
+                </m:sup>
+                <m:e>
+                  <m:r>
+                    <w:rPr>
+                      <w:rFonts w:ascii="Cambria Math" w:hAnsi="Cambria Math"/>
+                      <w:szCs w:val="20"/>
+                    </w:rPr>
+                    <m:t>M</m:t>
+                  </m:r>
+                  <m:sSub>
+                    <m:sSubPr>
+                      <m:ctrlPr>
+                        <w:rPr>
+                          <w:rFonts w:ascii="Cambria Math" w:hAnsi="Cambria Math"/>
+                          <w:i/>
+                          <w:szCs w:val="20"/>
+                        </w:rPr>
+                      </m:ctrlPr>
+                    </m:sSubPr>
+                    <m:e>
+                      <m:r>
+                        <w:rPr>
+                          <w:rFonts w:ascii="Cambria Math" w:hAnsi="Cambria Math"/>
+                          <w:szCs w:val="20"/>
+                        </w:rPr>
+                        <m:t>C</m:t>
+                      </m:r>
+                    </m:e>
+                    <m:sub>
+                      <m:r>
+                        <w:rPr>
+                          <w:rFonts w:ascii="Cambria Math" w:hAnsi="Cambria Math"/>
+                          <w:szCs w:val="20"/>
+                        </w:rPr>
+                        <m:t>i</m:t>
+                      </m:r>
+                    </m:sub>
+                  </m:sSub>
+                </m:e>
+              </m:nary>
+            </m:num>
+            <m:den>
+              <m:r>
+                <w:rPr>
+                  <w:rFonts w:ascii="Cambria Math" w:hAnsi="Cambria Math"/>
+                  <w:szCs w:val="20"/>
+                </w:rPr>
+                <m:t>n</m:t>
+              </m:r>
+            </m:den>
+          </m:f>
+          <m:r>
+            <m:rPr>
+              <m:sty m:val="p"/>
+            </m:rPr>
+            <w:rPr>
+              <w:rFonts w:ascii="Cambria Math" w:hAnsi="Cambria Math"/>
+              <w:szCs w:val="20"/>
+            </w:rPr>
+            <m:t xml:space="preserve">   </m:t>
+          </m:r>
+          <m:r>
+            <m:rPr>
+              <m:sty m:val="b"/>
+            </m:rPr>
+            <w:rPr>
+              <w:rFonts w:ascii="Cambria Math" w:hAnsi="Cambria Math"/>
+              <w:color w:val="0000FF"/>
+              <w:szCs w:val="20"/>
+            </w:rPr>
+            <m:t>(8)</m:t>
+          </m:r>
+        </m:oMath>
+      </m:oMathPara>
+    </w:p>
+    <w:p>
+      <w:pPr>
+        <w:rPr>
+          <w:b/>
+          <w:color w:val="0000FF"/>
+          <w:szCs w:val="20"/>
+        </w:rPr>
+      </w:pPr>
+      <m:oMathPara>
+        <m:oMath>
+          <m:r>
+            <w:rPr>
+              <w:rFonts w:ascii="Cambria Math" w:hAnsi="Cambria Math"/>
+              <w:szCs w:val="20"/>
+            </w:rPr>
+            <m:t>CT.RATE=</m:t>
+          </m:r>
+          <m:f>
+            <m:fPr>
+              <m:ctrlPr>
+                <w:rPr>
+                  <w:rFonts w:ascii="Cambria Math" w:hAnsi="Cambria Math"/>
+                  <w:szCs w:val="20"/>
+                </w:rPr>
+              </m:ctrlPr>
+            </m:fPr>
+            <m:num>
+              <m:nary>
+                <m:naryPr>
+                  <m:chr m:val="∑"/>
+                  <m:limLoc m:val="undOvr"/>
+                  <m:ctrlPr>
+                    <w:rPr>
+                      <w:rFonts w:ascii="Cambria Math" w:hAnsi="Cambria Math"/>
+                      <w:i/>
+                      <w:szCs w:val="20"/>
+                    </w:rPr>
+                  </m:ctrlPr>
+                </m:naryPr>
+                <m:sub>
+                  <m:r>
+                    <w:rPr>
+                      <w:rFonts w:ascii="Cambria Math" w:hAnsi="Cambria Math"/>
+                      <w:szCs w:val="20"/>
+                    </w:rPr>
+                    <m:t>i=</m:t>
+                  </m:r>
+                  <m:sSub>
+                    <m:sSubPr>
+                      <m:ctrlPr>
+                        <w:rPr>
+                          <w:rFonts w:ascii="Cambria Math" w:hAnsi="Cambria Math"/>
+                          <w:i/>
+                          <w:szCs w:val="20"/>
+                        </w:rPr>
+                      </m:ctrlPr>
+                    </m:sSubPr>
+                    <m:e>
+                      <m:r>
+                        <w:rPr>
+                          <w:rFonts w:ascii="Cambria Math" w:hAnsi="Cambria Math"/>
+                          <w:szCs w:val="20"/>
+                        </w:rPr>
+                        <m:t>m</m:t>
+                      </m:r>
+                    </m:e>
+                    <m:sub>
+                      <m:r>
+                        <w:rPr>
+                          <w:rFonts w:ascii="Cambria Math" w:hAnsi="Cambria Math"/>
+                          <w:szCs w:val="20"/>
+                        </w:rPr>
+                        <m:t>1</m:t>
+                      </m:r>
+                    </m:sub>
+                  </m:sSub>
+                </m:sub>
+                <m:sup>
+                  <m:sSub>
+                    <m:sSubPr>
+                      <m:ctrlPr>
+                        <w:rPr>
+                          <w:rFonts w:ascii="Cambria Math" w:hAnsi="Cambria Math"/>
+                          <w:i/>
+                          <w:szCs w:val="20"/>
+                        </w:rPr>
+                      </m:ctrlPr>
+                    </m:sSubPr>
+                    <m:e>
+                      <m:sSub>
+                        <m:sSubPr>
+                          <m:ctrlPr>
+                            <w:rPr>
+                              <w:rFonts w:ascii="Cambria Math" w:hAnsi="Cambria Math"/>
+                              <w:i/>
+                              <w:szCs w:val="20"/>
+                            </w:rPr>
+                          </m:ctrlPr>
+                        </m:sSubPr>
+                        <m:e>
+                          <m:r>
+                            <w:rPr>
+                              <w:rFonts w:ascii="Cambria Math" w:hAnsi="Cambria Math"/>
+                              <w:szCs w:val="20"/>
+                            </w:rPr>
+                            <m:t>m</m:t>
+                          </m:r>
+                        </m:e>
+                        <m:sub>
+                          <m:r>
+                            <w:rPr>
+                              <w:rFonts w:ascii="Cambria Math" w:hAnsi="Cambria Math"/>
+                              <w:szCs w:val="20"/>
+                            </w:rPr>
+                            <m:t>1</m:t>
+                          </m:r>
+                        </m:sub>
+                      </m:sSub>
+                      <m:r>
+                        <w:rPr>
+                          <w:rFonts w:ascii="Cambria Math" w:hAnsi="Cambria Math"/>
+                          <w:szCs w:val="20"/>
+                        </w:rPr>
+                        <m:t>+m</m:t>
+                      </m:r>
+                    </m:e>
+                    <m:sub>
+                      <m:r>
+                        <w:rPr>
+                          <w:rFonts w:ascii="Cambria Math" w:hAnsi="Cambria Math"/>
+                          <w:szCs w:val="20"/>
+                        </w:rPr>
+                        <m:t>2</m:t>
+                      </m:r>
+                    </m:sub>
+                  </m:sSub>
+                  <m:r>
+                    <w:rPr>
+                      <w:rFonts w:ascii="Cambria Math" w:hAnsi="Cambria Math"/>
+                      <w:szCs w:val="20"/>
+                    </w:rPr>
+                    <m:t>-1</m:t>
+                  </m:r>
+                </m:sup>
+                <m:e>
+                  <m:sSub>
+                    <m:sSubPr>
+                      <m:ctrlPr>
+                        <w:rPr>
+                          <w:rFonts w:ascii="Cambria Math" w:hAnsi="Cambria Math"/>
+                          <w:i/>
+                          <w:szCs w:val="20"/>
+                        </w:rPr>
+                      </m:ctrlPr>
+                    </m:sSubPr>
+                    <m:e>
+                      <m:r>
+                        <w:rPr>
+                          <w:rFonts w:ascii="Cambria Math" w:hAnsi="Cambria Math"/>
+                          <w:szCs w:val="20"/>
+                        </w:rPr>
+                        <m:t>C</m:t>
+                      </m:r>
+                    </m:e>
+                    <m:sub>
+                      <m:r>
+                        <w:rPr>
+                          <w:rFonts w:ascii="Cambria Math" w:hAnsi="Cambria Math"/>
+                          <w:szCs w:val="20"/>
+                        </w:rPr>
+                        <m:t>i</m:t>
+                      </m:r>
+                    </m:sub>
+                  </m:sSub>
+                </m:e>
+              </m:nary>
+            </m:num>
+            <m:den>
+              <m:nary>
+                <m:naryPr>
+                  <m:chr m:val="∑"/>
+                  <m:limLoc m:val="undOvr"/>
+                  <m:ctrlPr>
+                    <w:rPr>
+                      <w:rFonts w:ascii="Cambria Math" w:hAnsi="Cambria Math"/>
+                      <w:i/>
+                      <w:szCs w:val="20"/>
+                    </w:rPr>
+                  </m:ctrlPr>
+                </m:naryPr>
+                <m:sub>
+                  <m:r>
+                    <w:rPr>
+                      <w:rFonts w:ascii="Cambria Math" w:hAnsi="Cambria Math"/>
+                      <w:szCs w:val="20"/>
+                    </w:rPr>
+                    <m:t>i=</m:t>
+                  </m:r>
+                  <m:sSub>
+                    <m:sSubPr>
+                      <m:ctrlPr>
+                        <w:rPr>
+                          <w:rFonts w:ascii="Cambria Math" w:hAnsi="Cambria Math"/>
+                          <w:i/>
+                          <w:szCs w:val="20"/>
+                        </w:rPr>
+                      </m:ctrlPr>
+                    </m:sSubPr>
+                    <m:e>
+                      <m:r>
+                        <w:rPr>
+                          <w:rFonts w:ascii="Cambria Math" w:hAnsi="Cambria Math"/>
+                          <w:szCs w:val="20"/>
+                        </w:rPr>
+                        <m:t>m</m:t>
+                      </m:r>
+                    </m:e>
+                    <m:sub>
+                      <m:r>
+                        <w:rPr>
+                          <w:rFonts w:ascii="Cambria Math" w:hAnsi="Cambria Math"/>
+                          <w:szCs w:val="20"/>
+                        </w:rPr>
+                        <m:t>1</m:t>
+                      </m:r>
+                    </m:sub>
+                  </m:sSub>
+                </m:sub>
+                <m:sup>
+                  <m:sSub>
+                    <m:sSubPr>
+                      <m:ctrlPr>
+                        <w:rPr>
+                          <w:rFonts w:ascii="Cambria Math" w:hAnsi="Cambria Math"/>
+                          <w:i/>
+                          <w:szCs w:val="20"/>
+                        </w:rPr>
+                      </m:ctrlPr>
+                    </m:sSubPr>
+                    <m:e>
+                      <m:sSub>
+                        <m:sSubPr>
+                          <m:ctrlPr>
+                            <w:rPr>
+                              <w:rFonts w:ascii="Cambria Math" w:hAnsi="Cambria Math"/>
+                              <w:i/>
+                              <w:szCs w:val="20"/>
+                            </w:rPr>
+                          </m:ctrlPr>
+                        </m:sSubPr>
+                        <m:e>
+                          <m:r>
+                            <w:rPr>
+                              <w:rFonts w:ascii="Cambria Math" w:hAnsi="Cambria Math"/>
+                              <w:szCs w:val="20"/>
+                            </w:rPr>
+                            <m:t>m</m:t>
+                          </m:r>
+                        </m:e>
+                        <m:sub>
+                          <m:r>
+                            <w:rPr>
+                              <w:rFonts w:ascii="Cambria Math" w:hAnsi="Cambria Math"/>
+                              <w:szCs w:val="20"/>
+                            </w:rPr>
+                            <m:t>1</m:t>
+                          </m:r>
+                        </m:sub>
+                      </m:sSub>
+                      <m:r>
+                        <w:rPr>
+                          <w:rFonts w:ascii="Cambria Math" w:hAnsi="Cambria Math"/>
+                          <w:szCs w:val="20"/>
+                        </w:rPr>
+                        <m:t>+m</m:t>
+                      </m:r>
+                    </m:e>
+                    <m:sub>
+                      <m:r>
+                        <w:rPr>
+                          <w:rFonts w:ascii="Cambria Math" w:hAnsi="Cambria Math"/>
+                          <w:szCs w:val="20"/>
+                        </w:rPr>
+                        <m:t>2</m:t>
+                      </m:r>
+                    </m:sub>
+                  </m:sSub>
+                  <m:r>
+                    <w:rPr>
+                      <w:rFonts w:ascii="Cambria Math" w:hAnsi="Cambria Math"/>
+                      <w:szCs w:val="20"/>
+                    </w:rPr>
+                    <m:t>-1</m:t>
+                  </m:r>
+                </m:sup>
+                <m:e>
+                  <m:r>
+                    <w:rPr>
+                      <w:rFonts w:ascii="Cambria Math" w:hAnsi="Cambria Math"/>
+                      <w:szCs w:val="20"/>
+                    </w:rPr>
+                    <m:t>M</m:t>
+                  </m:r>
+                  <m:sSub>
+                    <m:sSubPr>
+                      <m:ctrlPr>
+                        <w:rPr>
+                          <w:rFonts w:ascii="Cambria Math" w:hAnsi="Cambria Math"/>
+                          <w:i/>
+                          <w:szCs w:val="20"/>
+                        </w:rPr>
+                      </m:ctrlPr>
+                    </m:sSubPr>
+                    <m:e>
+                      <m:r>
+                        <w:rPr>
+                          <w:rFonts w:ascii="Cambria Math" w:hAnsi="Cambria Math"/>
+                          <w:szCs w:val="20"/>
+                        </w:rPr>
+                        <m:t>C</m:t>
+                      </m:r>
+                    </m:e>
+                    <m:sub>
+                      <m:r>
+                        <w:rPr>
+                          <w:rFonts w:ascii="Cambria Math" w:hAnsi="Cambria Math"/>
+                          <w:szCs w:val="20"/>
+                        </w:rPr>
+                        <m:t>i</m:t>
+                      </m:r>
+                    </m:sub>
+                  </m:sSub>
+                </m:e>
+              </m:nary>
+            </m:den>
+          </m:f>
+          <m:r>
+            <w:rPr>
+              <w:rFonts w:ascii="Cambria Math" w:hAnsi="Cambria Math"/>
+              <w:szCs w:val="20"/>
+            </w:rPr>
+            <m:t>=</m:t>
+          </m:r>
+          <m:f>
+            <m:fPr>
+              <m:ctrlPr>
+                <w:rPr>
+                  <w:rFonts w:ascii="Cambria Math" w:hAnsi="Cambria Math"/>
+                  <w:i/>
+                  <w:szCs w:val="20"/>
+                </w:rPr>
+              </m:ctrlPr>
+            </m:fPr>
+            <m:num>
+              <m:r>
+                <w:rPr>
+                  <w:rFonts w:ascii="Cambria Math" w:hAnsi="Cambria Math"/>
+                  <w:szCs w:val="20"/>
+                </w:rPr>
+                <m:t>CT.AVERAGE</m:t>
+              </m:r>
+            </m:num>
+            <m:den>
+              <m:r>
+                <w:rPr>
+                  <w:rFonts w:ascii="Cambria Math" w:hAnsi="Cambria Math"/>
+                  <w:szCs w:val="20"/>
+                </w:rPr>
+                <m:t>CT.AVGMAX</m:t>
+              </m:r>
+            </m:den>
+          </m:f>
+          <m:r>
+            <w:rPr>
+              <w:rFonts w:ascii="Cambria Math" w:hAnsi="Cambria Math"/>
+              <w:szCs w:val="20"/>
+            </w:rPr>
+            <m:t xml:space="preserve">   </m:t>
+          </m:r>
+          <m:r>
+            <m:rPr>
+              <m:sty m:val="bi"/>
+            </m:rPr>
+            <w:rPr>
+              <w:rFonts w:ascii="Cambria Math" w:hAnsi="Cambria Math"/>
+              <w:color w:val="0000FF"/>
+              <w:szCs w:val="20"/>
+            </w:rPr>
+            <m:t>(9)</m:t>
+          </m:r>
+        </m:oMath>
+      </m:oMathPara>
+    </w:p>
+    <w:p>
+      <w:pPr>
+        <w:ind w:firstLineChars="100" w:firstLine="200"/>
+        <w:rPr>
+          <w:szCs w:val="20"/>
+        </w:rPr>
+      </w:pPr>
+      <m:oMath>
+        <m:r>
+          <w:rPr>
+            <w:rFonts w:ascii="Cambria Math" w:hAnsi="Cambria Math"/>
+            <w:szCs w:val="20"/>
+          </w:rPr>
+          <m:t>CT.AVERAGE</m:t>
+        </m:r>
+      </m:oMath>
+      <w:r>
+        <w:rPr>
+          <w:rFonts w:hint="eastAsia"/>
+          <w:szCs w:val="20"/>
+        </w:rPr>
+        <w:t xml:space="preserve"> </w:t>
+      </w:r>
+      <w:proofErr w:type="gramStart"/>
+      <w:r>
+        <w:rPr>
+          <w:rFonts w:hint="eastAsia"/>
+          <w:szCs w:val="20"/>
+        </w:rPr>
+        <w:t>means</w:t>
+      </w:r>
+      <w:proofErr w:type="gramEnd"/>
+      <w:r>
+        <w:rPr>
+          <w:rFonts w:hint="eastAsia"/>
+          <w:szCs w:val="20"/>
+        </w:rPr>
+        <w:t xml:space="preserve"> </w:t>
+      </w:r>
+      <w:r>
+        <w:rPr>
+          <w:szCs w:val="20"/>
+        </w:rPr>
+        <w:t xml:space="preserve">average common throughput for each test map, </w:t>
+      </w:r>
+      <m:oMath>
+        <m:r>
+          <w:rPr>
+            <w:rFonts w:ascii="Cambria Math" w:hAnsi="Cambria Math"/>
+            <w:szCs w:val="20"/>
+          </w:rPr>
+          <m:t>CT.AVGMAX</m:t>
+        </m:r>
+      </m:oMath>
+      <w:r>
+        <w:rPr>
+          <w:rFonts w:hint="eastAsia"/>
+          <w:szCs w:val="20"/>
+        </w:rPr>
+        <w:t xml:space="preserve"> mea</w:t>
+      </w:r>
+      <w:r>
+        <w:rPr>
+          <w:rFonts w:hint="eastAsia"/>
+          <w:szCs w:val="20"/>
+        </w:rPr>
+        <w:t>ns maximum common throughput value for</w:t>
+      </w:r>
+      <w:r>
+        <w:rPr>
+          <w:rFonts w:hint="eastAsia"/>
+          <w:szCs w:val="20"/>
+        </w:rPr>
+        <w:t xml:space="preserve"> each throughput map corresponding to each test map, and</w:t>
+      </w:r>
+      <w:r>
+        <w:rPr>
+          <w:szCs w:val="20"/>
+        </w:rPr>
+        <w:t xml:space="preserve"> </w:t>
+      </w:r>
+      <m:oMath>
+        <m:r>
+          <w:rPr>
+            <w:rFonts w:ascii="Cambria Math" w:hAnsi="Cambria Math"/>
+            <w:szCs w:val="20"/>
+          </w:rPr>
+          <m:t>CT.RATE</m:t>
+        </m:r>
+      </m:oMath>
+      <w:r>
+        <w:rPr>
+          <w:rFonts w:hint="eastAsia"/>
+          <w:szCs w:val="20"/>
+        </w:rPr>
+        <w:t xml:space="preserve"> means </w:t>
+      </w:r>
+      <w:r>
+        <w:rPr>
+          <w:szCs w:val="20"/>
+        </w:rPr>
+        <w:t>the rate between</w:t>
+      </w:r>
+      <w:r>
+        <w:rPr>
+          <w:szCs w:val="20"/>
+        </w:rPr>
+        <w:t xml:space="preserve"> the sum of </w:t>
+      </w:r>
+      <m:oMath>
+        <m:sSub>
+          <m:sSubPr>
+            <m:ctrlPr>
+              <w:rPr>
+                <w:rFonts w:ascii="Cambria Math" w:hAnsi="Cambria Math"/>
+                <w:i/>
+                <w:szCs w:val="20"/>
+              </w:rPr>
+            </m:ctrlPr>
+          </m:sSubPr>
+          <m:e>
+            <m:r>
+              <w:rPr>
+                <w:rFonts w:ascii="Cambria Math" w:hAnsi="Cambria Math"/>
+                <w:szCs w:val="20"/>
+              </w:rPr>
+              <m:t>C</m:t>
+            </m:r>
+          </m:e>
+          <m:sub>
+            <m:r>
+              <w:rPr>
+                <w:rFonts w:ascii="Cambria Math" w:hAnsi="Cambria Math"/>
+                <w:szCs w:val="20"/>
+              </w:rPr>
+              <m:t>i</m:t>
+            </m:r>
+          </m:sub>
+        </m:sSub>
+      </m:oMath>
+      <w:r>
+        <w:rPr>
+          <w:rFonts w:hint="eastAsia"/>
+          <w:szCs w:val="20"/>
+        </w:rPr>
+        <w:t xml:space="preserve"> and the sum of</w:t>
+      </w:r>
+      <w:r>
+        <w:rPr>
+          <w:rFonts w:hint="eastAsia"/>
+          <w:b/>
+          <w:szCs w:val="20"/>
+        </w:rPr>
+        <w:t xml:space="preserve"> </w:t>
+      </w:r>
+      <m:oMath>
+        <m:r>
+          <w:rPr>
+            <w:rFonts w:ascii="Cambria Math" w:hAnsi="Cambria Math"/>
+            <w:szCs w:val="20"/>
+          </w:rPr>
+          <m:t>M</m:t>
+        </m:r>
+        <m:sSub>
+          <m:sSubPr>
+            <m:ctrlPr>
+              <w:rPr>
+                <w:rFonts w:ascii="Cambria Math" w:hAnsi="Cambria Math"/>
+                <w:i/>
+                <w:szCs w:val="20"/>
+              </w:rPr>
+            </m:ctrlPr>
+          </m:sSubPr>
+          <m:e>
+            <m:r>
+              <w:rPr>
+                <w:rFonts w:ascii="Cambria Math" w:hAnsi="Cambria Math"/>
+                <w:szCs w:val="20"/>
+              </w:rPr>
+              <m:t>C</m:t>
+            </m:r>
+          </m:e>
+          <m:sub>
+            <m:r>
+              <w:rPr>
+                <w:rFonts w:ascii="Cambria Math" w:hAnsi="Cambria Math"/>
+                <w:szCs w:val="20"/>
+              </w:rPr>
+              <m:t>i</m:t>
+            </m:r>
+          </m:sub>
+        </m:sSub>
+      </m:oMath>
+      <w:r>
+        <w:rPr>
+          <w:rFonts w:hint="eastAsia"/>
+          <w:szCs w:val="20"/>
+        </w:rPr>
+        <w:t xml:space="preserve"> for all </w:t>
+      </w:r>
+      <w:r>
+        <w:rPr>
+          <w:szCs w:val="20"/>
+        </w:rPr>
+        <w:t>test maps. It also means the rate</w:t>
+      </w:r>
+      <w:r>
+        <w:rPr>
+          <w:szCs w:val="20"/>
+        </w:rPr>
+        <w:t xml:space="preserve"> between</w:t>
+      </w:r>
+      <w:r>
+        <w:rPr>
+          <w:szCs w:val="20"/>
+        </w:rPr>
+        <w:t xml:space="preserve"> </w:t>
+      </w:r>
+      <m:oMath>
+        <m:r>
+          <w:rPr>
+            <w:rFonts w:ascii="Cambria Math" w:hAnsi="Cambria Math"/>
+            <w:szCs w:val="20"/>
+          </w:rPr>
+          <m:t>CT.AVERAGE</m:t>
+        </m:r>
+      </m:oMath>
+      <w:r>
+        <w:rPr>
+          <w:rFonts w:hint="eastAsia"/>
+          <w:szCs w:val="20"/>
+        </w:rPr>
+        <w:t xml:space="preserve"> </w:t>
+      </w:r>
+      <w:proofErr w:type="gramStart"/>
+      <w:r>
+        <w:rPr>
+          <w:rFonts w:hint="eastAsia"/>
+          <w:szCs w:val="20"/>
+        </w:rPr>
+        <w:t xml:space="preserve">and </w:t>
+      </w:r>
+      <w:proofErr w:type="gramEnd"/>
+      <m:oMath>
+        <m:r>
+          <w:rPr>
+            <w:rFonts w:ascii="Cambria Math" w:hAnsi="Cambria Math"/>
+            <w:szCs w:val="20"/>
+          </w:rPr>
+          <m:t>CT.AVGMAX</m:t>
+        </m:r>
+      </m:oMath>
+      <w:r>
+        <w:rPr>
+          <w:szCs w:val="20"/>
+        </w:rPr>
+        <w:t>.</w:t>
+      </w:r>
+      <w:r>
+        <w:rPr>
+          <w:rFonts w:hint="eastAsia"/>
+          <w:szCs w:val="20"/>
+        </w:rPr>
+        <w:t xml:space="preserve"> </w:t>
+      </w:r>
+      <w:r>
+        <w:rPr>
+          <w:szCs w:val="20"/>
+        </w:rPr>
+        <w:t>W</w:t>
+      </w:r>
+      <w:r>
+        <w:rPr>
+          <w:szCs w:val="20"/>
+        </w:rPr>
+        <w:t>e also define performance rate</w:t>
+      </w:r>
+      <w:r>
+        <w:rPr>
+          <w:szCs w:val="20"/>
+        </w:rPr>
+        <w:t xml:space="preserve"> </w:t>
+      </w:r>
+      <m:oMath>
+        <m:r>
+          <w:rPr>
+            <w:rFonts w:ascii="Cambria Math" w:hAnsi="Cambria Math"/>
+            <w:szCs w:val="20"/>
+          </w:rPr>
+          <m:t>PR</m:t>
+        </m:r>
+      </m:oMath>
+      <w:r>
+        <w:rPr>
+          <w:szCs w:val="20"/>
+        </w:rPr>
+        <w:t xml:space="preserve"> as </w:t>
+      </w:r>
+      <w:r>
+        <w:rPr>
+          <w:b/>
+          <w:color w:val="0000FF"/>
+          <w:szCs w:val="20"/>
+        </w:rPr>
+        <w:t>(10)</w:t>
+      </w:r>
+      <w:r>
+        <w:rPr>
+          <w:szCs w:val="20"/>
+        </w:rPr>
+        <w:t xml:space="preserve"> </w:t>
+      </w:r>
+      <w:r>
+        <w:rPr>
+          <w:szCs w:val="20"/>
+        </w:rPr>
+        <w:t xml:space="preserve">meaning how good our methodology is compared to the </w:t>
+      </w:r>
+      <w:r>
+        <w:rPr>
+          <w:szCs w:val="20"/>
+        </w:rPr>
+        <w:t xml:space="preserve">methodology used in the </w:t>
+      </w:r>
+      <w:r>
+        <w:rPr>
+          <w:szCs w:val="20"/>
+        </w:rPr>
+        <w:t xml:space="preserve">original paper, </w:t>
+      </w:r>
+      <w:r>
+        <w:rPr>
+          <w:szCs w:val="20"/>
+        </w:rPr>
+        <w:t>and</w:t>
+      </w:r>
+      <w:r>
+        <w:rPr>
+          <w:szCs w:val="20"/>
+        </w:rPr>
+        <w:t xml:space="preserve"> the</w:t>
+      </w:r>
+      <w:r>
+        <w:rPr>
+          <w:szCs w:val="20"/>
+        </w:rPr>
+        <w:t xml:space="preserve"> o</w:t>
+      </w:r>
+      <w:r>
+        <w:rPr>
+          <w:szCs w:val="20"/>
+        </w:rPr>
+        <w:t>riginal paper</w:t>
+      </w:r>
+      <w:r>
+        <w:rPr>
+          <w:szCs w:val="20"/>
+        </w:rPr>
+        <w:t xml:space="preserve"> in </w:t>
+      </w:r>
+      <w:r>
+        <w:rPr>
+          <w:b/>
+          <w:color w:val="0000FF"/>
+          <w:szCs w:val="20"/>
+        </w:rPr>
+        <w:t>(10)</w:t>
+      </w:r>
+      <w:r>
+        <w:rPr>
+          <w:b/>
+          <w:color w:val="0000FF"/>
+          <w:szCs w:val="20"/>
+        </w:rPr>
+        <w:t xml:space="preserve"> </w:t>
+      </w:r>
+      <w:r>
+        <w:rPr>
+          <w:szCs w:val="20"/>
+        </w:rPr>
+        <w:t xml:space="preserve">means </w:t>
+      </w:r>
+      <w:r>
+        <w:rPr>
+          <w:b/>
+          <w:szCs w:val="20"/>
+        </w:rPr>
+        <w:t>[2]</w:t>
+      </w:r>
+      <w:r>
+        <w:rPr>
+          <w:szCs w:val="20"/>
+        </w:rPr>
+        <w:t>.</w:t>
+      </w:r>
+    </w:p>
+    <w:p>
+      <w:pPr>
+        <w:rPr>
+          <w:szCs w:val="20"/>
+        </w:rPr>
+      </w:pPr>
+      <m:oMathPara>
+        <m:oMath>
+          <m:r>
+            <w:rPr>
+              <w:rFonts w:ascii="Cambria Math" w:hAnsi="Cambria Math"/>
+              <w:szCs w:val="20"/>
+            </w:rPr>
+            <w:lastRenderedPageBreak/>
+            <m:t>PR=</m:t>
+          </m:r>
+          <m:f>
+            <m:fPr>
+              <m:ctrlPr>
+                <w:rPr>
+                  <w:rFonts w:ascii="Cambria Math" w:hAnsi="Cambria Math"/>
+                  <w:i/>
+                  <w:szCs w:val="20"/>
+                </w:rPr>
+              </m:ctrlPr>
+            </m:fPr>
+            <m:num>
+              <m:d>
+                <m:dPr>
+                  <m:ctrlPr>
+                    <w:rPr>
+                      <w:rFonts w:ascii="Cambria Math" w:hAnsi="Cambria Math"/>
+                      <w:i/>
+                      <w:szCs w:val="20"/>
+                    </w:rPr>
+                  </m:ctrlPr>
+                </m:dPr>
+                <m:e>
+                  <m:r>
+                    <w:rPr>
+                      <w:rFonts w:ascii="Cambria Math" w:hAnsi="Cambria Math"/>
+                      <w:szCs w:val="20"/>
+                    </w:rPr>
+                    <m:t>CT.AVERAGE of our methodology</m:t>
+                  </m:r>
+                </m:e>
+              </m:d>
+            </m:num>
+            <m:den>
+              <m:d>
+                <m:dPr>
+                  <m:ctrlPr>
+                    <w:rPr>
+                      <w:rFonts w:ascii="Cambria Math" w:hAnsi="Cambria Math"/>
+                      <w:i/>
+                      <w:szCs w:val="20"/>
+                    </w:rPr>
+                  </m:ctrlPr>
+                </m:dPr>
+                <m:e>
+                  <m:r>
+                    <w:rPr>
+                      <w:rFonts w:ascii="Cambria Math" w:hAnsi="Cambria Math"/>
+                      <w:szCs w:val="20"/>
+                    </w:rPr>
+                    <m:t>CT.AVERAGE of methodology in original paper</m:t>
+                  </m:r>
+                </m:e>
+              </m:d>
+            </m:den>
+          </m:f>
+          <m:r>
+            <w:rPr>
+              <w:rFonts w:ascii="Cambria Math" w:hAnsi="Cambria Math"/>
+              <w:szCs w:val="20"/>
+            </w:rPr>
+            <m:t xml:space="preserve">   </m:t>
+          </m:r>
+          <m:r>
+            <m:rPr>
+              <m:sty m:val="bi"/>
+            </m:rPr>
+            <w:rPr>
+              <w:rFonts w:ascii="Cambria Math" w:hAnsi="Cambria Math"/>
+              <w:color w:val="0000FF"/>
+              <w:szCs w:val="20"/>
+            </w:rPr>
+            <m:t>(10)</m:t>
+          </m:r>
+        </m:oMath>
+      </m:oMathPara>
+    </w:p>
+    <w:p>
+      <w:pPr>
+        <w:rPr>
+          <w:b/>
           <w:szCs w:val="20"/>
         </w:rPr>
       </w:pPr>
@@ -8740,7 +11924,14 @@
           <w:b/>
           <w:szCs w:val="20"/>
         </w:rPr>
-        <w:t>4.2. Metrics</w:t>
+        <w:t>4.2</w:t>
+      </w:r>
+      <w:r>
+        <w:rPr>
+          <w:b/>
+          <w:szCs w:val="20"/>
+        </w:rPr>
+        <w:t>. Experiment environment</w:t>
       </w:r>
     </w:p>
     <w:p>
@@ -8751,65 +11942,106 @@
       </w:pPr>
       <w:r>
         <w:rPr>
-          <w:szCs w:val="20"/>
-        </w:rPr>
-        <w:t>(This part will be written later)</w:t>
-      </w:r>
-    </w:p>
-    <w:p>
-      <w:pPr>
-        <w:rPr>
-          <w:b/>
-          <w:szCs w:val="20"/>
-        </w:rPr>
-      </w:pPr>
-      <w:r>
-        <w:rPr>
-          <w:b/>
-          <w:szCs w:val="20"/>
-        </w:rPr>
-        <w:t>4.3. Experiment environment</w:t>
-      </w:r>
-    </w:p>
-    <w:p>
-      <w:pPr>
-        <w:rPr>
-          <w:szCs w:val="20"/>
-        </w:rPr>
-      </w:pPr>
-      <w:r>
-        <w:rPr>
-          <w:szCs w:val="20"/>
-        </w:rPr>
-        <w:t>(This part will be written later)</w:t>
-      </w:r>
-    </w:p>
-    <w:p>
-      <w:pPr>
-        <w:rPr>
-          <w:b/>
-          <w:szCs w:val="20"/>
-        </w:rPr>
-      </w:pPr>
-      <w:r>
-        <w:rPr>
-          <w:b/>
-          <w:szCs w:val="20"/>
-        </w:rPr>
-        <w:t>4.4. Experiment Result</w:t>
-      </w:r>
-    </w:p>
-    <w:p>
-      <w:pPr>
-        <w:rPr>
-          <w:szCs w:val="20"/>
-        </w:rPr>
-      </w:pPr>
-      <w:r>
-        <w:rPr>
-          <w:szCs w:val="20"/>
-        </w:rPr>
-        <w:t>(This part will be written later)</w:t>
+          <w:rFonts w:hint="eastAsia"/>
+          <w:szCs w:val="20"/>
+        </w:rPr>
+        <w:t xml:space="preserve">The computer system information for our experiment is </w:t>
+      </w:r>
+      <w:r>
+        <w:rPr>
+          <w:szCs w:val="20"/>
+        </w:rPr>
+        <w:t xml:space="preserve">as </w:t>
+      </w:r>
+      <w:r>
+        <w:rPr>
+          <w:rFonts w:hint="eastAsia"/>
+          <w:szCs w:val="20"/>
+        </w:rPr>
+        <w:t xml:space="preserve">the following. </w:t>
+      </w:r>
+      <w:r>
+        <w:rPr>
+          <w:szCs w:val="20"/>
+        </w:rPr>
+        <w:t>The operating system is Window 10 Pro 64bit (10.0, build 18363), system manufacturer is LG Electronics, the system model is 17ZD90N-VX5BK, the BIOS is C2ZE0160 X64, the processor is Intel® Core™ i5-1035G7 CPU @ 1.20GHz (8 CPUs), ~1.5GHz, and the memory is 16384MB RAM.</w:t>
+      </w:r>
+      <w:r>
+        <w:rPr>
+          <w:szCs w:val="20"/>
+        </w:rPr>
+        <w:t xml:space="preserve"> The programming language is Python 3.7.4, and used</w:t>
+      </w:r>
+      <w:r>
+        <w:rPr>
+          <w:szCs w:val="20"/>
+        </w:rPr>
+        <w:t xml:space="preserve"> </w:t>
+      </w:r>
+      <w:proofErr w:type="spellStart"/>
+      <w:r>
+        <w:rPr>
+          <w:szCs w:val="20"/>
+        </w:rPr>
+        <w:t>NumPy</w:t>
+      </w:r>
+      <w:proofErr w:type="spellEnd"/>
+      <w:r>
+        <w:rPr>
+          <w:szCs w:val="20"/>
+        </w:rPr>
+        <w:t xml:space="preserve">, </w:t>
+      </w:r>
+      <w:proofErr w:type="spellStart"/>
+      <w:r>
+        <w:rPr>
+          <w:szCs w:val="20"/>
+        </w:rPr>
+        <w:t>Tensorflow</w:t>
+      </w:r>
+      <w:proofErr w:type="spellEnd"/>
+      <w:r>
+        <w:rPr>
+          <w:szCs w:val="20"/>
+        </w:rPr>
+        <w:t xml:space="preserve"> and </w:t>
+      </w:r>
+      <w:proofErr w:type="spellStart"/>
+      <w:r>
+        <w:rPr>
+          <w:szCs w:val="20"/>
+        </w:rPr>
+        <w:t>Keras</w:t>
+      </w:r>
+      <w:proofErr w:type="spellEnd"/>
+      <w:r>
+        <w:rPr>
+          <w:szCs w:val="20"/>
+        </w:rPr>
+        <w:t xml:space="preserve"> as </w:t>
+      </w:r>
+      <w:r>
+        <w:rPr>
+          <w:szCs w:val="20"/>
+        </w:rPr>
+        <w:t>libraries.</w:t>
+      </w:r>
+      <w:r>
+        <w:rPr>
+          <w:szCs w:val="20"/>
+        </w:rPr>
+        <w:t xml:space="preserve"> You can download the experiment code written in Python from </w:t>
+      </w:r>
+      <w:hyperlink r:id="rId11" w:history="1">
+        <w:r>
+          <w:rPr>
+            <w:rStyle w:val="Hyperlink"/>
+          </w:rPr>
+          <w:t>https://github.com/WannaBeSuperteur/2020/tree/master/WPCN</w:t>
+        </w:r>
+      </w:hyperlink>
+      <w:r>
+        <w:t>.</w:t>
       </w:r>
     </w:p>
     <w:p>
@@ -8832,7 +12064,14 @@
           <w:b/>
           <w:szCs w:val="20"/>
         </w:rPr>
-        <w:t>5. Conclusion</w:t>
+        <w:t>4.3</w:t>
+      </w:r>
+      <w:r>
+        <w:rPr>
+          <w:b/>
+          <w:szCs w:val="20"/>
+        </w:rPr>
+        <w:t>. Experiment Result</w:t>
       </w:r>
     </w:p>
     <w:p>
@@ -8843,15 +12082,394 @@
       </w:pPr>
       <w:r>
         <w:rPr>
-          <w:szCs w:val="20"/>
-        </w:rPr>
-        <w:t>(This part will be written later)</w:t>
+          <w:noProof/>
+        </w:rPr>
+        <w:drawing>
+          <wp:anchor distT="0" distB="0" distL="114300" distR="114300" simplePos="0" relativeHeight="251660288" behindDoc="0" locked="0" layoutInCell="1" allowOverlap="1">
+            <wp:simplePos x="0" y="0"/>
+            <wp:positionH relativeFrom="margin">
+              <wp:align>center</wp:align>
+            </wp:positionH>
+            <wp:positionV relativeFrom="paragraph">
+              <wp:posOffset>2917190</wp:posOffset>
+            </wp:positionV>
+            <wp:extent cx="5731510" cy="2004695"/>
+            <wp:effectExtent l="0" t="0" r="2540" b="0"/>
+            <wp:wrapSquare wrapText="bothSides"/>
+            <wp:docPr id="10" name="Picture 10"/>
+            <wp:cNvGraphicFramePr>
+              <a:graphicFrameLocks xmlns:a="http://schemas.openxmlformats.org/drawingml/2006/main" noChangeAspect="1"/>
+            </wp:cNvGraphicFramePr>
+            <a:graphic xmlns:a="http://schemas.openxmlformats.org/drawingml/2006/main">
+              <a:graphicData uri="http://schemas.openxmlformats.org/drawingml/2006/picture">
+                <pic:pic xmlns:pic="http://schemas.openxmlformats.org/drawingml/2006/picture">
+                  <pic:nvPicPr>
+                    <pic:cNvPr id="1" name=""/>
+                    <pic:cNvPicPr/>
+                  </pic:nvPicPr>
+                  <pic:blipFill>
+                    <a:blip r:embed="rId12" cstate="print">
+                      <a:extLst>
+                        <a:ext uri="{28A0092B-C50C-407E-A947-70E740481C1C}">
+                          <a14:useLocalDpi xmlns:a14="http://schemas.microsoft.com/office/drawing/2010/main" val="0"/>
+                        </a:ext>
+                      </a:extLst>
+                    </a:blip>
+                    <a:stretch>
+                      <a:fillRect/>
+                    </a:stretch>
+                  </pic:blipFill>
+                  <pic:spPr>
+                    <a:xfrm>
+                      <a:off x="0" y="0"/>
+                      <a:ext cx="5731510" cy="2004695"/>
+                    </a:xfrm>
+                    <a:prstGeom prst="rect">
+                      <a:avLst/>
+                    </a:prstGeom>
+                  </pic:spPr>
+                </pic:pic>
+              </a:graphicData>
+            </a:graphic>
+          </wp:anchor>
+        </w:drawing>
+      </w:r>
+      <w:r>
+        <w:rPr>
+          <w:b/>
+          <w:szCs w:val="20"/>
+        </w:rPr>
+        <w:t>Figure 5</w:t>
+      </w:r>
+      <w:r>
+        <w:rPr>
+          <w:szCs w:val="20"/>
+        </w:rPr>
+        <w:t xml:space="preserve"> describes </w:t>
+      </w:r>
+      <m:oMath>
+        <m:r>
+          <w:rPr>
+            <w:rFonts w:ascii="Cambria Math" w:hAnsi="Cambria Math"/>
+            <w:szCs w:val="20"/>
+          </w:rPr>
+          <m:t>CT.RATE</m:t>
+        </m:r>
+      </m:oMath>
+      <w:r>
+        <w:rPr>
+          <w:rFonts w:hint="eastAsia"/>
+          <w:szCs w:val="20"/>
+        </w:rPr>
+        <w:t xml:space="preserve"> and </w:t>
+      </w:r>
+      <m:oMath>
+        <m:r>
+          <w:rPr>
+            <w:rFonts w:ascii="Cambria Math" w:hAnsi="Cambria Math"/>
+            <w:szCs w:val="20"/>
+          </w:rPr>
+          <m:t>CT.AVERAGE</m:t>
+        </m:r>
+      </m:oMath>
+      <w:r>
+        <w:rPr>
+          <w:rFonts w:hint="eastAsia"/>
+          <w:szCs w:val="20"/>
+        </w:rPr>
+        <w:t xml:space="preserve"> values for our methodology and the methodology in</w:t>
+      </w:r>
+      <w:r>
+        <w:rPr>
+          <w:szCs w:val="20"/>
+        </w:rPr>
+        <w:t xml:space="preserve"> the</w:t>
+      </w:r>
+      <w:r>
+        <w:rPr>
+          <w:rFonts w:hint="eastAsia"/>
+          <w:szCs w:val="20"/>
+        </w:rPr>
+        <w:t xml:space="preserve"> original paper.</w:t>
+      </w:r>
+      <w:r>
+        <w:rPr>
+          <w:szCs w:val="20"/>
+        </w:rPr>
+        <w:t xml:space="preserve"> </w:t>
+      </w:r>
+      <w:r>
+        <w:rPr>
+          <w:szCs w:val="20"/>
+        </w:rPr>
+        <w:t xml:space="preserve">For our methodology, </w:t>
+      </w:r>
+      <m:oMath>
+        <m:r>
+          <w:rPr>
+            <w:rFonts w:ascii="Cambria Math" w:hAnsi="Cambria Math"/>
+            <w:szCs w:val="20"/>
+          </w:rPr>
+          <m:t>CT.RATE</m:t>
+        </m:r>
+      </m:oMath>
+      <w:r>
+        <w:rPr>
+          <w:rFonts w:hint="eastAsia"/>
+          <w:szCs w:val="20"/>
+        </w:rPr>
+        <w:t xml:space="preserve"> value increases when </w:t>
+      </w:r>
+      <w:r>
+        <w:rPr>
+          <w:szCs w:val="20"/>
+        </w:rPr>
+        <w:t xml:space="preserve">the </w:t>
+      </w:r>
+      <w:r>
+        <w:rPr>
+          <w:rFonts w:hint="eastAsia"/>
+          <w:szCs w:val="20"/>
+        </w:rPr>
+        <w:t xml:space="preserve">number of WDs increases and decreases when the size of maps increased, and </w:t>
+      </w:r>
+      <m:oMath>
+        <m:r>
+          <w:rPr>
+            <w:rFonts w:ascii="Cambria Math" w:hAnsi="Cambria Math"/>
+            <w:szCs w:val="20"/>
+          </w:rPr>
+          <m:t>CT.AVERAGE</m:t>
+        </m:r>
+      </m:oMath>
+      <w:r>
+        <w:rPr>
+          <w:rFonts w:hint="eastAsia"/>
+          <w:szCs w:val="20"/>
+        </w:rPr>
+        <w:t xml:space="preserve"> decreases when both the number of </w:t>
+      </w:r>
+      <w:r>
+        <w:rPr>
+          <w:szCs w:val="20"/>
+        </w:rPr>
+        <w:t xml:space="preserve">WDs and the size of maps increased. For the methodology in the original paper, </w:t>
+      </w:r>
+      <m:oMath>
+        <m:r>
+          <w:rPr>
+            <w:rFonts w:ascii="Cambria Math" w:hAnsi="Cambria Math"/>
+            <w:szCs w:val="20"/>
+          </w:rPr>
+          <m:t>CT.RATE</m:t>
+        </m:r>
+      </m:oMath>
+      <w:r>
+        <w:rPr>
+          <w:rFonts w:hint="eastAsia"/>
+          <w:szCs w:val="20"/>
+        </w:rPr>
+        <w:t xml:space="preserve"> increases when both the number of WDs and the size of maps increased, and as the same as our methodology, </w:t>
+      </w:r>
+      <m:oMath>
+        <m:r>
+          <w:rPr>
+            <w:rFonts w:ascii="Cambria Math" w:hAnsi="Cambria Math"/>
+            <w:szCs w:val="20"/>
+          </w:rPr>
+          <m:t>CT.AVERAGE</m:t>
+        </m:r>
+      </m:oMath>
+      <w:r>
+        <w:rPr>
+          <w:rFonts w:hint="eastAsia"/>
+          <w:szCs w:val="20"/>
+        </w:rPr>
+        <w:t xml:space="preserve"> decreases when both the number of </w:t>
+      </w:r>
+      <w:r>
+        <w:rPr>
+          <w:szCs w:val="20"/>
+        </w:rPr>
+        <w:t>WDs and the size of maps increased.</w:t>
+      </w:r>
+      <w:r>
+        <w:rPr>
+          <w:szCs w:val="20"/>
+        </w:rPr>
+        <w:t xml:space="preserve"> </w:t>
+      </w:r>
+      <w:r>
+        <w:rPr>
+          <w:b/>
+          <w:szCs w:val="20"/>
+        </w:rPr>
+        <w:t xml:space="preserve">Figure </w:t>
+      </w:r>
+      <w:r>
+        <w:rPr>
+          <w:b/>
+          <w:szCs w:val="20"/>
+        </w:rPr>
+        <w:t>6</w:t>
+      </w:r>
+      <w:r>
+        <w:rPr>
+          <w:szCs w:val="20"/>
+        </w:rPr>
+        <w:t xml:space="preserve"> describes </w:t>
+      </w:r>
+      <m:oMath>
+        <m:r>
+          <w:rPr>
+            <w:rFonts w:ascii="Cambria Math" w:hAnsi="Cambria Math"/>
+            <w:szCs w:val="20"/>
+          </w:rPr>
+          <m:t>CT.</m:t>
+        </m:r>
+        <m:r>
+          <w:rPr>
+            <w:rFonts w:ascii="Cambria Math" w:hAnsi="Cambria Math"/>
+            <w:szCs w:val="20"/>
+          </w:rPr>
+          <m:t>AVGMAX</m:t>
+        </m:r>
+      </m:oMath>
+      <w:r>
+        <w:rPr>
+          <w:rFonts w:hint="eastAsia"/>
+          <w:szCs w:val="20"/>
+        </w:rPr>
+        <w:t xml:space="preserve"> and </w:t>
+      </w:r>
+      <m:oMath>
+        <m:r>
+          <w:rPr>
+            <w:rFonts w:ascii="Cambria Math" w:hAnsi="Cambria Math"/>
+            <w:szCs w:val="20"/>
+          </w:rPr>
+          <m:t>PR</m:t>
+        </m:r>
+      </m:oMath>
+      <w:r>
+        <w:rPr>
+          <w:rFonts w:hint="eastAsia"/>
+          <w:szCs w:val="20"/>
+        </w:rPr>
+        <w:t xml:space="preserve"> values </w:t>
+      </w:r>
+      <w:r>
+        <w:rPr>
+          <w:szCs w:val="20"/>
+        </w:rPr>
+        <w:t>for each size and number of WDs.</w:t>
+      </w:r>
+      <w:r>
+        <w:rPr>
+          <w:szCs w:val="20"/>
+        </w:rPr>
+        <w:t xml:space="preserve"> </w:t>
+      </w:r>
+      <m:oMath>
+        <m:r>
+          <w:rPr>
+            <w:rFonts w:ascii="Cambria Math" w:hAnsi="Cambria Math"/>
+            <w:szCs w:val="20"/>
+          </w:rPr>
+          <m:t>CT.AVGMAX</m:t>
+        </m:r>
+      </m:oMath>
+      <w:r>
+        <w:rPr>
+          <w:rFonts w:hint="eastAsia"/>
+          <w:szCs w:val="20"/>
+        </w:rPr>
+        <w:t xml:space="preserve"> </w:t>
+      </w:r>
+      <w:r>
+        <w:rPr>
+          <w:rFonts w:hint="eastAsia"/>
+          <w:szCs w:val="20"/>
+        </w:rPr>
+        <w:t xml:space="preserve">decreases when both the number of </w:t>
+      </w:r>
+      <w:r>
+        <w:rPr>
+          <w:szCs w:val="20"/>
+        </w:rPr>
+        <w:t>WDs and the size of maps increased</w:t>
+      </w:r>
+      <w:r>
+        <w:rPr>
+          <w:szCs w:val="20"/>
+        </w:rPr>
+        <w:t xml:space="preserve"> and </w:t>
+      </w:r>
+      <m:oMath>
+        <m:r>
+          <w:rPr>
+            <w:rFonts w:ascii="Cambria Math" w:hAnsi="Cambria Math"/>
+            <w:szCs w:val="20"/>
+          </w:rPr>
+          <m:t>PR</m:t>
+        </m:r>
+      </m:oMath>
+      <w:r>
+        <w:rPr>
+          <w:rFonts w:hint="eastAsia"/>
+          <w:szCs w:val="20"/>
+        </w:rPr>
+        <w:t xml:space="preserve"> decreases when the </w:t>
+      </w:r>
+      <w:r>
+        <w:rPr>
+          <w:rFonts w:hint="eastAsia"/>
+          <w:szCs w:val="20"/>
+        </w:rPr>
+        <w:t>size of maps increased, but has</w:t>
+      </w:r>
+      <w:r>
+        <w:rPr>
+          <w:rFonts w:hint="eastAsia"/>
+          <w:szCs w:val="20"/>
+        </w:rPr>
+        <w:t xml:space="preserve"> no </w:t>
+      </w:r>
+      <w:r>
+        <w:rPr>
+          <w:szCs w:val="20"/>
+        </w:rPr>
+        <w:t xml:space="preserve">significant </w:t>
+      </w:r>
+      <w:r>
+        <w:rPr>
+          <w:rFonts w:hint="eastAsia"/>
+          <w:szCs w:val="20"/>
+        </w:rPr>
+        <w:t>correlation</w:t>
+      </w:r>
+      <w:r>
+        <w:rPr>
+          <w:szCs w:val="20"/>
+        </w:rPr>
+        <w:t xml:space="preserve"> with the number of WDs.</w:t>
+      </w:r>
+      <w:r>
+        <w:rPr>
+          <w:szCs w:val="20"/>
+        </w:rPr>
+        <w:t xml:space="preserve"> For small size, our methodology shows significantly better performance than the methodology in the original paper, </w:t>
+      </w:r>
+      <w:r>
+        <w:rPr>
+          <w:szCs w:val="20"/>
+        </w:rPr>
+        <w:t>but for 16x16 size, these two methods show almost the same performance.</w:t>
       </w:r>
     </w:p>
     <w:p>
       <w:pPr>
         <w:rPr>
-          <w:b/>
           <w:szCs w:val="20"/>
         </w:rPr>
       </w:pPr>
@@ -8865,18 +12483,167 @@
       </w:pPr>
       <w:r>
         <w:rPr>
+          <w:rFonts w:hint="eastAsia"/>
           <w:b/>
           <w:szCs w:val="20"/>
         </w:rPr>
-        <w:t>6. References</w:t>
+        <w:lastRenderedPageBreak/>
+        <w:t>5. Conclusion</w:t>
       </w:r>
     </w:p>
     <w:p>
+      <w:pPr>
+        <w:rPr>
+          <w:szCs w:val="20"/>
+        </w:rPr>
+      </w:pPr>
+      <w:r>
+        <w:rPr>
+          <w:szCs w:val="20"/>
+        </w:rPr>
+        <w:t xml:space="preserve">We showed that </w:t>
+      </w:r>
+      <w:r>
+        <w:rPr>
+          <w:rFonts w:hint="eastAsia"/>
+          <w:szCs w:val="20"/>
+        </w:rPr>
+        <w:t xml:space="preserve">our method </w:t>
+      </w:r>
+      <w:r>
+        <w:rPr>
+          <w:szCs w:val="20"/>
+        </w:rPr>
+        <w:t xml:space="preserve">using deep learning </w:t>
+      </w:r>
+      <w:r>
+        <w:rPr>
+          <w:rFonts w:hint="eastAsia"/>
+          <w:szCs w:val="20"/>
+        </w:rPr>
+        <w:t xml:space="preserve">shows better performance than the </w:t>
+      </w:r>
+      <w:r>
+        <w:rPr>
+          <w:szCs w:val="20"/>
+        </w:rPr>
+        <w:t xml:space="preserve">mathematical method in the </w:t>
+      </w:r>
+      <w:r>
+        <w:rPr>
+          <w:rFonts w:hint="eastAsia"/>
+          <w:szCs w:val="20"/>
+        </w:rPr>
+        <w:t xml:space="preserve">original </w:t>
+      </w:r>
+      <w:r>
+        <w:rPr>
+          <w:szCs w:val="20"/>
+        </w:rPr>
+        <w:t xml:space="preserve">paper </w:t>
+      </w:r>
       <w:r>
         <w:rPr>
           <w:b/>
           <w:szCs w:val="20"/>
         </w:rPr>
+        <w:t>[2]</w:t>
+      </w:r>
+      <w:r>
+        <w:rPr>
+          <w:szCs w:val="20"/>
+        </w:rPr>
+        <w:t>.</w:t>
+      </w:r>
+      <w:r>
+        <w:rPr>
+          <w:szCs w:val="20"/>
+        </w:rPr>
+        <w:t xml:space="preserve"> </w:t>
+      </w:r>
+      <w:r>
+        <w:rPr>
+          <w:szCs w:val="20"/>
+        </w:rPr>
+        <w:t xml:space="preserve">Although our method shows better performance when the size is smaller and may show worse performance than the method in the original paper if the size is larger than 16x16, our approach to find the </w:t>
+      </w:r>
+      <w:r>
+        <w:rPr>
+          <w:szCs w:val="20"/>
+        </w:rPr>
+        <w:t>optimal placement and time allocation</w:t>
+      </w:r>
+      <w:r>
+        <w:rPr>
+          <w:szCs w:val="20"/>
+        </w:rPr>
+        <w:t xml:space="preserve"> for HAP using deep learning is meaningful because there is no attempt to apply deep learning to this problem yet.</w:t>
+      </w:r>
+      <w:r>
+        <w:rPr>
+          <w:szCs w:val="20"/>
+        </w:rPr>
+        <w:t xml:space="preserve"> T</w:t>
+      </w:r>
+      <w:r>
+        <w:rPr>
+          <w:szCs w:val="20"/>
+        </w:rPr>
+        <w:t xml:space="preserve">here are some limits for our study. First, our study has an advantageous point for our method that it uses only 1 HAP but the method in the original paper may and commonly use more than 1 HAPs. Second, </w:t>
+      </w:r>
+      <w:r>
+        <w:rPr>
+          <w:szCs w:val="20"/>
+        </w:rPr>
+        <w:t xml:space="preserve">we studied with just a few conditions, 3 options for map size and 2 options for the number of WDs. </w:t>
+      </w:r>
+      <w:r>
+        <w:rPr>
+          <w:szCs w:val="20"/>
+        </w:rPr>
+        <w:t>So some future study should be done for many options for map s</w:t>
+      </w:r>
+      <w:r>
+        <w:rPr>
+          <w:szCs w:val="20"/>
+        </w:rPr>
+        <w:t>ize and the number of WDs, and the number of HAPs should be an additional option</w:t>
+      </w:r>
+      <w:r>
+        <w:rPr>
+          <w:szCs w:val="20"/>
+        </w:rPr>
+        <w:t>.</w:t>
+      </w:r>
+    </w:p>
+    <w:p>
+      <w:pPr>
+        <w:rPr>
+          <w:szCs w:val="20"/>
+        </w:rPr>
+      </w:pPr>
+    </w:p>
+    <w:p>
+      <w:pPr>
+        <w:rPr>
+          <w:b/>
+          <w:szCs w:val="20"/>
+        </w:rPr>
+      </w:pPr>
+      <w:r>
+        <w:rPr>
+          <w:b/>
+          <w:szCs w:val="20"/>
+        </w:rPr>
+        <w:t>6. References</w:t>
+      </w:r>
+    </w:p>
+    <w:p>
+      <w:r>
+        <w:rPr>
+          <w:b/>
+          <w:szCs w:val="20"/>
+        </w:rPr>
         <w:t>[1]</w:t>
       </w:r>
       <w:r>
@@ -8899,10 +12666,9 @@
         <w:t xml:space="preserve"> Zhang, “Wireless Powered Communication Networks: An Overview”, </w:t>
       </w:r>
       <w:r>
-        <w:lastRenderedPageBreak/>
         <w:t xml:space="preserve">IEEE, available online at </w:t>
       </w:r>
-      <w:hyperlink r:id="rId11" w:history="1">
+      <w:hyperlink r:id="rId13" w:history="1">
         <w:r>
           <w:rPr>
             <w:rStyle w:val="Hyperlink"/>
@@ -8935,7 +12701,12 @@
       </w:r>
       <w:proofErr w:type="spellEnd"/>
       <w:r>
-        <w:t xml:space="preserve"> Zhang, “Placement Optimization of Energy and Information Access Points in Wireless Powered Communication Networks”, </w:t>
+        <w:t xml:space="preserve"> Zhang, “Placement Optimization of Energy and Information Access Points </w:t>
+      </w:r>
+      <w:bookmarkStart w:id="0" w:name="_GoBack"/>
+      <w:bookmarkEnd w:id="0"/>
+      <w:r>
+        <w:t xml:space="preserve">in Wireless Powered Communication Networks”, </w:t>
       </w:r>
       <w:r>
         <w:t>IEEE Transactions on wireless communications</w:t>
@@ -8978,7 +12749,7 @@
       <w:r>
         <w:t xml:space="preserve"> Zhang, “Throughput Maximization in Wireless Powered Communication Networks”, available online at </w:t>
       </w:r>
-      <w:hyperlink r:id="rId12" w:history="1">
+      <w:hyperlink r:id="rId14" w:history="1">
         <w:r>
           <w:rPr>
             <w:rStyle w:val="Hyperlink"/>
@@ -9034,7 +12805,7 @@
       <w:r>
         <w:t xml:space="preserve">, available online at </w:t>
       </w:r>
-      <w:hyperlink r:id="rId13" w:history="1">
+      <w:hyperlink r:id="rId15" w:history="1">
         <w:r>
           <w:rPr>
             <w:rStyle w:val="Hyperlink"/>
@@ -9792,7 +13563,7 @@
 </file>
 
 <file path=customXml/itemProps1.xml><?xml version="1.0" encoding="utf-8"?>
-<ds:datastoreItem xmlns:ds="http://schemas.openxmlformats.org/officeDocument/2006/customXml" ds:itemID="{6E3D1CEA-8328-4A3D-BA8E-BA007F3002B6}">
+<ds:datastoreItem xmlns:ds="http://schemas.openxmlformats.org/officeDocument/2006/customXml" ds:itemID="{5711B3FA-2131-4A24-BA06-026FD7B29BA7}">
   <ds:schemaRefs>
     <ds:schemaRef ds:uri="http://schemas.openxmlformats.org/officeDocument/2006/bibliography"/>
   </ds:schemaRefs>

</xml_diff>

<commit_message>
update: modify errors from the draft
</commit_message>
<xml_diff>
--- a/WPCN/paper00_temporary.docx
+++ b/WPCN/paper00_temporary.docx
@@ -27,35 +27,7 @@
         <w:rPr>
           <w:b/>
         </w:rPr>
-        <w:t>Hong-</w:t>
-      </w:r>
-      <w:proofErr w:type="spellStart"/>
-      <w:r>
-        <w:rPr>
-          <w:b/>
-        </w:rPr>
-        <w:t>Sik</w:t>
-      </w:r>
-      <w:proofErr w:type="spellEnd"/>
-      <w:r>
-        <w:rPr>
-          <w:b/>
-        </w:rPr>
-        <w:t xml:space="preserve"> Kim, </w:t>
-      </w:r>
-      <w:proofErr w:type="spellStart"/>
-      <w:r>
-        <w:rPr>
-          <w:b/>
-        </w:rPr>
-        <w:t>Hanyang</w:t>
-      </w:r>
-      <w:proofErr w:type="spellEnd"/>
-      <w:r>
-        <w:rPr>
-          <w:b/>
-        </w:rPr>
-        <w:t xml:space="preserve"> University, Department of Computer Software</w:t>
+        <w:t>Hong-Sik Kim, Hanyang University, Department of Computer Software</w:t>
       </w:r>
     </w:p>
     <w:p>
@@ -578,33 +550,11 @@
         </w:rPr>
         <w:t xml:space="preserve">, </w:t>
       </w:r>
-      <w:proofErr w:type="spellStart"/>
-      <w:r>
-        <w:rPr>
-          <w:szCs w:val="20"/>
-        </w:rPr>
-        <w:t>Suzhi</w:t>
-      </w:r>
-      <w:proofErr w:type="spellEnd"/>
-      <w:r>
-        <w:rPr>
-          <w:szCs w:val="20"/>
-        </w:rPr>
-        <w:t xml:space="preserve"> Bi and </w:t>
-      </w:r>
-      <w:proofErr w:type="spellStart"/>
-      <w:r>
-        <w:rPr>
-          <w:szCs w:val="20"/>
-        </w:rPr>
-        <w:t>Rui</w:t>
-      </w:r>
-      <w:proofErr w:type="spellEnd"/>
-      <w:r>
-        <w:rPr>
-          <w:szCs w:val="20"/>
-        </w:rPr>
-        <w:t xml:space="preserve"> Zhang researched about the placement optimization of Energy and Information Access Point in WPCN using Bi-section search method, Greedy algorithm, Trial-and-error method, and alternating method for joint AP-EN placement. There can be more than 1 HAPs WDs in the supposed environment of this paper. Its methodology is repeatedly adding HAPs a</w:t>
+      <w:r>
+        <w:rPr>
+          <w:szCs w:val="20"/>
+        </w:rPr>
+        <w:t>Suzhi Bi and Rui Zhang researched about the placement optimization of Energy and Information Access Point in WPCN using Bi-section search method, Greedy algorithm, Trial-and-error method, and alternating method for joint AP-EN placement. There can be more than 1 HAPs WDs in the supposed environment of this paper. Its methodology is repeatedly adding HAPs a</w:t>
       </w:r>
       <w:r>
         <w:rPr>
@@ -851,14 +801,7 @@
         <w:rPr>
           <w:szCs w:val="20"/>
         </w:rPr>
-        <w:t xml:space="preserve">we will call </w:t>
-      </w:r>
-      <w:proofErr w:type="gramStart"/>
-      <w:r>
-        <w:rPr>
-          <w:szCs w:val="20"/>
-        </w:rPr>
-        <w:t>this</w:t>
+        <w:t>we will call this</w:t>
       </w:r>
       <w:r>
         <w:rPr>
@@ -866,7 +809,6 @@
         </w:rPr>
         <w:t xml:space="preserve"> </w:t>
       </w:r>
-      <w:proofErr w:type="gramEnd"/>
       <m:oMath>
         <m:r>
           <w:rPr>
@@ -973,16 +915,8 @@
         <w:rPr>
           <w:szCs w:val="20"/>
         </w:rPr>
-        <w:t xml:space="preserve"> </w:t>
-      </w:r>
-      <w:proofErr w:type="gramStart"/>
-      <w:r>
-        <w:rPr>
-          <w:szCs w:val="20"/>
-        </w:rPr>
-        <w:t xml:space="preserve">of </w:t>
-      </w:r>
-      <w:proofErr w:type="gramEnd"/>
+        <w:t xml:space="preserve"> of </w:t>
+      </w:r>
       <m:oMath>
         <m:r>
           <w:rPr>
@@ -1032,16 +966,8 @@
         <w:rPr>
           <w:szCs w:val="20"/>
         </w:rPr>
-        <w:t xml:space="preserve">. From now on, we will call </w:t>
-      </w:r>
-      <w:proofErr w:type="gramStart"/>
-      <w:r>
-        <w:rPr>
-          <w:szCs w:val="20"/>
-        </w:rPr>
-        <w:t xml:space="preserve">this </w:t>
-      </w:r>
-      <w:proofErr w:type="gramEnd"/>
+        <w:t xml:space="preserve">. From now on, we will call this </w:t>
+      </w:r>
       <m:oMath>
         <m:r>
           <w:rPr>
@@ -1123,16 +1049,8 @@
         <w:rPr>
           <w:szCs w:val="20"/>
         </w:rPr>
-        <w:t xml:space="preserve"> that maximize throughput value </w:t>
-      </w:r>
-      <w:proofErr w:type="gramStart"/>
-      <w:r>
-        <w:rPr>
-          <w:szCs w:val="20"/>
-        </w:rPr>
-        <w:t xml:space="preserve">in </w:t>
-      </w:r>
-      <w:proofErr w:type="gramEnd"/>
+        <w:t xml:space="preserve"> that maximize throughput value in </w:t>
+      </w:r>
       <m:oMath>
         <m:r>
           <w:rPr>
@@ -4305,7 +4223,14 @@
           <w:rFonts w:hint="eastAsia"/>
           <w:szCs w:val="20"/>
         </w:rPr>
-        <w:t>Then training using</w:t>
+        <w:t>Then train</w:t>
+      </w:r>
+      <w:r>
+        <w:rPr>
+          <w:rFonts w:hint="eastAsia"/>
+          <w:szCs w:val="20"/>
+        </w:rPr>
+        <w:t xml:space="preserve"> using</w:t>
       </w:r>
       <w:r>
         <w:rPr>
@@ -4985,21 +4910,7 @@
         <w:rPr>
           <w:szCs w:val="20"/>
         </w:rPr>
-        <w:t xml:space="preserve"> </w:t>
-      </w:r>
-      <w:proofErr w:type="gramStart"/>
-      <w:r>
-        <w:rPr>
-          <w:szCs w:val="20"/>
-        </w:rPr>
-        <w:t>and</w:t>
-      </w:r>
-      <w:proofErr w:type="gramEnd"/>
-      <w:r>
-        <w:rPr>
-          <w:szCs w:val="20"/>
-        </w:rPr>
-        <w:t xml:space="preserve"> get output maps corresponding to </w:t>
+        <w:t xml:space="preserve"> and get output maps corresponding to </w:t>
       </w:r>
       <m:oMath>
         <m:r>
@@ -5918,16 +5829,8 @@
         <w:rPr>
           <w:szCs w:val="20"/>
         </w:rPr>
-        <w:t xml:space="preserve"> the maximum </w:t>
-      </w:r>
-      <w:proofErr w:type="gramStart"/>
-      <w:r>
-        <w:rPr>
-          <w:szCs w:val="20"/>
-        </w:rPr>
-        <w:t xml:space="preserve">value </w:t>
-      </w:r>
-      <w:proofErr w:type="gramEnd"/>
+        <w:t xml:space="preserve"> the maximum value </w:t>
+      </w:r>
       <m:oMath>
         <m:sSubSup>
           <m:sSubSupPr>
@@ -7839,17 +7742,8 @@
           <w:rFonts w:hint="eastAsia"/>
           <w:szCs w:val="20"/>
         </w:rPr>
-        <w:t xml:space="preserve"> is greater </w:t>
-      </w:r>
-      <w:proofErr w:type="gramStart"/>
-      <w:r>
-        <w:rPr>
-          <w:rFonts w:hint="eastAsia"/>
-          <w:szCs w:val="20"/>
-        </w:rPr>
-        <w:t xml:space="preserve">than </w:t>
-      </w:r>
-      <w:proofErr w:type="gramEnd"/>
+        <w:t xml:space="preserve"> is greater than </w:t>
+      </w:r>
       <m:oMath>
         <m:sSubSup>
           <m:sSubSupPr>
@@ -8121,17 +8015,8 @@
           <w:rFonts w:hint="eastAsia"/>
           <w:szCs w:val="20"/>
         </w:rPr>
-        <w:t xml:space="preserve"> is greater </w:t>
-      </w:r>
-      <w:proofErr w:type="gramStart"/>
-      <w:r>
-        <w:rPr>
-          <w:rFonts w:hint="eastAsia"/>
-          <w:szCs w:val="20"/>
-        </w:rPr>
-        <w:t xml:space="preserve">than </w:t>
-      </w:r>
-      <w:proofErr w:type="gramEnd"/>
+        <w:t xml:space="preserve"> is greater than </w:t>
+      </w:r>
       <m:oMath>
         <m:sSubSup>
           <m:sSubSupPr>
@@ -10437,14 +10322,12 @@
         </w:rPr>
         <w:t xml:space="preserve">in </w:t>
       </w:r>
-      <w:proofErr w:type="gramStart"/>
       <w:r>
         <w:rPr>
           <w:szCs w:val="20"/>
         </w:rPr>
         <w:t xml:space="preserve">corresponding </w:t>
       </w:r>
-      <w:proofErr w:type="gramEnd"/>
       <m:oMath>
         <m:r>
           <w:rPr>
@@ -11437,23 +11320,7 @@
           <w:rFonts w:hint="eastAsia"/>
           <w:szCs w:val="20"/>
         </w:rPr>
-        <w:t xml:space="preserve"> </w:t>
-      </w:r>
-      <w:proofErr w:type="gramStart"/>
-      <w:r>
-        <w:rPr>
-          <w:rFonts w:hint="eastAsia"/>
-          <w:szCs w:val="20"/>
-        </w:rPr>
-        <w:t>means</w:t>
-      </w:r>
-      <w:proofErr w:type="gramEnd"/>
-      <w:r>
-        <w:rPr>
-          <w:rFonts w:hint="eastAsia"/>
-          <w:szCs w:val="20"/>
-        </w:rPr>
-        <w:t xml:space="preserve"> </w:t>
+        <w:t xml:space="preserve"> means </w:t>
       </w:r>
       <w:r>
         <w:rPr>
@@ -11648,17 +11515,8 @@
           <w:rFonts w:hint="eastAsia"/>
           <w:szCs w:val="20"/>
         </w:rPr>
-        <w:t xml:space="preserve"> </w:t>
-      </w:r>
-      <w:proofErr w:type="gramStart"/>
-      <w:r>
-        <w:rPr>
-          <w:rFonts w:hint="eastAsia"/>
-          <w:szCs w:val="20"/>
-        </w:rPr>
-        <w:t xml:space="preserve">and </w:t>
-      </w:r>
-      <w:proofErr w:type="gramEnd"/>
+        <w:t xml:space="preserve"> and </w:t>
+      </w:r>
       <m:oMath>
         <m:r>
           <w:rPr>
@@ -11976,49 +11834,7 @@
         <w:rPr>
           <w:szCs w:val="20"/>
         </w:rPr>
-        <w:t xml:space="preserve"> </w:t>
-      </w:r>
-      <w:proofErr w:type="spellStart"/>
-      <w:r>
-        <w:rPr>
-          <w:szCs w:val="20"/>
-        </w:rPr>
-        <w:t>NumPy</w:t>
-      </w:r>
-      <w:proofErr w:type="spellEnd"/>
-      <w:r>
-        <w:rPr>
-          <w:szCs w:val="20"/>
-        </w:rPr>
-        <w:t xml:space="preserve">, </w:t>
-      </w:r>
-      <w:proofErr w:type="spellStart"/>
-      <w:r>
-        <w:rPr>
-          <w:szCs w:val="20"/>
-        </w:rPr>
-        <w:t>Tensorflow</w:t>
-      </w:r>
-      <w:proofErr w:type="spellEnd"/>
-      <w:r>
-        <w:rPr>
-          <w:szCs w:val="20"/>
-        </w:rPr>
-        <w:t xml:space="preserve"> and </w:t>
-      </w:r>
-      <w:proofErr w:type="spellStart"/>
-      <w:r>
-        <w:rPr>
-          <w:szCs w:val="20"/>
-        </w:rPr>
-        <w:t>Keras</w:t>
-      </w:r>
-      <w:proofErr w:type="spellEnd"/>
-      <w:r>
-        <w:rPr>
-          <w:szCs w:val="20"/>
-        </w:rPr>
-        <w:t xml:space="preserve"> as </w:t>
+        <w:t xml:space="preserve"> NumPy, Tensorflow and Keras as </w:t>
       </w:r>
       <w:r>
         <w:rPr>
@@ -12088,15 +11904,15 @@
           <wp:anchor distT="0" distB="0" distL="114300" distR="114300" simplePos="0" relativeHeight="251660288" behindDoc="0" locked="0" layoutInCell="1" allowOverlap="1">
             <wp:simplePos x="0" y="0"/>
             <wp:positionH relativeFrom="margin">
-              <wp:align>center</wp:align>
+              <wp:align>right</wp:align>
             </wp:positionH>
             <wp:positionV relativeFrom="paragraph">
-              <wp:posOffset>2917190</wp:posOffset>
+              <wp:posOffset>3124200</wp:posOffset>
             </wp:positionV>
-            <wp:extent cx="5731510" cy="2004695"/>
+            <wp:extent cx="5731510" cy="1982470"/>
             <wp:effectExtent l="0" t="0" r="2540" b="0"/>
             <wp:wrapSquare wrapText="bothSides"/>
-            <wp:docPr id="10" name="Picture 10"/>
+            <wp:docPr id="7" name="Picture 7"/>
             <wp:cNvGraphicFramePr>
               <a:graphicFrameLocks xmlns:a="http://schemas.openxmlformats.org/drawingml/2006/main" noChangeAspect="1"/>
             </wp:cNvGraphicFramePr>
@@ -12108,7 +11924,7 @@
                     <pic:cNvPicPr/>
                   </pic:nvPicPr>
                   <pic:blipFill>
-                    <a:blip r:embed="rId12" cstate="print">
+                    <a:blip r:embed="rId12">
                       <a:extLst>
                         <a:ext uri="{28A0092B-C50C-407E-A947-70E740481C1C}">
                           <a14:useLocalDpi xmlns:a14="http://schemas.microsoft.com/office/drawing/2010/main" val="0"/>
@@ -12122,7 +11938,7 @@
                   <pic:spPr>
                     <a:xfrm>
                       <a:off x="0" y="0"/>
-                      <a:ext cx="5731510" cy="2004695"/>
+                      <a:ext cx="5731510" cy="1982470"/>
                     </a:xfrm>
                     <a:prstGeom prst="rect">
                       <a:avLst/>
@@ -12161,6 +11977,288 @@
           <w:rFonts w:hint="eastAsia"/>
           <w:szCs w:val="20"/>
         </w:rPr>
+        <w:t xml:space="preserve"> </w:t>
+      </w:r>
+      <w:r>
+        <w:rPr>
+          <w:szCs w:val="20"/>
+        </w:rPr>
+        <w:t>(</w:t>
+      </w:r>
+      <w:r>
+        <w:rPr>
+          <w:szCs w:val="20"/>
+        </w:rPr>
+        <w:t xml:space="preserve">%) </w:t>
+      </w:r>
+      <w:r>
+        <w:rPr>
+          <w:rFonts w:hint="eastAsia"/>
+          <w:szCs w:val="20"/>
+        </w:rPr>
+        <w:t xml:space="preserve">and </w:t>
+      </w:r>
+      <m:oMath>
+        <m:r>
+          <w:rPr>
+            <w:rFonts w:ascii="Cambria Math" w:hAnsi="Cambria Math"/>
+            <w:szCs w:val="20"/>
+          </w:rPr>
+          <m:t>CT.AVERAGE</m:t>
+        </m:r>
+      </m:oMath>
+      <w:r>
+        <w:rPr>
+          <w:rFonts w:hint="eastAsia"/>
+          <w:szCs w:val="20"/>
+        </w:rPr>
+        <w:t xml:space="preserve"> values for our methodology and the methodology in</w:t>
+      </w:r>
+      <w:r>
+        <w:rPr>
+          <w:szCs w:val="20"/>
+        </w:rPr>
+        <w:t xml:space="preserve"> the</w:t>
+      </w:r>
+      <w:r>
+        <w:rPr>
+          <w:rFonts w:hint="eastAsia"/>
+          <w:szCs w:val="20"/>
+        </w:rPr>
+        <w:t xml:space="preserve"> original paper.</w:t>
+      </w:r>
+      <w:r>
+        <w:rPr>
+          <w:szCs w:val="20"/>
+        </w:rPr>
+        <w:t xml:space="preserve"> </w:t>
+      </w:r>
+      <w:r>
+        <w:rPr>
+          <w:szCs w:val="20"/>
+        </w:rPr>
+        <w:t xml:space="preserve">For our methodology, </w:t>
+      </w:r>
+      <m:oMath>
+        <m:r>
+          <w:rPr>
+            <w:rFonts w:ascii="Cambria Math" w:hAnsi="Cambria Math"/>
+            <w:szCs w:val="20"/>
+          </w:rPr>
+          <m:t>CT.RATE</m:t>
+        </m:r>
+      </m:oMath>
+      <w:r>
+        <w:rPr>
+          <w:rFonts w:hint="eastAsia"/>
+          <w:szCs w:val="20"/>
+        </w:rPr>
+        <w:t xml:space="preserve"> value increases when </w:t>
+      </w:r>
+      <w:r>
+        <w:rPr>
+          <w:szCs w:val="20"/>
+        </w:rPr>
+        <w:t xml:space="preserve">the </w:t>
+      </w:r>
+      <w:r>
+        <w:rPr>
+          <w:rFonts w:hint="eastAsia"/>
+          <w:szCs w:val="20"/>
+        </w:rPr>
+        <w:t>number of WDs increases and decreases</w:t>
+      </w:r>
+      <w:r>
+        <w:rPr>
+          <w:rFonts w:hint="eastAsia"/>
+          <w:szCs w:val="20"/>
+        </w:rPr>
+        <w:t xml:space="preserve"> when the size of maps increases</w:t>
+      </w:r>
+      <w:r>
+        <w:rPr>
+          <w:rFonts w:hint="eastAsia"/>
+          <w:szCs w:val="20"/>
+        </w:rPr>
+        <w:t xml:space="preserve">, and </w:t>
+      </w:r>
+      <m:oMath>
+        <m:r>
+          <w:rPr>
+            <w:rFonts w:ascii="Cambria Math" w:hAnsi="Cambria Math"/>
+            <w:szCs w:val="20"/>
+          </w:rPr>
+          <m:t>CT.AVERAGE</m:t>
+        </m:r>
+      </m:oMath>
+      <w:r>
+        <w:rPr>
+          <w:rFonts w:hint="eastAsia"/>
+          <w:szCs w:val="20"/>
+        </w:rPr>
+        <w:t xml:space="preserve"> decreases when both the number of </w:t>
+      </w:r>
+      <w:r>
+        <w:rPr>
+          <w:szCs w:val="20"/>
+        </w:rPr>
+        <w:t>WD</w:t>
+      </w:r>
+      <w:r>
+        <w:rPr>
+          <w:szCs w:val="20"/>
+        </w:rPr>
+        <w:t>s and the size of maps increases</w:t>
+      </w:r>
+      <w:r>
+        <w:rPr>
+          <w:szCs w:val="20"/>
+        </w:rPr>
+        <w:t xml:space="preserve">. For the methodology in the original paper, </w:t>
+      </w:r>
+      <m:oMath>
+        <m:r>
+          <w:rPr>
+            <w:rFonts w:ascii="Cambria Math" w:hAnsi="Cambria Math"/>
+            <w:szCs w:val="20"/>
+          </w:rPr>
+          <m:t>CT.RATE</m:t>
+        </m:r>
+      </m:oMath>
+      <w:r>
+        <w:rPr>
+          <w:rFonts w:hint="eastAsia"/>
+          <w:szCs w:val="20"/>
+        </w:rPr>
+        <w:t xml:space="preserve"> in</w:t>
+      </w:r>
+      <w:r>
+        <w:rPr>
+          <w:rFonts w:hint="eastAsia"/>
+          <w:szCs w:val="20"/>
+        </w:rPr>
+        <w:t xml:space="preserve">creases when </w:t>
+      </w:r>
+      <w:r>
+        <w:rPr>
+          <w:rFonts w:hint="eastAsia"/>
+          <w:szCs w:val="20"/>
+        </w:rPr>
+        <w:t>the size of maps increases</w:t>
+      </w:r>
+      <w:r>
+        <w:rPr>
+          <w:szCs w:val="20"/>
+        </w:rPr>
+        <w:t xml:space="preserve"> but </w:t>
+      </w:r>
+      <w:r>
+        <w:rPr>
+          <w:rFonts w:hint="eastAsia"/>
+          <w:szCs w:val="20"/>
+        </w:rPr>
+        <w:t xml:space="preserve">has no </w:t>
+      </w:r>
+      <w:r>
+        <w:rPr>
+          <w:szCs w:val="20"/>
+        </w:rPr>
+        <w:t xml:space="preserve">significant </w:t>
+      </w:r>
+      <w:r>
+        <w:rPr>
+          <w:rFonts w:hint="eastAsia"/>
+          <w:szCs w:val="20"/>
+        </w:rPr>
+        <w:t>correlation</w:t>
+      </w:r>
+      <w:r>
+        <w:rPr>
+          <w:szCs w:val="20"/>
+        </w:rPr>
+        <w:t xml:space="preserve"> with the number of WDs</w:t>
+      </w:r>
+      <w:r>
+        <w:rPr>
+          <w:rFonts w:hint="eastAsia"/>
+          <w:szCs w:val="20"/>
+        </w:rPr>
+        <w:t xml:space="preserve">, and as the same as our methodology, </w:t>
+      </w:r>
+      <m:oMath>
+        <m:r>
+          <w:rPr>
+            <w:rFonts w:ascii="Cambria Math" w:hAnsi="Cambria Math"/>
+            <w:szCs w:val="20"/>
+          </w:rPr>
+          <m:t>CT.AVERAGE</m:t>
+        </m:r>
+      </m:oMath>
+      <w:r>
+        <w:rPr>
+          <w:rFonts w:hint="eastAsia"/>
+          <w:szCs w:val="20"/>
+        </w:rPr>
+        <w:t xml:space="preserve"> decreases when both the number of </w:t>
+      </w:r>
+      <w:r>
+        <w:rPr>
+          <w:szCs w:val="20"/>
+        </w:rPr>
+        <w:t>WD</w:t>
+      </w:r>
+      <w:r>
+        <w:rPr>
+          <w:szCs w:val="20"/>
+        </w:rPr>
+        <w:t>s and the size of maps increases</w:t>
+      </w:r>
+      <w:r>
+        <w:rPr>
+          <w:szCs w:val="20"/>
+        </w:rPr>
+        <w:t>.</w:t>
+      </w:r>
+      <w:r>
+        <w:rPr>
+          <w:szCs w:val="20"/>
+        </w:rPr>
+        <w:t xml:space="preserve"> </w:t>
+      </w:r>
+      <w:r>
+        <w:rPr>
+          <w:b/>
+          <w:szCs w:val="20"/>
+        </w:rPr>
+        <w:t xml:space="preserve">Figure </w:t>
+      </w:r>
+      <w:r>
+        <w:rPr>
+          <w:b/>
+          <w:szCs w:val="20"/>
+        </w:rPr>
+        <w:t>6</w:t>
+      </w:r>
+      <w:r>
+        <w:rPr>
+          <w:szCs w:val="20"/>
+        </w:rPr>
+        <w:t xml:space="preserve"> describes </w:t>
+      </w:r>
+      <m:oMath>
+        <m:r>
+          <w:rPr>
+            <w:rFonts w:ascii="Cambria Math" w:hAnsi="Cambria Math"/>
+            <w:szCs w:val="20"/>
+          </w:rPr>
+          <m:t>CT.AVGMAX</m:t>
+        </m:r>
+      </m:oMath>
+      <w:r>
+        <w:rPr>
+          <w:rFonts w:hint="eastAsia"/>
+          <w:szCs w:val="20"/>
+        </w:rPr>
         <w:t xml:space="preserve"> and </w:t>
       </w:r>
       <m:oMath>
@@ -12169,7 +12267,7 @@
             <w:rFonts w:ascii="Cambria Math" w:hAnsi="Cambria Math"/>
             <w:szCs w:val="20"/>
           </w:rPr>
-          <m:t>CT.AVERAGE</m:t>
+          <m:t>PR</m:t>
         </m:r>
       </m:oMath>
       <w:r>
@@ -12177,32 +12275,55 @@
           <w:rFonts w:hint="eastAsia"/>
           <w:szCs w:val="20"/>
         </w:rPr>
-        <w:t xml:space="preserve"> values for our methodology and the methodology in</w:t>
-      </w:r>
-      <w:r>
-        <w:rPr>
-          <w:szCs w:val="20"/>
-        </w:rPr>
-        <w:t xml:space="preserve"> the</w:t>
-      </w:r>
+        <w:t xml:space="preserve"> values </w:t>
+      </w:r>
+      <w:r>
+        <w:rPr>
+          <w:szCs w:val="20"/>
+        </w:rPr>
+        <w:t>for each size and number of WDs.</w:t>
+      </w:r>
+      <w:r>
+        <w:rPr>
+          <w:szCs w:val="20"/>
+        </w:rPr>
+        <w:t xml:space="preserve"> </w:t>
+      </w:r>
+      <m:oMath>
+        <m:r>
+          <w:rPr>
+            <w:rFonts w:ascii="Cambria Math" w:hAnsi="Cambria Math"/>
+            <w:szCs w:val="20"/>
+          </w:rPr>
+          <m:t>CT.AVGMAX</m:t>
+        </m:r>
+      </m:oMath>
       <w:r>
         <w:rPr>
           <w:rFonts w:hint="eastAsia"/>
           <w:szCs w:val="20"/>
         </w:rPr>
-        <w:t xml:space="preserve"> original paper.</w:t>
-      </w:r>
-      <w:r>
-        <w:rPr>
-          <w:szCs w:val="20"/>
-        </w:rPr>
-        <w:t xml:space="preserve"> </w:t>
-      </w:r>
-      <w:r>
-        <w:rPr>
-          <w:szCs w:val="20"/>
-        </w:rPr>
-        <w:t xml:space="preserve">For our methodology, </w:t>
+        <w:t xml:space="preserve"> decreases when both the number of </w:t>
+      </w:r>
+      <w:r>
+        <w:rPr>
+          <w:szCs w:val="20"/>
+        </w:rPr>
+        <w:t>WD</w:t>
+      </w:r>
+      <w:r>
+        <w:rPr>
+          <w:szCs w:val="20"/>
+        </w:rPr>
+        <w:t>s and the size of maps increases</w:t>
+      </w:r>
+      <w:bookmarkStart w:id="0" w:name="_GoBack"/>
+      <w:bookmarkEnd w:id="0"/>
+      <w:r>
+        <w:rPr>
+          <w:szCs w:val="20"/>
+        </w:rPr>
+        <w:t xml:space="preserve"> and </w:t>
       </w:r>
       <m:oMath>
         <m:r>
@@ -12210,7 +12331,7 @@
             <w:rFonts w:ascii="Cambria Math" w:hAnsi="Cambria Math"/>
             <w:szCs w:val="20"/>
           </w:rPr>
-          <m:t>CT.RATE</m:t>
+          <m:t>PR</m:t>
         </m:r>
       </m:oMath>
       <w:r>
@@ -12218,215 +12339,21 @@
           <w:rFonts w:hint="eastAsia"/>
           <w:szCs w:val="20"/>
         </w:rPr>
-        <w:t xml:space="preserve"> value increases when </w:t>
-      </w:r>
-      <w:r>
-        <w:rPr>
-          <w:szCs w:val="20"/>
-        </w:rPr>
-        <w:t xml:space="preserve">the </w:t>
+        <w:t xml:space="preserve"> decreases when the </w:t>
       </w:r>
       <w:r>
         <w:rPr>
           <w:rFonts w:hint="eastAsia"/>
           <w:szCs w:val="20"/>
         </w:rPr>
-        <w:t xml:space="preserve">number of WDs increases and decreases when the size of maps increased, and </w:t>
-      </w:r>
-      <m:oMath>
-        <m:r>
-          <w:rPr>
-            <w:rFonts w:ascii="Cambria Math" w:hAnsi="Cambria Math"/>
-            <w:szCs w:val="20"/>
-          </w:rPr>
-          <m:t>CT.AVERAGE</m:t>
-        </m:r>
-      </m:oMath>
+        <w:t>size of maps increases</w:t>
+      </w:r>
       <w:r>
         <w:rPr>
           <w:rFonts w:hint="eastAsia"/>
           <w:szCs w:val="20"/>
         </w:rPr>
-        <w:t xml:space="preserve"> decreases when both the number of </w:t>
-      </w:r>
-      <w:r>
-        <w:rPr>
-          <w:szCs w:val="20"/>
-        </w:rPr>
-        <w:t xml:space="preserve">WDs and the size of maps increased. For the methodology in the original paper, </w:t>
-      </w:r>
-      <m:oMath>
-        <m:r>
-          <w:rPr>
-            <w:rFonts w:ascii="Cambria Math" w:hAnsi="Cambria Math"/>
-            <w:szCs w:val="20"/>
-          </w:rPr>
-          <m:t>CT.RATE</m:t>
-        </m:r>
-      </m:oMath>
-      <w:r>
-        <w:rPr>
-          <w:rFonts w:hint="eastAsia"/>
-          <w:szCs w:val="20"/>
-        </w:rPr>
-        <w:t xml:space="preserve"> increases when both the number of WDs and the size of maps increased, and as the same as our methodology, </w:t>
-      </w:r>
-      <m:oMath>
-        <m:r>
-          <w:rPr>
-            <w:rFonts w:ascii="Cambria Math" w:hAnsi="Cambria Math"/>
-            <w:szCs w:val="20"/>
-          </w:rPr>
-          <m:t>CT.AVERAGE</m:t>
-        </m:r>
-      </m:oMath>
-      <w:r>
-        <w:rPr>
-          <w:rFonts w:hint="eastAsia"/>
-          <w:szCs w:val="20"/>
-        </w:rPr>
-        <w:t xml:space="preserve"> decreases when both the number of </w:t>
-      </w:r>
-      <w:r>
-        <w:rPr>
-          <w:szCs w:val="20"/>
-        </w:rPr>
-        <w:t>WDs and the size of maps increased.</w:t>
-      </w:r>
-      <w:r>
-        <w:rPr>
-          <w:szCs w:val="20"/>
-        </w:rPr>
-        <w:t xml:space="preserve"> </w:t>
-      </w:r>
-      <w:r>
-        <w:rPr>
-          <w:b/>
-          <w:szCs w:val="20"/>
-        </w:rPr>
-        <w:t xml:space="preserve">Figure </w:t>
-      </w:r>
-      <w:r>
-        <w:rPr>
-          <w:b/>
-          <w:szCs w:val="20"/>
-        </w:rPr>
-        <w:t>6</w:t>
-      </w:r>
-      <w:r>
-        <w:rPr>
-          <w:szCs w:val="20"/>
-        </w:rPr>
-        <w:t xml:space="preserve"> describes </w:t>
-      </w:r>
-      <m:oMath>
-        <m:r>
-          <w:rPr>
-            <w:rFonts w:ascii="Cambria Math" w:hAnsi="Cambria Math"/>
-            <w:szCs w:val="20"/>
-          </w:rPr>
-          <m:t>CT.</m:t>
-        </m:r>
-        <m:r>
-          <w:rPr>
-            <w:rFonts w:ascii="Cambria Math" w:hAnsi="Cambria Math"/>
-            <w:szCs w:val="20"/>
-          </w:rPr>
-          <m:t>AVGMAX</m:t>
-        </m:r>
-      </m:oMath>
-      <w:r>
-        <w:rPr>
-          <w:rFonts w:hint="eastAsia"/>
-          <w:szCs w:val="20"/>
-        </w:rPr>
-        <w:t xml:space="preserve"> and </w:t>
-      </w:r>
-      <m:oMath>
-        <m:r>
-          <w:rPr>
-            <w:rFonts w:ascii="Cambria Math" w:hAnsi="Cambria Math"/>
-            <w:szCs w:val="20"/>
-          </w:rPr>
-          <m:t>PR</m:t>
-        </m:r>
-      </m:oMath>
-      <w:r>
-        <w:rPr>
-          <w:rFonts w:hint="eastAsia"/>
-          <w:szCs w:val="20"/>
-        </w:rPr>
-        <w:t xml:space="preserve"> values </w:t>
-      </w:r>
-      <w:r>
-        <w:rPr>
-          <w:szCs w:val="20"/>
-        </w:rPr>
-        <w:t>for each size and number of WDs.</w:t>
-      </w:r>
-      <w:r>
-        <w:rPr>
-          <w:szCs w:val="20"/>
-        </w:rPr>
-        <w:t xml:space="preserve"> </w:t>
-      </w:r>
-      <m:oMath>
-        <m:r>
-          <w:rPr>
-            <w:rFonts w:ascii="Cambria Math" w:hAnsi="Cambria Math"/>
-            <w:szCs w:val="20"/>
-          </w:rPr>
-          <m:t>CT.AVGMAX</m:t>
-        </m:r>
-      </m:oMath>
-      <w:r>
-        <w:rPr>
-          <w:rFonts w:hint="eastAsia"/>
-          <w:szCs w:val="20"/>
-        </w:rPr>
-        <w:t xml:space="preserve"> </w:t>
-      </w:r>
-      <w:r>
-        <w:rPr>
-          <w:rFonts w:hint="eastAsia"/>
-          <w:szCs w:val="20"/>
-        </w:rPr>
-        <w:t xml:space="preserve">decreases when both the number of </w:t>
-      </w:r>
-      <w:r>
-        <w:rPr>
-          <w:szCs w:val="20"/>
-        </w:rPr>
-        <w:t>WDs and the size of maps increased</w:t>
-      </w:r>
-      <w:r>
-        <w:rPr>
-          <w:szCs w:val="20"/>
-        </w:rPr>
-        <w:t xml:space="preserve"> and </w:t>
-      </w:r>
-      <m:oMath>
-        <m:r>
-          <w:rPr>
-            <w:rFonts w:ascii="Cambria Math" w:hAnsi="Cambria Math"/>
-            <w:szCs w:val="20"/>
-          </w:rPr>
-          <m:t>PR</m:t>
-        </m:r>
-      </m:oMath>
-      <w:r>
-        <w:rPr>
-          <w:rFonts w:hint="eastAsia"/>
-          <w:szCs w:val="20"/>
-        </w:rPr>
-        <w:t xml:space="preserve"> decreases when the </w:t>
-      </w:r>
-      <w:r>
-        <w:rPr>
-          <w:rFonts w:hint="eastAsia"/>
-          <w:szCs w:val="20"/>
-        </w:rPr>
-        <w:t>size of maps increased, but has</w:t>
+        <w:t>, but has</w:t>
       </w:r>
       <w:r>
         <w:rPr>
@@ -12607,7 +12534,27 @@
         <w:rPr>
           <w:szCs w:val="20"/>
         </w:rPr>
-        <w:t>ize and the number of WDs, and the number of HAPs should be an additional option</w:t>
+        <w:t xml:space="preserve">ize and the number of WDs, and </w:t>
+      </w:r>
+      <w:r>
+        <w:rPr>
+          <w:rFonts w:hint="eastAsia"/>
+          <w:szCs w:val="20"/>
+        </w:rPr>
+        <w:t>additionally</w:t>
+      </w:r>
+      <w:r>
+        <w:rPr>
+          <w:rFonts w:hint="eastAsia"/>
+          <w:szCs w:val="20"/>
+        </w:rPr>
+        <w:t xml:space="preserve"> </w:t>
+      </w:r>
+      <w:r>
+        <w:rPr>
+          <w:szCs w:val="20"/>
+        </w:rPr>
+        <w:t>the number of HAPs</w:t>
       </w:r>
       <w:r>
         <w:rPr>
@@ -12649,21 +12596,8 @@
       <w:r>
         <w:t xml:space="preserve"> </w:t>
       </w:r>
-      <w:proofErr w:type="spellStart"/>
-      <w:r>
-        <w:t>Suzhi</w:t>
-      </w:r>
-      <w:proofErr w:type="spellEnd"/>
-      <w:r>
-        <w:t xml:space="preserve"> Bi, Yong Zeng, and </w:t>
-      </w:r>
-      <w:proofErr w:type="spellStart"/>
-      <w:r>
-        <w:t>Rui</w:t>
-      </w:r>
-      <w:proofErr w:type="spellEnd"/>
-      <w:r>
-        <w:t xml:space="preserve"> Zhang, “Wireless Powered Communication Networks: An Overview”, </w:t>
+      <w:r>
+        <w:t xml:space="preserve">Suzhi Bi, Yong Zeng, and Rui Zhang, “Wireless Powered Communication Networks: An Overview”, </w:t>
       </w:r>
       <w:r>
         <w:t xml:space="preserve">IEEE, available online at </w:t>
@@ -12687,26 +12621,8 @@
       <w:r>
         <w:t xml:space="preserve"> </w:t>
       </w:r>
-      <w:proofErr w:type="spellStart"/>
-      <w:r>
-        <w:t>Suzhi</w:t>
-      </w:r>
-      <w:proofErr w:type="spellEnd"/>
-      <w:r>
-        <w:t xml:space="preserve"> Bi, Member, IEEE, and </w:t>
-      </w:r>
-      <w:proofErr w:type="spellStart"/>
-      <w:r>
-        <w:t>Rui</w:t>
-      </w:r>
-      <w:proofErr w:type="spellEnd"/>
-      <w:r>
-        <w:t xml:space="preserve"> Zhang, “Placement Optimization of Energy and Information Access Points </w:t>
-      </w:r>
-      <w:bookmarkStart w:id="0" w:name="_GoBack"/>
-      <w:bookmarkEnd w:id="0"/>
-      <w:r>
-        <w:t xml:space="preserve">in Wireless Powered Communication Networks”, </w:t>
+      <w:r>
+        <w:t xml:space="preserve">Suzhi Bi, Member, IEEE, and Rui Zhang, “Placement Optimization of Energy and Information Access Points in Wireless Powered Communication Networks”, </w:t>
       </w:r>
       <w:r>
         <w:t>IEEE Transactions on wireless communications</w:t>
@@ -12723,31 +12639,7 @@
         <w:t>[3]</w:t>
       </w:r>
       <w:r>
-        <w:t xml:space="preserve"> </w:t>
-      </w:r>
-      <w:proofErr w:type="spellStart"/>
-      <w:r>
-        <w:t>Hyungsik</w:t>
-      </w:r>
-      <w:proofErr w:type="spellEnd"/>
-      <w:r>
-        <w:t xml:space="preserve"> </w:t>
-      </w:r>
-      <w:proofErr w:type="spellStart"/>
-      <w:r>
-        <w:t>Ju</w:t>
-      </w:r>
-      <w:proofErr w:type="spellEnd"/>
-      <w:r>
-        <w:t xml:space="preserve"> and </w:t>
-      </w:r>
-      <w:proofErr w:type="spellStart"/>
-      <w:r>
-        <w:t>Rui</w:t>
-      </w:r>
-      <w:proofErr w:type="spellEnd"/>
-      <w:r>
-        <w:t xml:space="preserve"> Zhang, “Throughput Maximization in Wireless Powered Communication Networks”, available online at </w:t>
+        <w:t xml:space="preserve"> Hyungsik Ju and Rui Zhang, “Throughput Maximization in Wireless Powered Communication Networks”, available online at </w:t>
       </w:r>
       <w:hyperlink r:id="rId14" w:history="1">
         <w:r>
@@ -12783,21 +12675,8 @@
         </w:rPr>
         <w:t xml:space="preserve"> </w:t>
       </w:r>
-      <w:proofErr w:type="spellStart"/>
-      <w:r>
-        <w:t>Diederik</w:t>
-      </w:r>
-      <w:proofErr w:type="spellEnd"/>
-      <w:r>
-        <w:t xml:space="preserve"> P. </w:t>
-      </w:r>
-      <w:proofErr w:type="spellStart"/>
-      <w:r>
-        <w:t>Kingma</w:t>
-      </w:r>
-      <w:proofErr w:type="spellEnd"/>
-      <w:r>
-        <w:t xml:space="preserve">, Jimmy Lei Ba, “ADAM: A METHOD FOR STOCHASTIC OPTIMIZATION”, </w:t>
+      <w:r>
+        <w:t xml:space="preserve">Diederik P. Kingma, Jimmy Lei Ba, “ADAM: A METHOD FOR STOCHASTIC OPTIMIZATION”, </w:t>
       </w:r>
       <w:r>
         <w:t>ICLR 2015</w:t>
@@ -13563,7 +13442,7 @@
 </file>
 
 <file path=customXml/itemProps1.xml><?xml version="1.0" encoding="utf-8"?>
-<ds:datastoreItem xmlns:ds="http://schemas.openxmlformats.org/officeDocument/2006/customXml" ds:itemID="{5711B3FA-2131-4A24-BA06-026FD7B29BA7}">
+<ds:datastoreItem xmlns:ds="http://schemas.openxmlformats.org/officeDocument/2006/customXml" ds:itemID="{5EC24057-FE51-42DA-8CB0-F00749204FD7}">
   <ds:schemaRefs>
     <ds:schemaRef ds:uri="http://schemas.openxmlformats.org/officeDocument/2006/bibliography"/>
   </ds:schemaRefs>

</xml_diff>